<commit_message>
edits to paper CV
</commit_message>
<xml_diff>
--- a/RebeccaParker_CV.docx
+++ b/RebeccaParker_CV.docx
@@ -4,17 +4,7 @@
   <w:body>
     <w:p>
       <w:pPr>
-        <w:spacing w:after="0" w:line="240" w:lineRule="auto"/>
-        <w:rPr>
-          <w:rFonts w:ascii="Arial" w:hAnsi="Arial" w:cs="Arial"/>
-          <w:b/>
-          <w:sz w:val="24"/>
-        </w:rPr>
-      </w:pPr>
-    </w:p>
-    <w:p>
-      <w:pPr>
-        <w:spacing w:after="0" w:line="240" w:lineRule="auto"/>
+        <w:spacing w:before="120" w:after="0" w:line="240" w:lineRule="auto"/>
         <w:rPr>
           <w:rFonts w:ascii="Arial" w:hAnsi="Arial" w:cs="Arial"/>
           <w:b/>
@@ -538,7 +528,7 @@
             <w:rFonts w:ascii="Arial" w:hAnsi="Arial" w:cs="Arial"/>
             <w:sz w:val="20"/>
           </w:rPr>
-          <w:t>http://nelson.newtfire.org/</w:t>
+          <w:t>http://nelson.newtfire.org</w:t>
         </w:r>
       </w:hyperlink>
     </w:p>
@@ -677,7 +667,7 @@
             <w:rFonts w:ascii="Arial" w:hAnsi="Arial" w:cs="Arial"/>
             <w:sz w:val="20"/>
           </w:rPr>
-          <w:t>http://digitalmitford.org/</w:t>
+          <w:t>http://digitalmitford.org</w:t>
         </w:r>
       </w:hyperlink>
     </w:p>
@@ -2918,6 +2908,8 @@
           <w:sz w:val="20"/>
         </w:rPr>
       </w:pPr>
+      <w:bookmarkStart w:id="0" w:name="_GoBack"/>
+      <w:bookmarkEnd w:id="0"/>
     </w:p>
     <w:p>
       <w:pPr>
@@ -4570,7 +4562,23 @@
           <w:rFonts w:ascii="Arial" w:hAnsi="Arial" w:cs="Arial"/>
           <w:sz w:val="20"/>
         </w:rPr>
-        <w:t>Alpha Alpha Delta Chapter Member of the Year</w:t>
+        <w:t xml:space="preserve">Alpha </w:t>
+      </w:r>
+      <w:proofErr w:type="spellStart"/>
+      <w:r>
+        <w:rPr>
+          <w:rFonts w:ascii="Arial" w:hAnsi="Arial" w:cs="Arial"/>
+          <w:sz w:val="20"/>
+        </w:rPr>
+        <w:t>Alpha</w:t>
+      </w:r>
+      <w:proofErr w:type="spellEnd"/>
+      <w:r>
+        <w:rPr>
+          <w:rFonts w:ascii="Arial" w:hAnsi="Arial" w:cs="Arial"/>
+          <w:sz w:val="20"/>
+        </w:rPr>
+        <w:t xml:space="preserve"> Delta Chapter Member of the Year</w:t>
       </w:r>
     </w:p>
     <w:p>
@@ -4628,7 +4636,23 @@
           <w:rFonts w:ascii="Arial" w:hAnsi="Arial" w:cs="Arial"/>
           <w:sz w:val="20"/>
         </w:rPr>
-        <w:t xml:space="preserve">Alpha Alpha Delta Chapter </w:t>
+        <w:t xml:space="preserve">Alpha </w:t>
+      </w:r>
+      <w:proofErr w:type="spellStart"/>
+      <w:r>
+        <w:rPr>
+          <w:rFonts w:ascii="Arial" w:hAnsi="Arial" w:cs="Arial"/>
+          <w:sz w:val="20"/>
+        </w:rPr>
+        <w:t>Alpha</w:t>
+      </w:r>
+      <w:proofErr w:type="spellEnd"/>
+      <w:r>
+        <w:rPr>
+          <w:rFonts w:ascii="Arial" w:hAnsi="Arial" w:cs="Arial"/>
+          <w:sz w:val="20"/>
+        </w:rPr>
+        <w:t xml:space="preserve"> Delta Chapter </w:t>
       </w:r>
       <w:r>
         <w:rPr>
@@ -4673,7 +4697,23 @@
           <w:rFonts w:ascii="Arial" w:hAnsi="Arial" w:cs="Arial"/>
           <w:sz w:val="20"/>
         </w:rPr>
-        <w:t xml:space="preserve">Alpha Alpha Delta Chapter </w:t>
+        <w:t xml:space="preserve">Alpha </w:t>
+      </w:r>
+      <w:proofErr w:type="spellStart"/>
+      <w:r>
+        <w:rPr>
+          <w:rFonts w:ascii="Arial" w:hAnsi="Arial" w:cs="Arial"/>
+          <w:sz w:val="20"/>
+        </w:rPr>
+        <w:t>Alpha</w:t>
+      </w:r>
+      <w:proofErr w:type="spellEnd"/>
+      <w:r>
+        <w:rPr>
+          <w:rFonts w:ascii="Arial" w:hAnsi="Arial" w:cs="Arial"/>
+          <w:sz w:val="20"/>
+        </w:rPr>
+        <w:t xml:space="preserve"> Delta Chapter </w:t>
       </w:r>
       <w:r>
         <w:rPr>
@@ -4725,7 +4765,23 @@
           <w:rFonts w:ascii="Arial" w:hAnsi="Arial" w:cs="Arial"/>
           <w:sz w:val="20"/>
         </w:rPr>
-        <w:t xml:space="preserve">Alpha Alpha Delta Chapter </w:t>
+        <w:t xml:space="preserve">Alpha </w:t>
+      </w:r>
+      <w:proofErr w:type="spellStart"/>
+      <w:r>
+        <w:rPr>
+          <w:rFonts w:ascii="Arial" w:hAnsi="Arial" w:cs="Arial"/>
+          <w:sz w:val="20"/>
+        </w:rPr>
+        <w:t>Alpha</w:t>
+      </w:r>
+      <w:proofErr w:type="spellEnd"/>
+      <w:r>
+        <w:rPr>
+          <w:rFonts w:ascii="Arial" w:hAnsi="Arial" w:cs="Arial"/>
+          <w:sz w:val="20"/>
+        </w:rPr>
+        <w:t xml:space="preserve"> Delta Chapter </w:t>
       </w:r>
       <w:r>
         <w:rPr>
@@ -4906,8 +4962,6 @@
           <w:b/>
         </w:rPr>
       </w:pPr>
-      <w:bookmarkStart w:id="0" w:name="_GoBack"/>
-      <w:bookmarkEnd w:id="0"/>
       <w:r>
         <w:rPr>
           <w:rFonts w:ascii="Arial" w:hAnsi="Arial" w:cs="Arial"/>
@@ -5590,7 +5644,23 @@
           <w:rFonts w:ascii="Arial" w:hAnsi="Arial" w:cs="Arial"/>
           <w:sz w:val="20"/>
         </w:rPr>
-        <w:t>Stacey E Triplette, PhD</w:t>
+        <w:t xml:space="preserve">Stacey E </w:t>
+      </w:r>
+      <w:proofErr w:type="spellStart"/>
+      <w:r>
+        <w:rPr>
+          <w:rFonts w:ascii="Arial" w:hAnsi="Arial" w:cs="Arial"/>
+          <w:sz w:val="20"/>
+        </w:rPr>
+        <w:t>Triplette</w:t>
+      </w:r>
+      <w:proofErr w:type="spellEnd"/>
+      <w:r>
+        <w:rPr>
+          <w:rFonts w:ascii="Arial" w:hAnsi="Arial" w:cs="Arial"/>
+          <w:sz w:val="20"/>
+        </w:rPr>
+        <w:t>, PhD</w:t>
       </w:r>
       <w:r>
         <w:rPr>
@@ -5927,7 +5997,7 @@
           <w:rPr>
             <w:noProof/>
           </w:rPr>
-          <w:t>3</w:t>
+          <w:t>4</w:t>
         </w:r>
         <w:r>
           <w:rPr>
@@ -6030,19 +6100,25 @@
     <w:pPr>
       <w:pStyle w:val="Header"/>
       <w:jc w:val="right"/>
-    </w:pPr>
-    <w:r>
-      <w:t>Rebecca Parker</w:t>
-    </w:r>
-  </w:p>
-  <w:p>
-    <w:pPr>
-      <w:pStyle w:val="Header"/>
       <w:rPr>
         <w:rFonts w:ascii="Arial" w:hAnsi="Arial" w:cs="Arial"/>
         <w:sz w:val="18"/>
       </w:rPr>
     </w:pPr>
+    <w:r>
+      <w:t>Rebecca Parker</w:t>
+    </w:r>
+    <w:r>
+      <w:t xml:space="preserve"> - </w:t>
+    </w:r>
+    <w:hyperlink r:id="rId1" w:history="1">
+      <w:r>
+        <w:rPr>
+          <w:rStyle w:val="Hyperlink"/>
+        </w:rPr>
+        <w:t>rjp396@gmail.com</w:t>
+      </w:r>
+    </w:hyperlink>
   </w:p>
 </w:hdr>
 </file>
@@ -6156,12 +6232,10 @@
         <w:rPr>
           <w:rStyle w:val="Hyperlink"/>
           <w:rFonts w:ascii="Arial" w:hAnsi="Arial" w:cs="Arial"/>
-          <w:color w:val="auto"/>
           <w:sz w:val="18"/>
           <w:szCs w:val="20"/>
-          <w:u w:val="none"/>
-        </w:rPr>
-        <w:t>rjp396@gmai.com</w:t>
+        </w:rPr>
+        <w:t>rjp396@gmail.com</w:t>
       </w:r>
     </w:hyperlink>
   </w:p>
@@ -6247,20 +6321,104 @@
           <w:sz w:val="18"/>
           <w:szCs w:val="20"/>
         </w:rPr>
-        <w:t>http://www.newtfire.org/~rjp43/</w:t>
+        <w:t>http://www.newtfire.org/~rjp43</w:t>
       </w:r>
     </w:hyperlink>
+    <w:r>
+      <w:rPr>
+        <w:rFonts w:ascii="Arial" w:hAnsi="Arial" w:cs="Arial"/>
+        <w:sz w:val="18"/>
+        <w:szCs w:val="20"/>
+      </w:rPr>
+      <w:t xml:space="preserve"> </w:t>
+    </w:r>
   </w:p>
   <w:p>
     <w:pPr>
       <w:spacing w:after="0" w:line="240" w:lineRule="auto"/>
       <w:rPr>
         <w:rFonts w:ascii="Arial" w:hAnsi="Arial" w:cs="Arial"/>
-        <w:b/>
         <w:sz w:val="18"/>
         <w:szCs w:val="20"/>
       </w:rPr>
     </w:pPr>
+    <w:r>
+      <w:rPr>
+        <w:rFonts w:ascii="Arial" w:hAnsi="Arial" w:cs="Arial"/>
+        <w:noProof/>
+        <w:sz w:val="18"/>
+        <w:szCs w:val="20"/>
+      </w:rPr>
+      <mc:AlternateContent>
+        <mc:Choice Requires="wps">
+          <w:drawing>
+            <wp:anchor distT="0" distB="0" distL="114300" distR="114300" simplePos="0" relativeHeight="251659264" behindDoc="0" locked="0" layoutInCell="1" allowOverlap="1">
+              <wp:simplePos x="0" y="0"/>
+              <wp:positionH relativeFrom="column">
+                <wp:posOffset>-961390</wp:posOffset>
+              </wp:positionH>
+              <wp:positionV relativeFrom="paragraph">
+                <wp:posOffset>226892</wp:posOffset>
+              </wp:positionV>
+              <wp:extent cx="7885075" cy="0"/>
+              <wp:effectExtent l="0" t="0" r="20955" b="19050"/>
+              <wp:wrapNone/>
+              <wp:docPr id="1" name="Straight Connector 1"/>
+              <wp:cNvGraphicFramePr/>
+              <a:graphic xmlns:a="http://schemas.openxmlformats.org/drawingml/2006/main">
+                <a:graphicData uri="http://schemas.microsoft.com/office/word/2010/wordprocessingShape">
+                  <wps:wsp>
+                    <wps:cNvCnPr/>
+                    <wps:spPr>
+                      <a:xfrm flipV="1">
+                        <a:off x="0" y="0"/>
+                        <a:ext cx="7885075" cy="0"/>
+                      </a:xfrm>
+                      <a:prstGeom prst="line">
+                        <a:avLst/>
+                      </a:prstGeom>
+                      <a:ln w="19050">
+                        <a:solidFill>
+                          <a:schemeClr val="tx1"/>
+                        </a:solidFill>
+                      </a:ln>
+                    </wps:spPr>
+                    <wps:style>
+                      <a:lnRef idx="1">
+                        <a:schemeClr val="accent1"/>
+                      </a:lnRef>
+                      <a:fillRef idx="0">
+                        <a:schemeClr val="accent1"/>
+                      </a:fillRef>
+                      <a:effectRef idx="0">
+                        <a:schemeClr val="accent1"/>
+                      </a:effectRef>
+                      <a:fontRef idx="minor">
+                        <a:schemeClr val="tx1"/>
+                      </a:fontRef>
+                    </wps:style>
+                    <wps:bodyPr/>
+                  </wps:wsp>
+                </a:graphicData>
+              </a:graphic>
+              <wp14:sizeRelH relativeFrom="margin">
+                <wp14:pctWidth>0</wp14:pctWidth>
+              </wp14:sizeRelH>
+              <wp14:sizeRelV relativeFrom="margin">
+                <wp14:pctHeight>0</wp14:pctHeight>
+              </wp14:sizeRelV>
+            </wp:anchor>
+          </w:drawing>
+        </mc:Choice>
+        <mc:Fallback>
+          <w:pict>
+            <v:line w14:anchorId="668AFF8D" id="Straight Connector 1" o:spid="_x0000_s1026" style="position:absolute;flip:y;z-index:251659264;visibility:visible;mso-wrap-style:square;mso-width-percent:0;mso-height-percent:0;mso-wrap-distance-left:9pt;mso-wrap-distance-top:0;mso-wrap-distance-right:9pt;mso-wrap-distance-bottom:0;mso-position-horizontal:absolute;mso-position-horizontal-relative:text;mso-position-vertical:absolute;mso-position-vertical-relative:text;mso-width-percent:0;mso-height-percent:0;mso-width-relative:margin;mso-height-relative:margin" from="-75.7pt,17.85pt" to="545.15pt,17.85pt" o:gfxdata="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" strokecolor="black [3213]" strokeweight="1.5pt">
+              <v:stroke joinstyle="miter"/>
+            </v:line>
+          </w:pict>
+        </mc:Fallback>
+      </mc:AlternateContent>
+    </w:r>
     <w:r>
       <w:rPr>
         <w:rFonts w:ascii="Arial" w:hAnsi="Arial" w:cs="Arial"/>
@@ -6342,6 +6500,17 @@
       </w:rPr>
       <w:t>Twitter: @bcpkr396</w:t>
     </w:r>
+  </w:p>
+  <w:p>
+    <w:pPr>
+      <w:spacing w:after="0" w:line="240" w:lineRule="auto"/>
+      <w:rPr>
+        <w:rFonts w:ascii="Arial" w:hAnsi="Arial" w:cs="Arial"/>
+        <w:b/>
+        <w:sz w:val="18"/>
+        <w:szCs w:val="20"/>
+      </w:rPr>
+    </w:pPr>
   </w:p>
 </w:hdr>
 </file>

</xml_diff>

<commit_message>
edits to print CV -- final copy (for now)
</commit_message>
<xml_diff>
--- a/RebeccaParker_CV.docx
+++ b/RebeccaParker_CV.docx
@@ -4,7 +4,7 @@
   <w:body>
     <w:p>
       <w:pPr>
-        <w:spacing w:before="120" w:after="0" w:line="240" w:lineRule="auto"/>
+        <w:spacing w:after="0" w:line="240" w:lineRule="auto"/>
         <w:rPr>
           <w:rFonts w:ascii="Arial" w:hAnsi="Arial" w:cs="Arial"/>
           <w:b/>
@@ -417,35 +417,14 @@
           <w:rFonts w:ascii="Arial" w:hAnsi="Arial" w:cs="Arial"/>
           <w:sz w:val="20"/>
         </w:rPr>
-        <w:t xml:space="preserve">HTML </w:t>
-      </w:r>
-      <w:r>
-        <w:rPr>
-          <w:rFonts w:ascii="Arial" w:hAnsi="Arial" w:cs="Arial"/>
-          <w:sz w:val="20"/>
-        </w:rPr>
-        <w:tab/>
-      </w:r>
-      <w:r>
-        <w:rPr>
-          <w:rFonts w:ascii="Arial" w:hAnsi="Arial" w:cs="Arial"/>
-          <w:sz w:val="20"/>
-        </w:rPr>
-        <w:tab/>
-      </w:r>
-      <w:r>
-        <w:rPr>
-          <w:rFonts w:ascii="Arial" w:hAnsi="Arial" w:cs="Arial"/>
-          <w:sz w:val="20"/>
-        </w:rPr>
-        <w:tab/>
-      </w:r>
-      <w:r>
-        <w:rPr>
-          <w:rFonts w:ascii="Arial" w:hAnsi="Arial" w:cs="Arial"/>
-          <w:sz w:val="20"/>
-        </w:rPr>
-        <w:tab/>
+        <w:t>XML</w:t>
+      </w:r>
+      <w:r>
+        <w:rPr>
+          <w:rFonts w:ascii="Arial" w:hAnsi="Arial" w:cs="Arial"/>
+          <w:sz w:val="20"/>
+        </w:rPr>
+        <w:t xml:space="preserve"> (with extensive TEI experience)</w:t>
       </w:r>
     </w:p>
     <w:p>
@@ -467,7 +446,14 @@
           <w:rFonts w:ascii="Arial" w:hAnsi="Arial" w:cs="Arial"/>
           <w:sz w:val="20"/>
         </w:rPr>
-        <w:t>Cascading Style Sheets (CSS)</w:t>
+        <w:t>X</w:t>
+      </w:r>
+      <w:r>
+        <w:rPr>
+          <w:rFonts w:ascii="Arial" w:hAnsi="Arial" w:cs="Arial"/>
+          <w:sz w:val="20"/>
+        </w:rPr>
+        <w:t>Path</w:t>
       </w:r>
     </w:p>
     <w:p>
@@ -489,7 +475,7 @@
           <w:rFonts w:ascii="Arial" w:hAnsi="Arial" w:cs="Arial"/>
           <w:sz w:val="20"/>
         </w:rPr>
-        <w:t>Scalable Vector Graphics (SVG)</w:t>
+        <w:t>XQuery</w:t>
       </w:r>
     </w:p>
     <w:p>
@@ -511,7 +497,7 @@
           <w:rFonts w:ascii="Arial" w:hAnsi="Arial" w:cs="Arial"/>
           <w:sz w:val="20"/>
         </w:rPr>
-        <w:t>JavaScript</w:t>
+        <w:t>XSLT</w:t>
       </w:r>
     </w:p>
     <w:p>
@@ -533,7 +519,7 @@
           <w:rFonts w:ascii="Arial" w:hAnsi="Arial" w:cs="Arial"/>
           <w:sz w:val="20"/>
         </w:rPr>
-        <w:t>XML (with extensive TEI experience)</w:t>
+        <w:t>Schematron</w:t>
       </w:r>
     </w:p>
     <w:p>
@@ -555,7 +541,7 @@
           <w:rFonts w:ascii="Arial" w:hAnsi="Arial" w:cs="Arial"/>
           <w:sz w:val="20"/>
         </w:rPr>
-        <w:t>XPath</w:t>
+        <w:t>Relax NG schemas</w:t>
       </w:r>
     </w:p>
     <w:p>
@@ -577,7 +563,7 @@
           <w:rFonts w:ascii="Arial" w:hAnsi="Arial" w:cs="Arial"/>
           <w:sz w:val="20"/>
         </w:rPr>
-        <w:t>XQuery</w:t>
+        <w:t>Regular Expressions</w:t>
       </w:r>
     </w:p>
     <w:p>
@@ -599,7 +585,35 @@
           <w:rFonts w:ascii="Arial" w:hAnsi="Arial" w:cs="Arial"/>
           <w:sz w:val="20"/>
         </w:rPr>
-        <w:t>XSLT</w:t>
+        <w:t xml:space="preserve">HTML </w:t>
+      </w:r>
+      <w:r>
+        <w:rPr>
+          <w:rFonts w:ascii="Arial" w:hAnsi="Arial" w:cs="Arial"/>
+          <w:sz w:val="20"/>
+        </w:rPr>
+        <w:tab/>
+      </w:r>
+      <w:r>
+        <w:rPr>
+          <w:rFonts w:ascii="Arial" w:hAnsi="Arial" w:cs="Arial"/>
+          <w:sz w:val="20"/>
+        </w:rPr>
+        <w:tab/>
+      </w:r>
+      <w:r>
+        <w:rPr>
+          <w:rFonts w:ascii="Arial" w:hAnsi="Arial" w:cs="Arial"/>
+          <w:sz w:val="20"/>
+        </w:rPr>
+        <w:tab/>
+      </w:r>
+      <w:r>
+        <w:rPr>
+          <w:rFonts w:ascii="Arial" w:hAnsi="Arial" w:cs="Arial"/>
+          <w:sz w:val="20"/>
+        </w:rPr>
+        <w:tab/>
       </w:r>
     </w:p>
     <w:p>
@@ -621,7 +635,7 @@
           <w:rFonts w:ascii="Arial" w:hAnsi="Arial" w:cs="Arial"/>
           <w:sz w:val="20"/>
         </w:rPr>
-        <w:t>Schematron</w:t>
+        <w:t>Cascading Style Sheets (CSS)</w:t>
       </w:r>
     </w:p>
     <w:p>
@@ -643,7 +657,7 @@
           <w:rFonts w:ascii="Arial" w:hAnsi="Arial" w:cs="Arial"/>
           <w:sz w:val="20"/>
         </w:rPr>
-        <w:t>Relax NG schemas</w:t>
+        <w:t>Scalable Vector Graphics (SVG)</w:t>
       </w:r>
     </w:p>
     <w:p>
@@ -655,6 +669,22 @@
         </w:numPr>
         <w:spacing w:after="0" w:line="240" w:lineRule="auto"/>
         <w:ind w:left="648"/>
+        <w:rPr>
+          <w:rFonts w:ascii="Arial" w:hAnsi="Arial" w:cs="Arial"/>
+          <w:sz w:val="20"/>
+        </w:rPr>
+      </w:pPr>
+      <w:r>
+        <w:rPr>
+          <w:rFonts w:ascii="Arial" w:hAnsi="Arial" w:cs="Arial"/>
+          <w:sz w:val="20"/>
+        </w:rPr>
+        <w:t>JavaScript</w:t>
+      </w:r>
+    </w:p>
+    <w:p>
+      <w:pPr>
+        <w:spacing w:after="0" w:line="240" w:lineRule="auto"/>
         <w:rPr>
           <w:rFonts w:ascii="Arial" w:hAnsi="Arial" w:cs="Arial"/>
           <w:sz w:val="20"/>
@@ -668,13 +698,6 @@
           <w:docGrid w:linePitch="360"/>
         </w:sectPr>
       </w:pPr>
-      <w:r>
-        <w:rPr>
-          <w:rFonts w:ascii="Arial" w:hAnsi="Arial" w:cs="Arial"/>
-          <w:sz w:val="20"/>
-        </w:rPr>
-        <w:t>Regular Expressions</w:t>
-      </w:r>
     </w:p>
     <w:p>
       <w:pPr>
@@ -811,13 +834,23 @@
           <w:lang w:val="es-ES"/>
         </w:rPr>
       </w:pPr>
+      <w:proofErr w:type="spellStart"/>
       <w:r>
         <w:rPr>
           <w:rFonts w:ascii="Arial" w:hAnsi="Arial" w:cs="Arial"/>
           <w:sz w:val="20"/>
           <w:lang w:val="es-ES"/>
         </w:rPr>
-        <w:t>Zotero -</w:t>
+        <w:t>Zotero</w:t>
+      </w:r>
+      <w:proofErr w:type="spellEnd"/>
+      <w:r>
+        <w:rPr>
+          <w:rFonts w:ascii="Arial" w:hAnsi="Arial" w:cs="Arial"/>
+          <w:sz w:val="20"/>
+          <w:lang w:val="es-ES"/>
+        </w:rPr>
+        <w:t xml:space="preserve"> -</w:t>
       </w:r>
       <w:r>
         <w:rPr>
@@ -1558,51 +1591,14 @@
           <w:rFonts w:ascii="Arial" w:hAnsi="Arial" w:cs="Arial"/>
           <w:sz w:val="20"/>
         </w:rPr>
-        <w:t xml:space="preserve"> in the history of the English language. Created as the final research project for the Pitt-Greensburg History of the English Language Course taught by Dr. Greenfield.</w:t>
-      </w:r>
-    </w:p>
-    <w:p>
-      <w:pPr>
-        <w:spacing w:after="0" w:line="240" w:lineRule="auto"/>
-        <w:rPr>
-          <w:rFonts w:ascii="Arial" w:hAnsi="Arial" w:cs="Arial"/>
-          <w:sz w:val="20"/>
-        </w:rPr>
-      </w:pPr>
-      <w:r>
-        <w:rPr>
-          <w:rFonts w:ascii="Arial" w:hAnsi="Arial" w:cs="Arial"/>
-          <w:sz w:val="20"/>
-        </w:rPr>
-        <w:tab/>
-      </w:r>
-      <w:r>
-        <w:rPr>
-          <w:rFonts w:ascii="Arial" w:hAnsi="Arial" w:cs="Arial"/>
-          <w:sz w:val="20"/>
-        </w:rPr>
-        <w:tab/>
-      </w:r>
-      <w:r>
-        <w:rPr>
-          <w:rFonts w:ascii="Arial" w:hAnsi="Arial" w:cs="Arial"/>
-          <w:sz w:val="20"/>
-        </w:rPr>
-        <w:tab/>
-      </w:r>
-      <w:r>
-        <w:rPr>
-          <w:rFonts w:ascii="Arial" w:hAnsi="Arial" w:cs="Arial"/>
-          <w:sz w:val="20"/>
-        </w:rPr>
-        <w:tab/>
-      </w:r>
-      <w:r>
-        <w:rPr>
-          <w:rFonts w:ascii="Arial" w:hAnsi="Arial" w:cs="Arial"/>
-          <w:sz w:val="20"/>
-        </w:rPr>
-        <w:tab/>
+        <w:t xml:space="preserve"> in the history of the English language. Created as the final research project for the Pitt-Greensburg History of the English Language Co</w:t>
+      </w:r>
+      <w:r>
+        <w:rPr>
+          <w:rFonts w:ascii="Arial" w:hAnsi="Arial" w:cs="Arial"/>
+          <w:sz w:val="20"/>
+        </w:rPr>
+        <w:t xml:space="preserve">urse taught by Dr. Greenfield. </w:t>
       </w:r>
       <w:hyperlink r:id="rId16" w:history="1">
         <w:r>
@@ -1616,6 +1612,14 @@
       </w:hyperlink>
       <w:r>
         <w:rPr>
+          <w:rStyle w:val="Hyperlink"/>
+          <w:rFonts w:ascii="Arial" w:hAnsi="Arial" w:cs="Arial"/>
+          <w:sz w:val="20"/>
+        </w:rPr>
+        <w:t xml:space="preserve"> </w:t>
+      </w:r>
+      <w:r>
+        <w:rPr>
           <w:rFonts w:ascii="Arial" w:hAnsi="Arial" w:cs="Arial"/>
           <w:sz w:val="20"/>
         </w:rPr>
@@ -1721,6 +1725,16 @@
     <w:p>
       <w:pPr>
         <w:spacing w:after="0" w:line="240" w:lineRule="auto"/>
+        <w:ind w:left="3600"/>
+        <w:rPr>
+          <w:rFonts w:ascii="Arial" w:hAnsi="Arial" w:cs="Arial"/>
+          <w:sz w:val="20"/>
+        </w:rPr>
+      </w:pPr>
+    </w:p>
+    <w:p>
+      <w:pPr>
+        <w:spacing w:after="0" w:line="240" w:lineRule="auto"/>
         <w:rPr>
           <w:rFonts w:ascii="Arial" w:hAnsi="Arial" w:cs="Arial"/>
           <w:b/>
@@ -2440,7 +2454,21 @@
           <w:rFonts w:ascii="Arial" w:hAnsi="Arial" w:cs="Arial"/>
           <w:sz w:val="20"/>
         </w:rPr>
-        <w:t xml:space="preserve">Assisted Dr. Elisa Beshero-Bondar by running the Google Hangout connecting international </w:t>
+        <w:t>Assisted Dr. Elisa Beshero-Bondar by running the Google Hangout connecting</w:t>
+      </w:r>
+      <w:r>
+        <w:rPr>
+          <w:rFonts w:ascii="Arial" w:hAnsi="Arial" w:cs="Arial"/>
+          <w:sz w:val="20"/>
+        </w:rPr>
+        <w:t xml:space="preserve"> international editors</w:t>
+      </w:r>
+      <w:r>
+        <w:rPr>
+          <w:rFonts w:ascii="Arial" w:hAnsi="Arial" w:cs="Arial"/>
+          <w:sz w:val="20"/>
+        </w:rPr>
+        <w:t xml:space="preserve"> </w:t>
       </w:r>
       <w:r>
         <w:rPr>
@@ -2454,7 +2482,14 @@
           <w:rFonts w:ascii="Arial" w:hAnsi="Arial" w:cs="Arial"/>
           <w:sz w:val="20"/>
         </w:rPr>
-        <w:t>assisted new and returning Digital Mitford</w:t>
+        <w:t>aided</w:t>
+      </w:r>
+      <w:r>
+        <w:rPr>
+          <w:rFonts w:ascii="Arial" w:hAnsi="Arial" w:cs="Arial"/>
+          <w:sz w:val="20"/>
+        </w:rPr>
+        <w:t xml:space="preserve"> new and returning Digital Mitford</w:t>
       </w:r>
       <w:r>
         <w:rPr>
@@ -2499,21 +2534,7 @@
           <w:rFonts w:ascii="Arial" w:hAnsi="Arial" w:cs="Arial"/>
           <w:b/>
         </w:rPr>
-        <w:t>D</w:t>
-      </w:r>
-      <w:r>
-        <w:rPr>
-          <w:rFonts w:ascii="Arial" w:hAnsi="Arial" w:cs="Arial"/>
-          <w:b/>
-        </w:rPr>
-        <w:t>igital</w:t>
-      </w:r>
-      <w:r>
-        <w:rPr>
-          <w:rFonts w:ascii="Arial" w:hAnsi="Arial" w:cs="Arial"/>
-          <w:b/>
-        </w:rPr>
-        <w:t xml:space="preserve"> Course Materials</w:t>
+        <w:t>Digital Course Materials</w:t>
       </w:r>
     </w:p>
     <w:p>
@@ -2525,8 +2546,6 @@
           <w:sz w:val="20"/>
         </w:rPr>
       </w:pPr>
-      <w:bookmarkStart w:id="0" w:name="_GoBack"/>
-      <w:bookmarkEnd w:id="0"/>
       <w:r>
         <w:rPr>
           <w:rFonts w:ascii="Arial" w:hAnsi="Arial" w:cs="Arial"/>
@@ -3594,6 +3613,7 @@
         <w:spacing w:after="0" w:line="240" w:lineRule="auto"/>
         <w:ind w:left="3600"/>
         <w:rPr>
+          <w:rStyle w:val="Hyperlink"/>
           <w:rFonts w:ascii="Arial" w:hAnsi="Arial" w:cs="Arial"/>
           <w:sz w:val="20"/>
         </w:rPr>
@@ -3627,6 +3647,28 @@
       </w:pPr>
       <w:r>
         <w:rPr>
+          <w:rStyle w:val="Hyperlink"/>
+          <w:rFonts w:ascii="Arial" w:hAnsi="Arial" w:cs="Arial"/>
+          <w:color w:val="auto"/>
+          <w:sz w:val="20"/>
+          <w:u w:val="none"/>
+        </w:rPr>
+        <w:t>Impromptu pop-up presentation on Git/GitHub collaboration</w:t>
+      </w:r>
+      <w:bookmarkStart w:id="0" w:name="_GoBack"/>
+      <w:bookmarkEnd w:id="0"/>
+    </w:p>
+    <w:p>
+      <w:pPr>
+        <w:spacing w:after="0" w:line="240" w:lineRule="auto"/>
+        <w:ind w:left="3600"/>
+        <w:rPr>
+          <w:rFonts w:ascii="Arial" w:hAnsi="Arial" w:cs="Arial"/>
+          <w:sz w:val="20"/>
+        </w:rPr>
+      </w:pPr>
+      <w:r>
+        <w:rPr>
           <w:rFonts w:ascii="Arial" w:hAnsi="Arial" w:cs="Arial"/>
           <w:sz w:val="20"/>
         </w:rPr>
@@ -5508,43 +5550,29 @@
           <w:rFonts w:ascii="Arial" w:hAnsi="Arial" w:cs="Arial"/>
           <w:sz w:val="20"/>
         </w:rPr>
-        <w:t>Amanda Folk</w:t>
-      </w:r>
-      <w:r>
-        <w:rPr>
-          <w:rFonts w:ascii="Arial" w:hAnsi="Arial" w:cs="Arial"/>
-          <w:sz w:val="20"/>
-        </w:rPr>
-        <w:t>, MLIS</w:t>
-      </w:r>
-      <w:r>
-        <w:rPr>
-          <w:rFonts w:ascii="Arial" w:hAnsi="Arial" w:cs="Arial"/>
-          <w:sz w:val="20"/>
-        </w:rPr>
-        <w:tab/>
-      </w:r>
-      <w:r>
-        <w:rPr>
-          <w:rFonts w:ascii="Arial" w:hAnsi="Arial" w:cs="Arial"/>
-          <w:sz w:val="20"/>
-        </w:rPr>
-        <w:tab/>
-      </w:r>
-      <w:r>
-        <w:rPr>
-          <w:rFonts w:ascii="Arial" w:hAnsi="Arial" w:cs="Arial"/>
-          <w:sz w:val="20"/>
-        </w:rPr>
-        <w:tab/>
-        <w:t>Head</w:t>
-      </w:r>
-      <w:r>
-        <w:rPr>
-          <w:rFonts w:ascii="Arial" w:hAnsi="Arial" w:cs="Arial"/>
-          <w:sz w:val="20"/>
-        </w:rPr>
-        <w:t xml:space="preserve"> of </w:t>
+        <w:t>Amanda Folk, MLIS</w:t>
+      </w:r>
+      <w:r>
+        <w:rPr>
+          <w:rFonts w:ascii="Arial" w:hAnsi="Arial" w:cs="Arial"/>
+          <w:sz w:val="20"/>
+        </w:rPr>
+        <w:tab/>
+      </w:r>
+      <w:r>
+        <w:rPr>
+          <w:rFonts w:ascii="Arial" w:hAnsi="Arial" w:cs="Arial"/>
+          <w:sz w:val="20"/>
+        </w:rPr>
+        <w:tab/>
+      </w:r>
+      <w:r>
+        <w:rPr>
+          <w:rFonts w:ascii="Arial" w:hAnsi="Arial" w:cs="Arial"/>
+          <w:sz w:val="20"/>
+        </w:rPr>
+        <w:tab/>
+        <w:t xml:space="preserve">Head of </w:t>
       </w:r>
       <w:r>
         <w:rPr>
@@ -7074,7 +7102,7 @@
         <w:rFonts w:ascii="Symbol" w:hAnsi="Symbol" w:hint="default"/>
       </w:rPr>
     </w:lvl>
-    <w:lvl w:ilvl="1" w:tplc="04090003" w:tentative="1">
+    <w:lvl w:ilvl="1" w:tplc="04090003">
       <w:start w:val="1"/>
       <w:numFmt w:val="bullet"/>
       <w:lvlText w:val="o"/>
@@ -7086,7 +7114,7 @@
         <w:rFonts w:ascii="Courier New" w:hAnsi="Courier New" w:cs="Courier New" w:hint="default"/>
       </w:rPr>
     </w:lvl>
-    <w:lvl w:ilvl="2" w:tplc="04090005" w:tentative="1">
+    <w:lvl w:ilvl="2" w:tplc="04090005">
       <w:start w:val="1"/>
       <w:numFmt w:val="bullet"/>
       <w:lvlText w:val=""/>
@@ -7098,7 +7126,7 @@
         <w:rFonts w:ascii="Wingdings" w:hAnsi="Wingdings" w:hint="default"/>
       </w:rPr>
     </w:lvl>
-    <w:lvl w:ilvl="3" w:tplc="04090001" w:tentative="1">
+    <w:lvl w:ilvl="3" w:tplc="04090001">
       <w:start w:val="1"/>
       <w:numFmt w:val="bullet"/>
       <w:lvlText w:val=""/>
@@ -7110,7 +7138,7 @@
         <w:rFonts w:ascii="Symbol" w:hAnsi="Symbol" w:hint="default"/>
       </w:rPr>
     </w:lvl>
-    <w:lvl w:ilvl="4" w:tplc="04090003" w:tentative="1">
+    <w:lvl w:ilvl="4" w:tplc="04090003">
       <w:start w:val="1"/>
       <w:numFmt w:val="bullet"/>
       <w:lvlText w:val="o"/>
@@ -7669,6 +7697,7 @@
   <w:style w:type="character" w:default="1" w:styleId="DefaultParagraphFont">
     <w:name w:val="Default Paragraph Font"/>
     <w:uiPriority w:val="1"/>
+    <w:semiHidden/>
     <w:unhideWhenUsed/>
   </w:style>
   <w:style w:type="table" w:default="1" w:styleId="TableNormal">

</xml_diff>

<commit_message>
edits to both the print and digital CV
</commit_message>
<xml_diff>
--- a/RebeccaParker_CV.docx
+++ b/RebeccaParker_CV.docx
@@ -2484,12 +2484,14 @@
         </w:rPr>
         <w:t>aided</w:t>
       </w:r>
-      <w:r>
-        <w:rPr>
-          <w:rFonts w:ascii="Arial" w:hAnsi="Arial" w:cs="Arial"/>
-          <w:sz w:val="20"/>
-        </w:rPr>
-        <w:t xml:space="preserve"> new and returning Digital Mitford</w:t>
+      <w:bookmarkStart w:id="0" w:name="_GoBack"/>
+      <w:bookmarkEnd w:id="0"/>
+      <w:r>
+        <w:rPr>
+          <w:rFonts w:ascii="Arial" w:hAnsi="Arial" w:cs="Arial"/>
+          <w:sz w:val="20"/>
+        </w:rPr>
+        <w:t xml:space="preserve"> Digital Mitford</w:t>
       </w:r>
       <w:r>
         <w:rPr>
@@ -3051,7 +3053,7 @@
           <w:rFonts w:ascii="Arial" w:hAnsi="Arial" w:cs="Arial"/>
           <w:sz w:val="20"/>
         </w:rPr>
-        <w:t xml:space="preserve"> member digital ventures. Extensive</w:t>
+        <w:t xml:space="preserve"> digital ventures. Extensive</w:t>
       </w:r>
       <w:r>
         <w:rPr>
@@ -3079,7 +3081,14 @@
           <w:rFonts w:ascii="Arial" w:hAnsi="Arial" w:cs="Arial"/>
           <w:sz w:val="20"/>
         </w:rPr>
-        <w:t xml:space="preserve"> and visualization creation</w:t>
+        <w:t xml:space="preserve"> and visualization </w:t>
+      </w:r>
+      <w:r>
+        <w:rPr>
+          <w:rFonts w:ascii="Arial" w:hAnsi="Arial" w:cs="Arial"/>
+          <w:sz w:val="20"/>
+        </w:rPr>
+        <w:t>development</w:t>
       </w:r>
       <w:r>
         <w:rPr>
@@ -3655,8 +3664,6 @@
         </w:rPr>
         <w:t>Impromptu pop-up presentation on Git/GitHub collaboration</w:t>
       </w:r>
-      <w:bookmarkStart w:id="0" w:name="_GoBack"/>
-      <w:bookmarkEnd w:id="0"/>
     </w:p>
     <w:p>
       <w:pPr>

</xml_diff>

<commit_message>
minor edits to paper CV and adjustments made to digital CV
</commit_message>
<xml_diff>
--- a/RebeccaParker_CV.docx
+++ b/RebeccaParker_CV.docx
@@ -834,23 +834,13 @@
           <w:lang w:val="es-ES"/>
         </w:rPr>
       </w:pPr>
-      <w:proofErr w:type="spellStart"/>
       <w:r>
         <w:rPr>
           <w:rFonts w:ascii="Arial" w:hAnsi="Arial" w:cs="Arial"/>
           <w:sz w:val="20"/>
           <w:lang w:val="es-ES"/>
         </w:rPr>
-        <w:t>Zotero</w:t>
-      </w:r>
-      <w:proofErr w:type="spellEnd"/>
-      <w:r>
-        <w:rPr>
-          <w:rFonts w:ascii="Arial" w:hAnsi="Arial" w:cs="Arial"/>
-          <w:sz w:val="20"/>
-          <w:lang w:val="es-ES"/>
-        </w:rPr>
-        <w:t xml:space="preserve"> -</w:t>
+        <w:t>Zotero -</w:t>
       </w:r>
       <w:r>
         <w:rPr>
@@ -1521,8 +1511,10 @@
           <w:rFonts w:ascii="Arial" w:hAnsi="Arial" w:cs="Arial"/>
           <w:sz w:val="20"/>
         </w:rPr>
-        <w:t>, 2014</w:t>
-      </w:r>
+        <w:t>, 2015</w:t>
+      </w:r>
+      <w:bookmarkStart w:id="0" w:name="_GoBack"/>
+      <w:bookmarkEnd w:id="0"/>
       <w:r>
         <w:rPr>
           <w:rFonts w:ascii="Arial" w:hAnsi="Arial" w:cs="Arial"/>
@@ -1576,22 +1568,21 @@
           <w:rFonts w:ascii="Arial" w:hAnsi="Arial" w:cs="Arial"/>
           <w:sz w:val="20"/>
         </w:rPr>
-        <w:t xml:space="preserve">An in-depth investigation of the etymology of the word </w:t>
-      </w:r>
-      <w:r>
-        <w:rPr>
-          <w:rFonts w:ascii="Arial" w:hAnsi="Arial" w:cs="Arial"/>
-          <w:i/>
-          <w:sz w:val="20"/>
-        </w:rPr>
-        <w:t>cheap</w:t>
-      </w:r>
-      <w:r>
-        <w:rPr>
-          <w:rFonts w:ascii="Arial" w:hAnsi="Arial" w:cs="Arial"/>
-          <w:sz w:val="20"/>
-        </w:rPr>
-        <w:t xml:space="preserve"> in the history of the English language. Created as the final research project for the Pitt-Greensburg History of the English Language Co</w:t>
+        <w:t xml:space="preserve">An in-depth </w:t>
+      </w:r>
+      <w:r>
+        <w:rPr>
+          <w:rFonts w:ascii="Arial" w:hAnsi="Arial" w:cs="Arial"/>
+          <w:sz w:val="20"/>
+        </w:rPr>
+        <w:t>investigation of the etymology and usage history of the word cheap</w:t>
+      </w:r>
+      <w:r>
+        <w:rPr>
+          <w:rFonts w:ascii="Arial" w:hAnsi="Arial" w:cs="Arial"/>
+          <w:sz w:val="20"/>
+        </w:rPr>
+        <w:t>. Created as the final research project for the Pitt-Greensburg History of the English Language Co</w:t>
       </w:r>
       <w:r>
         <w:rPr>
@@ -2484,8 +2475,6 @@
         </w:rPr>
         <w:t>aided</w:t>
       </w:r>
-      <w:bookmarkStart w:id="0" w:name="_GoBack"/>
-      <w:bookmarkEnd w:id="0"/>
       <w:r>
         <w:rPr>
           <w:rFonts w:ascii="Arial" w:hAnsi="Arial" w:cs="Arial"/>

</xml_diff>

<commit_message>
edits to print and digi CV
</commit_message>
<xml_diff>
--- a/RebeccaParker_CV.docx
+++ b/RebeccaParker_CV.docx
@@ -1513,8 +1513,6 @@
         </w:rPr>
         <w:t>, 2015</w:t>
       </w:r>
-      <w:bookmarkStart w:id="0" w:name="_GoBack"/>
-      <w:bookmarkEnd w:id="0"/>
       <w:r>
         <w:rPr>
           <w:rFonts w:ascii="Arial" w:hAnsi="Arial" w:cs="Arial"/>
@@ -3410,14 +3408,14 @@
           <w:rFonts w:ascii="Arial" w:hAnsi="Arial" w:cs="Arial"/>
           <w:sz w:val="20"/>
         </w:rPr>
-        <w:t>C</w:t>
-      </w:r>
-      <w:r>
-        <w:rPr>
-          <w:rFonts w:ascii="Arial" w:hAnsi="Arial" w:cs="Arial"/>
-          <w:sz w:val="20"/>
-        </w:rPr>
-        <w:t xml:space="preserve">hapter in </w:t>
+        <w:t xml:space="preserve">A book chapter co-authored with Dr. Beshero-Bondar </w:t>
+      </w:r>
+      <w:r>
+        <w:rPr>
+          <w:rFonts w:ascii="Arial" w:hAnsi="Arial" w:cs="Arial"/>
+          <w:sz w:val="20"/>
+        </w:rPr>
+        <w:t xml:space="preserve">in </w:t>
       </w:r>
       <w:r>
         <w:rPr>
@@ -3432,28 +3430,23 @@
           <w:rFonts w:ascii="Arial" w:hAnsi="Arial" w:cs="Arial"/>
           <w:sz w:val="20"/>
         </w:rPr>
-        <w:t xml:space="preserve"> co</w:t>
-      </w:r>
-      <w:r>
-        <w:rPr>
-          <w:rFonts w:ascii="Arial" w:hAnsi="Arial" w:cs="Arial"/>
-          <w:sz w:val="20"/>
-        </w:rPr>
-        <w:t>-authored by</w:t>
-      </w:r>
-      <w:r>
-        <w:rPr>
-          <w:rFonts w:ascii="Arial" w:hAnsi="Arial" w:cs="Arial"/>
-          <w:sz w:val="20"/>
-        </w:rPr>
-        <w:t xml:space="preserve"> Dr</w:t>
-      </w:r>
-      <w:r>
-        <w:rPr>
-          <w:rFonts w:ascii="Arial" w:hAnsi="Arial" w:cs="Arial"/>
-          <w:sz w:val="20"/>
-        </w:rPr>
-        <w:t>. Elisa Beshero-Bondar. A discussion of the unique class model developed for the</w:t>
+        <w:t xml:space="preserve"> edited by Samual B. Fee, Amanda Holland-Minkley, and Tom Lombardi</w:t>
+      </w:r>
+      <w:r>
+        <w:rPr>
+          <w:rFonts w:ascii="Arial" w:hAnsi="Arial" w:cs="Arial"/>
+          <w:sz w:val="20"/>
+        </w:rPr>
+        <w:t>. The chapter discusses</w:t>
+      </w:r>
+      <w:bookmarkStart w:id="0" w:name="_GoBack"/>
+      <w:bookmarkEnd w:id="0"/>
+      <w:r>
+        <w:rPr>
+          <w:rFonts w:ascii="Arial" w:hAnsi="Arial" w:cs="Arial"/>
+          <w:sz w:val="20"/>
+        </w:rPr>
+        <w:t xml:space="preserve"> the unique class model developed for the</w:t>
       </w:r>
       <w:r>
         <w:rPr>
@@ -5292,6 +5285,7 @@
           <w:rFonts w:ascii="Arial" w:hAnsi="Arial" w:cs="Arial"/>
           <w:sz w:val="20"/>
         </w:rPr>
+        <w:lastRenderedPageBreak/>
         <w:t>Spring 2014</w:t>
       </w:r>
       <w:r>
@@ -5343,7 +5337,6 @@
           <w:rFonts w:ascii="Arial" w:hAnsi="Arial" w:cs="Arial"/>
           <w:b/>
         </w:rPr>
-        <w:lastRenderedPageBreak/>
         <w:t>References</w:t>
       </w:r>
     </w:p>
@@ -6336,7 +6329,7 @@
           <w:rPr>
             <w:noProof/>
           </w:rPr>
-          <w:t>4</w:t>
+          <w:t>3</w:t>
         </w:r>
         <w:r>
           <w:rPr>

</xml_diff>

<commit_message>
edits to CV and index of site
</commit_message>
<xml_diff>
--- a/RebeccaParker_CV.docx
+++ b/RebeccaParker_CV.docx
@@ -3144,56 +3144,14 @@
           <w:rFonts w:ascii="Arial" w:hAnsi="Arial" w:cs="Arial"/>
           <w:sz w:val="20"/>
         </w:rPr>
-        <w:t xml:space="preserve"> manuscripts dating back to the </w:t>
-      </w:r>
-      <w:r>
-        <w:rPr>
-          <w:rFonts w:ascii="Arial" w:hAnsi="Arial" w:cs="Arial"/>
-          <w:sz w:val="20"/>
-        </w:rPr>
-        <w:tab/>
-      </w:r>
-      <w:r>
-        <w:rPr>
-          <w:rFonts w:ascii="Arial" w:hAnsi="Arial" w:cs="Arial"/>
-          <w:sz w:val="20"/>
-        </w:rPr>
-        <w:tab/>
-      </w:r>
-      <w:r>
-        <w:rPr>
-          <w:rFonts w:ascii="Arial" w:hAnsi="Arial" w:cs="Arial"/>
-          <w:sz w:val="20"/>
-        </w:rPr>
-        <w:tab/>
-      </w:r>
-      <w:r>
-        <w:rPr>
-          <w:rFonts w:ascii="Arial" w:hAnsi="Arial" w:cs="Arial"/>
-          <w:sz w:val="20"/>
-        </w:rPr>
-        <w:tab/>
-      </w:r>
-      <w:r>
-        <w:rPr>
-          <w:rFonts w:ascii="Arial" w:hAnsi="Arial" w:cs="Arial"/>
-          <w:sz w:val="20"/>
-        </w:rPr>
-        <w:tab/>
-      </w:r>
-      <w:r>
-        <w:rPr>
-          <w:rFonts w:ascii="Arial" w:hAnsi="Arial" w:cs="Arial"/>
-          <w:sz w:val="20"/>
-        </w:rPr>
-        <w:tab/>
-      </w:r>
-      <w:r>
-        <w:rPr>
-          <w:rFonts w:ascii="Arial" w:hAnsi="Arial" w:cs="Arial"/>
-          <w:sz w:val="20"/>
-        </w:rPr>
-        <w:t>early</w:t>
+        <w:t xml:space="preserve"> manuscripts from </w:t>
+      </w:r>
+      <w:r>
+        <w:rPr>
+          <w:rFonts w:ascii="Arial" w:hAnsi="Arial" w:cs="Arial"/>
+          <w:sz w:val="20"/>
+        </w:rPr>
+        <w:t>the early</w:t>
       </w:r>
       <w:r>
         <w:rPr>
@@ -3222,8 +3180,59 @@
           <w:rFonts w:ascii="Arial" w:hAnsi="Arial" w:cs="Arial"/>
           <w:sz w:val="20"/>
         </w:rPr>
-        <w:t xml:space="preserve"> century. </w:t>
-      </w:r>
+        <w:t xml:space="preserve"> </w:t>
+      </w:r>
+      <w:r>
+        <w:rPr>
+          <w:rFonts w:ascii="Arial" w:hAnsi="Arial" w:cs="Arial"/>
+          <w:sz w:val="20"/>
+        </w:rPr>
+        <w:tab/>
+      </w:r>
+      <w:r>
+        <w:rPr>
+          <w:rFonts w:ascii="Arial" w:hAnsi="Arial" w:cs="Arial"/>
+          <w:sz w:val="20"/>
+        </w:rPr>
+        <w:tab/>
+      </w:r>
+      <w:r>
+        <w:rPr>
+          <w:rFonts w:ascii="Arial" w:hAnsi="Arial" w:cs="Arial"/>
+          <w:sz w:val="20"/>
+        </w:rPr>
+        <w:tab/>
+      </w:r>
+      <w:r>
+        <w:rPr>
+          <w:rFonts w:ascii="Arial" w:hAnsi="Arial" w:cs="Arial"/>
+          <w:sz w:val="20"/>
+        </w:rPr>
+        <w:tab/>
+      </w:r>
+      <w:r>
+        <w:rPr>
+          <w:rFonts w:ascii="Arial" w:hAnsi="Arial" w:cs="Arial"/>
+          <w:sz w:val="20"/>
+        </w:rPr>
+        <w:tab/>
+      </w:r>
+      <w:r>
+        <w:rPr>
+          <w:rFonts w:ascii="Arial" w:hAnsi="Arial" w:cs="Arial"/>
+          <w:sz w:val="20"/>
+        </w:rPr>
+        <w:tab/>
+      </w:r>
+      <w:r>
+        <w:rPr>
+          <w:rFonts w:ascii="Arial" w:hAnsi="Arial" w:cs="Arial"/>
+          <w:sz w:val="20"/>
+        </w:rPr>
+        <w:t xml:space="preserve">century. </w:t>
+      </w:r>
+      <w:bookmarkStart w:id="0" w:name="_GoBack"/>
+      <w:bookmarkEnd w:id="0"/>
     </w:p>
     <w:p>
       <w:pPr>
@@ -6279,8 +6288,6 @@
           <w:sz w:val="20"/>
         </w:rPr>
       </w:pPr>
-      <w:bookmarkStart w:id="0" w:name="_GoBack"/>
-      <w:bookmarkEnd w:id="0"/>
     </w:p>
     <w:p>
       <w:pPr>
@@ -6299,33 +6306,13 @@
           <w:b/>
         </w:rPr>
       </w:pPr>
-    </w:p>
-    <w:p>
-      <w:pPr>
-        <w:spacing w:after="0" w:line="240" w:lineRule="auto"/>
-        <w:jc w:val="center"/>
+      <w:r>
         <w:rPr>
           <w:rFonts w:ascii="Arial" w:hAnsi="Arial" w:cs="Arial"/>
           <w:b/>
         </w:rPr>
-      </w:pPr>
-      <w:r>
-        <w:rPr>
-          <w:rFonts w:ascii="Arial" w:hAnsi="Arial" w:cs="Arial"/>
-          <w:b/>
-        </w:rPr>
         <w:t>References</w:t>
       </w:r>
-    </w:p>
-    <w:p>
-      <w:pPr>
-        <w:spacing w:after="0" w:line="240" w:lineRule="auto"/>
-        <w:jc w:val="center"/>
-        <w:rPr>
-          <w:rFonts w:ascii="Arial" w:hAnsi="Arial" w:cs="Arial"/>
-          <w:b/>
-        </w:rPr>
-      </w:pPr>
     </w:p>
     <w:p>
       <w:pPr>

</xml_diff>

<commit_message>
adding Chanc. of Pitt name to CV
</commit_message>
<xml_diff>
--- a/RebeccaParker_CV.docx
+++ b/RebeccaParker_CV.docx
@@ -3231,8 +3231,6 @@
         </w:rPr>
         <w:t xml:space="preserve">century. </w:t>
       </w:r>
-      <w:bookmarkStart w:id="0" w:name="_GoBack"/>
-      <w:bookmarkEnd w:id="0"/>
     </w:p>
     <w:p>
       <w:pPr>
@@ -5737,63 +5735,93 @@
           <w:rFonts w:ascii="Arial" w:hAnsi="Arial" w:cs="Arial"/>
           <w:sz w:val="20"/>
         </w:rPr>
-        <w:t xml:space="preserve">ity of Pittsburgh Chancellor </w:t>
-      </w:r>
-      <w:r>
-        <w:rPr>
-          <w:rFonts w:ascii="Arial" w:hAnsi="Arial" w:cs="Arial"/>
-          <w:sz w:val="20"/>
-        </w:rPr>
-        <w:t xml:space="preserve">in a presentation to Pitt’s </w:t>
-      </w:r>
-      <w:r>
-        <w:rPr>
-          <w:rFonts w:ascii="Arial" w:hAnsi="Arial" w:cs="Arial"/>
-          <w:sz w:val="20"/>
-        </w:rPr>
-        <w:tab/>
-      </w:r>
-      <w:r>
-        <w:rPr>
-          <w:rFonts w:ascii="Arial" w:hAnsi="Arial" w:cs="Arial"/>
-          <w:sz w:val="20"/>
-        </w:rPr>
-        <w:tab/>
-      </w:r>
-      <w:r>
-        <w:rPr>
-          <w:rFonts w:ascii="Arial" w:hAnsi="Arial" w:cs="Arial"/>
-          <w:sz w:val="20"/>
-        </w:rPr>
-        <w:tab/>
-      </w:r>
-      <w:r>
-        <w:rPr>
-          <w:rFonts w:ascii="Arial" w:hAnsi="Arial" w:cs="Arial"/>
-          <w:sz w:val="20"/>
-        </w:rPr>
-        <w:tab/>
-      </w:r>
-      <w:r>
-        <w:rPr>
-          <w:rFonts w:ascii="Arial" w:hAnsi="Arial" w:cs="Arial"/>
-          <w:sz w:val="20"/>
-        </w:rPr>
-        <w:tab/>
-      </w:r>
-      <w:r>
-        <w:rPr>
-          <w:rFonts w:ascii="Arial" w:hAnsi="Arial" w:cs="Arial"/>
-          <w:sz w:val="20"/>
-        </w:rPr>
-        <w:tab/>
-      </w:r>
-      <w:r>
-        <w:rPr>
-          <w:rFonts w:ascii="Arial" w:hAnsi="Arial" w:cs="Arial"/>
-          <w:sz w:val="20"/>
-        </w:rPr>
-        <w:t>Board of Trustees</w:t>
+        <w:t>ity of Pittsburgh Chancellor</w:t>
+      </w:r>
+      <w:r>
+        <w:rPr>
+          <w:rFonts w:ascii="Arial" w:hAnsi="Arial" w:cs="Arial"/>
+          <w:sz w:val="20"/>
+        </w:rPr>
+        <w:t xml:space="preserve">, Patrick Gallagher, </w:t>
+      </w:r>
+      <w:r>
+        <w:rPr>
+          <w:rFonts w:ascii="Arial" w:hAnsi="Arial" w:cs="Arial"/>
+          <w:sz w:val="20"/>
+        </w:rPr>
+        <w:t xml:space="preserve">in a </w:t>
+      </w:r>
+      <w:r>
+        <w:rPr>
+          <w:rFonts w:ascii="Arial" w:hAnsi="Arial" w:cs="Arial"/>
+          <w:sz w:val="20"/>
+        </w:rPr>
+        <w:tab/>
+      </w:r>
+      <w:r>
+        <w:rPr>
+          <w:rFonts w:ascii="Arial" w:hAnsi="Arial" w:cs="Arial"/>
+          <w:sz w:val="20"/>
+        </w:rPr>
+        <w:tab/>
+      </w:r>
+      <w:r>
+        <w:rPr>
+          <w:rFonts w:ascii="Arial" w:hAnsi="Arial" w:cs="Arial"/>
+          <w:sz w:val="20"/>
+        </w:rPr>
+        <w:tab/>
+      </w:r>
+      <w:r>
+        <w:rPr>
+          <w:rFonts w:ascii="Arial" w:hAnsi="Arial" w:cs="Arial"/>
+          <w:sz w:val="20"/>
+        </w:rPr>
+        <w:tab/>
+      </w:r>
+      <w:r>
+        <w:rPr>
+          <w:rFonts w:ascii="Arial" w:hAnsi="Arial" w:cs="Arial"/>
+          <w:sz w:val="20"/>
+        </w:rPr>
+        <w:tab/>
+      </w:r>
+      <w:r>
+        <w:rPr>
+          <w:rFonts w:ascii="Arial" w:hAnsi="Arial" w:cs="Arial"/>
+          <w:sz w:val="20"/>
+        </w:rPr>
+        <w:tab/>
+      </w:r>
+      <w:r>
+        <w:rPr>
+          <w:rFonts w:ascii="Arial" w:hAnsi="Arial" w:cs="Arial"/>
+          <w:sz w:val="20"/>
+        </w:rPr>
+        <w:t>presentation to Pitt’s</w:t>
+      </w:r>
+      <w:r>
+        <w:rPr>
+          <w:rFonts w:ascii="Arial" w:hAnsi="Arial" w:cs="Arial"/>
+          <w:sz w:val="20"/>
+        </w:rPr>
+        <w:t xml:space="preserve"> </w:t>
+      </w:r>
+      <w:r>
+        <w:rPr>
+          <w:rFonts w:ascii="Arial" w:hAnsi="Arial" w:cs="Arial"/>
+          <w:sz w:val="20"/>
+        </w:rPr>
+        <w:t>Board of Truste</w:t>
+      </w:r>
+      <w:bookmarkStart w:id="0" w:name="_GoBack"/>
+      <w:bookmarkEnd w:id="0"/>
+      <w:r>
+        <w:rPr>
+          <w:rFonts w:ascii="Arial" w:hAnsi="Arial" w:cs="Arial"/>
+          <w:sz w:val="20"/>
+        </w:rPr>
+        <w:t>es</w:t>
       </w:r>
     </w:p>
     <w:p>
@@ -7313,7 +7341,7 @@
           <w:rPr>
             <w:noProof/>
           </w:rPr>
-          <w:t>4</w:t>
+          <w:t>3</w:t>
         </w:r>
         <w:r>
           <w:rPr>

</xml_diff>

<commit_message>
edits to CV to add interviews on DH for ILiADS and Chancellor video and changes made to Capstone paper as writing sample for GMU
</commit_message>
<xml_diff>
--- a/RebeccaParker_CV.docx
+++ b/RebeccaParker_CV.docx
@@ -3137,7 +3137,7 @@
           <w:rFonts w:ascii="Arial" w:hAnsi="Arial" w:cs="Arial"/>
           <w:sz w:val="20"/>
         </w:rPr>
-        <w:t>-log</w:t>
+        <w:t xml:space="preserve"> account</w:t>
       </w:r>
       <w:r>
         <w:rPr>
@@ -3165,6 +3165,48 @@
           <w:rFonts w:ascii="Arial" w:hAnsi="Arial" w:cs="Arial"/>
           <w:sz w:val="20"/>
         </w:rPr>
+        <w:tab/>
+      </w:r>
+      <w:r>
+        <w:rPr>
+          <w:rFonts w:ascii="Arial" w:hAnsi="Arial" w:cs="Arial"/>
+          <w:sz w:val="20"/>
+        </w:rPr>
+        <w:tab/>
+      </w:r>
+      <w:r>
+        <w:rPr>
+          <w:rFonts w:ascii="Arial" w:hAnsi="Arial" w:cs="Arial"/>
+          <w:sz w:val="20"/>
+        </w:rPr>
+        <w:tab/>
+      </w:r>
+      <w:r>
+        <w:rPr>
+          <w:rFonts w:ascii="Arial" w:hAnsi="Arial" w:cs="Arial"/>
+          <w:sz w:val="20"/>
+        </w:rPr>
+        <w:tab/>
+      </w:r>
+      <w:r>
+        <w:rPr>
+          <w:rFonts w:ascii="Arial" w:hAnsi="Arial" w:cs="Arial"/>
+          <w:sz w:val="20"/>
+        </w:rPr>
+        <w:tab/>
+      </w:r>
+      <w:r>
+        <w:rPr>
+          <w:rFonts w:ascii="Arial" w:hAnsi="Arial" w:cs="Arial"/>
+          <w:sz w:val="20"/>
+        </w:rPr>
+        <w:tab/>
+      </w:r>
+      <w:r>
+        <w:rPr>
+          <w:rFonts w:ascii="Arial" w:hAnsi="Arial" w:cs="Arial"/>
+          <w:sz w:val="20"/>
+        </w:rPr>
         <w:t>19</w:t>
       </w:r>
       <w:r>
@@ -3180,6 +3222,129 @@
           <w:rFonts w:ascii="Arial" w:hAnsi="Arial" w:cs="Arial"/>
           <w:sz w:val="20"/>
         </w:rPr>
+        <w:t xml:space="preserve"> century. </w:t>
+      </w:r>
+    </w:p>
+    <w:p>
+      <w:pPr>
+        <w:spacing w:after="0" w:line="240" w:lineRule="auto"/>
+        <w:rPr>
+          <w:rFonts w:ascii="Arial" w:hAnsi="Arial" w:cs="Arial"/>
+          <w:sz w:val="20"/>
+        </w:rPr>
+      </w:pPr>
+    </w:p>
+    <w:p>
+      <w:pPr>
+        <w:spacing w:after="0" w:line="240" w:lineRule="auto"/>
+        <w:ind w:left="3600" w:hanging="3600"/>
+        <w:rPr>
+          <w:rFonts w:ascii="Arial" w:hAnsi="Arial" w:cs="Arial"/>
+          <w:sz w:val="20"/>
+        </w:rPr>
+      </w:pPr>
+      <w:r>
+        <w:rPr>
+          <w:rFonts w:ascii="Arial" w:hAnsi="Arial" w:cs="Arial"/>
+          <w:sz w:val="20"/>
+        </w:rPr>
+        <w:t xml:space="preserve">August, 2016 </w:t>
+      </w:r>
+      <w:r>
+        <w:rPr>
+          <w:rFonts w:ascii="Arial" w:hAnsi="Arial" w:cs="Arial"/>
+          <w:sz w:val="20"/>
+        </w:rPr>
+        <w:t>–</w:t>
+      </w:r>
+      <w:r>
+        <w:rPr>
+          <w:rFonts w:ascii="Arial" w:hAnsi="Arial" w:cs="Arial"/>
+          <w:sz w:val="20"/>
+        </w:rPr>
+        <w:t xml:space="preserve"> present</w:t>
+      </w:r>
+      <w:r>
+        <w:rPr>
+          <w:rFonts w:ascii="Arial" w:hAnsi="Arial" w:cs="Arial"/>
+          <w:sz w:val="20"/>
+        </w:rPr>
+        <w:tab/>
+      </w:r>
+      <w:r>
+        <w:rPr>
+          <w:rFonts w:ascii="Arial" w:hAnsi="Arial" w:cs="Arial"/>
+          <w:b/>
+          <w:sz w:val="20"/>
+        </w:rPr>
+        <w:t xml:space="preserve">Technical Assistant, </w:t>
+      </w:r>
+      <w:r>
+        <w:rPr>
+          <w:rFonts w:ascii="Arial" w:hAnsi="Arial" w:cs="Arial"/>
+          <w:b/>
+          <w:sz w:val="20"/>
+        </w:rPr>
+        <w:t xml:space="preserve">The </w:t>
+      </w:r>
+      <w:r>
+        <w:rPr>
+          <w:rFonts w:ascii="Arial" w:hAnsi="Arial" w:cs="Arial"/>
+          <w:b/>
+          <w:sz w:val="20"/>
+        </w:rPr>
+        <w:t>Center for the Digital Text</w:t>
+      </w:r>
+    </w:p>
+    <w:p>
+      <w:pPr>
+        <w:spacing w:after="0" w:line="240" w:lineRule="auto"/>
+        <w:ind w:left="3600" w:hanging="3600"/>
+        <w:rPr>
+          <w:rFonts w:ascii="Arial" w:hAnsi="Arial" w:cs="Arial"/>
+          <w:sz w:val="20"/>
+        </w:rPr>
+      </w:pPr>
+      <w:r>
+        <w:rPr>
+          <w:rFonts w:ascii="Arial" w:hAnsi="Arial" w:cs="Arial"/>
+          <w:sz w:val="20"/>
+        </w:rPr>
+        <w:t>Greensburg, PA</w:t>
+      </w:r>
+      <w:r>
+        <w:rPr>
+          <w:rFonts w:ascii="Arial" w:hAnsi="Arial" w:cs="Arial"/>
+          <w:sz w:val="20"/>
+        </w:rPr>
+        <w:tab/>
+      </w:r>
+      <w:r>
+        <w:rPr>
+          <w:rFonts w:ascii="Arial" w:hAnsi="Arial" w:cs="Arial"/>
+          <w:sz w:val="20"/>
+        </w:rPr>
+        <w:t>Builds digital</w:t>
+      </w:r>
+      <w:r>
+        <w:rPr>
+          <w:rFonts w:ascii="Arial" w:hAnsi="Arial" w:cs="Arial"/>
+          <w:sz w:val="20"/>
+        </w:rPr>
+        <w:t xml:space="preserve"> projects</w:t>
+      </w:r>
+      <w:r>
+        <w:rPr>
+          <w:rFonts w:ascii="Arial" w:hAnsi="Arial" w:cs="Arial"/>
+          <w:sz w:val="20"/>
+        </w:rPr>
+        <w:t xml:space="preserve"> at</w:t>
+      </w:r>
+      <w:r>
+        <w:rPr>
+          <w:rFonts w:ascii="Arial" w:hAnsi="Arial" w:cs="Arial"/>
+          <w:sz w:val="20"/>
+        </w:rPr>
         <w:t xml:space="preserve"> </w:t>
       </w:r>
       <w:r>
@@ -3187,59 +3352,106 @@
           <w:rFonts w:ascii="Arial" w:hAnsi="Arial" w:cs="Arial"/>
           <w:sz w:val="20"/>
         </w:rPr>
-        <w:tab/>
-      </w:r>
-      <w:r>
-        <w:rPr>
-          <w:rFonts w:ascii="Arial" w:hAnsi="Arial" w:cs="Arial"/>
-          <w:sz w:val="20"/>
-        </w:rPr>
-        <w:tab/>
-      </w:r>
-      <w:r>
-        <w:rPr>
-          <w:rFonts w:ascii="Arial" w:hAnsi="Arial" w:cs="Arial"/>
-          <w:sz w:val="20"/>
-        </w:rPr>
-        <w:tab/>
-      </w:r>
-      <w:r>
-        <w:rPr>
-          <w:rFonts w:ascii="Arial" w:hAnsi="Arial" w:cs="Arial"/>
-          <w:sz w:val="20"/>
-        </w:rPr>
-        <w:tab/>
-      </w:r>
-      <w:r>
-        <w:rPr>
-          <w:rFonts w:ascii="Arial" w:hAnsi="Arial" w:cs="Arial"/>
-          <w:sz w:val="20"/>
-        </w:rPr>
-        <w:tab/>
-      </w:r>
-      <w:r>
-        <w:rPr>
-          <w:rFonts w:ascii="Arial" w:hAnsi="Arial" w:cs="Arial"/>
-          <w:sz w:val="20"/>
-        </w:rPr>
-        <w:tab/>
-      </w:r>
-      <w:r>
-        <w:rPr>
-          <w:rFonts w:ascii="Arial" w:hAnsi="Arial" w:cs="Arial"/>
-          <w:sz w:val="20"/>
-        </w:rPr>
-        <w:t xml:space="preserve">century. </w:t>
-      </w:r>
-    </w:p>
-    <w:p>
-      <w:pPr>
-        <w:spacing w:after="0" w:line="240" w:lineRule="auto"/>
-        <w:rPr>
-          <w:rFonts w:ascii="Arial" w:hAnsi="Arial" w:cs="Arial"/>
-          <w:sz w:val="20"/>
-        </w:rPr>
-      </w:pPr>
+        <w:t>Pitt-</w:t>
+      </w:r>
+      <w:r>
+        <w:rPr>
+          <w:rFonts w:ascii="Arial" w:hAnsi="Arial" w:cs="Arial"/>
+          <w:sz w:val="20"/>
+        </w:rPr>
+        <w:t>Greensburg</w:t>
+      </w:r>
+      <w:r>
+        <w:rPr>
+          <w:rFonts w:ascii="Arial" w:hAnsi="Arial" w:cs="Arial"/>
+          <w:sz w:val="20"/>
+        </w:rPr>
+        <w:t xml:space="preserve">, </w:t>
+      </w:r>
+      <w:r>
+        <w:rPr>
+          <w:rFonts w:ascii="Arial" w:hAnsi="Arial" w:cs="Arial"/>
+          <w:sz w:val="20"/>
+        </w:rPr>
+        <w:t>delivers</w:t>
+      </w:r>
+      <w:r>
+        <w:rPr>
+          <w:rFonts w:ascii="Arial" w:hAnsi="Arial" w:cs="Arial"/>
+          <w:sz w:val="20"/>
+        </w:rPr>
+        <w:t xml:space="preserve"> digital studies courses and workshops</w:t>
+      </w:r>
+      <w:r>
+        <w:rPr>
+          <w:rFonts w:ascii="Arial" w:hAnsi="Arial" w:cs="Arial"/>
+          <w:sz w:val="20"/>
+        </w:rPr>
+        <w:t xml:space="preserve">, </w:t>
+      </w:r>
+      <w:r>
+        <w:rPr>
+          <w:rFonts w:ascii="Arial" w:hAnsi="Arial" w:cs="Arial"/>
+          <w:sz w:val="20"/>
+        </w:rPr>
+        <w:t>supports student</w:t>
+      </w:r>
+      <w:r>
+        <w:rPr>
+          <w:rFonts w:ascii="Arial" w:hAnsi="Arial" w:cs="Arial"/>
+          <w:sz w:val="20"/>
+        </w:rPr>
+        <w:t xml:space="preserve"> and faculty</w:t>
+      </w:r>
+      <w:r>
+        <w:rPr>
+          <w:rFonts w:ascii="Arial" w:hAnsi="Arial" w:cs="Arial"/>
+          <w:sz w:val="20"/>
+        </w:rPr>
+        <w:t xml:space="preserve"> digital ventures. Extensive</w:t>
+      </w:r>
+      <w:r>
+        <w:rPr>
+          <w:rFonts w:ascii="Arial" w:hAnsi="Arial" w:cs="Arial"/>
+          <w:sz w:val="20"/>
+        </w:rPr>
+        <w:t xml:space="preserve"> cod</w:t>
+      </w:r>
+      <w:r>
+        <w:rPr>
+          <w:rFonts w:ascii="Arial" w:hAnsi="Arial" w:cs="Arial"/>
+          <w:sz w:val="20"/>
+        </w:rPr>
+        <w:t>ing, querying</w:t>
+      </w:r>
+      <w:r>
+        <w:rPr>
+          <w:rFonts w:ascii="Arial" w:hAnsi="Arial" w:cs="Arial"/>
+          <w:sz w:val="20"/>
+        </w:rPr>
+        <w:t>,</w:t>
+      </w:r>
+      <w:r>
+        <w:rPr>
+          <w:rFonts w:ascii="Arial" w:hAnsi="Arial" w:cs="Arial"/>
+          <w:sz w:val="20"/>
+        </w:rPr>
+        <w:t xml:space="preserve"> and visualization </w:t>
+      </w:r>
+      <w:r>
+        <w:rPr>
+          <w:rFonts w:ascii="Arial" w:hAnsi="Arial" w:cs="Arial"/>
+          <w:sz w:val="20"/>
+        </w:rPr>
+        <w:t>development</w:t>
+      </w:r>
+      <w:r>
+        <w:rPr>
+          <w:rFonts w:ascii="Arial" w:hAnsi="Arial" w:cs="Arial"/>
+          <w:sz w:val="20"/>
+        </w:rPr>
+        <w:t xml:space="preserve"> using the XML family of languages.</w:t>
+      </w:r>
     </w:p>
     <w:p>
       <w:pPr>
@@ -3250,41 +3462,30 @@
           <w:sz w:val="20"/>
         </w:rPr>
       </w:pPr>
-      <w:r>
-        <w:rPr>
-          <w:rFonts w:ascii="Arial" w:hAnsi="Arial" w:cs="Arial"/>
-          <w:sz w:val="20"/>
-        </w:rPr>
-        <w:t xml:space="preserve">August, 2016 </w:t>
-      </w:r>
-      <w:r>
-        <w:rPr>
-          <w:rFonts w:ascii="Arial" w:hAnsi="Arial" w:cs="Arial"/>
-          <w:sz w:val="20"/>
-        </w:rPr>
-        <w:t>–</w:t>
-      </w:r>
-      <w:r>
-        <w:rPr>
-          <w:rFonts w:ascii="Arial" w:hAnsi="Arial" w:cs="Arial"/>
-          <w:sz w:val="20"/>
-        </w:rPr>
-        <w:t xml:space="preserve"> present</w:t>
-      </w:r>
-      <w:r>
-        <w:rPr>
-          <w:rFonts w:ascii="Arial" w:hAnsi="Arial" w:cs="Arial"/>
-          <w:sz w:val="20"/>
-        </w:rPr>
-        <w:tab/>
-      </w:r>
-      <w:r>
+    </w:p>
+    <w:p>
+      <w:pPr>
+        <w:spacing w:after="0" w:line="240" w:lineRule="auto"/>
+        <w:ind w:left="3600" w:hanging="3600"/>
         <w:rPr>
           <w:rFonts w:ascii="Arial" w:hAnsi="Arial" w:cs="Arial"/>
           <w:b/>
           <w:sz w:val="20"/>
         </w:rPr>
-        <w:t xml:space="preserve">Technical Assistant, </w:t>
+      </w:pPr>
+      <w:r>
+        <w:rPr>
+          <w:rFonts w:ascii="Arial" w:hAnsi="Arial" w:cs="Arial"/>
+          <w:sz w:val="20"/>
+        </w:rPr>
+        <w:t>2010 – August, 2016</w:t>
+      </w:r>
+      <w:r>
+        <w:rPr>
+          <w:rFonts w:ascii="Arial" w:hAnsi="Arial" w:cs="Arial"/>
+          <w:sz w:val="20"/>
+        </w:rPr>
+        <w:tab/>
       </w:r>
       <w:r>
         <w:rPr>
@@ -3292,15 +3493,119 @@
           <w:b/>
           <w:sz w:val="20"/>
         </w:rPr>
-        <w:t xml:space="preserve">The </w:t>
-      </w:r>
-      <w:r>
+        <w:t>Childcare Provider</w:t>
+      </w:r>
+    </w:p>
+    <w:p>
+      <w:pPr>
+        <w:spacing w:after="0" w:line="240" w:lineRule="auto"/>
+        <w:ind w:left="3600" w:hanging="3600"/>
+        <w:rPr>
+          <w:rFonts w:ascii="Arial" w:hAnsi="Arial" w:cs="Arial"/>
+          <w:sz w:val="20"/>
+        </w:rPr>
+      </w:pPr>
+      <w:r>
+        <w:rPr>
+          <w:rFonts w:ascii="Arial" w:hAnsi="Arial" w:cs="Arial"/>
+          <w:sz w:val="20"/>
+        </w:rPr>
+        <w:t>Pittsburgh, PA</w:t>
+      </w:r>
+      <w:r>
+        <w:rPr>
+          <w:rFonts w:ascii="Arial" w:hAnsi="Arial" w:cs="Arial"/>
+          <w:sz w:val="20"/>
+        </w:rPr>
+        <w:tab/>
+        <w:t>W</w:t>
+      </w:r>
+      <w:r>
+        <w:rPr>
+          <w:rFonts w:ascii="Arial" w:hAnsi="Arial" w:cs="Arial"/>
+          <w:sz w:val="20"/>
+        </w:rPr>
+        <w:t>orked for three multi-children families over the years (ages: 4-14 years)</w:t>
+      </w:r>
+      <w:r>
+        <w:rPr>
+          <w:rFonts w:ascii="Arial" w:hAnsi="Arial" w:cs="Arial"/>
+          <w:sz w:val="20"/>
+        </w:rPr>
+        <w:t>. Required</w:t>
+      </w:r>
+      <w:r>
+        <w:rPr>
+          <w:rFonts w:ascii="Arial" w:hAnsi="Arial" w:cs="Arial"/>
+          <w:sz w:val="20"/>
+        </w:rPr>
+        <w:t>: creativity, responsibility, time management, problem solving, patience, and quality communication skills</w:t>
+      </w:r>
+      <w:r>
+        <w:rPr>
+          <w:rFonts w:ascii="Arial" w:hAnsi="Arial" w:cs="Arial"/>
+          <w:sz w:val="20"/>
+        </w:rPr>
+        <w:t>.</w:t>
+      </w:r>
+    </w:p>
+    <w:p>
+      <w:pPr>
+        <w:spacing w:after="0" w:line="240" w:lineRule="auto"/>
+        <w:ind w:left="3600" w:hanging="3600"/>
+        <w:rPr>
+          <w:rFonts w:ascii="Arial" w:hAnsi="Arial" w:cs="Arial"/>
+          <w:sz w:val="20"/>
+        </w:rPr>
+      </w:pPr>
+    </w:p>
+    <w:p>
+      <w:pPr>
+        <w:spacing w:after="0" w:line="240" w:lineRule="auto"/>
+        <w:ind w:left="3600" w:hanging="3600"/>
         <w:rPr>
           <w:rFonts w:ascii="Arial" w:hAnsi="Arial" w:cs="Arial"/>
           <w:b/>
           <w:sz w:val="20"/>
         </w:rPr>
-        <w:t>Center for the Digital Text</w:t>
+      </w:pPr>
+      <w:r>
+        <w:rPr>
+          <w:rFonts w:ascii="Arial" w:hAnsi="Arial" w:cs="Arial"/>
+          <w:sz w:val="20"/>
+        </w:rPr>
+        <w:t>November, 2010 - February, 2013</w:t>
+      </w:r>
+      <w:r>
+        <w:rPr>
+          <w:rFonts w:ascii="Arial" w:hAnsi="Arial" w:cs="Arial"/>
+          <w:sz w:val="20"/>
+        </w:rPr>
+        <w:tab/>
+      </w:r>
+      <w:r>
+        <w:rPr>
+          <w:rFonts w:ascii="Arial" w:hAnsi="Arial" w:cs="Arial"/>
+          <w:b/>
+          <w:sz w:val="20"/>
+        </w:rPr>
+        <w:t>P.O.S. Specialist &amp; Orientation Facilitator, Kohl's Dept</w:t>
+      </w:r>
+      <w:r>
+        <w:rPr>
+          <w:rFonts w:ascii="Arial" w:hAnsi="Arial" w:cs="Arial"/>
+          <w:b/>
+          <w:sz w:val="20"/>
+        </w:rPr>
+        <w:t>.</w:t>
+      </w:r>
+      <w:r>
+        <w:rPr>
+          <w:rFonts w:ascii="Arial" w:hAnsi="Arial" w:cs="Arial"/>
+          <w:b/>
+          <w:sz w:val="20"/>
+        </w:rPr>
+        <w:t xml:space="preserve"> Store</w:t>
       </w:r>
     </w:p>
     <w:p>
@@ -3317,35 +3622,57 @@
           <w:rFonts w:ascii="Arial" w:hAnsi="Arial" w:cs="Arial"/>
           <w:sz w:val="20"/>
         </w:rPr>
-        <w:t>Greensburg, PA</w:t>
-      </w:r>
-      <w:r>
-        <w:rPr>
-          <w:rFonts w:ascii="Arial" w:hAnsi="Arial" w:cs="Arial"/>
-          <w:sz w:val="20"/>
-        </w:rPr>
-        <w:tab/>
-      </w:r>
-      <w:r>
-        <w:rPr>
-          <w:rFonts w:ascii="Arial" w:hAnsi="Arial" w:cs="Arial"/>
-          <w:sz w:val="20"/>
-        </w:rPr>
-        <w:t>Builds digital</w:t>
-      </w:r>
-      <w:r>
-        <w:rPr>
-          <w:rFonts w:ascii="Arial" w:hAnsi="Arial" w:cs="Arial"/>
-          <w:sz w:val="20"/>
-        </w:rPr>
-        <w:t xml:space="preserve"> projects</w:t>
-      </w:r>
-      <w:r>
-        <w:rPr>
-          <w:rFonts w:ascii="Arial" w:hAnsi="Arial" w:cs="Arial"/>
-          <w:sz w:val="20"/>
-        </w:rPr>
-        <w:t xml:space="preserve"> at</w:t>
+        <w:t>Monroeville, PA</w:t>
+      </w:r>
+      <w:r>
+        <w:rPr>
+          <w:rFonts w:ascii="Arial" w:hAnsi="Arial" w:cs="Arial"/>
+          <w:sz w:val="20"/>
+        </w:rPr>
+        <w:tab/>
+        <w:t>O</w:t>
+      </w:r>
+      <w:r>
+        <w:rPr>
+          <w:rFonts w:ascii="Arial" w:hAnsi="Arial" w:cs="Arial"/>
+          <w:sz w:val="20"/>
+        </w:rPr>
+        <w:t>perated Point of Sale and Customer Service registers</w:t>
+      </w:r>
+      <w:r>
+        <w:rPr>
+          <w:rFonts w:ascii="Arial" w:hAnsi="Arial" w:cs="Arial"/>
+          <w:sz w:val="20"/>
+        </w:rPr>
+        <w:t xml:space="preserve">, </w:t>
+      </w:r>
+      <w:r>
+        <w:rPr>
+          <w:rFonts w:ascii="Arial" w:hAnsi="Arial" w:cs="Arial"/>
+          <w:sz w:val="20"/>
+        </w:rPr>
+        <w:t>supervised Point of Sale personnel</w:t>
+      </w:r>
+      <w:r>
+        <w:rPr>
+          <w:rFonts w:ascii="Arial" w:hAnsi="Arial" w:cs="Arial"/>
+          <w:sz w:val="20"/>
+        </w:rPr>
+        <w:t xml:space="preserve">, and </w:t>
+      </w:r>
+      <w:r>
+        <w:rPr>
+          <w:rFonts w:ascii="Arial" w:hAnsi="Arial" w:cs="Arial"/>
+          <w:sz w:val="20"/>
+        </w:rPr>
+        <w:t>administered orientation classes</w:t>
+      </w:r>
+      <w:r>
+        <w:rPr>
+          <w:rFonts w:ascii="Arial" w:hAnsi="Arial" w:cs="Arial"/>
+          <w:sz w:val="20"/>
+        </w:rPr>
+        <w:t>.</w:t>
       </w:r>
       <w:r>
         <w:rPr>
@@ -3354,111 +3681,6 @@
         </w:rPr>
         <w:t xml:space="preserve"> </w:t>
       </w:r>
-      <w:r>
-        <w:rPr>
-          <w:rFonts w:ascii="Arial" w:hAnsi="Arial" w:cs="Arial"/>
-          <w:sz w:val="20"/>
-        </w:rPr>
-        <w:t>Pitt-</w:t>
-      </w:r>
-      <w:r>
-        <w:rPr>
-          <w:rFonts w:ascii="Arial" w:hAnsi="Arial" w:cs="Arial"/>
-          <w:sz w:val="20"/>
-        </w:rPr>
-        <w:t>Greensburg</w:t>
-      </w:r>
-      <w:r>
-        <w:rPr>
-          <w:rFonts w:ascii="Arial" w:hAnsi="Arial" w:cs="Arial"/>
-          <w:sz w:val="20"/>
-        </w:rPr>
-        <w:t xml:space="preserve">, </w:t>
-      </w:r>
-      <w:r>
-        <w:rPr>
-          <w:rFonts w:ascii="Arial" w:hAnsi="Arial" w:cs="Arial"/>
-          <w:sz w:val="20"/>
-        </w:rPr>
-        <w:t>delivers</w:t>
-      </w:r>
-      <w:r>
-        <w:rPr>
-          <w:rFonts w:ascii="Arial" w:hAnsi="Arial" w:cs="Arial"/>
-          <w:sz w:val="20"/>
-        </w:rPr>
-        <w:t xml:space="preserve"> digital studies courses and workshops</w:t>
-      </w:r>
-      <w:r>
-        <w:rPr>
-          <w:rFonts w:ascii="Arial" w:hAnsi="Arial" w:cs="Arial"/>
-          <w:sz w:val="20"/>
-        </w:rPr>
-        <w:t xml:space="preserve">, </w:t>
-      </w:r>
-      <w:r>
-        <w:rPr>
-          <w:rFonts w:ascii="Arial" w:hAnsi="Arial" w:cs="Arial"/>
-          <w:sz w:val="20"/>
-        </w:rPr>
-        <w:t>supports student</w:t>
-      </w:r>
-      <w:r>
-        <w:rPr>
-          <w:rFonts w:ascii="Arial" w:hAnsi="Arial" w:cs="Arial"/>
-          <w:sz w:val="20"/>
-        </w:rPr>
-        <w:t xml:space="preserve"> and faculty</w:t>
-      </w:r>
-      <w:r>
-        <w:rPr>
-          <w:rFonts w:ascii="Arial" w:hAnsi="Arial" w:cs="Arial"/>
-          <w:sz w:val="20"/>
-        </w:rPr>
-        <w:t xml:space="preserve"> digital ventures. Extensive</w:t>
-      </w:r>
-      <w:r>
-        <w:rPr>
-          <w:rFonts w:ascii="Arial" w:hAnsi="Arial" w:cs="Arial"/>
-          <w:sz w:val="20"/>
-        </w:rPr>
-        <w:t xml:space="preserve"> cod</w:t>
-      </w:r>
-      <w:r>
-        <w:rPr>
-          <w:rFonts w:ascii="Arial" w:hAnsi="Arial" w:cs="Arial"/>
-          <w:sz w:val="20"/>
-        </w:rPr>
-        <w:t>ing, querying</w:t>
-      </w:r>
-      <w:r>
-        <w:rPr>
-          <w:rFonts w:ascii="Arial" w:hAnsi="Arial" w:cs="Arial"/>
-          <w:sz w:val="20"/>
-        </w:rPr>
-        <w:t>,</w:t>
-      </w:r>
-      <w:r>
-        <w:rPr>
-          <w:rFonts w:ascii="Arial" w:hAnsi="Arial" w:cs="Arial"/>
-          <w:sz w:val="20"/>
-        </w:rPr>
-        <w:t xml:space="preserve"> and visualization </w:t>
-      </w:r>
-      <w:r>
-        <w:rPr>
-          <w:rFonts w:ascii="Arial" w:hAnsi="Arial" w:cs="Arial"/>
-          <w:sz w:val="20"/>
-        </w:rPr>
-        <w:t>development</w:t>
-      </w:r>
-      <w:r>
-        <w:rPr>
-          <w:rFonts w:ascii="Arial" w:hAnsi="Arial" w:cs="Arial"/>
-          <w:sz w:val="20"/>
-        </w:rPr>
-        <w:t xml:space="preserve"> using the XML family of languages.</w:t>
-      </w:r>
     </w:p>
     <w:p>
       <w:pPr>
@@ -3473,103 +3695,22 @@
     <w:p>
       <w:pPr>
         <w:spacing w:after="0" w:line="240" w:lineRule="auto"/>
-        <w:ind w:left="3600" w:hanging="3600"/>
         <w:rPr>
           <w:rFonts w:ascii="Arial" w:hAnsi="Arial" w:cs="Arial"/>
           <w:b/>
-          <w:sz w:val="20"/>
-        </w:rPr>
-      </w:pPr>
-      <w:r>
-        <w:rPr>
-          <w:rFonts w:ascii="Arial" w:hAnsi="Arial" w:cs="Arial"/>
-          <w:sz w:val="20"/>
-        </w:rPr>
-        <w:t>2010 – August, 2016</w:t>
-      </w:r>
-      <w:r>
-        <w:rPr>
-          <w:rFonts w:ascii="Arial" w:hAnsi="Arial" w:cs="Arial"/>
-          <w:sz w:val="20"/>
-        </w:rPr>
-        <w:tab/>
-      </w:r>
+        </w:rPr>
+      </w:pPr>
       <w:r>
         <w:rPr>
           <w:rFonts w:ascii="Arial" w:hAnsi="Arial" w:cs="Arial"/>
           <w:b/>
-          <w:sz w:val="20"/>
-        </w:rPr>
-        <w:t>Childcare Provider</w:t>
-      </w:r>
-    </w:p>
-    <w:p>
-      <w:pPr>
-        <w:spacing w:after="0" w:line="240" w:lineRule="auto"/>
-        <w:ind w:left="3600" w:hanging="3600"/>
-        <w:rPr>
-          <w:rFonts w:ascii="Arial" w:hAnsi="Arial" w:cs="Arial"/>
-          <w:sz w:val="20"/>
-        </w:rPr>
-      </w:pPr>
-      <w:r>
-        <w:rPr>
-          <w:rFonts w:ascii="Arial" w:hAnsi="Arial" w:cs="Arial"/>
-          <w:sz w:val="20"/>
-        </w:rPr>
-        <w:t>Pittsburgh, PA</w:t>
-      </w:r>
-      <w:r>
-        <w:rPr>
-          <w:rFonts w:ascii="Arial" w:hAnsi="Arial" w:cs="Arial"/>
-          <w:sz w:val="20"/>
-        </w:rPr>
-        <w:tab/>
-        <w:t>W</w:t>
-      </w:r>
-      <w:r>
-        <w:rPr>
-          <w:rFonts w:ascii="Arial" w:hAnsi="Arial" w:cs="Arial"/>
-          <w:sz w:val="20"/>
-        </w:rPr>
-        <w:t>orked for three multi-children families over the years (ages: 4-14 years)</w:t>
-      </w:r>
-      <w:r>
-        <w:rPr>
-          <w:rFonts w:ascii="Arial" w:hAnsi="Arial" w:cs="Arial"/>
-          <w:sz w:val="20"/>
-        </w:rPr>
-        <w:t>. Required</w:t>
-      </w:r>
-      <w:r>
-        <w:rPr>
-          <w:rFonts w:ascii="Arial" w:hAnsi="Arial" w:cs="Arial"/>
-          <w:sz w:val="20"/>
-        </w:rPr>
-        <w:t>: creativity, responsibility, time management, problem solving, patience, and quality communication skills</w:t>
-      </w:r>
-      <w:r>
-        <w:rPr>
-          <w:rFonts w:ascii="Arial" w:hAnsi="Arial" w:cs="Arial"/>
-          <w:sz w:val="20"/>
-        </w:rPr>
-        <w:t>.</w:t>
-      </w:r>
-    </w:p>
-    <w:p>
-      <w:pPr>
-        <w:spacing w:after="0" w:line="240" w:lineRule="auto"/>
-        <w:ind w:left="3600" w:hanging="3600"/>
-        <w:rPr>
-          <w:rFonts w:ascii="Arial" w:hAnsi="Arial" w:cs="Arial"/>
-          <w:sz w:val="20"/>
-        </w:rPr>
-      </w:pPr>
-    </w:p>
-    <w:p>
-      <w:pPr>
-        <w:spacing w:after="0" w:line="240" w:lineRule="auto"/>
-        <w:ind w:left="3600" w:hanging="3600"/>
+        </w:rPr>
+        <w:t>Publications</w:t>
+      </w:r>
+    </w:p>
+    <w:p>
+      <w:pPr>
+        <w:spacing w:after="0" w:line="240" w:lineRule="auto"/>
         <w:rPr>
           <w:rFonts w:ascii="Arial" w:hAnsi="Arial" w:cs="Arial"/>
           <w:b/>
@@ -3581,7 +3722,28 @@
           <w:rFonts w:ascii="Arial" w:hAnsi="Arial" w:cs="Arial"/>
           <w:sz w:val="20"/>
         </w:rPr>
-        <w:t>November, 2010 - February, 2013</w:t>
+        <w:t>Forthcoming</w:t>
+      </w:r>
+      <w:r>
+        <w:rPr>
+          <w:rFonts w:ascii="Arial" w:hAnsi="Arial" w:cs="Arial"/>
+          <w:sz w:val="20"/>
+        </w:rPr>
+        <w:t xml:space="preserve"> 2017</w:t>
+      </w:r>
+      <w:r>
+        <w:rPr>
+          <w:rFonts w:ascii="Arial" w:hAnsi="Arial" w:cs="Arial"/>
+          <w:sz w:val="20"/>
+        </w:rPr>
+        <w:tab/>
+      </w:r>
+      <w:r>
+        <w:rPr>
+          <w:rFonts w:ascii="Arial" w:hAnsi="Arial" w:cs="Arial"/>
+          <w:sz w:val="20"/>
+        </w:rPr>
+        <w:tab/>
       </w:r>
       <w:r>
         <w:rPr>
@@ -3596,175 +3758,6 @@
           <w:b/>
           <w:sz w:val="20"/>
         </w:rPr>
-        <w:t>P.O.S. Specialist &amp; Orientation Facilitator, Kohl's Dept</w:t>
-      </w:r>
-      <w:r>
-        <w:rPr>
-          <w:rFonts w:ascii="Arial" w:hAnsi="Arial" w:cs="Arial"/>
-          <w:b/>
-          <w:sz w:val="20"/>
-        </w:rPr>
-        <w:t>.</w:t>
-      </w:r>
-      <w:r>
-        <w:rPr>
-          <w:rFonts w:ascii="Arial" w:hAnsi="Arial" w:cs="Arial"/>
-          <w:b/>
-          <w:sz w:val="20"/>
-        </w:rPr>
-        <w:t xml:space="preserve"> Store</w:t>
-      </w:r>
-    </w:p>
-    <w:p>
-      <w:pPr>
-        <w:spacing w:after="0" w:line="240" w:lineRule="auto"/>
-        <w:ind w:left="3600" w:hanging="3600"/>
-        <w:rPr>
-          <w:rFonts w:ascii="Arial" w:hAnsi="Arial" w:cs="Arial"/>
-          <w:sz w:val="20"/>
-        </w:rPr>
-      </w:pPr>
-      <w:r>
-        <w:rPr>
-          <w:rFonts w:ascii="Arial" w:hAnsi="Arial" w:cs="Arial"/>
-          <w:sz w:val="20"/>
-        </w:rPr>
-        <w:t>Monroeville, PA</w:t>
-      </w:r>
-      <w:r>
-        <w:rPr>
-          <w:rFonts w:ascii="Arial" w:hAnsi="Arial" w:cs="Arial"/>
-          <w:sz w:val="20"/>
-        </w:rPr>
-        <w:tab/>
-        <w:t>O</w:t>
-      </w:r>
-      <w:r>
-        <w:rPr>
-          <w:rFonts w:ascii="Arial" w:hAnsi="Arial" w:cs="Arial"/>
-          <w:sz w:val="20"/>
-        </w:rPr>
-        <w:t>perated Point of Sale and Customer Service registers</w:t>
-      </w:r>
-      <w:r>
-        <w:rPr>
-          <w:rFonts w:ascii="Arial" w:hAnsi="Arial" w:cs="Arial"/>
-          <w:sz w:val="20"/>
-        </w:rPr>
-        <w:t xml:space="preserve">, </w:t>
-      </w:r>
-      <w:r>
-        <w:rPr>
-          <w:rFonts w:ascii="Arial" w:hAnsi="Arial" w:cs="Arial"/>
-          <w:sz w:val="20"/>
-        </w:rPr>
-        <w:t>supervised Point of Sale personnel</w:t>
-      </w:r>
-      <w:r>
-        <w:rPr>
-          <w:rFonts w:ascii="Arial" w:hAnsi="Arial" w:cs="Arial"/>
-          <w:sz w:val="20"/>
-        </w:rPr>
-        <w:t xml:space="preserve">, and </w:t>
-      </w:r>
-      <w:r>
-        <w:rPr>
-          <w:rFonts w:ascii="Arial" w:hAnsi="Arial" w:cs="Arial"/>
-          <w:sz w:val="20"/>
-        </w:rPr>
-        <w:t>administered orientation classes</w:t>
-      </w:r>
-      <w:r>
-        <w:rPr>
-          <w:rFonts w:ascii="Arial" w:hAnsi="Arial" w:cs="Arial"/>
-          <w:sz w:val="20"/>
-        </w:rPr>
-        <w:t>.</w:t>
-      </w:r>
-      <w:r>
-        <w:rPr>
-          <w:rFonts w:ascii="Arial" w:hAnsi="Arial" w:cs="Arial"/>
-          <w:sz w:val="20"/>
-        </w:rPr>
-        <w:t xml:space="preserve"> </w:t>
-      </w:r>
-    </w:p>
-    <w:p>
-      <w:pPr>
-        <w:spacing w:after="0" w:line="240" w:lineRule="auto"/>
-        <w:ind w:left="3600" w:hanging="3600"/>
-        <w:rPr>
-          <w:rFonts w:ascii="Arial" w:hAnsi="Arial" w:cs="Arial"/>
-          <w:sz w:val="20"/>
-        </w:rPr>
-      </w:pPr>
-    </w:p>
-    <w:p>
-      <w:pPr>
-        <w:spacing w:after="0" w:line="240" w:lineRule="auto"/>
-        <w:rPr>
-          <w:rFonts w:ascii="Arial" w:hAnsi="Arial" w:cs="Arial"/>
-          <w:b/>
-        </w:rPr>
-      </w:pPr>
-      <w:r>
-        <w:rPr>
-          <w:rFonts w:ascii="Arial" w:hAnsi="Arial" w:cs="Arial"/>
-          <w:b/>
-        </w:rPr>
-        <w:t>Publications</w:t>
-      </w:r>
-    </w:p>
-    <w:p>
-      <w:pPr>
-        <w:spacing w:after="0" w:line="240" w:lineRule="auto"/>
-        <w:rPr>
-          <w:rFonts w:ascii="Arial" w:hAnsi="Arial" w:cs="Arial"/>
-          <w:b/>
-          <w:sz w:val="20"/>
-        </w:rPr>
-      </w:pPr>
-      <w:r>
-        <w:rPr>
-          <w:rFonts w:ascii="Arial" w:hAnsi="Arial" w:cs="Arial"/>
-          <w:sz w:val="20"/>
-        </w:rPr>
-        <w:t>Forthcoming</w:t>
-      </w:r>
-      <w:r>
-        <w:rPr>
-          <w:rFonts w:ascii="Arial" w:hAnsi="Arial" w:cs="Arial"/>
-          <w:sz w:val="20"/>
-        </w:rPr>
-        <w:t xml:space="preserve"> 2017</w:t>
-      </w:r>
-      <w:r>
-        <w:rPr>
-          <w:rFonts w:ascii="Arial" w:hAnsi="Arial" w:cs="Arial"/>
-          <w:sz w:val="20"/>
-        </w:rPr>
-        <w:tab/>
-      </w:r>
-      <w:r>
-        <w:rPr>
-          <w:rFonts w:ascii="Arial" w:hAnsi="Arial" w:cs="Arial"/>
-          <w:sz w:val="20"/>
-        </w:rPr>
-        <w:tab/>
-      </w:r>
-      <w:r>
-        <w:rPr>
-          <w:rFonts w:ascii="Arial" w:hAnsi="Arial" w:cs="Arial"/>
-          <w:sz w:val="20"/>
-        </w:rPr>
-        <w:tab/>
-      </w:r>
-      <w:r>
-        <w:rPr>
-          <w:rFonts w:ascii="Arial" w:hAnsi="Arial" w:cs="Arial"/>
-          <w:b/>
-          <w:sz w:val="20"/>
-        </w:rPr>
         <w:t>"A GitHub 'Garage' for a Digital Humanities Course"</w:t>
       </w:r>
     </w:p>
@@ -3804,7 +3797,16 @@
           <w:rFonts w:ascii="Arial" w:hAnsi="Arial" w:cs="Arial"/>
           <w:sz w:val="20"/>
         </w:rPr>
-        <w:t xml:space="preserve"> edited by Samual B. Fee, Amanda Holland-Minkley, and Tom Lombardi</w:t>
+        <w:t xml:space="preserve"> edited by Samue</w:t>
+      </w:r>
+      <w:bookmarkStart w:id="0" w:name="_GoBack"/>
+      <w:bookmarkEnd w:id="0"/>
+      <w:r>
+        <w:rPr>
+          <w:rFonts w:ascii="Arial" w:hAnsi="Arial" w:cs="Arial"/>
+          <w:sz w:val="20"/>
+        </w:rPr>
+        <w:t>l B. Fee, Amanda Holland-Minkley, and Tom Lombardi</w:t>
       </w:r>
       <w:r>
         <w:rPr>
@@ -4494,6 +4496,40 @@
     <w:p>
       <w:pPr>
         <w:spacing w:after="0" w:line="240" w:lineRule="auto"/>
+        <w:ind w:left="3600"/>
+        <w:rPr>
+          <w:rFonts w:ascii="Arial" w:hAnsi="Arial" w:cs="Arial"/>
+          <w:sz w:val="20"/>
+        </w:rPr>
+      </w:pPr>
+      <w:r>
+        <w:rPr>
+          <w:rFonts w:ascii="Arial" w:hAnsi="Arial" w:cs="Arial"/>
+          <w:sz w:val="20"/>
+        </w:rPr>
+        <w:t xml:space="preserve">Interview: </w:t>
+      </w:r>
+      <w:hyperlink r:id="rId34" w:history="1">
+        <w:r>
+          <w:rPr>
+            <w:rStyle w:val="Hyperlink"/>
+            <w:rFonts w:ascii="Arial" w:hAnsi="Arial" w:cs="Arial"/>
+            <w:sz w:val="20"/>
+          </w:rPr>
+          <w:t>http://bit.ly/ILiADSinterview</w:t>
+        </w:r>
+      </w:hyperlink>
+      <w:r>
+        <w:rPr>
+          <w:rFonts w:ascii="Arial" w:hAnsi="Arial" w:cs="Arial"/>
+          <w:sz w:val="20"/>
+        </w:rPr>
+        <w:t xml:space="preserve"> </w:t>
+      </w:r>
+    </w:p>
+    <w:p>
+      <w:pPr>
+        <w:spacing w:after="0" w:line="240" w:lineRule="auto"/>
         <w:rPr>
           <w:rFonts w:ascii="Arial" w:hAnsi="Arial" w:cs="Arial"/>
           <w:sz w:val="20"/>
@@ -4602,7 +4638,7 @@
         </w:rPr>
         <w:t xml:space="preserve"> - </w:t>
       </w:r>
-      <w:hyperlink r:id="rId34" w:history="1">
+      <w:hyperlink r:id="rId35" w:history="1">
         <w:r>
           <w:rPr>
             <w:rStyle w:val="Hyperlink"/>
@@ -4636,7 +4672,7 @@
         </w:rPr>
         <w:t xml:space="preserve"> - </w:t>
       </w:r>
-      <w:hyperlink r:id="rId35" w:history="1">
+      <w:hyperlink r:id="rId36" w:history="1">
         <w:r>
           <w:rPr>
             <w:rStyle w:val="Hyperlink"/>
@@ -4819,7 +4855,7 @@
         </w:rPr>
         <w:tab/>
       </w:r>
-      <w:hyperlink r:id="rId36" w:history="1">
+      <w:hyperlink r:id="rId37" w:history="1">
         <w:r>
           <w:rPr>
             <w:rStyle w:val="Hyperlink"/>
@@ -4877,7 +4913,7 @@
           <w:sz w:val="20"/>
         </w:rPr>
       </w:pPr>
-      <w:hyperlink r:id="rId37" w:history="1">
+      <w:hyperlink r:id="rId38" w:history="1">
         <w:r>
           <w:rPr>
             <w:rStyle w:val="Hyperlink"/>
@@ -5002,7 +5038,7 @@
         <w:tab/>
         <w:t xml:space="preserve">Nell Nelson Project Showcase - </w:t>
       </w:r>
-      <w:hyperlink r:id="rId38" w:history="1">
+      <w:hyperlink r:id="rId39" w:history="1">
         <w:r>
           <w:rPr>
             <w:rStyle w:val="Hyperlink"/>
@@ -5334,7 +5370,7 @@
         </w:rPr>
         <w:tab/>
       </w:r>
-      <w:hyperlink r:id="rId39" w:history="1">
+      <w:hyperlink r:id="rId40" w:history="1">
         <w:r>
           <w:rPr>
             <w:rStyle w:val="Hyperlink"/>
@@ -5447,7 +5483,7 @@
         </w:rPr>
         <w:tab/>
       </w:r>
-      <w:hyperlink r:id="rId40" w:history="1">
+      <w:hyperlink r:id="rId41" w:history="1">
         <w:r>
           <w:rPr>
             <w:rStyle w:val="Hyperlink"/>
@@ -5470,15 +5506,6 @@
         <w:spacing w:after="0" w:line="240" w:lineRule="auto"/>
         <w:rPr>
           <w:rFonts w:ascii="Arial" w:hAnsi="Arial" w:cs="Arial"/>
-          <w:sz w:val="20"/>
-        </w:rPr>
-      </w:pPr>
-    </w:p>
-    <w:p>
-      <w:pPr>
-        <w:spacing w:after="0" w:line="240" w:lineRule="auto"/>
-        <w:rPr>
-          <w:rFonts w:ascii="Arial" w:hAnsi="Arial" w:cs="Arial"/>
           <w:b/>
           <w:sz w:val="20"/>
         </w:rPr>
@@ -5586,7 +5613,7 @@
         </w:rPr>
         <w:t xml:space="preserve"> - </w:t>
       </w:r>
-      <w:hyperlink r:id="rId41" w:history="1">
+      <w:hyperlink r:id="rId42" w:history="1">
         <w:r>
           <w:rPr>
             <w:rStyle w:val="Hyperlink"/>
@@ -5812,16 +5839,69 @@
           <w:rFonts w:ascii="Arial" w:hAnsi="Arial" w:cs="Arial"/>
           <w:sz w:val="20"/>
         </w:rPr>
-        <w:t>Board of Truste</w:t>
-      </w:r>
-      <w:bookmarkStart w:id="0" w:name="_GoBack"/>
-      <w:bookmarkEnd w:id="0"/>
-      <w:r>
-        <w:rPr>
-          <w:rFonts w:ascii="Arial" w:hAnsi="Arial" w:cs="Arial"/>
-          <w:sz w:val="20"/>
-        </w:rPr>
-        <w:t>es</w:t>
+        <w:t>Board of Trustees</w:t>
+      </w:r>
+    </w:p>
+    <w:p>
+      <w:pPr>
+        <w:spacing w:after="0" w:line="240" w:lineRule="auto"/>
+        <w:rPr>
+          <w:rFonts w:ascii="Arial" w:hAnsi="Arial" w:cs="Arial"/>
+          <w:sz w:val="20"/>
+        </w:rPr>
+      </w:pPr>
+      <w:r>
+        <w:rPr>
+          <w:rFonts w:ascii="Arial" w:hAnsi="Arial" w:cs="Arial"/>
+          <w:sz w:val="20"/>
+        </w:rPr>
+        <w:tab/>
+      </w:r>
+      <w:r>
+        <w:rPr>
+          <w:rFonts w:ascii="Arial" w:hAnsi="Arial" w:cs="Arial"/>
+          <w:sz w:val="20"/>
+        </w:rPr>
+        <w:tab/>
+      </w:r>
+      <w:r>
+        <w:rPr>
+          <w:rFonts w:ascii="Arial" w:hAnsi="Arial" w:cs="Arial"/>
+          <w:sz w:val="20"/>
+        </w:rPr>
+        <w:tab/>
+      </w:r>
+      <w:r>
+        <w:rPr>
+          <w:rFonts w:ascii="Arial" w:hAnsi="Arial" w:cs="Arial"/>
+          <w:sz w:val="20"/>
+        </w:rPr>
+        <w:tab/>
+      </w:r>
+      <w:r>
+        <w:rPr>
+          <w:rFonts w:ascii="Arial" w:hAnsi="Arial" w:cs="Arial"/>
+          <w:sz w:val="20"/>
+        </w:rPr>
+        <w:tab/>
+        <w:t xml:space="preserve">Interview: </w:t>
+      </w:r>
+      <w:hyperlink r:id="rId43" w:history="1">
+        <w:r>
+          <w:rPr>
+            <w:rStyle w:val="Hyperlink"/>
+            <w:rFonts w:ascii="Arial" w:hAnsi="Arial" w:cs="Arial"/>
+            <w:sz w:val="20"/>
+          </w:rPr>
+          <w:t>http://bit.ly/UPGinterview</w:t>
+        </w:r>
+      </w:hyperlink>
+      <w:r>
+        <w:rPr>
+          <w:rFonts w:ascii="Arial" w:hAnsi="Arial" w:cs="Arial"/>
+          <w:sz w:val="20"/>
+        </w:rPr>
+        <w:t xml:space="preserve"> </w:t>
       </w:r>
     </w:p>
     <w:p>
@@ -6516,7 +6596,7 @@
           <w:sz w:val="20"/>
         </w:rPr>
       </w:pPr>
-      <w:hyperlink r:id="rId42" w:history="1">
+      <w:hyperlink r:id="rId44" w:history="1">
         <w:r>
           <w:rPr>
             <w:rStyle w:val="Hyperlink"/>
@@ -6657,7 +6737,7 @@
           <w:sz w:val="20"/>
         </w:rPr>
       </w:pPr>
-      <w:hyperlink r:id="rId43" w:history="1">
+      <w:hyperlink r:id="rId45" w:history="1">
         <w:r>
           <w:rPr>
             <w:rStyle w:val="Hyperlink"/>
@@ -6816,7 +6896,7 @@
         </w:rPr>
         <w:tab/>
       </w:r>
-      <w:hyperlink r:id="rId44" w:history="1">
+      <w:hyperlink r:id="rId46" w:history="1">
         <w:r>
           <w:rPr>
             <w:rStyle w:val="Hyperlink"/>
@@ -6974,7 +7054,7 @@
         </w:rPr>
         <w:tab/>
       </w:r>
-      <w:hyperlink r:id="rId45" w:history="1">
+      <w:hyperlink r:id="rId47" w:history="1">
         <w:r>
           <w:rPr>
             <w:rStyle w:val="Hyperlink"/>
@@ -7166,7 +7246,7 @@
         </w:rPr>
         <w:tab/>
       </w:r>
-      <w:hyperlink r:id="rId46" w:history="1">
+      <w:hyperlink r:id="rId48" w:history="1">
         <w:r>
           <w:rPr>
             <w:rStyle w:val="Hyperlink"/>
@@ -7341,7 +7421,7 @@
           <w:rPr>
             <w:noProof/>
           </w:rPr>
-          <w:t>3</w:t>
+          <w:t>2</w:t>
         </w:r>
         <w:r>
           <w:rPr>

</xml_diff>

<commit_message>
edits to CV; STD Digi Roundtable Prop
</commit_message>
<xml_diff>
--- a/RebeccaParker_CV.docx
+++ b/RebeccaParker_CV.docx
@@ -328,6 +328,7 @@
     <w:p>
       <w:pPr>
         <w:spacing w:after="0" w:line="240" w:lineRule="auto"/>
+        <w:ind w:left="2880" w:firstLine="720"/>
         <w:rPr>
           <w:rFonts w:ascii="Arial" w:hAnsi="Arial" w:cs="Arial"/>
           <w:sz w:val="20"/>
@@ -362,13 +363,17 @@
         <w:spacing w:after="0" w:line="240" w:lineRule="auto"/>
         <w:rPr>
           <w:rFonts w:ascii="Arial" w:hAnsi="Arial" w:cs="Arial"/>
-          <w:sz w:val="20"/>
-        </w:rPr>
-      </w:pPr>
-      <w:r>
-        <w:rPr>
-          <w:rFonts w:ascii="Arial" w:hAnsi="Arial" w:cs="Arial"/>
-          <w:sz w:val="20"/>
+          <w:i/>
+          <w:sz w:val="20"/>
+          <w:u w:val="single"/>
+        </w:rPr>
+      </w:pPr>
+      <w:r>
+        <w:rPr>
+          <w:rFonts w:ascii="Arial" w:hAnsi="Arial" w:cs="Arial"/>
+          <w:i/>
+          <w:sz w:val="20"/>
+          <w:u w:val="single"/>
         </w:rPr>
         <w:t>Languages and Scripts</w:t>
       </w:r>
@@ -704,15 +709,28 @@
         <w:spacing w:after="0" w:line="240" w:lineRule="auto"/>
         <w:rPr>
           <w:rFonts w:ascii="Arial" w:hAnsi="Arial" w:cs="Arial"/>
-          <w:sz w:val="20"/>
-        </w:rPr>
-      </w:pPr>
-      <w:r>
-        <w:rPr>
-          <w:rFonts w:ascii="Arial" w:hAnsi="Arial" w:cs="Arial"/>
-          <w:sz w:val="20"/>
+          <w:i/>
+          <w:sz w:val="20"/>
+          <w:u w:val="single"/>
+        </w:rPr>
+      </w:pPr>
+      <w:r>
+        <w:rPr>
+          <w:rFonts w:ascii="Arial" w:hAnsi="Arial" w:cs="Arial"/>
+          <w:i/>
+          <w:sz w:val="20"/>
+          <w:u w:val="single"/>
         </w:rPr>
         <w:t>Software</w:t>
+      </w:r>
+      <w:r>
+        <w:rPr>
+          <w:rFonts w:ascii="Arial" w:hAnsi="Arial" w:cs="Arial"/>
+          <w:i/>
+          <w:sz w:val="20"/>
+          <w:u w:val="single"/>
+        </w:rPr>
+        <w:t xml:space="preserve"> and Online Services</w:t>
       </w:r>
     </w:p>
     <w:p>
@@ -770,7 +788,21 @@
           <w:rFonts w:ascii="Arial" w:hAnsi="Arial" w:cs="Arial"/>
           <w:sz w:val="20"/>
         </w:rPr>
-        <w:t>command line, GUI, GitHub (remote repository host)</w:t>
+        <w:t>command line, GUI</w:t>
+      </w:r>
+      <w:r>
+        <w:rPr>
+          <w:rFonts w:ascii="Arial" w:hAnsi="Arial" w:cs="Arial"/>
+          <w:sz w:val="20"/>
+        </w:rPr>
+        <w:t>s</w:t>
+      </w:r>
+      <w:r>
+        <w:rPr>
+          <w:rFonts w:ascii="Arial" w:hAnsi="Arial" w:cs="Arial"/>
+          <w:sz w:val="20"/>
+        </w:rPr>
+        <w:t>, GitHub (remote repository host)</w:t>
       </w:r>
       <w:r>
         <w:rPr>
@@ -831,71 +863,14 @@
         <w:rPr>
           <w:rFonts w:ascii="Arial" w:hAnsi="Arial" w:cs="Arial"/>
           <w:sz w:val="20"/>
-          <w:lang w:val="es-ES"/>
-        </w:rPr>
-      </w:pPr>
-      <w:proofErr w:type="spellStart"/>
-      <w:r>
-        <w:rPr>
-          <w:rFonts w:ascii="Arial" w:hAnsi="Arial" w:cs="Arial"/>
-          <w:sz w:val="20"/>
-          <w:lang w:val="es-ES"/>
-        </w:rPr>
-        <w:t>Zotero</w:t>
-      </w:r>
-      <w:proofErr w:type="spellEnd"/>
-      <w:r>
-        <w:rPr>
-          <w:rFonts w:ascii="Arial" w:hAnsi="Arial" w:cs="Arial"/>
-          <w:sz w:val="20"/>
-          <w:lang w:val="es-ES"/>
-        </w:rPr>
-        <w:t xml:space="preserve"> -</w:t>
-      </w:r>
-      <w:r>
-        <w:rPr>
-          <w:rFonts w:ascii="Arial" w:hAnsi="Arial" w:cs="Arial"/>
-          <w:lang w:val="es-ES"/>
-        </w:rPr>
-        <w:t xml:space="preserve"> </w:t>
-      </w:r>
-      <w:r>
-        <w:fldChar w:fldCharType="begin"/>
-      </w:r>
-      <w:r>
-        <w:rPr>
-          <w:lang w:val="es-ES"/>
-        </w:rPr>
-        <w:instrText xml:space="preserve"> HYPERLINK "https://www.zotero.org/rjp43" </w:instrText>
-      </w:r>
-      <w:r>
-        <w:fldChar w:fldCharType="separate"/>
-      </w:r>
-      <w:r>
-        <w:rPr>
-          <w:rStyle w:val="Hyperlink"/>
-          <w:rFonts w:ascii="Arial" w:hAnsi="Arial" w:cs="Arial"/>
-          <w:sz w:val="18"/>
-          <w:lang w:val="es-ES"/>
-        </w:rPr>
-        <w:t>https://www.zotero.org/rjp43</w:t>
-      </w:r>
-      <w:r>
-        <w:rPr>
-          <w:rStyle w:val="Hyperlink"/>
-          <w:rFonts w:ascii="Arial" w:hAnsi="Arial" w:cs="Arial"/>
-          <w:sz w:val="18"/>
-          <w:lang w:val="es-ES"/>
-        </w:rPr>
-        <w:fldChar w:fldCharType="end"/>
-      </w:r>
-      <w:r>
-        <w:rPr>
-          <w:rFonts w:ascii="Arial" w:hAnsi="Arial" w:cs="Arial"/>
-          <w:sz w:val="16"/>
-          <w:lang w:val="es-ES"/>
-        </w:rPr>
-        <w:t xml:space="preserve"> </w:t>
+        </w:rPr>
+      </w:pPr>
+      <w:r>
+        <w:rPr>
+          <w:rFonts w:ascii="Arial" w:hAnsi="Arial" w:cs="Arial"/>
+          <w:sz w:val="20"/>
+        </w:rPr>
+        <w:t>Wikispaces (user id: rjp43)</w:t>
       </w:r>
     </w:p>
     <w:p>
@@ -910,36 +885,55 @@
         <w:rPr>
           <w:rFonts w:ascii="Arial" w:hAnsi="Arial" w:cs="Arial"/>
           <w:sz w:val="20"/>
-        </w:rPr>
-      </w:pPr>
-      <w:r>
-        <w:rPr>
-          <w:rFonts w:ascii="Arial" w:hAnsi="Arial" w:cs="Arial"/>
-          <w:sz w:val="20"/>
-        </w:rPr>
-        <w:t>Proficient with Microsoft</w:t>
-      </w:r>
-      <w:r>
-        <w:rPr>
-          <w:rFonts w:ascii="Arial" w:hAnsi="Arial" w:cs="Arial"/>
-          <w:sz w:val="20"/>
-        </w:rPr>
-        <w:t xml:space="preserve"> Word, Excel,</w:t>
-      </w:r>
-      <w:r>
-        <w:rPr>
-          <w:rFonts w:ascii="Arial" w:hAnsi="Arial" w:cs="Arial"/>
-          <w:sz w:val="20"/>
-        </w:rPr>
-        <w:t xml:space="preserve"> Outlook,</w:t>
-      </w:r>
-      <w:r>
-        <w:rPr>
-          <w:rFonts w:ascii="Arial" w:hAnsi="Arial" w:cs="Arial"/>
-          <w:sz w:val="20"/>
-        </w:rPr>
-        <w:t xml:space="preserve"> and PowerPoint</w:t>
-      </w:r>
+          <w:lang w:val="es-ES"/>
+        </w:rPr>
+      </w:pPr>
+      <w:r>
+        <w:rPr>
+          <w:rFonts w:ascii="Arial" w:hAnsi="Arial" w:cs="Arial"/>
+          <w:sz w:val="20"/>
+          <w:lang w:val="es-ES"/>
+        </w:rPr>
+        <w:t>Zotero -</w:t>
+      </w:r>
+      <w:r>
+        <w:rPr>
+          <w:rFonts w:ascii="Arial" w:hAnsi="Arial" w:cs="Arial"/>
+          <w:lang w:val="es-ES"/>
+        </w:rPr>
+        <w:t xml:space="preserve"> </w:t>
+      </w:r>
+      <w:hyperlink r:id="rId12" w:history="1">
+        <w:r>
+          <w:rPr>
+            <w:rStyle w:val="Hyperlink"/>
+            <w:rFonts w:ascii="Arial" w:hAnsi="Arial" w:cs="Arial"/>
+            <w:sz w:val="18"/>
+            <w:lang w:val="es-ES"/>
+          </w:rPr>
+          <w:t>https://www.zotero.org/rjp43</w:t>
+        </w:r>
+      </w:hyperlink>
+      <w:r>
+        <w:rPr>
+          <w:rFonts w:ascii="Arial" w:hAnsi="Arial" w:cs="Arial"/>
+          <w:sz w:val="16"/>
+          <w:lang w:val="es-ES"/>
+        </w:rPr>
+        <w:t xml:space="preserve"> </w:t>
+      </w:r>
+    </w:p>
+    <w:p>
+      <w:pPr>
+        <w:pStyle w:val="ListParagraph"/>
+        <w:spacing w:after="0" w:line="240" w:lineRule="auto"/>
+        <w:ind w:left="576"/>
+        <w:rPr>
+          <w:rFonts w:ascii="Arial" w:hAnsi="Arial" w:cs="Arial"/>
+          <w:sz w:val="20"/>
+          <w:lang w:val="es-ES"/>
+        </w:rPr>
+      </w:pPr>
     </w:p>
     <w:p>
       <w:pPr>
@@ -955,21 +949,33 @@
           <w:sz w:val="20"/>
         </w:rPr>
       </w:pPr>
-      <w:proofErr w:type="spellStart"/>
-      <w:r>
-        <w:rPr>
-          <w:rFonts w:ascii="Arial" w:hAnsi="Arial" w:cs="Arial"/>
-          <w:sz w:val="20"/>
-        </w:rPr>
-        <w:t>oXygen</w:t>
-      </w:r>
-      <w:proofErr w:type="spellEnd"/>
-      <w:r>
-        <w:rPr>
-          <w:rFonts w:ascii="Arial" w:hAnsi="Arial" w:cs="Arial"/>
-          <w:sz w:val="20"/>
-        </w:rPr>
-        <w:t xml:space="preserve"> XML editor </w:t>
+      <w:r>
+        <w:rPr>
+          <w:rFonts w:ascii="Arial" w:hAnsi="Arial" w:cs="Arial"/>
+          <w:sz w:val="20"/>
+        </w:rPr>
+        <w:t>Proficient with Microsoft</w:t>
+      </w:r>
+      <w:r>
+        <w:rPr>
+          <w:rFonts w:ascii="Arial" w:hAnsi="Arial" w:cs="Arial"/>
+          <w:sz w:val="20"/>
+        </w:rPr>
+        <w:t xml:space="preserve"> Word, Excel,</w:t>
+      </w:r>
+      <w:r>
+        <w:rPr>
+          <w:rFonts w:ascii="Arial" w:hAnsi="Arial" w:cs="Arial"/>
+          <w:sz w:val="20"/>
+        </w:rPr>
+        <w:t xml:space="preserve"> Outlook,</w:t>
+      </w:r>
+      <w:r>
+        <w:rPr>
+          <w:rFonts w:ascii="Arial" w:hAnsi="Arial" w:cs="Arial"/>
+          <w:sz w:val="20"/>
+        </w:rPr>
+        <w:t xml:space="preserve"> and PowerPoint</w:t>
       </w:r>
     </w:p>
     <w:p>
@@ -981,6 +987,82 @@
         </w:numPr>
         <w:spacing w:after="0" w:line="240" w:lineRule="auto"/>
         <w:ind w:left="576"/>
+        <w:rPr>
+          <w:rFonts w:ascii="Arial" w:hAnsi="Arial" w:cs="Arial"/>
+          <w:sz w:val="20"/>
+        </w:rPr>
+      </w:pPr>
+      <w:r>
+        <w:rPr>
+          <w:rFonts w:ascii="Arial" w:hAnsi="Arial" w:cs="Arial"/>
+          <w:sz w:val="20"/>
+        </w:rPr>
+        <w:t xml:space="preserve">oXygen XML editor </w:t>
+      </w:r>
+    </w:p>
+    <w:p>
+      <w:pPr>
+        <w:pStyle w:val="ListParagraph"/>
+        <w:numPr>
+          <w:ilvl w:val="0"/>
+          <w:numId w:val="4"/>
+        </w:numPr>
+        <w:spacing w:after="0" w:line="240" w:lineRule="auto"/>
+        <w:ind w:left="576"/>
+        <w:rPr>
+          <w:rFonts w:ascii="Arial" w:hAnsi="Arial" w:cs="Arial"/>
+          <w:sz w:val="20"/>
+        </w:rPr>
+      </w:pPr>
+      <w:r>
+        <w:rPr>
+          <w:rFonts w:ascii="Arial" w:hAnsi="Arial" w:cs="Arial"/>
+          <w:sz w:val="20"/>
+        </w:rPr>
+        <w:t>TimeMapper and Timeline JS</w:t>
+      </w:r>
+    </w:p>
+    <w:p>
+      <w:pPr>
+        <w:pStyle w:val="ListParagraph"/>
+        <w:numPr>
+          <w:ilvl w:val="0"/>
+          <w:numId w:val="4"/>
+        </w:numPr>
+        <w:spacing w:after="0" w:line="240" w:lineRule="auto"/>
+        <w:ind w:left="576"/>
+        <w:rPr>
+          <w:rFonts w:ascii="Arial" w:hAnsi="Arial" w:cs="Arial"/>
+          <w:sz w:val="20"/>
+        </w:rPr>
+      </w:pPr>
+      <w:r>
+        <w:rPr>
+          <w:rFonts w:ascii="Arial" w:hAnsi="Arial" w:cs="Arial"/>
+          <w:sz w:val="20"/>
+        </w:rPr>
+        <w:t>Cytoscape (platform for creating network visualizations</w:t>
+      </w:r>
+      <w:r>
+        <w:rPr>
+          <w:rFonts w:ascii="Arial" w:hAnsi="Arial" w:cs="Arial"/>
+          <w:sz w:val="20"/>
+        </w:rPr>
+        <w:t>)</w:t>
+      </w:r>
+    </w:p>
+    <w:p>
+      <w:pPr>
+        <w:spacing w:after="0" w:line="240" w:lineRule="auto"/>
+        <w:rPr>
+          <w:rFonts w:ascii="Arial" w:hAnsi="Arial" w:cs="Arial"/>
+          <w:sz w:val="20"/>
+        </w:rPr>
+      </w:pPr>
+    </w:p>
+    <w:p>
+      <w:pPr>
+        <w:spacing w:after="0" w:line="240" w:lineRule="auto"/>
         <w:rPr>
           <w:rFonts w:ascii="Arial" w:hAnsi="Arial" w:cs="Arial"/>
           <w:sz w:val="20"/>
@@ -994,13 +1076,6 @@
           <w:docGrid w:linePitch="360"/>
         </w:sectPr>
       </w:pPr>
-      <w:r>
-        <w:rPr>
-          <w:rFonts w:ascii="Arial" w:hAnsi="Arial" w:cs="Arial"/>
-          <w:sz w:val="20"/>
-        </w:rPr>
-        <w:t>Cytoscape (platform for visualizing network graphs)</w:t>
-      </w:r>
     </w:p>
     <w:p>
       <w:pPr>
@@ -1104,7 +1179,7 @@
           <w:sz w:val="20"/>
         </w:rPr>
       </w:pPr>
-      <w:hyperlink r:id="rId12" w:history="1">
+      <w:hyperlink r:id="rId13" w:history="1">
         <w:r>
           <w:rPr>
             <w:rStyle w:val="Hyperlink"/>
@@ -1243,7 +1318,7 @@
         </w:rPr>
         <w:tab/>
       </w:r>
-      <w:hyperlink r:id="rId13" w:history="1">
+      <w:hyperlink r:id="rId14" w:history="1">
         <w:r>
           <w:rPr>
             <w:rStyle w:val="Hyperlink"/>
@@ -1331,7 +1406,7 @@
         </w:rPr>
         <w:t xml:space="preserve"> (</w:t>
       </w:r>
-      <w:hyperlink r:id="rId14" w:history="1">
+      <w:hyperlink r:id="rId15" w:history="1">
         <w:r>
           <w:rPr>
             <w:rStyle w:val="Hyperlink"/>
@@ -1625,9 +1700,54 @@
           <w:rFonts w:ascii="Arial" w:hAnsi="Arial" w:cs="Arial"/>
           <w:sz w:val="20"/>
         </w:rPr>
-        <w:t xml:space="preserve">urse taught by Dr. Greenfield. </w:t>
-      </w:r>
-      <w:hyperlink r:id="rId15" w:history="1">
+        <w:t>urse taught by Dr. Greenfield.</w:t>
+      </w:r>
+      <w:r>
+        <w:rPr>
+          <w:rFonts w:ascii="Arial" w:hAnsi="Arial" w:cs="Arial"/>
+          <w:sz w:val="20"/>
+        </w:rPr>
+        <w:t xml:space="preserve"> </w:t>
+      </w:r>
+      <w:r>
+        <w:rPr>
+          <w:rFonts w:ascii="Arial" w:hAnsi="Arial" w:cs="Arial"/>
+          <w:sz w:val="20"/>
+        </w:rPr>
+        <w:t>This project</w:t>
+      </w:r>
+      <w:r>
+        <w:rPr>
+          <w:rFonts w:ascii="Arial" w:hAnsi="Arial" w:cs="Arial"/>
+          <w:sz w:val="20"/>
+        </w:rPr>
+        <w:t xml:space="preserve"> </w:t>
+      </w:r>
+      <w:r>
+        <w:rPr>
+          <w:rFonts w:ascii="Arial" w:hAnsi="Arial" w:cs="Arial"/>
+          <w:sz w:val="20"/>
+        </w:rPr>
+        <w:t>employs</w:t>
+      </w:r>
+      <w:r>
+        <w:rPr>
+          <w:rFonts w:ascii="Arial" w:hAnsi="Arial" w:cs="Arial"/>
+          <w:sz w:val="20"/>
+        </w:rPr>
+        <w:t xml:space="preserve"> text mining and distant reading methodologies.</w:t>
+      </w:r>
+    </w:p>
+    <w:p>
+      <w:pPr>
+        <w:spacing w:after="0" w:line="240" w:lineRule="auto"/>
+        <w:ind w:left="3600"/>
+        <w:rPr>
+          <w:rFonts w:ascii="Arial" w:hAnsi="Arial" w:cs="Arial"/>
+          <w:sz w:val="20"/>
+        </w:rPr>
+      </w:pPr>
+      <w:hyperlink r:id="rId16" w:history="1">
         <w:r>
           <w:rPr>
             <w:rStyle w:val="Hyperlink"/>
@@ -1683,6 +1803,7 @@
           <w:rFonts w:ascii="Arial" w:hAnsi="Arial" w:cs="Arial"/>
           <w:sz w:val="20"/>
         </w:rPr>
+        <w:lastRenderedPageBreak/>
         <w:t>April, 2014</w:t>
       </w:r>
       <w:r>
@@ -1731,7 +1852,7 @@
         </w:rPr>
         <w:t xml:space="preserve"> (</w:t>
       </w:r>
-      <w:hyperlink r:id="rId16" w:history="1">
+      <w:hyperlink r:id="rId17" w:history="1">
         <w:r>
           <w:rPr>
             <w:rStyle w:val="Hyperlink"/>
@@ -1772,7 +1893,6 @@
           <w:rFonts w:ascii="Arial" w:hAnsi="Arial" w:cs="Arial"/>
           <w:b/>
         </w:rPr>
-        <w:lastRenderedPageBreak/>
         <w:t>Teaching Experience</w:t>
       </w:r>
     </w:p>
@@ -1970,7 +2090,7 @@
         </w:rPr>
         <w:t>(</w:t>
       </w:r>
-      <w:hyperlink r:id="rId17" w:history="1">
+      <w:hyperlink r:id="rId18" w:history="1">
         <w:r>
           <w:rPr>
             <w:rStyle w:val="Hyperlink"/>
@@ -1994,7 +2114,7 @@
         </w:rPr>
         <w:t>, the Graveyard Project (</w:t>
       </w:r>
-      <w:hyperlink r:id="rId18" w:history="1">
+      <w:hyperlink r:id="rId19" w:history="1">
         <w:r>
           <w:rPr>
             <w:rStyle w:val="Hyperlink"/>
@@ -2011,7 +2131,7 @@
         </w:rPr>
         <w:t>), and the Eldritch project (</w:t>
       </w:r>
-      <w:hyperlink r:id="rId19" w:history="1">
+      <w:hyperlink r:id="rId20" w:history="1">
         <w:r>
           <w:rPr>
             <w:rStyle w:val="Hyperlink"/>
@@ -2348,7 +2468,7 @@
         </w:rPr>
         <w:t>Emily Dickinson project (</w:t>
       </w:r>
-      <w:hyperlink r:id="rId20" w:history="1">
+      <w:hyperlink r:id="rId21" w:history="1">
         <w:r>
           <w:rPr>
             <w:rStyle w:val="Hyperlink"/>
@@ -2372,7 +2492,7 @@
         </w:rPr>
         <w:t xml:space="preserve"> and the Decameron project (</w:t>
       </w:r>
-      <w:hyperlink r:id="rId21" w:history="1">
+      <w:hyperlink r:id="rId22" w:history="1">
         <w:r>
           <w:rPr>
             <w:rStyle w:val="Hyperlink"/>
@@ -2604,7 +2724,7 @@
         </w:rPr>
         <w:t xml:space="preserve">- </w:t>
       </w:r>
-      <w:hyperlink r:id="rId22" w:history="1">
+      <w:hyperlink r:id="rId23" w:history="1">
         <w:r>
           <w:rPr>
             <w:rStyle w:val="Hyperlink"/>
@@ -2631,7 +2751,7 @@
         </w:rPr>
         <w:t xml:space="preserve">XSLT Exercise - </w:t>
       </w:r>
-      <w:hyperlink r:id="rId23" w:history="1">
+      <w:hyperlink r:id="rId24" w:history="1">
         <w:r>
           <w:rPr>
             <w:rStyle w:val="Hyperlink"/>
@@ -2672,7 +2792,7 @@
         </w:rPr>
         <w:t xml:space="preserve">HTML/CSS Exercise - </w:t>
       </w:r>
-      <w:hyperlink r:id="rId24" w:history="1">
+      <w:hyperlink r:id="rId25" w:history="1">
         <w:r>
           <w:rPr>
             <w:rStyle w:val="Hyperlink"/>
@@ -2706,7 +2826,7 @@
         </w:rPr>
         <w:t xml:space="preserve">HTML/CSS Exercise - </w:t>
       </w:r>
-      <w:hyperlink r:id="rId25" w:history="1">
+      <w:hyperlink r:id="rId26" w:history="1">
         <w:r>
           <w:rPr>
             <w:rStyle w:val="Hyperlink"/>
@@ -2737,7 +2857,9 @@
         <w:ind w:left="3600" w:hanging="2160"/>
         <w:rPr>
           <w:rFonts w:ascii="Arial" w:hAnsi="Arial" w:cs="Arial"/>
-          <w:sz w:val="20"/>
+          <w:color w:val="0563C1" w:themeColor="hyperlink"/>
+          <w:sz w:val="20"/>
+          <w:u w:val="single"/>
         </w:rPr>
       </w:pPr>
       <w:r>
@@ -2747,7 +2869,7 @@
         </w:rPr>
         <w:t xml:space="preserve">Git/GitHub Tutorial - </w:t>
       </w:r>
-      <w:hyperlink r:id="rId26" w:history="1">
+      <w:hyperlink r:id="rId27" w:history="1">
         <w:r>
           <w:rPr>
             <w:rStyle w:val="Hyperlink"/>
@@ -2781,7 +2903,7 @@
         </w:rPr>
         <w:t xml:space="preserve"> Exercise - </w:t>
       </w:r>
-      <w:hyperlink r:id="rId27" w:history="1">
+      <w:hyperlink r:id="rId28" w:history="1">
         <w:r>
           <w:rPr>
             <w:rStyle w:val="Hyperlink"/>
@@ -2815,7 +2937,7 @@
         </w:rPr>
         <w:t xml:space="preserve">Git Shell Exercise - </w:t>
       </w:r>
-      <w:hyperlink r:id="rId28" w:history="1">
+      <w:hyperlink r:id="rId29" w:history="1">
         <w:r>
           <w:rPr>
             <w:rStyle w:val="Hyperlink"/>
@@ -2836,6 +2958,64 @@
     <w:p>
       <w:pPr>
         <w:spacing w:after="0" w:line="240" w:lineRule="auto"/>
+        <w:ind w:left="3600" w:hanging="2160"/>
+        <w:rPr>
+          <w:rFonts w:ascii="Arial" w:hAnsi="Arial" w:cs="Arial"/>
+          <w:sz w:val="20"/>
+        </w:rPr>
+      </w:pPr>
+      <w:r>
+        <w:rPr>
+          <w:rFonts w:ascii="Arial" w:hAnsi="Arial" w:cs="Arial"/>
+          <w:sz w:val="20"/>
+        </w:rPr>
+        <w:t>Git GUI/GitHub Tutorial</w:t>
+      </w:r>
+      <w:r>
+        <w:rPr>
+          <w:rFonts w:ascii="Arial" w:hAnsi="Arial" w:cs="Arial"/>
+          <w:sz w:val="20"/>
+        </w:rPr>
+        <w:t xml:space="preserve"> (co-developed)</w:t>
+      </w:r>
+      <w:r>
+        <w:rPr>
+          <w:rFonts w:ascii="Arial" w:hAnsi="Arial" w:cs="Arial"/>
+          <w:sz w:val="20"/>
+        </w:rPr>
+        <w:t xml:space="preserve"> - </w:t>
+      </w:r>
+      <w:hyperlink r:id="rId30" w:history="1">
+        <w:r>
+          <w:rPr>
+            <w:rStyle w:val="Hyperlink"/>
+            <w:rFonts w:ascii="Arial" w:hAnsi="Arial" w:cs="Arial"/>
+            <w:sz w:val="20"/>
+          </w:rPr>
+          <w:t>http://dh.obdurodon.org/github.xhtml</w:t>
+        </w:r>
+      </w:hyperlink>
+      <w:r>
+        <w:rPr>
+          <w:rFonts w:ascii="Arial" w:hAnsi="Arial" w:cs="Arial"/>
+          <w:sz w:val="20"/>
+        </w:rPr>
+        <w:t xml:space="preserve"> </w:t>
+      </w:r>
+    </w:p>
+    <w:p>
+      <w:pPr>
+        <w:spacing w:after="0" w:line="240" w:lineRule="auto"/>
+        <w:ind w:left="3600" w:hanging="2160"/>
+        <w:rPr>
+          <w:rFonts w:ascii="Arial" w:hAnsi="Arial" w:cs="Arial"/>
+          <w:sz w:val="20"/>
+        </w:rPr>
+      </w:pPr>
+    </w:p>
+    <w:p>
+      <w:pPr>
+        <w:spacing w:after="0" w:line="240" w:lineRule="auto"/>
         <w:ind w:left="3600" w:hanging="3600"/>
         <w:rPr>
           <w:rFonts w:ascii="Arial" w:hAnsi="Arial" w:cs="Arial"/>
@@ -3552,7 +3732,6 @@
           <w:rFonts w:ascii="Arial" w:hAnsi="Arial" w:cs="Arial"/>
           <w:sz w:val="20"/>
         </w:rPr>
-        <w:lastRenderedPageBreak/>
         <w:t>November, 2010 - February, 2013</w:t>
       </w:r>
       <w:r>
@@ -3701,7 +3880,14 @@
           <w:rFonts w:ascii="Arial" w:hAnsi="Arial" w:cs="Arial"/>
           <w:sz w:val="20"/>
         </w:rPr>
-        <w:t>Forthcoming</w:t>
+        <w:t>February</w:t>
+      </w:r>
+      <w:r>
+        <w:rPr>
+          <w:rFonts w:ascii="Arial" w:hAnsi="Arial" w:cs="Arial"/>
+          <w:sz w:val="20"/>
+        </w:rPr>
+        <w:t>,</w:t>
       </w:r>
       <w:r>
         <w:rPr>
@@ -3734,6 +3920,13 @@
       <w:r>
         <w:rPr>
           <w:rFonts w:ascii="Arial" w:hAnsi="Arial" w:cs="Arial"/>
+          <w:sz w:val="20"/>
+        </w:rPr>
+        <w:tab/>
+      </w:r>
+      <w:r>
+        <w:rPr>
+          <w:rFonts w:ascii="Arial" w:hAnsi="Arial" w:cs="Arial"/>
           <w:b/>
           <w:sz w:val="20"/>
         </w:rPr>
@@ -3838,6 +4031,33 @@
     <w:p>
       <w:pPr>
         <w:spacing w:after="0" w:line="240" w:lineRule="auto"/>
+        <w:ind w:left="3600"/>
+        <w:rPr>
+          <w:rFonts w:ascii="Arial" w:hAnsi="Arial" w:cs="Arial"/>
+          <w:sz w:val="20"/>
+        </w:rPr>
+      </w:pPr>
+      <w:hyperlink r:id="rId31" w:history="1">
+        <w:r>
+          <w:rPr>
+            <w:rStyle w:val="Hyperlink"/>
+            <w:rFonts w:ascii="Arial" w:hAnsi="Arial" w:cs="Arial"/>
+            <w:sz w:val="20"/>
+          </w:rPr>
+          <w:t>http://www.springer.com/us/book/9783319542256</w:t>
+        </w:r>
+      </w:hyperlink>
+      <w:r>
+        <w:rPr>
+          <w:rFonts w:ascii="Arial" w:hAnsi="Arial" w:cs="Arial"/>
+          <w:sz w:val="20"/>
+        </w:rPr>
+        <w:t xml:space="preserve"> </w:t>
+      </w:r>
+    </w:p>
+    <w:p>
+      <w:pPr>
+        <w:spacing w:after="0" w:line="240" w:lineRule="auto"/>
         <w:rPr>
           <w:rFonts w:ascii="Arial" w:hAnsi="Arial" w:cs="Arial"/>
           <w:sz w:val="20"/>
@@ -3926,7 +4146,9 @@
         <w:spacing w:after="0" w:line="240" w:lineRule="auto"/>
         <w:rPr>
           <w:rFonts w:ascii="Arial" w:hAnsi="Arial" w:cs="Arial"/>
-          <w:sz w:val="20"/>
+          <w:color w:val="0563C1" w:themeColor="hyperlink"/>
+          <w:sz w:val="20"/>
+          <w:u w:val="single"/>
         </w:rPr>
       </w:pPr>
       <w:r>
@@ -4057,51 +4279,14 @@
         </w:rPr>
         <w:t>”</w:t>
       </w:r>
-    </w:p>
-    <w:p>
-      <w:pPr>
-        <w:spacing w:after="0" w:line="240" w:lineRule="auto"/>
-        <w:rPr>
-          <w:rFonts w:ascii="Arial" w:hAnsi="Arial" w:cs="Arial"/>
-          <w:sz w:val="20"/>
-        </w:rPr>
-      </w:pPr>
-      <w:r>
-        <w:rPr>
-          <w:rFonts w:ascii="Arial" w:hAnsi="Arial" w:cs="Arial"/>
-          <w:sz w:val="20"/>
-        </w:rPr>
-        <w:tab/>
-      </w:r>
-      <w:r>
-        <w:rPr>
-          <w:rFonts w:ascii="Arial" w:hAnsi="Arial" w:cs="Arial"/>
-          <w:sz w:val="20"/>
-        </w:rPr>
-        <w:tab/>
-      </w:r>
-      <w:r>
-        <w:rPr>
-          <w:rFonts w:ascii="Arial" w:hAnsi="Arial" w:cs="Arial"/>
-          <w:sz w:val="20"/>
-        </w:rPr>
-        <w:tab/>
-      </w:r>
-      <w:r>
-        <w:rPr>
-          <w:rFonts w:ascii="Arial" w:hAnsi="Arial" w:cs="Arial"/>
-          <w:sz w:val="20"/>
-        </w:rPr>
-        <w:tab/>
-      </w:r>
-      <w:r>
-        <w:rPr>
-          <w:rFonts w:ascii="Arial" w:hAnsi="Arial" w:cs="Arial"/>
-          <w:sz w:val="20"/>
-        </w:rPr>
-        <w:tab/>
-      </w:r>
-      <w:hyperlink r:id="rId29" w:history="1">
+      <w:r>
+        <w:rPr>
+          <w:rFonts w:ascii="Arial" w:hAnsi="Arial" w:cs="Arial"/>
+          <w:sz w:val="20"/>
+        </w:rPr>
+        <w:t xml:space="preserve"> </w:t>
+      </w:r>
+      <w:hyperlink r:id="rId32" w:history="1">
         <w:r>
           <w:rPr>
             <w:rStyle w:val="Hyperlink"/>
@@ -4124,8 +4309,146 @@
         <w:spacing w:after="0" w:line="240" w:lineRule="auto"/>
         <w:rPr>
           <w:rFonts w:ascii="Arial" w:hAnsi="Arial" w:cs="Arial"/>
+          <w:sz w:val="20"/>
+          <w:szCs w:val="20"/>
+        </w:rPr>
+      </w:pPr>
+      <w:r>
+        <w:rPr>
+          <w:rFonts w:ascii="Arial" w:hAnsi="Arial" w:cs="Arial"/>
           <w:b/>
         </w:rPr>
+        <w:tab/>
+      </w:r>
+      <w:r>
+        <w:rPr>
+          <w:rFonts w:ascii="Arial" w:hAnsi="Arial" w:cs="Arial"/>
+          <w:b/>
+        </w:rPr>
+        <w:tab/>
+      </w:r>
+      <w:r>
+        <w:rPr>
+          <w:rFonts w:ascii="Arial" w:hAnsi="Arial" w:cs="Arial"/>
+          <w:b/>
+        </w:rPr>
+        <w:tab/>
+      </w:r>
+      <w:r>
+        <w:rPr>
+          <w:rFonts w:ascii="Arial" w:hAnsi="Arial" w:cs="Arial"/>
+          <w:b/>
+        </w:rPr>
+        <w:tab/>
+      </w:r>
+      <w:r>
+        <w:rPr>
+          <w:rFonts w:ascii="Arial" w:hAnsi="Arial" w:cs="Arial"/>
+          <w:b/>
+        </w:rPr>
+        <w:tab/>
+      </w:r>
+      <w:r>
+        <w:rPr>
+          <w:rFonts w:ascii="Arial" w:hAnsi="Arial" w:cs="Arial"/>
+          <w:sz w:val="20"/>
+          <w:szCs w:val="20"/>
+        </w:rPr>
+        <w:t>Roundtable: “</w:t>
+      </w:r>
+      <w:r>
+        <w:rPr>
+          <w:rFonts w:ascii="Arial" w:hAnsi="Arial" w:cs="Arial"/>
+          <w:sz w:val="20"/>
+          <w:szCs w:val="20"/>
+        </w:rPr>
+        <w:t>Digitall</w:t>
+      </w:r>
+      <w:r>
+        <w:rPr>
+          <w:rFonts w:ascii="Arial" w:hAnsi="Arial" w:cs="Arial"/>
+          <w:sz w:val="20"/>
+          <w:szCs w:val="20"/>
+        </w:rPr>
+        <w:t>y Raising the Dead: &lt;code type=’Gothic’</w:t>
+      </w:r>
+      <w:r>
+        <w:rPr>
+          <w:rFonts w:ascii="Arial" w:hAnsi="Arial" w:cs="Arial"/>
+          <w:sz w:val="20"/>
+          <w:szCs w:val="20"/>
+        </w:rPr>
+        <w:t>/&gt;</w:t>
+      </w:r>
+      <w:r>
+        <w:rPr>
+          <w:rFonts w:ascii="Arial" w:hAnsi="Arial" w:cs="Arial"/>
+          <w:sz w:val="20"/>
+          <w:szCs w:val="20"/>
+        </w:rPr>
+        <w:t>”</w:t>
+      </w:r>
+    </w:p>
+    <w:p>
+      <w:pPr>
+        <w:spacing w:after="0" w:line="240" w:lineRule="auto"/>
+        <w:rPr>
+          <w:rFonts w:ascii="Arial" w:hAnsi="Arial" w:cs="Arial"/>
+          <w:sz w:val="20"/>
+          <w:szCs w:val="20"/>
+        </w:rPr>
+      </w:pPr>
+      <w:r>
+        <w:rPr>
+          <w:rFonts w:ascii="Arial" w:hAnsi="Arial" w:cs="Arial"/>
+          <w:sz w:val="20"/>
+          <w:szCs w:val="20"/>
+        </w:rPr>
+        <w:tab/>
+      </w:r>
+      <w:r>
+        <w:rPr>
+          <w:rFonts w:ascii="Arial" w:hAnsi="Arial" w:cs="Arial"/>
+          <w:sz w:val="20"/>
+          <w:szCs w:val="20"/>
+        </w:rPr>
+        <w:tab/>
+      </w:r>
+      <w:r>
+        <w:rPr>
+          <w:rFonts w:ascii="Arial" w:hAnsi="Arial" w:cs="Arial"/>
+          <w:sz w:val="20"/>
+          <w:szCs w:val="20"/>
+        </w:rPr>
+        <w:tab/>
+      </w:r>
+      <w:r>
+        <w:rPr>
+          <w:rFonts w:ascii="Arial" w:hAnsi="Arial" w:cs="Arial"/>
+          <w:sz w:val="20"/>
+          <w:szCs w:val="20"/>
+        </w:rPr>
+        <w:tab/>
+      </w:r>
+      <w:r>
+        <w:rPr>
+          <w:rFonts w:ascii="Arial" w:hAnsi="Arial" w:cs="Arial"/>
+          <w:sz w:val="20"/>
+          <w:szCs w:val="20"/>
+        </w:rPr>
+        <w:tab/>
+      </w:r>
+      <w:bookmarkStart w:id="0" w:name="_GoBack"/>
+      <w:bookmarkEnd w:id="0"/>
+    </w:p>
+    <w:p>
+      <w:pPr>
+        <w:spacing w:after="0" w:line="240" w:lineRule="auto"/>
+        <w:rPr>
+          <w:rFonts w:ascii="Arial" w:hAnsi="Arial" w:cs="Arial"/>
+          <w:sz w:val="20"/>
+          <w:szCs w:val="20"/>
+        </w:rPr>
       </w:pPr>
     </w:p>
     <w:p>
@@ -4274,7 +4597,7 @@
         </w:rPr>
         <w:tab/>
       </w:r>
-      <w:hyperlink r:id="rId30" w:history="1">
+      <w:hyperlink r:id="rId33" w:history="1">
         <w:r>
           <w:rPr>
             <w:rStyle w:val="Hyperlink"/>
@@ -4422,7 +4745,7 @@
         </w:rPr>
         <w:t xml:space="preserve">Proposal: </w:t>
       </w:r>
-      <w:hyperlink r:id="rId31" w:history="1">
+      <w:hyperlink r:id="rId34" w:history="1">
         <w:r>
           <w:rPr>
             <w:rStyle w:val="Hyperlink"/>
@@ -4486,7 +4809,7 @@
         </w:rPr>
         <w:t xml:space="preserve">Interview: </w:t>
       </w:r>
-      <w:hyperlink r:id="rId32" w:history="1">
+      <w:hyperlink r:id="rId35" w:history="1">
         <w:r>
           <w:rPr>
             <w:rStyle w:val="Hyperlink"/>
@@ -4615,7 +4938,7 @@
         </w:rPr>
         <w:t xml:space="preserve"> - </w:t>
       </w:r>
-      <w:hyperlink r:id="rId33" w:history="1">
+      <w:hyperlink r:id="rId36" w:history="1">
         <w:r>
           <w:rPr>
             <w:rStyle w:val="Hyperlink"/>
@@ -4649,7 +4972,7 @@
         </w:rPr>
         <w:t xml:space="preserve"> - </w:t>
       </w:r>
-      <w:hyperlink r:id="rId34" w:history="1">
+      <w:hyperlink r:id="rId37" w:history="1">
         <w:r>
           <w:rPr>
             <w:rStyle w:val="Hyperlink"/>
@@ -4832,7 +5155,7 @@
         </w:rPr>
         <w:tab/>
       </w:r>
-      <w:hyperlink r:id="rId35" w:history="1">
+      <w:hyperlink r:id="rId38" w:history="1">
         <w:r>
           <w:rPr>
             <w:rStyle w:val="Hyperlink"/>
@@ -4890,7 +5213,7 @@
           <w:sz w:val="20"/>
         </w:rPr>
       </w:pPr>
-      <w:hyperlink r:id="rId36" w:history="1">
+      <w:hyperlink r:id="rId39" w:history="1">
         <w:r>
           <w:rPr>
             <w:rStyle w:val="Hyperlink"/>
@@ -5015,7 +5338,7 @@
         <w:tab/>
         <w:t xml:space="preserve">Nell Nelson Project Showcase - </w:t>
       </w:r>
-      <w:hyperlink r:id="rId37" w:history="1">
+      <w:hyperlink r:id="rId40" w:history="1">
         <w:r>
           <w:rPr>
             <w:rStyle w:val="Hyperlink"/>
@@ -5173,6 +5496,7 @@
           <w:rFonts w:ascii="Arial" w:hAnsi="Arial" w:cs="Arial"/>
           <w:sz w:val="20"/>
         </w:rPr>
+        <w:lastRenderedPageBreak/>
         <w:t>Johnstown, PA</w:t>
       </w:r>
       <w:r>
@@ -5347,7 +5671,7 @@
         </w:rPr>
         <w:tab/>
       </w:r>
-      <w:hyperlink r:id="rId38" w:history="1">
+      <w:hyperlink r:id="rId41" w:history="1">
         <w:r>
           <w:rPr>
             <w:rStyle w:val="Hyperlink"/>
@@ -5460,7 +5784,7 @@
         </w:rPr>
         <w:tab/>
       </w:r>
-      <w:hyperlink r:id="rId39" w:history="1">
+      <w:hyperlink r:id="rId42" w:history="1">
         <w:r>
           <w:rPr>
             <w:rStyle w:val="Hyperlink"/>
@@ -5486,8 +5810,6 @@
           <w:sz w:val="20"/>
         </w:rPr>
       </w:pPr>
-      <w:bookmarkStart w:id="0" w:name="_GoBack"/>
-      <w:bookmarkEnd w:id="0"/>
     </w:p>
     <w:p>
       <w:pPr>
@@ -5503,7 +5825,6 @@
           <w:rFonts w:ascii="Arial" w:hAnsi="Arial" w:cs="Arial"/>
           <w:sz w:val="20"/>
         </w:rPr>
-        <w:lastRenderedPageBreak/>
         <w:t>February 26 - March 1, 2014</w:t>
       </w:r>
       <w:r>
@@ -5601,7 +5922,7 @@
         </w:rPr>
         <w:t xml:space="preserve"> - </w:t>
       </w:r>
-      <w:hyperlink r:id="rId40" w:history="1">
+      <w:hyperlink r:id="rId43" w:history="1">
         <w:r>
           <w:rPr>
             <w:rStyle w:val="Hyperlink"/>
@@ -5874,7 +6195,7 @@
         <w:tab/>
         <w:t xml:space="preserve">Interview: </w:t>
       </w:r>
-      <w:hyperlink r:id="rId41" w:history="1">
+      <w:hyperlink r:id="rId44" w:history="1">
         <w:r>
           <w:rPr>
             <w:rStyle w:val="Hyperlink"/>
@@ -6146,23 +6467,7 @@
           <w:rFonts w:ascii="Arial" w:hAnsi="Arial" w:cs="Arial"/>
           <w:sz w:val="20"/>
         </w:rPr>
-        <w:t xml:space="preserve">Alpha </w:t>
-      </w:r>
-      <w:proofErr w:type="spellStart"/>
-      <w:r>
-        <w:rPr>
-          <w:rFonts w:ascii="Arial" w:hAnsi="Arial" w:cs="Arial"/>
-          <w:sz w:val="20"/>
-        </w:rPr>
-        <w:t>Alpha</w:t>
-      </w:r>
-      <w:proofErr w:type="spellEnd"/>
-      <w:r>
-        <w:rPr>
-          <w:rFonts w:ascii="Arial" w:hAnsi="Arial" w:cs="Arial"/>
-          <w:sz w:val="20"/>
-        </w:rPr>
-        <w:t xml:space="preserve"> Delta Chapter Member of the Year</w:t>
+        <w:t>Alpha Alpha Delta Chapter Member of the Year</w:t>
       </w:r>
     </w:p>
     <w:p>
@@ -6220,23 +6525,7 @@
           <w:rFonts w:ascii="Arial" w:hAnsi="Arial" w:cs="Arial"/>
           <w:sz w:val="20"/>
         </w:rPr>
-        <w:t xml:space="preserve">Alpha </w:t>
-      </w:r>
-      <w:proofErr w:type="spellStart"/>
-      <w:r>
-        <w:rPr>
-          <w:rFonts w:ascii="Arial" w:hAnsi="Arial" w:cs="Arial"/>
-          <w:sz w:val="20"/>
-        </w:rPr>
-        <w:t>Alpha</w:t>
-      </w:r>
-      <w:proofErr w:type="spellEnd"/>
-      <w:r>
-        <w:rPr>
-          <w:rFonts w:ascii="Arial" w:hAnsi="Arial" w:cs="Arial"/>
-          <w:sz w:val="20"/>
-        </w:rPr>
-        <w:t xml:space="preserve"> Delta Chapter </w:t>
+        <w:t xml:space="preserve">Alpha Alpha Delta Chapter </w:t>
       </w:r>
       <w:r>
         <w:rPr>
@@ -6281,23 +6570,7 @@
           <w:rFonts w:ascii="Arial" w:hAnsi="Arial" w:cs="Arial"/>
           <w:sz w:val="20"/>
         </w:rPr>
-        <w:t xml:space="preserve">Alpha </w:t>
-      </w:r>
-      <w:proofErr w:type="spellStart"/>
-      <w:r>
-        <w:rPr>
-          <w:rFonts w:ascii="Arial" w:hAnsi="Arial" w:cs="Arial"/>
-          <w:sz w:val="20"/>
-        </w:rPr>
-        <w:t>Alpha</w:t>
-      </w:r>
-      <w:proofErr w:type="spellEnd"/>
-      <w:r>
-        <w:rPr>
-          <w:rFonts w:ascii="Arial" w:hAnsi="Arial" w:cs="Arial"/>
-          <w:sz w:val="20"/>
-        </w:rPr>
-        <w:t xml:space="preserve"> Delta Chapter </w:t>
+        <w:t xml:space="preserve">Alpha Alpha Delta Chapter </w:t>
       </w:r>
       <w:r>
         <w:rPr>
@@ -6349,23 +6622,7 @@
           <w:rFonts w:ascii="Arial" w:hAnsi="Arial" w:cs="Arial"/>
           <w:sz w:val="20"/>
         </w:rPr>
-        <w:t xml:space="preserve">Alpha </w:t>
-      </w:r>
-      <w:proofErr w:type="spellStart"/>
-      <w:r>
-        <w:rPr>
-          <w:rFonts w:ascii="Arial" w:hAnsi="Arial" w:cs="Arial"/>
-          <w:sz w:val="20"/>
-        </w:rPr>
-        <w:t>Alpha</w:t>
-      </w:r>
-      <w:proofErr w:type="spellEnd"/>
-      <w:r>
-        <w:rPr>
-          <w:rFonts w:ascii="Arial" w:hAnsi="Arial" w:cs="Arial"/>
-          <w:sz w:val="20"/>
-        </w:rPr>
-        <w:t xml:space="preserve"> Delta Chapter </w:t>
+        <w:t xml:space="preserve">Alpha Alpha Delta Chapter </w:t>
       </w:r>
       <w:r>
         <w:rPr>
@@ -6413,16 +6670,6 @@
     <w:p>
       <w:pPr>
         <w:spacing w:after="0" w:line="240" w:lineRule="auto"/>
-        <w:jc w:val="center"/>
-        <w:rPr>
-          <w:rFonts w:ascii="Arial" w:hAnsi="Arial" w:cs="Arial"/>
-          <w:b/>
-        </w:rPr>
-      </w:pPr>
-    </w:p>
-    <w:p>
-      <w:pPr>
-        <w:spacing w:after="0" w:line="240" w:lineRule="auto"/>
         <w:rPr>
           <w:rFonts w:ascii="Arial" w:hAnsi="Arial" w:cs="Arial"/>
           <w:sz w:val="20"/>
@@ -6584,7 +6831,7 @@
           <w:sz w:val="20"/>
         </w:rPr>
       </w:pPr>
-      <w:hyperlink r:id="rId42" w:history="1">
+      <w:hyperlink r:id="rId45" w:history="1">
         <w:r>
           <w:rPr>
             <w:rStyle w:val="Hyperlink"/>
@@ -6725,7 +6972,7 @@
           <w:sz w:val="20"/>
         </w:rPr>
       </w:pPr>
-      <w:hyperlink r:id="rId43" w:history="1">
+      <w:hyperlink r:id="rId46" w:history="1">
         <w:r>
           <w:rPr>
             <w:rStyle w:val="Hyperlink"/>
@@ -6884,7 +7131,7 @@
         </w:rPr>
         <w:tab/>
       </w:r>
-      <w:hyperlink r:id="rId44" w:history="1">
+      <w:hyperlink r:id="rId47" w:history="1">
         <w:r>
           <w:rPr>
             <w:rStyle w:val="Hyperlink"/>
@@ -7042,7 +7289,7 @@
         </w:rPr>
         <w:tab/>
       </w:r>
-      <w:hyperlink r:id="rId45" w:history="1">
+      <w:hyperlink r:id="rId48" w:history="1">
         <w:r>
           <w:rPr>
             <w:rStyle w:val="Hyperlink"/>
@@ -7234,7 +7481,7 @@
         </w:rPr>
         <w:tab/>
       </w:r>
-      <w:hyperlink r:id="rId46" w:history="1">
+      <w:hyperlink r:id="rId49" w:history="1">
         <w:r>
           <w:rPr>
             <w:rStyle w:val="Hyperlink"/>
@@ -7253,90 +7500,6 @@
           <w:sz w:val="20"/>
         </w:rPr>
       </w:pPr>
-    </w:p>
-    <w:p>
-      <w:pPr>
-        <w:spacing w:after="0" w:line="240" w:lineRule="auto"/>
-        <w:rPr>
-          <w:rFonts w:ascii="Arial" w:hAnsi="Arial" w:cs="Arial"/>
-          <w:sz w:val="20"/>
-        </w:rPr>
-      </w:pPr>
-      <w:r>
-        <w:rPr>
-          <w:rFonts w:ascii="Arial" w:hAnsi="Arial" w:cs="Arial"/>
-          <w:sz w:val="20"/>
-        </w:rPr>
-        <w:tab/>
-      </w:r>
-      <w:r>
-        <w:rPr>
-          <w:rFonts w:ascii="Arial" w:hAnsi="Arial" w:cs="Arial"/>
-          <w:sz w:val="20"/>
-        </w:rPr>
-        <w:tab/>
-      </w:r>
-      <w:r>
-        <w:rPr>
-          <w:rFonts w:ascii="Arial" w:hAnsi="Arial" w:cs="Arial"/>
-          <w:sz w:val="20"/>
-        </w:rPr>
-        <w:tab/>
-      </w:r>
-      <w:r>
-        <w:rPr>
-          <w:rFonts w:ascii="Arial" w:hAnsi="Arial" w:cs="Arial"/>
-          <w:sz w:val="20"/>
-        </w:rPr>
-        <w:tab/>
-      </w:r>
-      <w:r>
-        <w:rPr>
-          <w:rFonts w:ascii="Arial" w:hAnsi="Arial" w:cs="Arial"/>
-          <w:sz w:val="20"/>
-        </w:rPr>
-        <w:tab/>
-      </w:r>
-    </w:p>
-    <w:p>
-      <w:pPr>
-        <w:spacing w:after="0" w:line="240" w:lineRule="auto"/>
-        <w:rPr>
-          <w:rFonts w:ascii="Arial" w:hAnsi="Arial" w:cs="Arial"/>
-        </w:rPr>
-      </w:pPr>
-    </w:p>
-    <w:p>
-      <w:pPr>
-        <w:tabs>
-          <w:tab w:val="left" w:pos="2880"/>
-          <w:tab w:val="left" w:pos="3060"/>
-        </w:tabs>
-        <w:spacing w:after="0" w:line="240" w:lineRule="auto"/>
-        <w:rPr>
-          <w:rFonts w:ascii="Arial" w:hAnsi="Arial" w:cs="Arial"/>
-        </w:rPr>
-      </w:pPr>
-    </w:p>
-    <w:p>
-      <w:pPr>
-        <w:tabs>
-          <w:tab w:val="left" w:pos="2880"/>
-          <w:tab w:val="left" w:pos="3060"/>
-        </w:tabs>
-        <w:spacing w:after="0" w:line="240" w:lineRule="auto"/>
-        <w:rPr>
-          <w:rFonts w:ascii="Arial" w:hAnsi="Arial" w:cs="Arial"/>
-          <w:sz w:val="24"/>
-        </w:rPr>
-      </w:pPr>
-      <w:r>
-        <w:rPr>
-          <w:rFonts w:ascii="Arial" w:hAnsi="Arial" w:cs="Arial"/>
-          <w:sz w:val="24"/>
-        </w:rPr>
-        <w:tab/>
-      </w:r>
     </w:p>
     <w:sectPr>
       <w:type w:val="continuous"/>

</xml_diff>

<commit_message>
edits to update CV
</commit_message>
<xml_diff>
--- a/RebeccaParker_CV.docx
+++ b/RebeccaParker_CV.docx
@@ -802,7 +802,7 @@
           <w:rFonts w:ascii="Arial" w:hAnsi="Arial" w:cs="Arial"/>
           <w:sz w:val="20"/>
         </w:rPr>
-        <w:t>, GitHub (remote repository host)</w:t>
+        <w:t>, GitHub</w:t>
       </w:r>
       <w:r>
         <w:rPr>
@@ -881,6 +881,8 @@
         </w:rPr>
         <w:t xml:space="preserve"> (user id: rjp43)</w:t>
       </w:r>
+      <w:bookmarkStart w:id="0" w:name="_GoBack"/>
+      <w:bookmarkEnd w:id="0"/>
     </w:p>
     <w:p>
       <w:pPr>
@@ -2166,7 +2168,14 @@
           <w:rFonts w:ascii="Arial" w:hAnsi="Arial" w:cs="Arial"/>
           <w:sz w:val="20"/>
         </w:rPr>
-        <w:t>), and the Eldritch project (</w:t>
+        <w:t>),</w:t>
+      </w:r>
+      <w:r>
+        <w:rPr>
+          <w:rFonts w:ascii="Arial" w:hAnsi="Arial" w:cs="Arial"/>
+          <w:sz w:val="20"/>
+        </w:rPr>
+        <w:t xml:space="preserve"> the Eldritch project (</w:t>
       </w:r>
       <w:hyperlink r:id="rId20" w:history="1">
         <w:r>
@@ -2183,7 +2192,76 @@
           <w:rFonts w:ascii="Arial" w:hAnsi="Arial" w:cs="Arial"/>
           <w:sz w:val="20"/>
         </w:rPr>
-        <w:t xml:space="preserve">). </w:t>
+        <w:t>)</w:t>
+      </w:r>
+      <w:r>
+        <w:rPr>
+          <w:rFonts w:ascii="Arial" w:hAnsi="Arial" w:cs="Arial"/>
+          <w:sz w:val="20"/>
+        </w:rPr>
+        <w:t xml:space="preserve">, the Hamilton project </w:t>
+      </w:r>
+      <w:r>
+        <w:rPr>
+          <w:rFonts w:ascii="Arial" w:hAnsi="Arial" w:cs="Arial"/>
+          <w:sz w:val="20"/>
+        </w:rPr>
+        <w:t>(</w:t>
+      </w:r>
+      <w:hyperlink r:id="rId21" w:history="1">
+        <w:r>
+          <w:rPr>
+            <w:rStyle w:val="Hyperlink"/>
+            <w:rFonts w:ascii="Arial" w:hAnsi="Arial" w:cs="Arial"/>
+            <w:sz w:val="20"/>
+          </w:rPr>
+          <w:t>http://hamilton.newtfire.org</w:t>
+        </w:r>
+      </w:hyperlink>
+      <w:r>
+        <w:rPr>
+          <w:rFonts w:ascii="Arial" w:hAnsi="Arial" w:cs="Arial"/>
+          <w:sz w:val="20"/>
+        </w:rPr>
+        <w:t>)</w:t>
+      </w:r>
+      <w:r>
+        <w:rPr>
+          <w:rFonts w:ascii="Arial" w:hAnsi="Arial" w:cs="Arial"/>
+          <w:sz w:val="20"/>
+        </w:rPr>
+        <w:t xml:space="preserve">, and the News Analysis project </w:t>
+      </w:r>
+      <w:r>
+        <w:rPr>
+          <w:rFonts w:ascii="Arial" w:hAnsi="Arial" w:cs="Arial"/>
+          <w:sz w:val="20"/>
+        </w:rPr>
+        <w:t>(</w:t>
+      </w:r>
+      <w:hyperlink r:id="rId22" w:history="1">
+        <w:r>
+          <w:rPr>
+            <w:rStyle w:val="Hyperlink"/>
+            <w:rFonts w:ascii="Arial" w:hAnsi="Arial" w:cs="Arial"/>
+            <w:sz w:val="20"/>
+          </w:rPr>
+          <w:t>http://newsAnalysis.newtfire.org</w:t>
+        </w:r>
+      </w:hyperlink>
+      <w:r>
+        <w:rPr>
+          <w:rFonts w:ascii="Arial" w:hAnsi="Arial" w:cs="Arial"/>
+          <w:sz w:val="20"/>
+        </w:rPr>
+        <w:t>)</w:t>
+      </w:r>
+      <w:r>
+        <w:rPr>
+          <w:rFonts w:ascii="Arial" w:hAnsi="Arial" w:cs="Arial"/>
+          <w:sz w:val="20"/>
+        </w:rPr>
+        <w:t>.</w:t>
       </w:r>
     </w:p>
     <w:p>
@@ -2505,7 +2583,7 @@
         </w:rPr>
         <w:t>Emily Dickinson project (</w:t>
       </w:r>
-      <w:hyperlink r:id="rId21" w:history="1">
+      <w:hyperlink r:id="rId23" w:history="1">
         <w:r>
           <w:rPr>
             <w:rStyle w:val="Hyperlink"/>
@@ -2529,7 +2607,7 @@
         </w:rPr>
         <w:t xml:space="preserve"> and the Decameron project (</w:t>
       </w:r>
-      <w:hyperlink r:id="rId22" w:history="1">
+      <w:hyperlink r:id="rId24" w:history="1">
         <w:r>
           <w:rPr>
             <w:rStyle w:val="Hyperlink"/>
@@ -2741,7 +2819,247 @@
     <w:p>
       <w:pPr>
         <w:spacing w:after="0" w:line="240" w:lineRule="auto"/>
-        <w:ind w:left="3600" w:hanging="2160"/>
+        <w:ind w:left="3600" w:hanging="2880"/>
+        <w:rPr>
+          <w:rStyle w:val="Hyperlink"/>
+          <w:rFonts w:ascii="Arial" w:hAnsi="Arial" w:cs="Arial"/>
+          <w:sz w:val="20"/>
+        </w:rPr>
+      </w:pPr>
+      <w:r>
+        <w:rPr>
+          <w:rFonts w:ascii="Arial" w:hAnsi="Arial" w:cs="Arial"/>
+          <w:sz w:val="20"/>
+        </w:rPr>
+        <w:t xml:space="preserve">Git/GitHub Tutorial - </w:t>
+      </w:r>
+      <w:hyperlink r:id="rId25" w:history="1">
+        <w:r>
+          <w:rPr>
+            <w:rStyle w:val="Hyperlink"/>
+            <w:rFonts w:ascii="Arial" w:hAnsi="Arial" w:cs="Arial"/>
+            <w:sz w:val="20"/>
+          </w:rPr>
+          <w:t>http://newtfire.org/dh/explainGitShell.html</w:t>
+        </w:r>
+      </w:hyperlink>
+    </w:p>
+    <w:p>
+      <w:pPr>
+        <w:spacing w:after="0" w:line="240" w:lineRule="auto"/>
+        <w:ind w:left="3600" w:hanging="2880"/>
+        <w:rPr>
+          <w:rStyle w:val="Hyperlink"/>
+          <w:rFonts w:ascii="Arial" w:hAnsi="Arial" w:cs="Arial"/>
+          <w:sz w:val="20"/>
+        </w:rPr>
+      </w:pPr>
+      <w:r>
+        <w:rPr>
+          <w:rFonts w:ascii="Arial" w:hAnsi="Arial" w:cs="Arial"/>
+          <w:sz w:val="20"/>
+        </w:rPr>
+        <w:t xml:space="preserve">Git GUI/GitHub Tutorial (co-developed) - </w:t>
+      </w:r>
+      <w:hyperlink r:id="rId26" w:history="1">
+        <w:r>
+          <w:rPr>
+            <w:rStyle w:val="Hyperlink"/>
+            <w:rFonts w:ascii="Arial" w:hAnsi="Arial" w:cs="Arial"/>
+            <w:sz w:val="20"/>
+          </w:rPr>
+          <w:t>http://dh.obdurodon.org/github.xhtml</w:t>
+        </w:r>
+      </w:hyperlink>
+    </w:p>
+    <w:p>
+      <w:pPr>
+        <w:spacing w:after="0" w:line="240" w:lineRule="auto"/>
+        <w:ind w:left="3600" w:hanging="2880"/>
+        <w:rPr>
+          <w:rFonts w:ascii="Arial" w:hAnsi="Arial" w:cs="Arial"/>
+          <w:sz w:val="20"/>
+        </w:rPr>
+      </w:pPr>
+      <w:r>
+        <w:rPr>
+          <w:rFonts w:ascii="Arial" w:hAnsi="Arial" w:cs="Arial"/>
+          <w:sz w:val="20"/>
+        </w:rPr>
+        <w:t>Git Shell</w:t>
+      </w:r>
+      <w:r>
+        <w:rPr>
+          <w:rFonts w:ascii="Arial" w:hAnsi="Arial" w:cs="Arial"/>
+          <w:sz w:val="20"/>
+        </w:rPr>
+        <w:t xml:space="preserve"> Exercise - </w:t>
+      </w:r>
+      <w:hyperlink r:id="rId27" w:history="1">
+        <w:r>
+          <w:rPr>
+            <w:rStyle w:val="Hyperlink"/>
+            <w:rFonts w:ascii="Arial" w:hAnsi="Arial" w:cs="Arial"/>
+            <w:sz w:val="20"/>
+          </w:rPr>
+          <w:t>http://www.newtfire.org/dh/GitExercise1.html</w:t>
+        </w:r>
+      </w:hyperlink>
+      <w:r>
+        <w:rPr>
+          <w:rFonts w:ascii="Arial" w:hAnsi="Arial" w:cs="Arial"/>
+          <w:sz w:val="20"/>
+        </w:rPr>
+        <w:t xml:space="preserve"> </w:t>
+      </w:r>
+    </w:p>
+    <w:p>
+      <w:pPr>
+        <w:spacing w:after="0" w:line="240" w:lineRule="auto"/>
+        <w:ind w:left="3600" w:hanging="2880"/>
+        <w:rPr>
+          <w:rFonts w:ascii="Arial" w:hAnsi="Arial" w:cs="Arial"/>
+          <w:sz w:val="20"/>
+        </w:rPr>
+      </w:pPr>
+      <w:r>
+        <w:rPr>
+          <w:rFonts w:ascii="Arial" w:hAnsi="Arial" w:cs="Arial"/>
+          <w:sz w:val="20"/>
+        </w:rPr>
+        <w:t xml:space="preserve">Git Shell Exercise - </w:t>
+      </w:r>
+      <w:hyperlink r:id="rId28" w:history="1">
+        <w:r>
+          <w:rPr>
+            <w:rStyle w:val="Hyperlink"/>
+            <w:rFonts w:ascii="Arial" w:hAnsi="Arial" w:cs="Arial"/>
+            <w:sz w:val="20"/>
+          </w:rPr>
+          <w:t>http://www.newtfire.org/dh/GitExercise2.html</w:t>
+        </w:r>
+      </w:hyperlink>
+      <w:r>
+        <w:rPr>
+          <w:rFonts w:ascii="Arial" w:hAnsi="Arial" w:cs="Arial"/>
+          <w:sz w:val="20"/>
+        </w:rPr>
+        <w:t xml:space="preserve"> </w:t>
+      </w:r>
+    </w:p>
+    <w:p>
+      <w:pPr>
+        <w:spacing w:after="0" w:line="240" w:lineRule="auto"/>
+        <w:ind w:left="3600" w:hanging="2880"/>
+        <w:rPr>
+          <w:rFonts w:ascii="Arial" w:hAnsi="Arial" w:cs="Arial"/>
+          <w:sz w:val="20"/>
+        </w:rPr>
+      </w:pPr>
+      <w:r>
+        <w:rPr>
+          <w:rFonts w:ascii="Arial" w:hAnsi="Arial" w:cs="Arial"/>
+          <w:sz w:val="20"/>
+        </w:rPr>
+        <w:t xml:space="preserve">HTML/CSS Exercise - </w:t>
+      </w:r>
+      <w:hyperlink r:id="rId29" w:history="1">
+        <w:r>
+          <w:rPr>
+            <w:rStyle w:val="Hyperlink"/>
+            <w:rFonts w:ascii="Arial" w:hAnsi="Arial" w:cs="Arial"/>
+            <w:sz w:val="20"/>
+          </w:rPr>
+          <w:t>http://newtfire.org/dh/HTMLExercise1.html</w:t>
+        </w:r>
+      </w:hyperlink>
+      <w:r>
+        <w:rPr>
+          <w:rFonts w:ascii="Arial" w:hAnsi="Arial" w:cs="Arial"/>
+          <w:sz w:val="20"/>
+        </w:rPr>
+        <w:t xml:space="preserve"> </w:t>
+      </w:r>
+    </w:p>
+    <w:p>
+      <w:pPr>
+        <w:spacing w:after="0" w:line="240" w:lineRule="auto"/>
+        <w:ind w:left="3600" w:hanging="2880"/>
+        <w:rPr>
+          <w:rFonts w:ascii="Arial" w:hAnsi="Arial" w:cs="Arial"/>
+          <w:sz w:val="20"/>
+        </w:rPr>
+      </w:pPr>
+      <w:r>
+        <w:rPr>
+          <w:rFonts w:ascii="Arial" w:hAnsi="Arial" w:cs="Arial"/>
+          <w:sz w:val="20"/>
+        </w:rPr>
+        <w:t xml:space="preserve">HTML/CSS Exercise - </w:t>
+      </w:r>
+      <w:hyperlink r:id="rId30" w:history="1">
+        <w:r>
+          <w:rPr>
+            <w:rStyle w:val="Hyperlink"/>
+            <w:rFonts w:ascii="Arial" w:hAnsi="Arial" w:cs="Arial"/>
+            <w:sz w:val="20"/>
+          </w:rPr>
+          <w:t>http://newtfire.org/dh/HTMLExercise2.html</w:t>
+        </w:r>
+      </w:hyperlink>
+      <w:r>
+        <w:rPr>
+          <w:rFonts w:ascii="Arial" w:hAnsi="Arial" w:cs="Arial"/>
+          <w:sz w:val="20"/>
+        </w:rPr>
+        <w:t xml:space="preserve"> </w:t>
+      </w:r>
+      <w:r>
+        <w:rPr>
+          <w:rFonts w:ascii="Arial" w:hAnsi="Arial" w:cs="Arial"/>
+          <w:sz w:val="20"/>
+        </w:rPr>
+        <w:t xml:space="preserve"> </w:t>
+      </w:r>
+    </w:p>
+    <w:p>
+      <w:pPr>
+        <w:spacing w:after="0" w:line="240" w:lineRule="auto"/>
+        <w:ind w:left="3600" w:hanging="2880"/>
+        <w:rPr>
+          <w:rFonts w:ascii="Arial" w:hAnsi="Arial" w:cs="Arial"/>
+          <w:sz w:val="20"/>
+        </w:rPr>
+      </w:pPr>
+      <w:r>
+        <w:rPr>
+          <w:rFonts w:ascii="Arial" w:hAnsi="Arial" w:cs="Arial"/>
+          <w:sz w:val="20"/>
+        </w:rPr>
+        <w:t xml:space="preserve">Schematron Exercise (co-developed) - </w:t>
+      </w:r>
+      <w:hyperlink r:id="rId31" w:history="1">
+        <w:r>
+          <w:rPr>
+            <w:rStyle w:val="Hyperlink"/>
+            <w:rFonts w:ascii="Arial" w:hAnsi="Arial" w:cs="Arial"/>
+            <w:sz w:val="20"/>
+          </w:rPr>
+          <w:t>http://newtfire.org/dh/SchematronExercise1.html</w:t>
+        </w:r>
+      </w:hyperlink>
+      <w:r>
+        <w:rPr>
+          <w:rFonts w:ascii="Arial" w:hAnsi="Arial" w:cs="Arial"/>
+          <w:sz w:val="20"/>
+        </w:rPr>
+        <w:t xml:space="preserve"> </w:t>
+      </w:r>
+    </w:p>
+    <w:p>
+      <w:pPr>
+        <w:spacing w:after="0" w:line="240" w:lineRule="auto"/>
+        <w:ind w:left="3600" w:hanging="2880"/>
         <w:rPr>
           <w:rFonts w:ascii="Arial" w:hAnsi="Arial" w:cs="Arial"/>
           <w:sz w:val="20"/>
@@ -2761,7 +3079,7 @@
         </w:rPr>
         <w:t xml:space="preserve">- </w:t>
       </w:r>
-      <w:hyperlink r:id="rId23" w:history="1">
+      <w:hyperlink r:id="rId32" w:history="1">
         <w:r>
           <w:rPr>
             <w:rStyle w:val="Hyperlink"/>
@@ -2775,7 +3093,7 @@
     <w:p>
       <w:pPr>
         <w:spacing w:after="0" w:line="240" w:lineRule="auto"/>
-        <w:ind w:left="3600" w:hanging="2160"/>
+        <w:ind w:left="3600" w:hanging="2880"/>
         <w:rPr>
           <w:rFonts w:ascii="Arial" w:hAnsi="Arial" w:cs="Arial"/>
           <w:sz w:val="20"/>
@@ -2788,7 +3106,7 @@
         </w:rPr>
         <w:t xml:space="preserve">XSLT Exercise - </w:t>
       </w:r>
-      <w:hyperlink r:id="rId24" w:history="1">
+      <w:hyperlink r:id="rId33" w:history="1">
         <w:r>
           <w:rPr>
             <w:rStyle w:val="Hyperlink"/>
@@ -2816,29 +3134,343 @@
     <w:p>
       <w:pPr>
         <w:spacing w:after="0" w:line="240" w:lineRule="auto"/>
-        <w:ind w:left="3600" w:hanging="2160"/>
-        <w:rPr>
-          <w:rFonts w:ascii="Arial" w:hAnsi="Arial" w:cs="Arial"/>
-          <w:sz w:val="20"/>
-        </w:rPr>
-      </w:pPr>
-      <w:r>
-        <w:rPr>
-          <w:rFonts w:ascii="Arial" w:hAnsi="Arial" w:cs="Arial"/>
-          <w:sz w:val="20"/>
-        </w:rPr>
-        <w:t xml:space="preserve">HTML/CSS Exercise - </w:t>
-      </w:r>
-      <w:hyperlink r:id="rId25" w:history="1">
-        <w:r>
-          <w:rPr>
-            <w:rStyle w:val="Hyperlink"/>
-            <w:rFonts w:ascii="Arial" w:hAnsi="Arial" w:cs="Arial"/>
-            <w:sz w:val="20"/>
-          </w:rPr>
-          <w:t>http://newtfire.org/dh/HTMLExercise1.html</w:t>
-        </w:r>
-      </w:hyperlink>
+        <w:ind w:left="3600" w:hanging="3600"/>
+        <w:rPr>
+          <w:rFonts w:ascii="Arial" w:hAnsi="Arial" w:cs="Arial"/>
+          <w:sz w:val="20"/>
+        </w:rPr>
+      </w:pPr>
+    </w:p>
+    <w:p>
+      <w:pPr>
+        <w:spacing w:after="0" w:line="240" w:lineRule="auto"/>
+        <w:rPr>
+          <w:rFonts w:ascii="Arial" w:hAnsi="Arial" w:cs="Arial"/>
+          <w:b/>
+        </w:rPr>
+      </w:pPr>
+      <w:r>
+        <w:rPr>
+          <w:rFonts w:ascii="Arial" w:hAnsi="Arial" w:cs="Arial"/>
+          <w:b/>
+        </w:rPr>
+        <w:t>Work</w:t>
+      </w:r>
+      <w:r>
+        <w:rPr>
+          <w:rFonts w:ascii="Arial" w:hAnsi="Arial" w:cs="Arial"/>
+          <w:b/>
+        </w:rPr>
+        <w:t xml:space="preserve"> Experience</w:t>
+      </w:r>
+    </w:p>
+    <w:p>
+      <w:pPr>
+        <w:spacing w:after="0" w:line="240" w:lineRule="auto"/>
+        <w:rPr>
+          <w:rFonts w:ascii="Arial" w:hAnsi="Arial" w:cs="Arial"/>
+          <w:sz w:val="20"/>
+        </w:rPr>
+      </w:pPr>
+      <w:r>
+        <w:rPr>
+          <w:rFonts w:ascii="Arial" w:hAnsi="Arial" w:cs="Arial"/>
+          <w:sz w:val="20"/>
+        </w:rPr>
+        <w:t>December, 2016 – present</w:t>
+      </w:r>
+      <w:r>
+        <w:rPr>
+          <w:rFonts w:ascii="Arial" w:hAnsi="Arial" w:cs="Arial"/>
+          <w:sz w:val="20"/>
+        </w:rPr>
+        <w:tab/>
+      </w:r>
+      <w:r>
+        <w:rPr>
+          <w:rFonts w:ascii="Arial" w:hAnsi="Arial" w:cs="Arial"/>
+          <w:sz w:val="20"/>
+        </w:rPr>
+        <w:tab/>
+      </w:r>
+      <w:r>
+        <w:rPr>
+          <w:rFonts w:ascii="Arial" w:hAnsi="Arial" w:cs="Arial"/>
+          <w:b/>
+          <w:sz w:val="20"/>
+        </w:rPr>
+        <w:t>Freelance Consultant</w:t>
+      </w:r>
+    </w:p>
+    <w:p>
+      <w:pPr>
+        <w:spacing w:after="0" w:line="240" w:lineRule="auto"/>
+        <w:rPr>
+          <w:rFonts w:ascii="Arial" w:hAnsi="Arial" w:cs="Arial"/>
+          <w:sz w:val="20"/>
+        </w:rPr>
+      </w:pPr>
+      <w:r>
+        <w:rPr>
+          <w:rFonts w:ascii="Arial" w:hAnsi="Arial" w:cs="Arial"/>
+          <w:sz w:val="20"/>
+        </w:rPr>
+        <w:tab/>
+      </w:r>
+      <w:r>
+        <w:rPr>
+          <w:rFonts w:ascii="Arial" w:hAnsi="Arial" w:cs="Arial"/>
+          <w:sz w:val="20"/>
+        </w:rPr>
+        <w:tab/>
+      </w:r>
+      <w:r>
+        <w:rPr>
+          <w:rFonts w:ascii="Arial" w:hAnsi="Arial" w:cs="Arial"/>
+          <w:sz w:val="20"/>
+        </w:rPr>
+        <w:tab/>
+      </w:r>
+      <w:r>
+        <w:rPr>
+          <w:rFonts w:ascii="Arial" w:hAnsi="Arial" w:cs="Arial"/>
+          <w:sz w:val="20"/>
+        </w:rPr>
+        <w:tab/>
+      </w:r>
+      <w:r>
+        <w:rPr>
+          <w:rFonts w:ascii="Arial" w:hAnsi="Arial" w:cs="Arial"/>
+          <w:sz w:val="20"/>
+        </w:rPr>
+        <w:tab/>
+        <w:t>M</w:t>
+      </w:r>
+      <w:r>
+        <w:rPr>
+          <w:rFonts w:ascii="Arial" w:hAnsi="Arial" w:cs="Arial"/>
+          <w:sz w:val="20"/>
+        </w:rPr>
+        <w:t>entors Robert Foley</w:t>
+      </w:r>
+      <w:r>
+        <w:rPr>
+          <w:rFonts w:ascii="Arial" w:hAnsi="Arial" w:cs="Arial"/>
+          <w:sz w:val="20"/>
+        </w:rPr>
+        <w:t xml:space="preserve"> with</w:t>
+      </w:r>
+      <w:r>
+        <w:rPr>
+          <w:rFonts w:ascii="Arial" w:hAnsi="Arial" w:cs="Arial"/>
+          <w:sz w:val="20"/>
+        </w:rPr>
+        <w:t xml:space="preserve"> the newly established Black Rock </w:t>
+      </w:r>
+      <w:r>
+        <w:rPr>
+          <w:rFonts w:ascii="Arial" w:hAnsi="Arial" w:cs="Arial"/>
+          <w:sz w:val="20"/>
+        </w:rPr>
+        <w:tab/>
+      </w:r>
+      <w:r>
+        <w:rPr>
+          <w:rFonts w:ascii="Arial" w:hAnsi="Arial" w:cs="Arial"/>
+          <w:sz w:val="20"/>
+        </w:rPr>
+        <w:tab/>
+      </w:r>
+      <w:r>
+        <w:rPr>
+          <w:rFonts w:ascii="Arial" w:hAnsi="Arial" w:cs="Arial"/>
+          <w:sz w:val="20"/>
+        </w:rPr>
+        <w:tab/>
+      </w:r>
+      <w:r>
+        <w:rPr>
+          <w:rFonts w:ascii="Arial" w:hAnsi="Arial" w:cs="Arial"/>
+          <w:sz w:val="20"/>
+        </w:rPr>
+        <w:tab/>
+      </w:r>
+      <w:r>
+        <w:rPr>
+          <w:rFonts w:ascii="Arial" w:hAnsi="Arial" w:cs="Arial"/>
+          <w:sz w:val="20"/>
+        </w:rPr>
+        <w:tab/>
+      </w:r>
+      <w:r>
+        <w:rPr>
+          <w:rFonts w:ascii="Arial" w:hAnsi="Arial" w:cs="Arial"/>
+          <w:sz w:val="20"/>
+        </w:rPr>
+        <w:tab/>
+        <w:t>Historical Society</w:t>
+      </w:r>
+      <w:r>
+        <w:rPr>
+          <w:rFonts w:ascii="Arial" w:hAnsi="Arial" w:cs="Arial"/>
+          <w:sz w:val="20"/>
+        </w:rPr>
+        <w:t xml:space="preserve">. </w:t>
+      </w:r>
+      <w:r>
+        <w:rPr>
+          <w:rFonts w:ascii="Arial" w:hAnsi="Arial" w:cs="Arial"/>
+          <w:sz w:val="20"/>
+        </w:rPr>
+        <w:t>Assists with encoding</w:t>
+      </w:r>
+      <w:r>
+        <w:rPr>
+          <w:rFonts w:ascii="Arial" w:hAnsi="Arial" w:cs="Arial"/>
+          <w:sz w:val="20"/>
+        </w:rPr>
+        <w:t xml:space="preserve"> and data processing of </w:t>
+      </w:r>
+      <w:r>
+        <w:rPr>
+          <w:rFonts w:ascii="Arial" w:hAnsi="Arial" w:cs="Arial"/>
+          <w:sz w:val="20"/>
+        </w:rPr>
+        <w:tab/>
+      </w:r>
+      <w:r>
+        <w:rPr>
+          <w:rFonts w:ascii="Arial" w:hAnsi="Arial" w:cs="Arial"/>
+          <w:sz w:val="20"/>
+        </w:rPr>
+        <w:tab/>
+      </w:r>
+      <w:r>
+        <w:rPr>
+          <w:rFonts w:ascii="Arial" w:hAnsi="Arial" w:cs="Arial"/>
+          <w:sz w:val="20"/>
+        </w:rPr>
+        <w:tab/>
+      </w:r>
+      <w:r>
+        <w:rPr>
+          <w:rFonts w:ascii="Arial" w:hAnsi="Arial" w:cs="Arial"/>
+          <w:sz w:val="20"/>
+        </w:rPr>
+        <w:tab/>
+      </w:r>
+      <w:r>
+        <w:rPr>
+          <w:rFonts w:ascii="Arial" w:hAnsi="Arial" w:cs="Arial"/>
+          <w:sz w:val="20"/>
+        </w:rPr>
+        <w:tab/>
+      </w:r>
+      <w:r>
+        <w:rPr>
+          <w:rFonts w:ascii="Arial" w:hAnsi="Arial" w:cs="Arial"/>
+          <w:sz w:val="20"/>
+        </w:rPr>
+        <w:tab/>
+      </w:r>
+      <w:r>
+        <w:rPr>
+          <w:rFonts w:ascii="Arial" w:hAnsi="Arial" w:cs="Arial"/>
+          <w:sz w:val="20"/>
+        </w:rPr>
+        <w:t xml:space="preserve">Thomas </w:t>
+      </w:r>
+      <w:r>
+        <w:rPr>
+          <w:rFonts w:ascii="Arial" w:hAnsi="Arial" w:cs="Arial"/>
+          <w:sz w:val="20"/>
+        </w:rPr>
+        <w:t xml:space="preserve">Bartram’s </w:t>
+      </w:r>
+      <w:r>
+        <w:rPr>
+          <w:rFonts w:ascii="Arial" w:hAnsi="Arial" w:cs="Arial"/>
+          <w:sz w:val="20"/>
+        </w:rPr>
+        <w:t>merchant</w:t>
+      </w:r>
+      <w:r>
+        <w:rPr>
+          <w:rFonts w:ascii="Arial" w:hAnsi="Arial" w:cs="Arial"/>
+          <w:sz w:val="20"/>
+        </w:rPr>
+        <w:t xml:space="preserve"> account</w:t>
+      </w:r>
+      <w:r>
+        <w:rPr>
+          <w:rFonts w:ascii="Arial" w:hAnsi="Arial" w:cs="Arial"/>
+          <w:sz w:val="20"/>
+        </w:rPr>
+        <w:t xml:space="preserve"> log</w:t>
+      </w:r>
+      <w:r>
+        <w:rPr>
+          <w:rFonts w:ascii="Arial" w:hAnsi="Arial" w:cs="Arial"/>
+          <w:sz w:val="20"/>
+        </w:rPr>
+        <w:t xml:space="preserve"> manuscripts from </w:t>
+      </w:r>
+      <w:r>
+        <w:rPr>
+          <w:rFonts w:ascii="Arial" w:hAnsi="Arial" w:cs="Arial"/>
+          <w:sz w:val="20"/>
+        </w:rPr>
+        <w:t xml:space="preserve">the </w:t>
+      </w:r>
+      <w:r>
+        <w:rPr>
+          <w:rFonts w:ascii="Arial" w:hAnsi="Arial" w:cs="Arial"/>
+          <w:sz w:val="20"/>
+        </w:rPr>
+        <w:tab/>
+      </w:r>
+      <w:r>
+        <w:rPr>
+          <w:rFonts w:ascii="Arial" w:hAnsi="Arial" w:cs="Arial"/>
+          <w:sz w:val="20"/>
+        </w:rPr>
+        <w:tab/>
+      </w:r>
+      <w:r>
+        <w:rPr>
+          <w:rFonts w:ascii="Arial" w:hAnsi="Arial" w:cs="Arial"/>
+          <w:sz w:val="20"/>
+        </w:rPr>
+        <w:tab/>
+      </w:r>
+      <w:r>
+        <w:rPr>
+          <w:rFonts w:ascii="Arial" w:hAnsi="Arial" w:cs="Arial"/>
+          <w:sz w:val="20"/>
+        </w:rPr>
+        <w:tab/>
+      </w:r>
+      <w:r>
+        <w:rPr>
+          <w:rFonts w:ascii="Arial" w:hAnsi="Arial" w:cs="Arial"/>
+          <w:sz w:val="20"/>
+        </w:rPr>
+        <w:tab/>
+      </w:r>
+      <w:r>
+        <w:rPr>
+          <w:rFonts w:ascii="Arial" w:hAnsi="Arial" w:cs="Arial"/>
+          <w:sz w:val="20"/>
+        </w:rPr>
+        <w:tab/>
+      </w:r>
+      <w:r>
+        <w:rPr>
+          <w:rFonts w:ascii="Arial" w:hAnsi="Arial" w:cs="Arial"/>
+          <w:sz w:val="20"/>
+        </w:rPr>
+        <w:t>early</w:t>
+      </w:r>
       <w:r>
         <w:rPr>
           <w:rFonts w:ascii="Arial" w:hAnsi="Arial" w:cs="Arial"/>
@@ -2846,33 +3478,144 @@
         </w:rPr>
         <w:t xml:space="preserve"> </w:t>
       </w:r>
-    </w:p>
-    <w:p>
-      <w:pPr>
-        <w:spacing w:after="0" w:line="240" w:lineRule="auto"/>
-        <w:ind w:left="720" w:firstLine="720"/>
-        <w:rPr>
-          <w:rFonts w:ascii="Arial" w:hAnsi="Arial" w:cs="Arial"/>
-          <w:sz w:val="20"/>
-        </w:rPr>
-      </w:pPr>
-      <w:r>
-        <w:rPr>
-          <w:rFonts w:ascii="Arial" w:hAnsi="Arial" w:cs="Arial"/>
-          <w:sz w:val="20"/>
-        </w:rPr>
-        <w:t xml:space="preserve">HTML/CSS Exercise - </w:t>
-      </w:r>
-      <w:hyperlink r:id="rId26" w:history="1">
-        <w:r>
-          <w:rPr>
-            <w:rStyle w:val="Hyperlink"/>
-            <w:rFonts w:ascii="Arial" w:hAnsi="Arial" w:cs="Arial"/>
-            <w:sz w:val="20"/>
-          </w:rPr>
-          <w:t>http://newtfire.org/dh/HTMLExercise2.html</w:t>
-        </w:r>
-      </w:hyperlink>
+      <w:r>
+        <w:rPr>
+          <w:rFonts w:ascii="Arial" w:hAnsi="Arial" w:cs="Arial"/>
+          <w:sz w:val="20"/>
+        </w:rPr>
+        <w:t>19</w:t>
+      </w:r>
+      <w:r>
+        <w:rPr>
+          <w:rFonts w:ascii="Arial" w:hAnsi="Arial" w:cs="Arial"/>
+          <w:sz w:val="20"/>
+          <w:vertAlign w:val="superscript"/>
+        </w:rPr>
+        <w:t>th</w:t>
+      </w:r>
+      <w:r>
+        <w:rPr>
+          <w:rFonts w:ascii="Arial" w:hAnsi="Arial" w:cs="Arial"/>
+          <w:sz w:val="20"/>
+        </w:rPr>
+        <w:t xml:space="preserve"> century. </w:t>
+      </w:r>
+    </w:p>
+    <w:p>
+      <w:pPr>
+        <w:spacing w:after="0" w:line="240" w:lineRule="auto"/>
+        <w:rPr>
+          <w:rFonts w:ascii="Arial" w:hAnsi="Arial" w:cs="Arial"/>
+          <w:sz w:val="20"/>
+        </w:rPr>
+      </w:pPr>
+    </w:p>
+    <w:p>
+      <w:pPr>
+        <w:spacing w:after="0" w:line="240" w:lineRule="auto"/>
+        <w:ind w:left="3600" w:hanging="3600"/>
+        <w:rPr>
+          <w:rFonts w:ascii="Arial" w:hAnsi="Arial" w:cs="Arial"/>
+          <w:sz w:val="20"/>
+        </w:rPr>
+      </w:pPr>
+      <w:r>
+        <w:rPr>
+          <w:rFonts w:ascii="Arial" w:hAnsi="Arial" w:cs="Arial"/>
+          <w:sz w:val="20"/>
+        </w:rPr>
+        <w:t xml:space="preserve">August, 2016 </w:t>
+      </w:r>
+      <w:r>
+        <w:rPr>
+          <w:rFonts w:ascii="Arial" w:hAnsi="Arial" w:cs="Arial"/>
+          <w:sz w:val="20"/>
+        </w:rPr>
+        <w:t>–</w:t>
+      </w:r>
+      <w:r>
+        <w:rPr>
+          <w:rFonts w:ascii="Arial" w:hAnsi="Arial" w:cs="Arial"/>
+          <w:sz w:val="20"/>
+        </w:rPr>
+        <w:t xml:space="preserve"> present</w:t>
+      </w:r>
+      <w:r>
+        <w:rPr>
+          <w:rFonts w:ascii="Arial" w:hAnsi="Arial" w:cs="Arial"/>
+          <w:sz w:val="20"/>
+        </w:rPr>
+        <w:tab/>
+      </w:r>
+      <w:r>
+        <w:rPr>
+          <w:rFonts w:ascii="Arial" w:hAnsi="Arial" w:cs="Arial"/>
+          <w:b/>
+          <w:sz w:val="20"/>
+        </w:rPr>
+        <w:t xml:space="preserve">Technical Assistant, </w:t>
+      </w:r>
+      <w:r>
+        <w:rPr>
+          <w:rFonts w:ascii="Arial" w:hAnsi="Arial" w:cs="Arial"/>
+          <w:b/>
+          <w:sz w:val="20"/>
+        </w:rPr>
+        <w:t xml:space="preserve">The </w:t>
+      </w:r>
+      <w:r>
+        <w:rPr>
+          <w:rFonts w:ascii="Arial" w:hAnsi="Arial" w:cs="Arial"/>
+          <w:b/>
+          <w:sz w:val="20"/>
+        </w:rPr>
+        <w:t>Center for the Digital Text</w:t>
+      </w:r>
+    </w:p>
+    <w:p>
+      <w:pPr>
+        <w:spacing w:after="0" w:line="240" w:lineRule="auto"/>
+        <w:ind w:left="3600" w:hanging="3600"/>
+        <w:rPr>
+          <w:rFonts w:ascii="Arial" w:hAnsi="Arial" w:cs="Arial"/>
+          <w:sz w:val="20"/>
+        </w:rPr>
+      </w:pPr>
+      <w:r>
+        <w:rPr>
+          <w:rFonts w:ascii="Arial" w:hAnsi="Arial" w:cs="Arial"/>
+          <w:sz w:val="20"/>
+        </w:rPr>
+        <w:t>Greensburg, PA</w:t>
+      </w:r>
+      <w:r>
+        <w:rPr>
+          <w:rFonts w:ascii="Arial" w:hAnsi="Arial" w:cs="Arial"/>
+          <w:sz w:val="20"/>
+        </w:rPr>
+        <w:tab/>
+      </w:r>
+      <w:r>
+        <w:rPr>
+          <w:rFonts w:ascii="Arial" w:hAnsi="Arial" w:cs="Arial"/>
+          <w:sz w:val="20"/>
+        </w:rPr>
+        <w:t>Builds digital</w:t>
+      </w:r>
+      <w:r>
+        <w:rPr>
+          <w:rFonts w:ascii="Arial" w:hAnsi="Arial" w:cs="Arial"/>
+          <w:sz w:val="20"/>
+        </w:rPr>
+        <w:t xml:space="preserve"> projects</w:t>
+      </w:r>
+      <w:r>
+        <w:rPr>
+          <w:rFonts w:ascii="Arial" w:hAnsi="Arial" w:cs="Arial"/>
+          <w:sz w:val="20"/>
+        </w:rPr>
+        <w:t xml:space="preserve"> at</w:t>
+      </w:r>
       <w:r>
         <w:rPr>
           <w:rFonts w:ascii="Arial" w:hAnsi="Arial" w:cs="Arial"/>
@@ -2885,176 +3628,347 @@
           <w:rFonts w:ascii="Arial" w:hAnsi="Arial" w:cs="Arial"/>
           <w:sz w:val="20"/>
         </w:rPr>
+        <w:t>Pitt-</w:t>
+      </w:r>
+      <w:r>
+        <w:rPr>
+          <w:rFonts w:ascii="Arial" w:hAnsi="Arial" w:cs="Arial"/>
+          <w:sz w:val="20"/>
+        </w:rPr>
+        <w:t>Greensburg</w:t>
+      </w:r>
+      <w:r>
+        <w:rPr>
+          <w:rFonts w:ascii="Arial" w:hAnsi="Arial" w:cs="Arial"/>
+          <w:sz w:val="20"/>
+        </w:rPr>
+        <w:t xml:space="preserve">, </w:t>
+      </w:r>
+      <w:r>
+        <w:rPr>
+          <w:rFonts w:ascii="Arial" w:hAnsi="Arial" w:cs="Arial"/>
+          <w:sz w:val="20"/>
+        </w:rPr>
+        <w:t>delivers</w:t>
+      </w:r>
+      <w:r>
+        <w:rPr>
+          <w:rFonts w:ascii="Arial" w:hAnsi="Arial" w:cs="Arial"/>
+          <w:sz w:val="20"/>
+        </w:rPr>
+        <w:t xml:space="preserve"> digital studies courses and workshops</w:t>
+      </w:r>
+      <w:r>
+        <w:rPr>
+          <w:rFonts w:ascii="Arial" w:hAnsi="Arial" w:cs="Arial"/>
+          <w:sz w:val="20"/>
+        </w:rPr>
+        <w:t xml:space="preserve">, </w:t>
+      </w:r>
+      <w:r>
+        <w:rPr>
+          <w:rFonts w:ascii="Arial" w:hAnsi="Arial" w:cs="Arial"/>
+          <w:sz w:val="20"/>
+        </w:rPr>
+        <w:t>supports student</w:t>
+      </w:r>
+      <w:r>
+        <w:rPr>
+          <w:rFonts w:ascii="Arial" w:hAnsi="Arial" w:cs="Arial"/>
+          <w:sz w:val="20"/>
+        </w:rPr>
+        <w:t xml:space="preserve"> and faculty</w:t>
+      </w:r>
+      <w:r>
+        <w:rPr>
+          <w:rFonts w:ascii="Arial" w:hAnsi="Arial" w:cs="Arial"/>
+          <w:sz w:val="20"/>
+        </w:rPr>
+        <w:t xml:space="preserve"> digital </w:t>
+      </w:r>
+      <w:r>
+        <w:rPr>
+          <w:rFonts w:ascii="Arial" w:hAnsi="Arial" w:cs="Arial"/>
+          <w:sz w:val="20"/>
+        </w:rPr>
+        <w:lastRenderedPageBreak/>
+        <w:t>ventures. Extensive</w:t>
+      </w:r>
+      <w:r>
+        <w:rPr>
+          <w:rFonts w:ascii="Arial" w:hAnsi="Arial" w:cs="Arial"/>
+          <w:sz w:val="20"/>
+        </w:rPr>
+        <w:t xml:space="preserve"> cod</w:t>
+      </w:r>
+      <w:r>
+        <w:rPr>
+          <w:rFonts w:ascii="Arial" w:hAnsi="Arial" w:cs="Arial"/>
+          <w:sz w:val="20"/>
+        </w:rPr>
+        <w:t>ing, querying</w:t>
+      </w:r>
+      <w:r>
+        <w:rPr>
+          <w:rFonts w:ascii="Arial" w:hAnsi="Arial" w:cs="Arial"/>
+          <w:sz w:val="20"/>
+        </w:rPr>
+        <w:t>,</w:t>
+      </w:r>
+      <w:r>
+        <w:rPr>
+          <w:rFonts w:ascii="Arial" w:hAnsi="Arial" w:cs="Arial"/>
+          <w:sz w:val="20"/>
+        </w:rPr>
+        <w:t xml:space="preserve"> and visualization </w:t>
+      </w:r>
+      <w:r>
+        <w:rPr>
+          <w:rFonts w:ascii="Arial" w:hAnsi="Arial" w:cs="Arial"/>
+          <w:sz w:val="20"/>
+        </w:rPr>
+        <w:t>development</w:t>
+      </w:r>
+      <w:r>
+        <w:rPr>
+          <w:rFonts w:ascii="Arial" w:hAnsi="Arial" w:cs="Arial"/>
+          <w:sz w:val="20"/>
+        </w:rPr>
+        <w:t xml:space="preserve"> using the XML family of languages.</w:t>
+      </w:r>
+    </w:p>
+    <w:p>
+      <w:pPr>
+        <w:spacing w:after="0" w:line="240" w:lineRule="auto"/>
+        <w:ind w:left="3600" w:hanging="3600"/>
+        <w:rPr>
+          <w:rFonts w:ascii="Arial" w:hAnsi="Arial" w:cs="Arial"/>
+          <w:sz w:val="20"/>
+        </w:rPr>
+      </w:pPr>
+    </w:p>
+    <w:p>
+      <w:pPr>
+        <w:spacing w:after="0" w:line="240" w:lineRule="auto"/>
+        <w:ind w:left="3600" w:hanging="3600"/>
+        <w:rPr>
+          <w:rFonts w:ascii="Arial" w:hAnsi="Arial" w:cs="Arial"/>
+          <w:b/>
+          <w:sz w:val="20"/>
+        </w:rPr>
+      </w:pPr>
+      <w:r>
+        <w:rPr>
+          <w:rFonts w:ascii="Arial" w:hAnsi="Arial" w:cs="Arial"/>
+          <w:sz w:val="20"/>
+        </w:rPr>
+        <w:t>2010 – August, 2016</w:t>
+      </w:r>
+      <w:r>
+        <w:rPr>
+          <w:rFonts w:ascii="Arial" w:hAnsi="Arial" w:cs="Arial"/>
+          <w:sz w:val="20"/>
+        </w:rPr>
+        <w:tab/>
+      </w:r>
+      <w:r>
+        <w:rPr>
+          <w:rFonts w:ascii="Arial" w:hAnsi="Arial" w:cs="Arial"/>
+          <w:b/>
+          <w:sz w:val="20"/>
+        </w:rPr>
+        <w:t>Childcare Provider</w:t>
+      </w:r>
+    </w:p>
+    <w:p>
+      <w:pPr>
+        <w:spacing w:after="0" w:line="240" w:lineRule="auto"/>
+        <w:ind w:left="3600" w:hanging="3600"/>
+        <w:rPr>
+          <w:rFonts w:ascii="Arial" w:hAnsi="Arial" w:cs="Arial"/>
+          <w:sz w:val="20"/>
+        </w:rPr>
+      </w:pPr>
+      <w:r>
+        <w:rPr>
+          <w:rFonts w:ascii="Arial" w:hAnsi="Arial" w:cs="Arial"/>
+          <w:sz w:val="20"/>
+        </w:rPr>
+        <w:t>Pittsburgh, PA</w:t>
+      </w:r>
+      <w:r>
+        <w:rPr>
+          <w:rFonts w:ascii="Arial" w:hAnsi="Arial" w:cs="Arial"/>
+          <w:sz w:val="20"/>
+        </w:rPr>
+        <w:tab/>
+        <w:t>W</w:t>
+      </w:r>
+      <w:r>
+        <w:rPr>
+          <w:rFonts w:ascii="Arial" w:hAnsi="Arial" w:cs="Arial"/>
+          <w:sz w:val="20"/>
+        </w:rPr>
+        <w:t>orked for three multi-children families over the years (ages: 4-14 years)</w:t>
+      </w:r>
+      <w:r>
+        <w:rPr>
+          <w:rFonts w:ascii="Arial" w:hAnsi="Arial" w:cs="Arial"/>
+          <w:sz w:val="20"/>
+        </w:rPr>
+        <w:t>. Required</w:t>
+      </w:r>
+      <w:r>
+        <w:rPr>
+          <w:rFonts w:ascii="Arial" w:hAnsi="Arial" w:cs="Arial"/>
+          <w:sz w:val="20"/>
+        </w:rPr>
+        <w:t>: creativity, responsibility, time management, problem solving, patience, and quality communication skills</w:t>
+      </w:r>
+      <w:r>
+        <w:rPr>
+          <w:rFonts w:ascii="Arial" w:hAnsi="Arial" w:cs="Arial"/>
+          <w:sz w:val="20"/>
+        </w:rPr>
+        <w:t>.</w:t>
+      </w:r>
+    </w:p>
+    <w:p>
+      <w:pPr>
+        <w:spacing w:after="0" w:line="240" w:lineRule="auto"/>
+        <w:ind w:left="3600" w:hanging="3600"/>
+        <w:rPr>
+          <w:rFonts w:ascii="Arial" w:hAnsi="Arial" w:cs="Arial"/>
+          <w:sz w:val="20"/>
+        </w:rPr>
+      </w:pPr>
+    </w:p>
+    <w:p>
+      <w:pPr>
+        <w:spacing w:after="0" w:line="240" w:lineRule="auto"/>
+        <w:ind w:left="3600" w:hanging="3600"/>
+        <w:rPr>
+          <w:rFonts w:ascii="Arial" w:hAnsi="Arial" w:cs="Arial"/>
+          <w:b/>
+          <w:sz w:val="20"/>
+        </w:rPr>
+      </w:pPr>
+      <w:r>
+        <w:rPr>
+          <w:rFonts w:ascii="Arial" w:hAnsi="Arial" w:cs="Arial"/>
+          <w:sz w:val="20"/>
+        </w:rPr>
+        <w:t>November, 2010 - February, 2013</w:t>
+      </w:r>
+      <w:r>
+        <w:rPr>
+          <w:rFonts w:ascii="Arial" w:hAnsi="Arial" w:cs="Arial"/>
+          <w:sz w:val="20"/>
+        </w:rPr>
+        <w:tab/>
+      </w:r>
+      <w:r>
+        <w:rPr>
+          <w:rFonts w:ascii="Arial" w:hAnsi="Arial" w:cs="Arial"/>
+          <w:b/>
+          <w:sz w:val="20"/>
+        </w:rPr>
+        <w:t>P.O.S. Specialist &amp; Orientation Facilitator, Kohl's Dept</w:t>
+      </w:r>
+      <w:r>
+        <w:rPr>
+          <w:rFonts w:ascii="Arial" w:hAnsi="Arial" w:cs="Arial"/>
+          <w:b/>
+          <w:sz w:val="20"/>
+        </w:rPr>
+        <w:t>.</w:t>
+      </w:r>
+      <w:r>
+        <w:rPr>
+          <w:rFonts w:ascii="Arial" w:hAnsi="Arial" w:cs="Arial"/>
+          <w:b/>
+          <w:sz w:val="20"/>
+        </w:rPr>
+        <w:t xml:space="preserve"> Store</w:t>
+      </w:r>
+    </w:p>
+    <w:p>
+      <w:pPr>
+        <w:spacing w:after="0" w:line="240" w:lineRule="auto"/>
+        <w:ind w:left="3600" w:hanging="3600"/>
+        <w:rPr>
+          <w:rFonts w:ascii="Arial" w:hAnsi="Arial" w:cs="Arial"/>
+          <w:sz w:val="20"/>
+        </w:rPr>
+      </w:pPr>
+      <w:r>
+        <w:rPr>
+          <w:rFonts w:ascii="Arial" w:hAnsi="Arial" w:cs="Arial"/>
+          <w:sz w:val="20"/>
+        </w:rPr>
+        <w:t>Monroeville, PA</w:t>
+      </w:r>
+      <w:r>
+        <w:rPr>
+          <w:rFonts w:ascii="Arial" w:hAnsi="Arial" w:cs="Arial"/>
+          <w:sz w:val="20"/>
+        </w:rPr>
+        <w:tab/>
+        <w:t>O</w:t>
+      </w:r>
+      <w:r>
+        <w:rPr>
+          <w:rFonts w:ascii="Arial" w:hAnsi="Arial" w:cs="Arial"/>
+          <w:sz w:val="20"/>
+        </w:rPr>
+        <w:t>perated Point of Sale and Customer Service registers</w:t>
+      </w:r>
+      <w:r>
+        <w:rPr>
+          <w:rFonts w:ascii="Arial" w:hAnsi="Arial" w:cs="Arial"/>
+          <w:sz w:val="20"/>
+        </w:rPr>
+        <w:t xml:space="preserve">, </w:t>
+      </w:r>
+      <w:r>
+        <w:rPr>
+          <w:rFonts w:ascii="Arial" w:hAnsi="Arial" w:cs="Arial"/>
+          <w:sz w:val="20"/>
+        </w:rPr>
+        <w:t>supervised Point of Sale personnel</w:t>
+      </w:r>
+      <w:r>
+        <w:rPr>
+          <w:rFonts w:ascii="Arial" w:hAnsi="Arial" w:cs="Arial"/>
+          <w:sz w:val="20"/>
+        </w:rPr>
+        <w:t xml:space="preserve">, and </w:t>
+      </w:r>
+      <w:r>
+        <w:rPr>
+          <w:rFonts w:ascii="Arial" w:hAnsi="Arial" w:cs="Arial"/>
+          <w:sz w:val="20"/>
+        </w:rPr>
+        <w:t>administered orientation classes</w:t>
+      </w:r>
+      <w:r>
+        <w:rPr>
+          <w:rFonts w:ascii="Arial" w:hAnsi="Arial" w:cs="Arial"/>
+          <w:sz w:val="20"/>
+        </w:rPr>
+        <w:t>.</w:t>
+      </w:r>
+      <w:r>
+        <w:rPr>
+          <w:rFonts w:ascii="Arial" w:hAnsi="Arial" w:cs="Arial"/>
+          <w:sz w:val="20"/>
+        </w:rPr>
         <w:t xml:space="preserve"> </w:t>
       </w:r>
     </w:p>
     <w:p>
       <w:pPr>
         <w:spacing w:after="0" w:line="240" w:lineRule="auto"/>
-        <w:ind w:left="3600" w:hanging="2160"/>
-        <w:rPr>
-          <w:rFonts w:ascii="Arial" w:hAnsi="Arial" w:cs="Arial"/>
-          <w:color w:val="0563C1" w:themeColor="hyperlink"/>
-          <w:sz w:val="20"/>
-          <w:u w:val="single"/>
-        </w:rPr>
-      </w:pPr>
-      <w:r>
-        <w:rPr>
-          <w:rFonts w:ascii="Arial" w:hAnsi="Arial" w:cs="Arial"/>
-          <w:sz w:val="20"/>
-        </w:rPr>
-        <w:t xml:space="preserve">Git/GitHub Tutorial - </w:t>
-      </w:r>
-      <w:hyperlink r:id="rId27" w:history="1">
-        <w:r>
-          <w:rPr>
-            <w:rStyle w:val="Hyperlink"/>
-            <w:rFonts w:ascii="Arial" w:hAnsi="Arial" w:cs="Arial"/>
-            <w:sz w:val="20"/>
-          </w:rPr>
-          <w:t>http://newtfire.org/dh/explainGitShell.html</w:t>
-        </w:r>
-      </w:hyperlink>
-    </w:p>
-    <w:p>
-      <w:pPr>
-        <w:spacing w:after="0" w:line="240" w:lineRule="auto"/>
-        <w:ind w:left="3600" w:hanging="2160"/>
-        <w:rPr>
-          <w:rFonts w:ascii="Arial" w:hAnsi="Arial" w:cs="Arial"/>
-          <w:sz w:val="20"/>
-        </w:rPr>
-      </w:pPr>
-      <w:r>
-        <w:rPr>
-          <w:rFonts w:ascii="Arial" w:hAnsi="Arial" w:cs="Arial"/>
-          <w:sz w:val="20"/>
-        </w:rPr>
-        <w:t>Git Shell</w:t>
-      </w:r>
-      <w:r>
-        <w:rPr>
-          <w:rFonts w:ascii="Arial" w:hAnsi="Arial" w:cs="Arial"/>
-          <w:sz w:val="20"/>
-        </w:rPr>
-        <w:t xml:space="preserve"> Exercise - </w:t>
-      </w:r>
-      <w:hyperlink r:id="rId28" w:history="1">
-        <w:r>
-          <w:rPr>
-            <w:rStyle w:val="Hyperlink"/>
-            <w:rFonts w:ascii="Arial" w:hAnsi="Arial" w:cs="Arial"/>
-            <w:sz w:val="20"/>
-          </w:rPr>
-          <w:t>http://www.newtfire.org/dh/GitExercise1.html</w:t>
-        </w:r>
-      </w:hyperlink>
-      <w:r>
-        <w:rPr>
-          <w:rFonts w:ascii="Arial" w:hAnsi="Arial" w:cs="Arial"/>
-          <w:sz w:val="20"/>
-        </w:rPr>
-        <w:t xml:space="preserve"> </w:t>
-      </w:r>
-    </w:p>
-    <w:p>
-      <w:pPr>
-        <w:spacing w:after="0" w:line="240" w:lineRule="auto"/>
-        <w:ind w:left="3600" w:hanging="2160"/>
-        <w:rPr>
-          <w:rFonts w:ascii="Arial" w:hAnsi="Arial" w:cs="Arial"/>
-          <w:sz w:val="20"/>
-        </w:rPr>
-      </w:pPr>
-      <w:r>
-        <w:rPr>
-          <w:rFonts w:ascii="Arial" w:hAnsi="Arial" w:cs="Arial"/>
-          <w:sz w:val="20"/>
-        </w:rPr>
-        <w:t xml:space="preserve">Git Shell Exercise - </w:t>
-      </w:r>
-      <w:hyperlink r:id="rId29" w:history="1">
-        <w:r>
-          <w:rPr>
-            <w:rStyle w:val="Hyperlink"/>
-            <w:rFonts w:ascii="Arial" w:hAnsi="Arial" w:cs="Arial"/>
-            <w:sz w:val="20"/>
-          </w:rPr>
-          <w:t>http://www.newtfire.org/dh/GitExercise2.html</w:t>
-        </w:r>
-      </w:hyperlink>
-      <w:r>
-        <w:rPr>
-          <w:rFonts w:ascii="Arial" w:hAnsi="Arial" w:cs="Arial"/>
-          <w:sz w:val="20"/>
-        </w:rPr>
-        <w:t xml:space="preserve"> </w:t>
-      </w:r>
-    </w:p>
-    <w:p>
-      <w:pPr>
-        <w:spacing w:after="0" w:line="240" w:lineRule="auto"/>
-        <w:ind w:left="3600" w:hanging="2160"/>
-        <w:rPr>
-          <w:rFonts w:ascii="Arial" w:hAnsi="Arial" w:cs="Arial"/>
-          <w:sz w:val="20"/>
-        </w:rPr>
-      </w:pPr>
-      <w:r>
-        <w:rPr>
-          <w:rFonts w:ascii="Arial" w:hAnsi="Arial" w:cs="Arial"/>
-          <w:sz w:val="20"/>
-        </w:rPr>
-        <w:t>Git GUI/GitHub Tutorial</w:t>
-      </w:r>
-      <w:r>
-        <w:rPr>
-          <w:rFonts w:ascii="Arial" w:hAnsi="Arial" w:cs="Arial"/>
-          <w:sz w:val="20"/>
-        </w:rPr>
-        <w:t xml:space="preserve"> (co-developed)</w:t>
-      </w:r>
-      <w:r>
-        <w:rPr>
-          <w:rFonts w:ascii="Arial" w:hAnsi="Arial" w:cs="Arial"/>
-          <w:sz w:val="20"/>
-        </w:rPr>
-        <w:t xml:space="preserve"> - </w:t>
-      </w:r>
-      <w:hyperlink r:id="rId30" w:history="1">
-        <w:r>
-          <w:rPr>
-            <w:rStyle w:val="Hyperlink"/>
-            <w:rFonts w:ascii="Arial" w:hAnsi="Arial" w:cs="Arial"/>
-            <w:sz w:val="20"/>
-          </w:rPr>
-          <w:t>http://dh.obdurodon.org/github.xhtml</w:t>
-        </w:r>
-      </w:hyperlink>
-      <w:r>
-        <w:rPr>
-          <w:rFonts w:ascii="Arial" w:hAnsi="Arial" w:cs="Arial"/>
-          <w:sz w:val="20"/>
-        </w:rPr>
-        <w:t xml:space="preserve"> </w:t>
-      </w:r>
-      <w:bookmarkStart w:id="0" w:name="_GoBack"/>
-      <w:bookmarkEnd w:id="0"/>
-    </w:p>
-    <w:p>
-      <w:pPr>
-        <w:spacing w:after="0" w:line="240" w:lineRule="auto"/>
-        <w:ind w:left="3600" w:hanging="2160"/>
-        <w:rPr>
-          <w:rFonts w:ascii="Arial" w:hAnsi="Arial" w:cs="Arial"/>
-          <w:sz w:val="20"/>
-        </w:rPr>
-      </w:pPr>
-    </w:p>
-    <w:p>
-      <w:pPr>
-        <w:spacing w:after="0" w:line="240" w:lineRule="auto"/>
         <w:ind w:left="3600" w:hanging="3600"/>
         <w:rPr>
           <w:rFonts w:ascii="Arial" w:hAnsi="Arial" w:cs="Arial"/>
@@ -3075,30 +3989,52 @@
           <w:rFonts w:ascii="Arial" w:hAnsi="Arial" w:cs="Arial"/>
           <w:b/>
         </w:rPr>
-        <w:t>Work</w:t>
-      </w:r>
-      <w:r>
+        <w:t>Publications</w:t>
+      </w:r>
+    </w:p>
+    <w:p>
+      <w:pPr>
+        <w:spacing w:after="0" w:line="240" w:lineRule="auto"/>
         <w:rPr>
           <w:rFonts w:ascii="Arial" w:hAnsi="Arial" w:cs="Arial"/>
           <w:b/>
-        </w:rPr>
-        <w:t xml:space="preserve"> Experience</w:t>
-      </w:r>
-    </w:p>
-    <w:p>
-      <w:pPr>
-        <w:spacing w:after="0" w:line="240" w:lineRule="auto"/>
-        <w:rPr>
-          <w:rFonts w:ascii="Arial" w:hAnsi="Arial" w:cs="Arial"/>
-          <w:sz w:val="20"/>
-        </w:rPr>
-      </w:pPr>
-      <w:r>
-        <w:rPr>
-          <w:rFonts w:ascii="Arial" w:hAnsi="Arial" w:cs="Arial"/>
-          <w:sz w:val="20"/>
-        </w:rPr>
-        <w:t>December, 2016 – present</w:t>
+          <w:sz w:val="20"/>
+        </w:rPr>
+      </w:pPr>
+      <w:r>
+        <w:rPr>
+          <w:rFonts w:ascii="Arial" w:hAnsi="Arial" w:cs="Arial"/>
+          <w:sz w:val="20"/>
+        </w:rPr>
+        <w:t>February</w:t>
+      </w:r>
+      <w:r>
+        <w:rPr>
+          <w:rFonts w:ascii="Arial" w:hAnsi="Arial" w:cs="Arial"/>
+          <w:sz w:val="20"/>
+        </w:rPr>
+        <w:t>,</w:t>
+      </w:r>
+      <w:r>
+        <w:rPr>
+          <w:rFonts w:ascii="Arial" w:hAnsi="Arial" w:cs="Arial"/>
+          <w:sz w:val="20"/>
+        </w:rPr>
+        <w:t xml:space="preserve"> 2017</w:t>
+      </w:r>
+      <w:r>
+        <w:rPr>
+          <w:rFonts w:ascii="Arial" w:hAnsi="Arial" w:cs="Arial"/>
+          <w:sz w:val="20"/>
+        </w:rPr>
+        <w:tab/>
+      </w:r>
+      <w:r>
+        <w:rPr>
+          <w:rFonts w:ascii="Arial" w:hAnsi="Arial" w:cs="Arial"/>
+          <w:sz w:val="20"/>
+        </w:rPr>
+        <w:tab/>
       </w:r>
       <w:r>
         <w:rPr>
@@ -3120,429 +4056,74 @@
           <w:b/>
           <w:sz w:val="20"/>
         </w:rPr>
-        <w:t>Freelance Consultant</w:t>
-      </w:r>
-    </w:p>
-    <w:p>
-      <w:pPr>
-        <w:spacing w:after="0" w:line="240" w:lineRule="auto"/>
-        <w:rPr>
-          <w:rFonts w:ascii="Arial" w:hAnsi="Arial" w:cs="Arial"/>
-          <w:sz w:val="20"/>
-        </w:rPr>
-      </w:pPr>
-      <w:r>
-        <w:rPr>
-          <w:rFonts w:ascii="Arial" w:hAnsi="Arial" w:cs="Arial"/>
-          <w:sz w:val="20"/>
-        </w:rPr>
-        <w:tab/>
-      </w:r>
-      <w:r>
-        <w:rPr>
-          <w:rFonts w:ascii="Arial" w:hAnsi="Arial" w:cs="Arial"/>
-          <w:sz w:val="20"/>
-        </w:rPr>
-        <w:tab/>
-      </w:r>
-      <w:r>
-        <w:rPr>
-          <w:rFonts w:ascii="Arial" w:hAnsi="Arial" w:cs="Arial"/>
-          <w:sz w:val="20"/>
-        </w:rPr>
-        <w:tab/>
-      </w:r>
-      <w:r>
-        <w:rPr>
-          <w:rFonts w:ascii="Arial" w:hAnsi="Arial" w:cs="Arial"/>
-          <w:sz w:val="20"/>
-        </w:rPr>
-        <w:tab/>
-      </w:r>
-      <w:r>
-        <w:rPr>
-          <w:rFonts w:ascii="Arial" w:hAnsi="Arial" w:cs="Arial"/>
-          <w:sz w:val="20"/>
-        </w:rPr>
-        <w:tab/>
-        <w:t>M</w:t>
-      </w:r>
-      <w:r>
-        <w:rPr>
-          <w:rFonts w:ascii="Arial" w:hAnsi="Arial" w:cs="Arial"/>
-          <w:sz w:val="20"/>
-        </w:rPr>
-        <w:t>entors Robert Foley</w:t>
-      </w:r>
-      <w:r>
-        <w:rPr>
-          <w:rFonts w:ascii="Arial" w:hAnsi="Arial" w:cs="Arial"/>
-          <w:sz w:val="20"/>
-        </w:rPr>
-        <w:t xml:space="preserve"> with</w:t>
-      </w:r>
-      <w:r>
-        <w:rPr>
-          <w:rFonts w:ascii="Arial" w:hAnsi="Arial" w:cs="Arial"/>
-          <w:sz w:val="20"/>
-        </w:rPr>
-        <w:t xml:space="preserve"> the newly established Black Rock </w:t>
-      </w:r>
-      <w:r>
-        <w:rPr>
-          <w:rFonts w:ascii="Arial" w:hAnsi="Arial" w:cs="Arial"/>
-          <w:sz w:val="20"/>
-        </w:rPr>
-        <w:tab/>
-      </w:r>
-      <w:r>
-        <w:rPr>
-          <w:rFonts w:ascii="Arial" w:hAnsi="Arial" w:cs="Arial"/>
-          <w:sz w:val="20"/>
-        </w:rPr>
-        <w:tab/>
-      </w:r>
-      <w:r>
-        <w:rPr>
-          <w:rFonts w:ascii="Arial" w:hAnsi="Arial" w:cs="Arial"/>
-          <w:sz w:val="20"/>
-        </w:rPr>
-        <w:tab/>
-      </w:r>
-      <w:r>
-        <w:rPr>
-          <w:rFonts w:ascii="Arial" w:hAnsi="Arial" w:cs="Arial"/>
-          <w:sz w:val="20"/>
-        </w:rPr>
-        <w:tab/>
-      </w:r>
-      <w:r>
-        <w:rPr>
-          <w:rFonts w:ascii="Arial" w:hAnsi="Arial" w:cs="Arial"/>
-          <w:sz w:val="20"/>
-        </w:rPr>
-        <w:tab/>
-      </w:r>
-      <w:r>
-        <w:rPr>
-          <w:rFonts w:ascii="Arial" w:hAnsi="Arial" w:cs="Arial"/>
-          <w:sz w:val="20"/>
-        </w:rPr>
-        <w:tab/>
-        <w:t>Historical Society</w:t>
-      </w:r>
-      <w:r>
-        <w:rPr>
-          <w:rFonts w:ascii="Arial" w:hAnsi="Arial" w:cs="Arial"/>
-          <w:sz w:val="20"/>
-        </w:rPr>
-        <w:t xml:space="preserve">. </w:t>
-      </w:r>
-      <w:r>
-        <w:rPr>
-          <w:rFonts w:ascii="Arial" w:hAnsi="Arial" w:cs="Arial"/>
-          <w:sz w:val="20"/>
-        </w:rPr>
-        <w:t>Assists with encoding</w:t>
-      </w:r>
-      <w:r>
-        <w:rPr>
-          <w:rFonts w:ascii="Arial" w:hAnsi="Arial" w:cs="Arial"/>
-          <w:sz w:val="20"/>
-        </w:rPr>
-        <w:t xml:space="preserve"> and data processing of </w:t>
-      </w:r>
-      <w:r>
-        <w:rPr>
-          <w:rFonts w:ascii="Arial" w:hAnsi="Arial" w:cs="Arial"/>
-          <w:sz w:val="20"/>
-        </w:rPr>
-        <w:tab/>
-      </w:r>
-      <w:r>
-        <w:rPr>
-          <w:rFonts w:ascii="Arial" w:hAnsi="Arial" w:cs="Arial"/>
-          <w:sz w:val="20"/>
-        </w:rPr>
-        <w:tab/>
-      </w:r>
-      <w:r>
-        <w:rPr>
-          <w:rFonts w:ascii="Arial" w:hAnsi="Arial" w:cs="Arial"/>
-          <w:sz w:val="20"/>
-        </w:rPr>
-        <w:tab/>
-      </w:r>
-      <w:r>
-        <w:rPr>
-          <w:rFonts w:ascii="Arial" w:hAnsi="Arial" w:cs="Arial"/>
-          <w:sz w:val="20"/>
-        </w:rPr>
-        <w:tab/>
-      </w:r>
-      <w:r>
-        <w:rPr>
-          <w:rFonts w:ascii="Arial" w:hAnsi="Arial" w:cs="Arial"/>
-          <w:sz w:val="20"/>
-        </w:rPr>
-        <w:tab/>
-      </w:r>
-      <w:r>
-        <w:rPr>
-          <w:rFonts w:ascii="Arial" w:hAnsi="Arial" w:cs="Arial"/>
-          <w:sz w:val="20"/>
-        </w:rPr>
-        <w:tab/>
-      </w:r>
-      <w:r>
-        <w:rPr>
-          <w:rFonts w:ascii="Arial" w:hAnsi="Arial" w:cs="Arial"/>
-          <w:sz w:val="20"/>
-        </w:rPr>
-        <w:t xml:space="preserve">Thomas </w:t>
-      </w:r>
-      <w:r>
-        <w:rPr>
-          <w:rFonts w:ascii="Arial" w:hAnsi="Arial" w:cs="Arial"/>
-          <w:sz w:val="20"/>
-        </w:rPr>
-        <w:t xml:space="preserve">Bartram’s </w:t>
-      </w:r>
-      <w:r>
-        <w:rPr>
-          <w:rFonts w:ascii="Arial" w:hAnsi="Arial" w:cs="Arial"/>
-          <w:sz w:val="20"/>
-        </w:rPr>
-        <w:t>merchant</w:t>
-      </w:r>
-      <w:r>
-        <w:rPr>
-          <w:rFonts w:ascii="Arial" w:hAnsi="Arial" w:cs="Arial"/>
-          <w:sz w:val="20"/>
-        </w:rPr>
-        <w:t xml:space="preserve"> account</w:t>
-      </w:r>
-      <w:r>
-        <w:rPr>
-          <w:rFonts w:ascii="Arial" w:hAnsi="Arial" w:cs="Arial"/>
-          <w:sz w:val="20"/>
-        </w:rPr>
-        <w:t xml:space="preserve"> log</w:t>
-      </w:r>
-      <w:r>
-        <w:rPr>
-          <w:rFonts w:ascii="Arial" w:hAnsi="Arial" w:cs="Arial"/>
-          <w:sz w:val="20"/>
-        </w:rPr>
-        <w:t xml:space="preserve"> manuscripts from </w:t>
-      </w:r>
-      <w:r>
-        <w:rPr>
-          <w:rFonts w:ascii="Arial" w:hAnsi="Arial" w:cs="Arial"/>
-          <w:sz w:val="20"/>
-        </w:rPr>
-        <w:t xml:space="preserve">the </w:t>
-      </w:r>
-      <w:r>
-        <w:rPr>
-          <w:rFonts w:ascii="Arial" w:hAnsi="Arial" w:cs="Arial"/>
-          <w:sz w:val="20"/>
-        </w:rPr>
-        <w:tab/>
-      </w:r>
-      <w:r>
-        <w:rPr>
-          <w:rFonts w:ascii="Arial" w:hAnsi="Arial" w:cs="Arial"/>
-          <w:sz w:val="20"/>
-        </w:rPr>
-        <w:tab/>
-      </w:r>
-      <w:r>
-        <w:rPr>
-          <w:rFonts w:ascii="Arial" w:hAnsi="Arial" w:cs="Arial"/>
-          <w:sz w:val="20"/>
-        </w:rPr>
-        <w:tab/>
-      </w:r>
-      <w:r>
-        <w:rPr>
-          <w:rFonts w:ascii="Arial" w:hAnsi="Arial" w:cs="Arial"/>
-          <w:sz w:val="20"/>
-        </w:rPr>
-        <w:tab/>
-      </w:r>
-      <w:r>
-        <w:rPr>
-          <w:rFonts w:ascii="Arial" w:hAnsi="Arial" w:cs="Arial"/>
-          <w:sz w:val="20"/>
-        </w:rPr>
-        <w:tab/>
-      </w:r>
-      <w:r>
-        <w:rPr>
-          <w:rFonts w:ascii="Arial" w:hAnsi="Arial" w:cs="Arial"/>
-          <w:sz w:val="20"/>
-        </w:rPr>
-        <w:tab/>
-      </w:r>
-      <w:r>
-        <w:rPr>
-          <w:rFonts w:ascii="Arial" w:hAnsi="Arial" w:cs="Arial"/>
-          <w:sz w:val="20"/>
-        </w:rPr>
-        <w:t>early</w:t>
-      </w:r>
-      <w:r>
-        <w:rPr>
-          <w:rFonts w:ascii="Arial" w:hAnsi="Arial" w:cs="Arial"/>
-          <w:sz w:val="20"/>
-        </w:rPr>
-        <w:t xml:space="preserve"> </w:t>
-      </w:r>
-      <w:r>
-        <w:rPr>
-          <w:rFonts w:ascii="Arial" w:hAnsi="Arial" w:cs="Arial"/>
-          <w:sz w:val="20"/>
-        </w:rPr>
-        <w:t>19</w:t>
-      </w:r>
-      <w:r>
-        <w:rPr>
-          <w:rFonts w:ascii="Arial" w:hAnsi="Arial" w:cs="Arial"/>
-          <w:sz w:val="20"/>
-          <w:vertAlign w:val="superscript"/>
-        </w:rPr>
-        <w:t>th</w:t>
-      </w:r>
-      <w:r>
-        <w:rPr>
-          <w:rFonts w:ascii="Arial" w:hAnsi="Arial" w:cs="Arial"/>
-          <w:sz w:val="20"/>
-        </w:rPr>
-        <w:t xml:space="preserve"> century. </w:t>
-      </w:r>
-    </w:p>
-    <w:p>
-      <w:pPr>
-        <w:spacing w:after="0" w:line="240" w:lineRule="auto"/>
-        <w:rPr>
-          <w:rFonts w:ascii="Arial" w:hAnsi="Arial" w:cs="Arial"/>
-          <w:sz w:val="20"/>
-        </w:rPr>
-      </w:pPr>
-    </w:p>
-    <w:p>
-      <w:pPr>
-        <w:spacing w:after="0" w:line="240" w:lineRule="auto"/>
-        <w:ind w:left="3600" w:hanging="3600"/>
-        <w:rPr>
-          <w:rFonts w:ascii="Arial" w:hAnsi="Arial" w:cs="Arial"/>
-          <w:sz w:val="20"/>
-        </w:rPr>
-      </w:pPr>
-      <w:r>
-        <w:rPr>
-          <w:rFonts w:ascii="Arial" w:hAnsi="Arial" w:cs="Arial"/>
-          <w:sz w:val="20"/>
-        </w:rPr>
-        <w:t xml:space="preserve">August, 2016 </w:t>
-      </w:r>
-      <w:r>
-        <w:rPr>
-          <w:rFonts w:ascii="Arial" w:hAnsi="Arial" w:cs="Arial"/>
-          <w:sz w:val="20"/>
-        </w:rPr>
-        <w:t>–</w:t>
-      </w:r>
-      <w:r>
-        <w:rPr>
-          <w:rFonts w:ascii="Arial" w:hAnsi="Arial" w:cs="Arial"/>
-          <w:sz w:val="20"/>
-        </w:rPr>
-        <w:t xml:space="preserve"> present</w:t>
-      </w:r>
-      <w:r>
-        <w:rPr>
-          <w:rFonts w:ascii="Arial" w:hAnsi="Arial" w:cs="Arial"/>
-          <w:sz w:val="20"/>
-        </w:rPr>
-        <w:tab/>
-      </w:r>
-      <w:r>
-        <w:rPr>
-          <w:rFonts w:ascii="Arial" w:hAnsi="Arial" w:cs="Arial"/>
-          <w:b/>
-          <w:sz w:val="20"/>
-        </w:rPr>
-        <w:t xml:space="preserve">Technical Assistant, </w:t>
-      </w:r>
-      <w:r>
-        <w:rPr>
-          <w:rFonts w:ascii="Arial" w:hAnsi="Arial" w:cs="Arial"/>
-          <w:b/>
-          <w:sz w:val="20"/>
-        </w:rPr>
-        <w:t xml:space="preserve">The </w:t>
-      </w:r>
-      <w:r>
-        <w:rPr>
-          <w:rFonts w:ascii="Arial" w:hAnsi="Arial" w:cs="Arial"/>
-          <w:b/>
-          <w:sz w:val="20"/>
-        </w:rPr>
-        <w:t>Center for the Digital Text</w:t>
-      </w:r>
-    </w:p>
-    <w:p>
-      <w:pPr>
-        <w:spacing w:after="0" w:line="240" w:lineRule="auto"/>
-        <w:ind w:left="3600" w:hanging="3600"/>
-        <w:rPr>
-          <w:rFonts w:ascii="Arial" w:hAnsi="Arial" w:cs="Arial"/>
-          <w:sz w:val="20"/>
-        </w:rPr>
-      </w:pPr>
-      <w:r>
-        <w:rPr>
-          <w:rFonts w:ascii="Arial" w:hAnsi="Arial" w:cs="Arial"/>
-          <w:sz w:val="20"/>
-        </w:rPr>
-        <w:t>Greensburg, PA</w:t>
-      </w:r>
-      <w:r>
-        <w:rPr>
-          <w:rFonts w:ascii="Arial" w:hAnsi="Arial" w:cs="Arial"/>
-          <w:sz w:val="20"/>
-        </w:rPr>
-        <w:tab/>
-      </w:r>
-      <w:r>
-        <w:rPr>
-          <w:rFonts w:ascii="Arial" w:hAnsi="Arial" w:cs="Arial"/>
-          <w:sz w:val="20"/>
-        </w:rPr>
-        <w:t>Builds digital</w:t>
-      </w:r>
-      <w:r>
-        <w:rPr>
-          <w:rFonts w:ascii="Arial" w:hAnsi="Arial" w:cs="Arial"/>
-          <w:sz w:val="20"/>
-        </w:rPr>
-        <w:t xml:space="preserve"> projects</w:t>
-      </w:r>
-      <w:r>
-        <w:rPr>
-          <w:rFonts w:ascii="Arial" w:hAnsi="Arial" w:cs="Arial"/>
-          <w:sz w:val="20"/>
-        </w:rPr>
-        <w:t xml:space="preserve"> at</w:t>
-      </w:r>
-      <w:r>
-        <w:rPr>
-          <w:rFonts w:ascii="Arial" w:hAnsi="Arial" w:cs="Arial"/>
-          <w:sz w:val="20"/>
-        </w:rPr>
-        <w:t xml:space="preserve"> </w:t>
+        <w:t>"A GitHub 'Garage' for a Digital Humanities Course"</w:t>
+      </w:r>
+    </w:p>
+    <w:p>
+      <w:pPr>
+        <w:spacing w:after="0" w:line="240" w:lineRule="auto"/>
+        <w:ind w:left="3600"/>
+        <w:rPr>
+          <w:rFonts w:ascii="Arial" w:hAnsi="Arial" w:cs="Arial"/>
+          <w:sz w:val="20"/>
+        </w:rPr>
+      </w:pPr>
+      <w:r>
+        <w:rPr>
+          <w:rFonts w:ascii="Arial" w:hAnsi="Arial" w:cs="Arial"/>
+          <w:sz w:val="20"/>
+        </w:rPr>
+        <w:t xml:space="preserve">A book chapter co-authored with Dr. Beshero-Bondar </w:t>
+      </w:r>
+      <w:r>
+        <w:rPr>
+          <w:rFonts w:ascii="Arial" w:hAnsi="Arial" w:cs="Arial"/>
+          <w:sz w:val="20"/>
+        </w:rPr>
+        <w:t xml:space="preserve">in </w:t>
+      </w:r>
+      <w:r>
+        <w:rPr>
+          <w:rFonts w:ascii="Arial" w:hAnsi="Arial" w:cs="Arial"/>
+          <w:i/>
+          <w:sz w:val="20"/>
+        </w:rPr>
+        <w:t>New Directions for Computing Education: Embedding Computing Across Disciplines</w:t>
+      </w:r>
+      <w:r>
+        <w:rPr>
+          <w:rFonts w:ascii="Arial" w:hAnsi="Arial" w:cs="Arial"/>
+          <w:sz w:val="20"/>
+        </w:rPr>
+        <w:t xml:space="preserve"> edited by Samue</w:t>
+      </w:r>
+      <w:r>
+        <w:rPr>
+          <w:rFonts w:ascii="Arial" w:hAnsi="Arial" w:cs="Arial"/>
+          <w:sz w:val="20"/>
+        </w:rPr>
+        <w:t>l B. Fee, Amanda Holland-Minkley, and Tom Lombardi</w:t>
+      </w:r>
+      <w:r>
+        <w:rPr>
+          <w:rFonts w:ascii="Arial" w:hAnsi="Arial" w:cs="Arial"/>
+          <w:sz w:val="20"/>
+        </w:rPr>
+        <w:t>. The chapter discusses</w:t>
+      </w:r>
+      <w:r>
+        <w:rPr>
+          <w:rFonts w:ascii="Arial" w:hAnsi="Arial" w:cs="Arial"/>
+          <w:sz w:val="20"/>
+        </w:rPr>
+        <w:t xml:space="preserve"> the unique class model developed for the</w:t>
+      </w:r>
+      <w:r>
+        <w:rPr>
+          <w:rFonts w:ascii="Arial" w:hAnsi="Arial" w:cs="Arial"/>
+          <w:sz w:val="20"/>
+        </w:rPr>
+        <w:t xml:space="preserve"> corresponding Digital Humanities courses at </w:t>
       </w:r>
       <w:r>
         <w:rPr>
@@ -3563,413 +4144,14 @@
           <w:rFonts w:ascii="Arial" w:hAnsi="Arial" w:cs="Arial"/>
           <w:sz w:val="20"/>
         </w:rPr>
-        <w:t xml:space="preserve">, </w:t>
-      </w:r>
-      <w:r>
-        <w:rPr>
-          <w:rFonts w:ascii="Arial" w:hAnsi="Arial" w:cs="Arial"/>
-          <w:sz w:val="20"/>
-        </w:rPr>
-        <w:t>delivers</w:t>
-      </w:r>
-      <w:r>
-        <w:rPr>
-          <w:rFonts w:ascii="Arial" w:hAnsi="Arial" w:cs="Arial"/>
-          <w:sz w:val="20"/>
-        </w:rPr>
-        <w:t xml:space="preserve"> digital studies courses and workshops</w:t>
-      </w:r>
-      <w:r>
-        <w:rPr>
-          <w:rFonts w:ascii="Arial" w:hAnsi="Arial" w:cs="Arial"/>
-          <w:sz w:val="20"/>
-        </w:rPr>
-        <w:t xml:space="preserve">, </w:t>
-      </w:r>
-      <w:r>
-        <w:rPr>
-          <w:rFonts w:ascii="Arial" w:hAnsi="Arial" w:cs="Arial"/>
-          <w:sz w:val="20"/>
-        </w:rPr>
-        <w:t>supports student</w:t>
-      </w:r>
-      <w:r>
-        <w:rPr>
-          <w:rFonts w:ascii="Arial" w:hAnsi="Arial" w:cs="Arial"/>
-          <w:sz w:val="20"/>
-        </w:rPr>
-        <w:t xml:space="preserve"> and faculty</w:t>
-      </w:r>
-      <w:r>
-        <w:rPr>
-          <w:rFonts w:ascii="Arial" w:hAnsi="Arial" w:cs="Arial"/>
-          <w:sz w:val="20"/>
-        </w:rPr>
-        <w:t xml:space="preserve"> digital ventures. Extensive</w:t>
-      </w:r>
-      <w:r>
-        <w:rPr>
-          <w:rFonts w:ascii="Arial" w:hAnsi="Arial" w:cs="Arial"/>
-          <w:sz w:val="20"/>
-        </w:rPr>
-        <w:t xml:space="preserve"> cod</w:t>
-      </w:r>
-      <w:r>
-        <w:rPr>
-          <w:rFonts w:ascii="Arial" w:hAnsi="Arial" w:cs="Arial"/>
-          <w:sz w:val="20"/>
-        </w:rPr>
-        <w:t>ing, querying</w:t>
-      </w:r>
-      <w:r>
-        <w:rPr>
-          <w:rFonts w:ascii="Arial" w:hAnsi="Arial" w:cs="Arial"/>
-          <w:sz w:val="20"/>
-        </w:rPr>
-        <w:t>,</w:t>
-      </w:r>
-      <w:r>
-        <w:rPr>
-          <w:rFonts w:ascii="Arial" w:hAnsi="Arial" w:cs="Arial"/>
-          <w:sz w:val="20"/>
-        </w:rPr>
-        <w:t xml:space="preserve"> and visualization </w:t>
-      </w:r>
-      <w:r>
-        <w:rPr>
-          <w:rFonts w:ascii="Arial" w:hAnsi="Arial" w:cs="Arial"/>
-          <w:sz w:val="20"/>
-        </w:rPr>
-        <w:t>development</w:t>
-      </w:r>
-      <w:r>
-        <w:rPr>
-          <w:rFonts w:ascii="Arial" w:hAnsi="Arial" w:cs="Arial"/>
-          <w:sz w:val="20"/>
-        </w:rPr>
-        <w:t xml:space="preserve"> using the XML family of languages.</w:t>
-      </w:r>
-    </w:p>
-    <w:p>
-      <w:pPr>
-        <w:spacing w:after="0" w:line="240" w:lineRule="auto"/>
-        <w:ind w:left="3600" w:hanging="3600"/>
-        <w:rPr>
-          <w:rFonts w:ascii="Arial" w:hAnsi="Arial" w:cs="Arial"/>
-          <w:sz w:val="20"/>
-        </w:rPr>
-      </w:pPr>
-    </w:p>
-    <w:p>
-      <w:pPr>
-        <w:spacing w:after="0" w:line="240" w:lineRule="auto"/>
-        <w:ind w:left="3600" w:hanging="3600"/>
-        <w:rPr>
-          <w:rFonts w:ascii="Arial" w:hAnsi="Arial" w:cs="Arial"/>
-          <w:b/>
-          <w:sz w:val="20"/>
-        </w:rPr>
-      </w:pPr>
-      <w:r>
-        <w:rPr>
-          <w:rFonts w:ascii="Arial" w:hAnsi="Arial" w:cs="Arial"/>
-          <w:sz w:val="20"/>
-        </w:rPr>
-        <w:t>2010 – August, 2016</w:t>
-      </w:r>
-      <w:r>
-        <w:rPr>
-          <w:rFonts w:ascii="Arial" w:hAnsi="Arial" w:cs="Arial"/>
-          <w:sz w:val="20"/>
-        </w:rPr>
-        <w:tab/>
-      </w:r>
-      <w:r>
-        <w:rPr>
-          <w:rFonts w:ascii="Arial" w:hAnsi="Arial" w:cs="Arial"/>
-          <w:b/>
-          <w:sz w:val="20"/>
-        </w:rPr>
-        <w:t>Childcare Provider</w:t>
-      </w:r>
-    </w:p>
-    <w:p>
-      <w:pPr>
-        <w:spacing w:after="0" w:line="240" w:lineRule="auto"/>
-        <w:ind w:left="3600" w:hanging="3600"/>
-        <w:rPr>
-          <w:rFonts w:ascii="Arial" w:hAnsi="Arial" w:cs="Arial"/>
-          <w:sz w:val="20"/>
-        </w:rPr>
-      </w:pPr>
-      <w:r>
-        <w:rPr>
-          <w:rFonts w:ascii="Arial" w:hAnsi="Arial" w:cs="Arial"/>
-          <w:sz w:val="20"/>
-        </w:rPr>
-        <w:t>Pittsburgh, PA</w:t>
-      </w:r>
-      <w:r>
-        <w:rPr>
-          <w:rFonts w:ascii="Arial" w:hAnsi="Arial" w:cs="Arial"/>
-          <w:sz w:val="20"/>
-        </w:rPr>
-        <w:tab/>
-        <w:t>W</w:t>
-      </w:r>
-      <w:r>
-        <w:rPr>
-          <w:rFonts w:ascii="Arial" w:hAnsi="Arial" w:cs="Arial"/>
-          <w:sz w:val="20"/>
-        </w:rPr>
-        <w:t>orked for three multi-children families over the years (ages: 4-14 years)</w:t>
-      </w:r>
-      <w:r>
-        <w:rPr>
-          <w:rFonts w:ascii="Arial" w:hAnsi="Arial" w:cs="Arial"/>
-          <w:sz w:val="20"/>
-        </w:rPr>
-        <w:t>. Required</w:t>
-      </w:r>
-      <w:r>
-        <w:rPr>
-          <w:rFonts w:ascii="Arial" w:hAnsi="Arial" w:cs="Arial"/>
-          <w:sz w:val="20"/>
-        </w:rPr>
-        <w:t>: creativity, responsibility, time management, problem solving, patience, and quality communication skills</w:t>
-      </w:r>
-      <w:r>
-        <w:rPr>
-          <w:rFonts w:ascii="Arial" w:hAnsi="Arial" w:cs="Arial"/>
-          <w:sz w:val="20"/>
-        </w:rPr>
-        <w:t>.</w:t>
-      </w:r>
-    </w:p>
-    <w:p>
-      <w:pPr>
-        <w:spacing w:after="0" w:line="240" w:lineRule="auto"/>
-        <w:ind w:left="3600" w:hanging="3600"/>
-        <w:rPr>
-          <w:rFonts w:ascii="Arial" w:hAnsi="Arial" w:cs="Arial"/>
-          <w:sz w:val="20"/>
-        </w:rPr>
-      </w:pPr>
-    </w:p>
-    <w:p>
-      <w:pPr>
-        <w:spacing w:after="0" w:line="240" w:lineRule="auto"/>
-        <w:ind w:left="3600" w:hanging="3600"/>
-        <w:rPr>
-          <w:rFonts w:ascii="Arial" w:hAnsi="Arial" w:cs="Arial"/>
-          <w:b/>
-          <w:sz w:val="20"/>
-        </w:rPr>
-      </w:pPr>
-      <w:r>
-        <w:rPr>
-          <w:rFonts w:ascii="Arial" w:hAnsi="Arial" w:cs="Arial"/>
-          <w:sz w:val="20"/>
-        </w:rPr>
-        <w:t>November, 2010 - February, 2013</w:t>
-      </w:r>
-      <w:r>
-        <w:rPr>
-          <w:rFonts w:ascii="Arial" w:hAnsi="Arial" w:cs="Arial"/>
-          <w:sz w:val="20"/>
-        </w:rPr>
-        <w:tab/>
-      </w:r>
-      <w:r>
-        <w:rPr>
-          <w:rFonts w:ascii="Arial" w:hAnsi="Arial" w:cs="Arial"/>
-          <w:b/>
-          <w:sz w:val="20"/>
-        </w:rPr>
-        <w:t>P.O.S. Specialist &amp; Orientation Facilitator, Kohl's Dept</w:t>
-      </w:r>
-      <w:r>
-        <w:rPr>
-          <w:rFonts w:ascii="Arial" w:hAnsi="Arial" w:cs="Arial"/>
-          <w:b/>
-          <w:sz w:val="20"/>
-        </w:rPr>
-        <w:t>.</w:t>
-      </w:r>
-      <w:r>
-        <w:rPr>
-          <w:rFonts w:ascii="Arial" w:hAnsi="Arial" w:cs="Arial"/>
-          <w:b/>
-          <w:sz w:val="20"/>
-        </w:rPr>
-        <w:t xml:space="preserve"> Store</w:t>
-      </w:r>
-    </w:p>
-    <w:p>
-      <w:pPr>
-        <w:spacing w:after="0" w:line="240" w:lineRule="auto"/>
-        <w:ind w:left="3600" w:hanging="3600"/>
-        <w:rPr>
-          <w:rFonts w:ascii="Arial" w:hAnsi="Arial" w:cs="Arial"/>
-          <w:sz w:val="20"/>
-        </w:rPr>
-      </w:pPr>
-      <w:r>
-        <w:rPr>
-          <w:rFonts w:ascii="Arial" w:hAnsi="Arial" w:cs="Arial"/>
-          <w:sz w:val="20"/>
-        </w:rPr>
-        <w:t>Monroeville, PA</w:t>
-      </w:r>
-      <w:r>
-        <w:rPr>
-          <w:rFonts w:ascii="Arial" w:hAnsi="Arial" w:cs="Arial"/>
-          <w:sz w:val="20"/>
-        </w:rPr>
-        <w:tab/>
-        <w:t>O</w:t>
-      </w:r>
-      <w:r>
-        <w:rPr>
-          <w:rFonts w:ascii="Arial" w:hAnsi="Arial" w:cs="Arial"/>
-          <w:sz w:val="20"/>
-        </w:rPr>
-        <w:t>perated Point of Sale and Customer Service registers</w:t>
-      </w:r>
-      <w:r>
-        <w:rPr>
-          <w:rFonts w:ascii="Arial" w:hAnsi="Arial" w:cs="Arial"/>
-          <w:sz w:val="20"/>
-        </w:rPr>
-        <w:t xml:space="preserve">, </w:t>
-      </w:r>
-      <w:r>
-        <w:rPr>
-          <w:rFonts w:ascii="Arial" w:hAnsi="Arial" w:cs="Arial"/>
-          <w:sz w:val="20"/>
-        </w:rPr>
-        <w:t>supervised Point of Sale personnel</w:t>
-      </w:r>
-      <w:r>
-        <w:rPr>
-          <w:rFonts w:ascii="Arial" w:hAnsi="Arial" w:cs="Arial"/>
-          <w:sz w:val="20"/>
-        </w:rPr>
-        <w:t xml:space="preserve">, and </w:t>
-      </w:r>
-      <w:r>
-        <w:rPr>
-          <w:rFonts w:ascii="Arial" w:hAnsi="Arial" w:cs="Arial"/>
-          <w:sz w:val="20"/>
-        </w:rPr>
-        <w:t>administered orientation classes</w:t>
-      </w:r>
-      <w:r>
-        <w:rPr>
-          <w:rFonts w:ascii="Arial" w:hAnsi="Arial" w:cs="Arial"/>
-          <w:sz w:val="20"/>
-        </w:rPr>
-        <w:t>.</w:t>
-      </w:r>
-      <w:r>
-        <w:rPr>
-          <w:rFonts w:ascii="Arial" w:hAnsi="Arial" w:cs="Arial"/>
-          <w:sz w:val="20"/>
-        </w:rPr>
-        <w:t xml:space="preserve"> </w:t>
-      </w:r>
-    </w:p>
-    <w:p>
-      <w:pPr>
-        <w:spacing w:after="0" w:line="240" w:lineRule="auto"/>
-        <w:ind w:left="3600" w:hanging="3600"/>
-        <w:rPr>
-          <w:rFonts w:ascii="Arial" w:hAnsi="Arial" w:cs="Arial"/>
-          <w:sz w:val="20"/>
-        </w:rPr>
-      </w:pPr>
-    </w:p>
-    <w:p>
-      <w:pPr>
-        <w:spacing w:after="0" w:line="240" w:lineRule="auto"/>
-        <w:rPr>
-          <w:rFonts w:ascii="Arial" w:hAnsi="Arial" w:cs="Arial"/>
-          <w:b/>
-        </w:rPr>
-      </w:pPr>
-      <w:r>
-        <w:rPr>
-          <w:rFonts w:ascii="Arial" w:hAnsi="Arial" w:cs="Arial"/>
-          <w:b/>
-        </w:rPr>
-        <w:t>Publications</w:t>
-      </w:r>
-    </w:p>
-    <w:p>
-      <w:pPr>
-        <w:spacing w:after="0" w:line="240" w:lineRule="auto"/>
-        <w:rPr>
-          <w:rFonts w:ascii="Arial" w:hAnsi="Arial" w:cs="Arial"/>
-          <w:b/>
-          <w:sz w:val="20"/>
-        </w:rPr>
-      </w:pPr>
-      <w:r>
-        <w:rPr>
-          <w:rFonts w:ascii="Arial" w:hAnsi="Arial" w:cs="Arial"/>
-          <w:sz w:val="20"/>
-        </w:rPr>
-        <w:t>February</w:t>
-      </w:r>
-      <w:r>
-        <w:rPr>
-          <w:rFonts w:ascii="Arial" w:hAnsi="Arial" w:cs="Arial"/>
-          <w:sz w:val="20"/>
-        </w:rPr>
-        <w:t>,</w:t>
-      </w:r>
-      <w:r>
-        <w:rPr>
-          <w:rFonts w:ascii="Arial" w:hAnsi="Arial" w:cs="Arial"/>
-          <w:sz w:val="20"/>
-        </w:rPr>
-        <w:t xml:space="preserve"> 2017</w:t>
-      </w:r>
-      <w:r>
-        <w:rPr>
-          <w:rFonts w:ascii="Arial" w:hAnsi="Arial" w:cs="Arial"/>
-          <w:sz w:val="20"/>
-        </w:rPr>
-        <w:tab/>
-      </w:r>
-      <w:r>
-        <w:rPr>
-          <w:rFonts w:ascii="Arial" w:hAnsi="Arial" w:cs="Arial"/>
-          <w:sz w:val="20"/>
-        </w:rPr>
-        <w:tab/>
-      </w:r>
-      <w:r>
-        <w:rPr>
-          <w:rFonts w:ascii="Arial" w:hAnsi="Arial" w:cs="Arial"/>
-          <w:sz w:val="20"/>
-        </w:rPr>
-        <w:tab/>
-      </w:r>
-      <w:r>
-        <w:rPr>
-          <w:rFonts w:ascii="Arial" w:hAnsi="Arial" w:cs="Arial"/>
-          <w:sz w:val="20"/>
-        </w:rPr>
-        <w:tab/>
-      </w:r>
-      <w:r>
-        <w:rPr>
-          <w:rFonts w:ascii="Arial" w:hAnsi="Arial" w:cs="Arial"/>
-          <w:b/>
-          <w:sz w:val="20"/>
-        </w:rPr>
-        <w:t>"A GitHub 'Garage' for a Digital Humanities Course"</w:t>
+        <w:t>, which incorporate an extensive use of Git (a collaborative versio</w:t>
+      </w:r>
+      <w:r>
+        <w:rPr>
+          <w:rFonts w:ascii="Arial" w:hAnsi="Arial" w:cs="Arial"/>
+          <w:sz w:val="20"/>
+        </w:rPr>
+        <w:t>n control software) and GitHub.</w:t>
       </w:r>
     </w:p>
     <w:p>
@@ -3981,102 +4163,7 @@
           <w:sz w:val="20"/>
         </w:rPr>
       </w:pPr>
-      <w:r>
-        <w:rPr>
-          <w:rFonts w:ascii="Arial" w:hAnsi="Arial" w:cs="Arial"/>
-          <w:sz w:val="20"/>
-        </w:rPr>
-        <w:t xml:space="preserve">A book chapter co-authored with Dr. Beshero-Bondar </w:t>
-      </w:r>
-      <w:r>
-        <w:rPr>
-          <w:rFonts w:ascii="Arial" w:hAnsi="Arial" w:cs="Arial"/>
-          <w:sz w:val="20"/>
-        </w:rPr>
-        <w:t xml:space="preserve">in </w:t>
-      </w:r>
-      <w:r>
-        <w:rPr>
-          <w:rFonts w:ascii="Arial" w:hAnsi="Arial" w:cs="Arial"/>
-          <w:i/>
-          <w:sz w:val="20"/>
-        </w:rPr>
-        <w:t>New Directions for Computing Education: Embedding Computing Across Disciplines</w:t>
-      </w:r>
-      <w:r>
-        <w:rPr>
-          <w:rFonts w:ascii="Arial" w:hAnsi="Arial" w:cs="Arial"/>
-          <w:sz w:val="20"/>
-        </w:rPr>
-        <w:t xml:space="preserve"> edited by Samue</w:t>
-      </w:r>
-      <w:r>
-        <w:rPr>
-          <w:rFonts w:ascii="Arial" w:hAnsi="Arial" w:cs="Arial"/>
-          <w:sz w:val="20"/>
-        </w:rPr>
-        <w:t>l B. Fee, Amanda Holland-Minkley, and Tom Lombardi</w:t>
-      </w:r>
-      <w:r>
-        <w:rPr>
-          <w:rFonts w:ascii="Arial" w:hAnsi="Arial" w:cs="Arial"/>
-          <w:sz w:val="20"/>
-        </w:rPr>
-        <w:t>. The chapter discusses</w:t>
-      </w:r>
-      <w:r>
-        <w:rPr>
-          <w:rFonts w:ascii="Arial" w:hAnsi="Arial" w:cs="Arial"/>
-          <w:sz w:val="20"/>
-        </w:rPr>
-        <w:t xml:space="preserve"> the unique class model developed for the</w:t>
-      </w:r>
-      <w:r>
-        <w:rPr>
-          <w:rFonts w:ascii="Arial" w:hAnsi="Arial" w:cs="Arial"/>
-          <w:sz w:val="20"/>
-        </w:rPr>
-        <w:t xml:space="preserve"> corresponding Digital Humanities courses at </w:t>
-      </w:r>
-      <w:r>
-        <w:rPr>
-          <w:rFonts w:ascii="Arial" w:hAnsi="Arial" w:cs="Arial"/>
-          <w:sz w:val="20"/>
-        </w:rPr>
-        <w:t>Pitt-</w:t>
-      </w:r>
-      <w:r>
-        <w:rPr>
-          <w:rFonts w:ascii="Arial" w:hAnsi="Arial" w:cs="Arial"/>
-          <w:sz w:val="20"/>
-        </w:rPr>
-        <w:t>Greensburg</w:t>
-      </w:r>
-      <w:r>
-        <w:rPr>
-          <w:rFonts w:ascii="Arial" w:hAnsi="Arial" w:cs="Arial"/>
-          <w:sz w:val="20"/>
-        </w:rPr>
-        <w:t>, which incorporate an extensive use of Git (a collaborative versio</w:t>
-      </w:r>
-      <w:r>
-        <w:rPr>
-          <w:rFonts w:ascii="Arial" w:hAnsi="Arial" w:cs="Arial"/>
-          <w:sz w:val="20"/>
-        </w:rPr>
-        <w:t>n control software) and GitHub.</w:t>
-      </w:r>
-    </w:p>
-    <w:p>
-      <w:pPr>
-        <w:spacing w:after="0" w:line="240" w:lineRule="auto"/>
-        <w:ind w:left="3600"/>
-        <w:rPr>
-          <w:rFonts w:ascii="Arial" w:hAnsi="Arial" w:cs="Arial"/>
-          <w:sz w:val="20"/>
-        </w:rPr>
-      </w:pPr>
-      <w:hyperlink r:id="rId31" w:history="1">
+      <w:hyperlink r:id="rId34" w:history="1">
         <w:r>
           <w:rPr>
             <w:rStyle w:val="Hyperlink"/>
@@ -4097,6 +4184,7 @@
     <w:p>
       <w:pPr>
         <w:spacing w:after="0" w:line="240" w:lineRule="auto"/>
+        <w:ind w:left="3600"/>
         <w:rPr>
           <w:rFonts w:ascii="Arial" w:hAnsi="Arial" w:cs="Arial"/>
           <w:sz w:val="20"/>
@@ -4116,7 +4204,7 @@
           <w:rFonts w:ascii="Arial" w:hAnsi="Arial" w:cs="Arial"/>
           <w:b/>
         </w:rPr>
-        <w:t>Conference Papers &amp; Presentations</w:t>
+        <w:t>Papers &amp; Presentations</w:t>
       </w:r>
     </w:p>
     <w:p>
@@ -4325,7 +4413,7 @@
         </w:rPr>
         <w:t xml:space="preserve"> </w:t>
       </w:r>
-      <w:hyperlink r:id="rId32" w:history="1">
+      <w:hyperlink r:id="rId35" w:history="1">
         <w:r>
           <w:rPr>
             <w:rStyle w:val="Hyperlink"/>
@@ -4477,7 +4565,7 @@
         </w:rPr>
         <w:tab/>
       </w:r>
-      <w:hyperlink r:id="rId33" w:history="1">
+      <w:hyperlink r:id="rId36" w:history="1">
         <w:r>
           <w:rPr>
             <w:rStyle w:val="Hyperlink"/>
@@ -4496,180 +4584,531 @@
         </w:rPr>
         <w:t xml:space="preserve"> </w:t>
       </w:r>
-    </w:p>
-    <w:p>
-      <w:pPr>
-        <w:spacing w:after="0" w:line="240" w:lineRule="auto"/>
+      <w:r>
         <w:rPr>
           <w:rFonts w:ascii="Arial" w:hAnsi="Arial" w:cs="Arial"/>
           <w:sz w:val="20"/>
           <w:szCs w:val="20"/>
         </w:rPr>
-      </w:pPr>
-    </w:p>
-    <w:p>
-      <w:pPr>
-        <w:spacing w:after="0" w:line="240" w:lineRule="auto"/>
-        <w:rPr>
-          <w:rFonts w:ascii="Arial" w:hAnsi="Arial" w:cs="Arial"/>
-          <w:sz w:val="20"/>
-        </w:rPr>
-      </w:pPr>
-      <w:r>
-        <w:rPr>
-          <w:rFonts w:ascii="Arial" w:hAnsi="Arial" w:cs="Arial"/>
-          <w:sz w:val="20"/>
-        </w:rPr>
-        <w:t>January 5-8, 2017</w:t>
-      </w:r>
-      <w:r>
-        <w:rPr>
-          <w:rFonts w:ascii="Arial" w:hAnsi="Arial" w:cs="Arial"/>
-          <w:sz w:val="20"/>
-        </w:rPr>
-        <w:tab/>
-      </w:r>
-      <w:r>
-        <w:rPr>
-          <w:rFonts w:ascii="Arial" w:hAnsi="Arial" w:cs="Arial"/>
-          <w:sz w:val="20"/>
-        </w:rPr>
-        <w:tab/>
-      </w:r>
-      <w:r>
-        <w:rPr>
-          <w:rFonts w:ascii="Arial" w:hAnsi="Arial" w:cs="Arial"/>
-          <w:sz w:val="20"/>
-        </w:rPr>
-        <w:tab/>
-      </w:r>
-      <w:r>
-        <w:rPr>
-          <w:rFonts w:ascii="Arial" w:hAnsi="Arial" w:cs="Arial"/>
-          <w:b/>
-          <w:sz w:val="20"/>
-        </w:rPr>
-        <w:t>American Historical Association Annual Meeting</w:t>
-      </w:r>
-    </w:p>
-    <w:p>
-      <w:pPr>
-        <w:spacing w:after="0" w:line="240" w:lineRule="auto"/>
-        <w:rPr>
-          <w:rFonts w:ascii="Arial" w:hAnsi="Arial" w:cs="Arial"/>
-          <w:sz w:val="20"/>
-        </w:rPr>
-      </w:pPr>
-      <w:r>
-        <w:rPr>
-          <w:rFonts w:ascii="Arial" w:hAnsi="Arial" w:cs="Arial"/>
-          <w:sz w:val="20"/>
-        </w:rPr>
-        <w:t>Denver, CO</w:t>
-      </w:r>
-      <w:r>
-        <w:rPr>
-          <w:rFonts w:ascii="Arial" w:hAnsi="Arial" w:cs="Arial"/>
-          <w:sz w:val="20"/>
-        </w:rPr>
-        <w:tab/>
-      </w:r>
-      <w:r>
-        <w:rPr>
-          <w:rFonts w:ascii="Arial" w:hAnsi="Arial" w:cs="Arial"/>
-          <w:sz w:val="20"/>
-        </w:rPr>
-        <w:tab/>
-      </w:r>
-      <w:r>
-        <w:rPr>
-          <w:rFonts w:ascii="Arial" w:hAnsi="Arial" w:cs="Arial"/>
-          <w:sz w:val="20"/>
-        </w:rPr>
-        <w:tab/>
-      </w:r>
-      <w:r>
-        <w:rPr>
-          <w:rFonts w:ascii="Arial" w:hAnsi="Arial" w:cs="Arial"/>
-          <w:sz w:val="20"/>
-        </w:rPr>
-        <w:tab/>
-      </w:r>
-      <w:r>
-        <w:rPr>
-          <w:rFonts w:ascii="Arial" w:hAnsi="Arial" w:cs="Arial"/>
-          <w:sz w:val="20"/>
-        </w:rPr>
-        <w:t>AHA17 Digital Projects Lightning Round</w:t>
-      </w:r>
-      <w:r>
-        <w:rPr>
-          <w:rFonts w:ascii="Arial" w:hAnsi="Arial" w:cs="Arial"/>
-          <w:sz w:val="20"/>
-        </w:rPr>
-        <w:t xml:space="preserve"> – Nell Nelson Project</w:t>
-      </w:r>
-    </w:p>
-    <w:p>
-      <w:pPr>
-        <w:spacing w:after="0" w:line="240" w:lineRule="auto"/>
-        <w:rPr>
-          <w:rFonts w:ascii="Arial" w:hAnsi="Arial" w:cs="Arial"/>
-          <w:sz w:val="20"/>
-        </w:rPr>
-      </w:pPr>
-      <w:r>
-        <w:rPr>
-          <w:rFonts w:ascii="Arial" w:hAnsi="Arial" w:cs="Arial"/>
-          <w:b/>
-        </w:rPr>
-        <w:tab/>
-      </w:r>
-      <w:r>
-        <w:rPr>
-          <w:rFonts w:ascii="Arial" w:hAnsi="Arial" w:cs="Arial"/>
-          <w:b/>
-        </w:rPr>
-        <w:tab/>
-      </w:r>
-      <w:r>
-        <w:rPr>
-          <w:rFonts w:ascii="Arial" w:hAnsi="Arial" w:cs="Arial"/>
-          <w:b/>
-        </w:rPr>
-        <w:tab/>
-      </w:r>
-      <w:r>
-        <w:rPr>
-          <w:rFonts w:ascii="Arial" w:hAnsi="Arial" w:cs="Arial"/>
-          <w:b/>
-        </w:rPr>
-        <w:tab/>
-      </w:r>
-      <w:r>
-        <w:rPr>
-          <w:rFonts w:ascii="Arial" w:hAnsi="Arial" w:cs="Arial"/>
-          <w:b/>
-        </w:rPr>
-        <w:tab/>
-      </w:r>
-      <w:hyperlink r:id="rId34" w:history="1">
+        <w:t xml:space="preserve">Roundtable: “Transgression and Fame in </w:t>
+      </w:r>
+      <w:r>
+        <w:rPr>
+          <w:rFonts w:ascii="Arial" w:hAnsi="Arial" w:cs="Arial"/>
+          <w:sz w:val="20"/>
+          <w:szCs w:val="20"/>
+        </w:rPr>
+        <w:tab/>
+      </w:r>
+      <w:r>
+        <w:rPr>
+          <w:rFonts w:ascii="Arial" w:hAnsi="Arial" w:cs="Arial"/>
+          <w:sz w:val="20"/>
+          <w:szCs w:val="20"/>
+        </w:rPr>
+        <w:tab/>
+      </w:r>
+      <w:r>
+        <w:rPr>
+          <w:rFonts w:ascii="Arial" w:hAnsi="Arial" w:cs="Arial"/>
+          <w:sz w:val="20"/>
+          <w:szCs w:val="20"/>
+        </w:rPr>
+        <w:tab/>
+      </w:r>
+      <w:r>
+        <w:rPr>
+          <w:rFonts w:ascii="Arial" w:hAnsi="Arial" w:cs="Arial"/>
+          <w:sz w:val="20"/>
+          <w:szCs w:val="20"/>
+        </w:rPr>
+        <w:tab/>
+      </w:r>
+      <w:r>
+        <w:rPr>
+          <w:rFonts w:ascii="Arial" w:hAnsi="Arial" w:cs="Arial"/>
+          <w:sz w:val="20"/>
+          <w:szCs w:val="20"/>
+        </w:rPr>
+        <w:tab/>
+      </w:r>
+      <w:r>
+        <w:rPr>
+          <w:rFonts w:ascii="Arial" w:hAnsi="Arial" w:cs="Arial"/>
+          <w:sz w:val="20"/>
+          <w:szCs w:val="20"/>
+        </w:rPr>
+        <w:tab/>
+      </w:r>
+      <w:r>
+        <w:rPr>
+          <w:rFonts w:ascii="Arial" w:hAnsi="Arial" w:cs="Arial"/>
+          <w:i/>
+          <w:sz w:val="20"/>
+          <w:szCs w:val="20"/>
+        </w:rPr>
+        <w:t>Almost Famous Women</w:t>
+      </w:r>
+      <w:r>
+        <w:rPr>
+          <w:rFonts w:ascii="Arial" w:hAnsi="Arial" w:cs="Arial"/>
+          <w:sz w:val="20"/>
+          <w:szCs w:val="20"/>
+        </w:rPr>
+        <w:t xml:space="preserve">” </w:t>
+      </w:r>
+      <w:hyperlink r:id="rId37" w:history="1">
         <w:r>
           <w:rPr>
             <w:rStyle w:val="Hyperlink"/>
             <w:rFonts w:ascii="Arial" w:hAnsi="Arial" w:cs="Arial"/>
             <w:sz w:val="20"/>
           </w:rPr>
-          <w:t>http://bit.ly/2i5yJL7</w:t>
+          <w:t>http://bit.ly/AlmostFamousWomen</w:t>
         </w:r>
       </w:hyperlink>
       <w:r>
         <w:rPr>
           <w:rFonts w:ascii="Arial" w:hAnsi="Arial" w:cs="Arial"/>
+          <w:sz w:val="20"/>
+        </w:rPr>
+        <w:t xml:space="preserve"> </w:t>
+      </w:r>
+    </w:p>
+    <w:p>
+      <w:pPr>
+        <w:spacing w:after="0" w:line="240" w:lineRule="auto"/>
+        <w:rPr>
+          <w:rFonts w:ascii="Arial" w:hAnsi="Arial" w:cs="Arial"/>
+          <w:sz w:val="20"/>
+          <w:szCs w:val="20"/>
+        </w:rPr>
+      </w:pPr>
+    </w:p>
+    <w:p>
+      <w:pPr>
+        <w:spacing w:after="0" w:line="240" w:lineRule="auto"/>
+        <w:rPr>
+          <w:rFonts w:ascii="Arial" w:hAnsi="Arial" w:cs="Arial"/>
           <w:b/>
+          <w:sz w:val="20"/>
+          <w:szCs w:val="20"/>
+        </w:rPr>
+      </w:pPr>
+      <w:r>
+        <w:rPr>
+          <w:rFonts w:ascii="Arial" w:hAnsi="Arial" w:cs="Arial"/>
+          <w:sz w:val="20"/>
+          <w:szCs w:val="20"/>
+        </w:rPr>
+        <w:t xml:space="preserve">March </w:t>
+      </w:r>
+      <w:r>
+        <w:rPr>
+          <w:rFonts w:ascii="Arial" w:hAnsi="Arial" w:cs="Arial"/>
+          <w:sz w:val="20"/>
+          <w:szCs w:val="20"/>
+        </w:rPr>
+        <w:t>23</w:t>
+      </w:r>
+      <w:r>
+        <w:rPr>
+          <w:rFonts w:ascii="Arial" w:hAnsi="Arial" w:cs="Arial"/>
+          <w:sz w:val="20"/>
+          <w:szCs w:val="20"/>
+        </w:rPr>
+        <w:t>, 2017</w:t>
+      </w:r>
+      <w:r>
+        <w:rPr>
+          <w:rFonts w:ascii="Arial" w:hAnsi="Arial" w:cs="Arial"/>
+          <w:sz w:val="20"/>
+          <w:szCs w:val="20"/>
+        </w:rPr>
+        <w:tab/>
+      </w:r>
+      <w:r>
+        <w:rPr>
+          <w:rFonts w:ascii="Arial" w:hAnsi="Arial" w:cs="Arial"/>
+          <w:sz w:val="20"/>
+          <w:szCs w:val="20"/>
+        </w:rPr>
+        <w:tab/>
+      </w:r>
+      <w:r>
+        <w:rPr>
+          <w:rFonts w:ascii="Arial" w:hAnsi="Arial" w:cs="Arial"/>
+          <w:sz w:val="20"/>
+          <w:szCs w:val="20"/>
+        </w:rPr>
+        <w:tab/>
+      </w:r>
+      <w:r>
+        <w:rPr>
+          <w:rFonts w:ascii="Arial" w:hAnsi="Arial" w:cs="Arial"/>
+          <w:sz w:val="20"/>
+          <w:szCs w:val="20"/>
+        </w:rPr>
+        <w:tab/>
+      </w:r>
+      <w:r>
+        <w:rPr>
+          <w:rFonts w:ascii="Arial" w:hAnsi="Arial" w:cs="Arial"/>
+          <w:b/>
+          <w:sz w:val="20"/>
+          <w:szCs w:val="20"/>
+        </w:rPr>
+        <w:t>Digital Tactics: Enhancing the Traditional Classroom</w:t>
+      </w:r>
+    </w:p>
+    <w:p>
+      <w:pPr>
+        <w:spacing w:after="0" w:line="240" w:lineRule="auto"/>
+        <w:rPr>
+          <w:rFonts w:ascii="Arial" w:hAnsi="Arial" w:cs="Arial"/>
+          <w:sz w:val="20"/>
+          <w:szCs w:val="20"/>
+        </w:rPr>
+      </w:pPr>
+      <w:r>
+        <w:rPr>
+          <w:rFonts w:ascii="Arial" w:hAnsi="Arial" w:cs="Arial"/>
+          <w:sz w:val="20"/>
+          <w:szCs w:val="20"/>
+        </w:rPr>
+        <w:t>Greensburg, PA</w:t>
+      </w:r>
+      <w:r>
+        <w:rPr>
+          <w:rFonts w:ascii="Arial" w:hAnsi="Arial" w:cs="Arial"/>
+          <w:sz w:val="20"/>
+          <w:szCs w:val="20"/>
+        </w:rPr>
+        <w:tab/>
+      </w:r>
+      <w:r>
+        <w:rPr>
+          <w:rFonts w:ascii="Arial" w:hAnsi="Arial" w:cs="Arial"/>
+          <w:sz w:val="20"/>
+          <w:szCs w:val="20"/>
+        </w:rPr>
+        <w:tab/>
+      </w:r>
+      <w:r>
+        <w:rPr>
+          <w:rFonts w:ascii="Arial" w:hAnsi="Arial" w:cs="Arial"/>
+          <w:sz w:val="20"/>
+          <w:szCs w:val="20"/>
+        </w:rPr>
+        <w:tab/>
+      </w:r>
+      <w:r>
+        <w:rPr>
+          <w:rFonts w:ascii="Arial" w:hAnsi="Arial" w:cs="Arial"/>
+          <w:sz w:val="20"/>
+          <w:szCs w:val="20"/>
+        </w:rPr>
+        <w:tab/>
+        <w:t xml:space="preserve">Digital pedagogy workshop presented to faculty and education </w:t>
+      </w:r>
+      <w:r>
+        <w:rPr>
+          <w:rFonts w:ascii="Arial" w:hAnsi="Arial" w:cs="Arial"/>
+          <w:sz w:val="20"/>
+          <w:szCs w:val="20"/>
+        </w:rPr>
+        <w:tab/>
+      </w:r>
+      <w:r>
+        <w:rPr>
+          <w:rFonts w:ascii="Arial" w:hAnsi="Arial" w:cs="Arial"/>
+          <w:sz w:val="20"/>
+          <w:szCs w:val="20"/>
+        </w:rPr>
+        <w:tab/>
+      </w:r>
+      <w:r>
+        <w:rPr>
+          <w:rFonts w:ascii="Arial" w:hAnsi="Arial" w:cs="Arial"/>
+          <w:sz w:val="20"/>
+          <w:szCs w:val="20"/>
+        </w:rPr>
+        <w:tab/>
+      </w:r>
+      <w:r>
+        <w:rPr>
+          <w:rFonts w:ascii="Arial" w:hAnsi="Arial" w:cs="Arial"/>
+          <w:sz w:val="20"/>
+          <w:szCs w:val="20"/>
+        </w:rPr>
+        <w:tab/>
+      </w:r>
+      <w:r>
+        <w:rPr>
+          <w:rFonts w:ascii="Arial" w:hAnsi="Arial" w:cs="Arial"/>
+          <w:sz w:val="20"/>
+          <w:szCs w:val="20"/>
+        </w:rPr>
+        <w:tab/>
+      </w:r>
+      <w:r>
+        <w:rPr>
+          <w:rFonts w:ascii="Arial" w:hAnsi="Arial" w:cs="Arial"/>
+          <w:sz w:val="20"/>
+          <w:szCs w:val="20"/>
+        </w:rPr>
+        <w:tab/>
+        <w:t xml:space="preserve">students of the University of Pittsburgh at Greensburg. </w:t>
+      </w:r>
+    </w:p>
+    <w:p>
+      <w:pPr>
+        <w:spacing w:after="0" w:line="240" w:lineRule="auto"/>
+        <w:rPr>
+          <w:rFonts w:ascii="Arial" w:hAnsi="Arial" w:cs="Arial"/>
+          <w:sz w:val="20"/>
+          <w:szCs w:val="20"/>
+        </w:rPr>
+      </w:pPr>
+      <w:r>
+        <w:rPr>
+          <w:rFonts w:ascii="Arial" w:hAnsi="Arial" w:cs="Arial"/>
+          <w:sz w:val="20"/>
+          <w:szCs w:val="20"/>
+        </w:rPr>
+        <w:tab/>
+      </w:r>
+      <w:r>
+        <w:rPr>
+          <w:rFonts w:ascii="Arial" w:hAnsi="Arial" w:cs="Arial"/>
+          <w:sz w:val="20"/>
+          <w:szCs w:val="20"/>
+        </w:rPr>
+        <w:tab/>
+      </w:r>
+      <w:r>
+        <w:rPr>
+          <w:rFonts w:ascii="Arial" w:hAnsi="Arial" w:cs="Arial"/>
+          <w:sz w:val="20"/>
+          <w:szCs w:val="20"/>
+        </w:rPr>
+        <w:tab/>
+      </w:r>
+      <w:r>
+        <w:rPr>
+          <w:rFonts w:ascii="Arial" w:hAnsi="Arial" w:cs="Arial"/>
+          <w:sz w:val="20"/>
+          <w:szCs w:val="20"/>
+        </w:rPr>
+        <w:tab/>
+      </w:r>
+      <w:r>
+        <w:rPr>
+          <w:rFonts w:ascii="Arial" w:hAnsi="Arial" w:cs="Arial"/>
+          <w:sz w:val="20"/>
+          <w:szCs w:val="20"/>
+        </w:rPr>
+        <w:tab/>
+      </w:r>
+      <w:hyperlink r:id="rId38" w:history="1">
+        <w:r>
+          <w:rPr>
+            <w:rStyle w:val="Hyperlink"/>
+            <w:rFonts w:ascii="Arial" w:hAnsi="Arial" w:cs="Arial"/>
+            <w:sz w:val="20"/>
+          </w:rPr>
+          <w:t>http://bit.ly/DigitalTacticsWS</w:t>
+        </w:r>
+      </w:hyperlink>
+      <w:r>
+        <w:rPr>
+          <w:rFonts w:ascii="Arial" w:hAnsi="Arial" w:cs="Arial"/>
+          <w:sz w:val="20"/>
         </w:rPr>
         <w:t xml:space="preserve"> </w:t>
       </w:r>
+    </w:p>
+    <w:p>
+      <w:pPr>
+        <w:spacing w:after="0" w:line="240" w:lineRule="auto"/>
+        <w:rPr>
+          <w:rFonts w:ascii="Arial" w:hAnsi="Arial" w:cs="Arial"/>
+          <w:sz w:val="20"/>
+          <w:szCs w:val="20"/>
+        </w:rPr>
+      </w:pPr>
+    </w:p>
+    <w:p>
+      <w:pPr>
+        <w:spacing w:after="0" w:line="240" w:lineRule="auto"/>
+        <w:rPr>
+          <w:rFonts w:ascii="Arial" w:hAnsi="Arial" w:cs="Arial"/>
+          <w:sz w:val="20"/>
+        </w:rPr>
+      </w:pPr>
+      <w:r>
+        <w:rPr>
+          <w:rFonts w:ascii="Arial" w:hAnsi="Arial" w:cs="Arial"/>
+          <w:sz w:val="20"/>
+        </w:rPr>
+        <w:t>January 5-8, 2017</w:t>
+      </w:r>
+      <w:r>
+        <w:rPr>
+          <w:rFonts w:ascii="Arial" w:hAnsi="Arial" w:cs="Arial"/>
+          <w:sz w:val="20"/>
+        </w:rPr>
+        <w:tab/>
+      </w:r>
+      <w:r>
+        <w:rPr>
+          <w:rFonts w:ascii="Arial" w:hAnsi="Arial" w:cs="Arial"/>
+          <w:sz w:val="20"/>
+        </w:rPr>
+        <w:tab/>
+      </w:r>
+      <w:r>
+        <w:rPr>
+          <w:rFonts w:ascii="Arial" w:hAnsi="Arial" w:cs="Arial"/>
+          <w:sz w:val="20"/>
+        </w:rPr>
+        <w:tab/>
+      </w:r>
+      <w:r>
+        <w:rPr>
+          <w:rFonts w:ascii="Arial" w:hAnsi="Arial" w:cs="Arial"/>
+          <w:b/>
+          <w:sz w:val="20"/>
+        </w:rPr>
+        <w:t>American Historical Association Annual Meeting</w:t>
+      </w:r>
+    </w:p>
+    <w:p>
+      <w:pPr>
+        <w:spacing w:after="0" w:line="240" w:lineRule="auto"/>
+        <w:rPr>
+          <w:rFonts w:ascii="Arial" w:hAnsi="Arial" w:cs="Arial"/>
+          <w:sz w:val="20"/>
+        </w:rPr>
+      </w:pPr>
+      <w:r>
+        <w:rPr>
+          <w:rFonts w:ascii="Arial" w:hAnsi="Arial" w:cs="Arial"/>
+          <w:sz w:val="20"/>
+        </w:rPr>
+        <w:t>Denver, CO</w:t>
+      </w:r>
+      <w:r>
+        <w:rPr>
+          <w:rFonts w:ascii="Arial" w:hAnsi="Arial" w:cs="Arial"/>
+          <w:sz w:val="20"/>
+        </w:rPr>
+        <w:tab/>
+      </w:r>
+      <w:r>
+        <w:rPr>
+          <w:rFonts w:ascii="Arial" w:hAnsi="Arial" w:cs="Arial"/>
+          <w:sz w:val="20"/>
+        </w:rPr>
+        <w:tab/>
+      </w:r>
+      <w:r>
+        <w:rPr>
+          <w:rFonts w:ascii="Arial" w:hAnsi="Arial" w:cs="Arial"/>
+          <w:sz w:val="20"/>
+        </w:rPr>
+        <w:tab/>
+      </w:r>
+      <w:r>
+        <w:rPr>
+          <w:rFonts w:ascii="Arial" w:hAnsi="Arial" w:cs="Arial"/>
+          <w:sz w:val="20"/>
+        </w:rPr>
+        <w:tab/>
+      </w:r>
+      <w:r>
+        <w:rPr>
+          <w:rFonts w:ascii="Arial" w:hAnsi="Arial" w:cs="Arial"/>
+          <w:sz w:val="20"/>
+        </w:rPr>
+        <w:t>AHA17 Digital Projects Lightning Round</w:t>
+      </w:r>
+      <w:r>
+        <w:rPr>
+          <w:rFonts w:ascii="Arial" w:hAnsi="Arial" w:cs="Arial"/>
+          <w:sz w:val="20"/>
+        </w:rPr>
+        <w:t xml:space="preserve"> – Nell Nelson Project</w:t>
+      </w:r>
+    </w:p>
+    <w:p>
+      <w:pPr>
+        <w:spacing w:after="0" w:line="240" w:lineRule="auto"/>
+        <w:rPr>
+          <w:rFonts w:ascii="Arial" w:hAnsi="Arial" w:cs="Arial"/>
+          <w:sz w:val="20"/>
+        </w:rPr>
+      </w:pPr>
+      <w:r>
+        <w:rPr>
+          <w:rFonts w:ascii="Arial" w:hAnsi="Arial" w:cs="Arial"/>
+          <w:b/>
+        </w:rPr>
+        <w:tab/>
+      </w:r>
+      <w:r>
+        <w:rPr>
+          <w:rFonts w:ascii="Arial" w:hAnsi="Arial" w:cs="Arial"/>
+          <w:b/>
+        </w:rPr>
+        <w:tab/>
+      </w:r>
+      <w:r>
+        <w:rPr>
+          <w:rFonts w:ascii="Arial" w:hAnsi="Arial" w:cs="Arial"/>
+          <w:b/>
+        </w:rPr>
+        <w:tab/>
+      </w:r>
+      <w:r>
+        <w:rPr>
+          <w:rFonts w:ascii="Arial" w:hAnsi="Arial" w:cs="Arial"/>
+          <w:b/>
+        </w:rPr>
+        <w:tab/>
+      </w:r>
+      <w:r>
+        <w:rPr>
+          <w:rFonts w:ascii="Arial" w:hAnsi="Arial" w:cs="Arial"/>
+          <w:b/>
+        </w:rPr>
+        <w:tab/>
+      </w:r>
+      <w:hyperlink r:id="rId39" w:history="1">
+        <w:r>
+          <w:rPr>
+            <w:rStyle w:val="Hyperlink"/>
+            <w:rFonts w:ascii="Arial" w:hAnsi="Arial" w:cs="Arial"/>
+            <w:sz w:val="20"/>
+          </w:rPr>
+          <w:t>http://bit.ly</w:t>
+        </w:r>
+        <w:r>
+          <w:rPr>
+            <w:rStyle w:val="Hyperlink"/>
+            <w:rFonts w:ascii="Arial" w:hAnsi="Arial" w:cs="Arial"/>
+            <w:sz w:val="20"/>
+          </w:rPr>
+          <w:t>/2i5yJL7</w:t>
+        </w:r>
+      </w:hyperlink>
+      <w:r>
+        <w:rPr>
+          <w:rFonts w:ascii="Arial" w:hAnsi="Arial" w:cs="Arial"/>
+          <w:b/>
+        </w:rPr>
+        <w:t xml:space="preserve"> </w:t>
+      </w:r>
       <w:r>
         <w:rPr>
           <w:rFonts w:ascii="Arial" w:hAnsi="Arial" w:cs="Arial"/>
@@ -4801,7 +5240,7 @@
         </w:rPr>
         <w:t xml:space="preserve">Proposal: </w:t>
       </w:r>
-      <w:hyperlink r:id="rId35" w:history="1">
+      <w:hyperlink r:id="rId40" w:history="1">
         <w:r>
           <w:rPr>
             <w:rStyle w:val="Hyperlink"/>
@@ -4848,7 +5287,7 @@
         </w:rPr>
         <w:t xml:space="preserve">Interview: </w:t>
       </w:r>
-      <w:hyperlink r:id="rId36" w:history="1">
+      <w:hyperlink r:id="rId41" w:history="1">
         <w:r>
           <w:rPr>
             <w:rStyle w:val="Hyperlink"/>
@@ -4984,7 +5423,7 @@
         </w:rPr>
         <w:t xml:space="preserve"> - </w:t>
       </w:r>
-      <w:hyperlink r:id="rId37" w:history="1">
+      <w:hyperlink r:id="rId42" w:history="1">
         <w:r>
           <w:rPr>
             <w:rStyle w:val="Hyperlink"/>
@@ -5018,7 +5457,7 @@
         </w:rPr>
         <w:t xml:space="preserve"> - </w:t>
       </w:r>
-      <w:hyperlink r:id="rId38" w:history="1">
+      <w:hyperlink r:id="rId43" w:history="1">
         <w:r>
           <w:rPr>
             <w:rStyle w:val="Hyperlink"/>
@@ -5201,7 +5640,7 @@
         </w:rPr>
         <w:tab/>
       </w:r>
-      <w:hyperlink r:id="rId39" w:history="1">
+      <w:hyperlink r:id="rId44" w:history="1">
         <w:r>
           <w:rPr>
             <w:rStyle w:val="Hyperlink"/>
@@ -5259,7 +5698,7 @@
           <w:sz w:val="20"/>
         </w:rPr>
       </w:pPr>
-      <w:hyperlink r:id="rId40" w:history="1">
+      <w:hyperlink r:id="rId45" w:history="1">
         <w:r>
           <w:rPr>
             <w:rStyle w:val="Hyperlink"/>
@@ -5384,7 +5823,7 @@
         <w:tab/>
         <w:t xml:space="preserve">Nell Nelson Project Showcase - </w:t>
       </w:r>
-      <w:hyperlink r:id="rId41" w:history="1">
+      <w:hyperlink r:id="rId46" w:history="1">
         <w:r>
           <w:rPr>
             <w:rStyle w:val="Hyperlink"/>
@@ -5489,7 +5928,7 @@
           <w:rFonts w:ascii="Arial" w:hAnsi="Arial" w:cs="Arial"/>
           <w:sz w:val="20"/>
         </w:rPr>
-        <w:t>September 12, 2015</w:t>
+        <w:t>March 18-21, 2015</w:t>
       </w:r>
       <w:r>
         <w:rPr>
@@ -5518,105 +5957,6 @@
           <w:b/>
           <w:sz w:val="20"/>
         </w:rPr>
-        <w:t>Pitt-</w:t>
-      </w:r>
-      <w:r>
-        <w:rPr>
-          <w:rFonts w:ascii="Arial" w:hAnsi="Arial" w:cs="Arial"/>
-          <w:b/>
-          <w:sz w:val="20"/>
-        </w:rPr>
-        <w:t>Johnstown Day of Digital Humanities</w:t>
-      </w:r>
-    </w:p>
-    <w:p>
-      <w:pPr>
-        <w:spacing w:after="0" w:line="240" w:lineRule="auto"/>
-        <w:rPr>
-          <w:rFonts w:ascii="Arial" w:hAnsi="Arial" w:cs="Arial"/>
-          <w:sz w:val="20"/>
-        </w:rPr>
-      </w:pPr>
-      <w:r>
-        <w:rPr>
-          <w:rFonts w:ascii="Arial" w:hAnsi="Arial" w:cs="Arial"/>
-          <w:sz w:val="20"/>
-        </w:rPr>
-        <w:t>Johnstown, PA</w:t>
-      </w:r>
-      <w:r>
-        <w:rPr>
-          <w:rFonts w:ascii="Arial" w:hAnsi="Arial" w:cs="Arial"/>
-          <w:sz w:val="20"/>
-        </w:rPr>
-        <w:tab/>
-      </w:r>
-      <w:r>
-        <w:rPr>
-          <w:rFonts w:ascii="Arial" w:hAnsi="Arial" w:cs="Arial"/>
-          <w:sz w:val="20"/>
-        </w:rPr>
-        <w:tab/>
-      </w:r>
-      <w:r>
-        <w:rPr>
-          <w:rFonts w:ascii="Arial" w:hAnsi="Arial" w:cs="Arial"/>
-          <w:sz w:val="20"/>
-        </w:rPr>
-        <w:tab/>
-      </w:r>
-      <w:r>
-        <w:rPr>
-          <w:rFonts w:ascii="Arial" w:hAnsi="Arial" w:cs="Arial"/>
-          <w:sz w:val="20"/>
-        </w:rPr>
-        <w:tab/>
-        <w:t>Nell Nelson Project Showcase</w:t>
-      </w:r>
-    </w:p>
-    <w:p>
-      <w:pPr>
-        <w:spacing w:after="0" w:line="240" w:lineRule="auto"/>
-        <w:rPr>
-          <w:rFonts w:ascii="Arial" w:hAnsi="Arial" w:cs="Arial"/>
-          <w:sz w:val="20"/>
-        </w:rPr>
-      </w:pPr>
-      <w:r>
-        <w:rPr>
-          <w:rFonts w:ascii="Arial" w:hAnsi="Arial" w:cs="Arial"/>
-          <w:sz w:val="20"/>
-        </w:rPr>
-        <w:lastRenderedPageBreak/>
-        <w:t>March 18-21, 2015</w:t>
-      </w:r>
-      <w:r>
-        <w:rPr>
-          <w:rFonts w:ascii="Arial" w:hAnsi="Arial" w:cs="Arial"/>
-          <w:sz w:val="20"/>
-        </w:rPr>
-        <w:tab/>
-      </w:r>
-      <w:r>
-        <w:rPr>
-          <w:rFonts w:ascii="Arial" w:hAnsi="Arial" w:cs="Arial"/>
-          <w:sz w:val="20"/>
-        </w:rPr>
-        <w:tab/>
-      </w:r>
-      <w:r>
-        <w:rPr>
-          <w:rFonts w:ascii="Arial" w:hAnsi="Arial" w:cs="Arial"/>
-          <w:sz w:val="20"/>
-        </w:rPr>
-        <w:tab/>
-      </w:r>
-      <w:r>
-        <w:rPr>
-          <w:rFonts w:ascii="Arial" w:hAnsi="Arial" w:cs="Arial"/>
-          <w:b/>
-          <w:sz w:val="20"/>
-        </w:rPr>
         <w:t>Sigma Tau Delta 2015 International Convention</w:t>
       </w:r>
     </w:p>
@@ -5708,7 +6048,7 @@
         </w:rPr>
         <w:tab/>
       </w:r>
-      <w:hyperlink r:id="rId42" w:history="1">
+      <w:hyperlink r:id="rId47" w:history="1">
         <w:r>
           <w:rPr>
             <w:rStyle w:val="Hyperlink"/>
@@ -5821,7 +6161,7 @@
         </w:rPr>
         <w:tab/>
       </w:r>
-      <w:hyperlink r:id="rId43" w:history="1">
+      <w:hyperlink r:id="rId48" w:history="1">
         <w:r>
           <w:rPr>
             <w:rStyle w:val="Hyperlink"/>
@@ -5959,7 +6299,7 @@
         </w:rPr>
         <w:t xml:space="preserve"> - </w:t>
       </w:r>
-      <w:hyperlink r:id="rId44" w:history="1">
+      <w:hyperlink r:id="rId49" w:history="1">
         <w:r>
           <w:rPr>
             <w:rStyle w:val="Hyperlink"/>
@@ -6242,7 +6582,7 @@
         <w:tab/>
         <w:t xml:space="preserve">Interview: </w:t>
       </w:r>
-      <w:hyperlink r:id="rId45" w:history="1">
+      <w:hyperlink r:id="rId50" w:history="1">
         <w:r>
           <w:rPr>
             <w:rStyle w:val="Hyperlink"/>
@@ -6942,7 +7282,7 @@
           <w:sz w:val="20"/>
         </w:rPr>
       </w:pPr>
-      <w:hyperlink r:id="rId46" w:history="1">
+      <w:hyperlink r:id="rId51" w:history="1">
         <w:r>
           <w:rPr>
             <w:rStyle w:val="Hyperlink"/>
@@ -7083,7 +7423,7 @@
           <w:sz w:val="20"/>
         </w:rPr>
       </w:pPr>
-      <w:hyperlink r:id="rId47" w:history="1">
+      <w:hyperlink r:id="rId52" w:history="1">
         <w:r>
           <w:rPr>
             <w:rStyle w:val="Hyperlink"/>
@@ -7242,7 +7582,7 @@
         </w:rPr>
         <w:tab/>
       </w:r>
-      <w:hyperlink r:id="rId48" w:history="1">
+      <w:hyperlink r:id="rId53" w:history="1">
         <w:r>
           <w:rPr>
             <w:rStyle w:val="Hyperlink"/>
@@ -7400,7 +7740,7 @@
         </w:rPr>
         <w:tab/>
       </w:r>
-      <w:hyperlink r:id="rId49" w:history="1">
+      <w:hyperlink r:id="rId54" w:history="1">
         <w:r>
           <w:rPr>
             <w:rStyle w:val="Hyperlink"/>
@@ -7433,6 +7773,7 @@
           <w:rFonts w:ascii="Arial" w:hAnsi="Arial" w:cs="Arial"/>
           <w:sz w:val="20"/>
         </w:rPr>
+        <w:lastRenderedPageBreak/>
         <w:t>Stacey E Triplette, PhD</w:t>
       </w:r>
       <w:r>
@@ -7592,7 +7933,7 @@
         </w:rPr>
         <w:tab/>
       </w:r>
-      <w:hyperlink r:id="rId50" w:history="1">
+      <w:hyperlink r:id="rId55" w:history="1">
         <w:r>
           <w:rPr>
             <w:rStyle w:val="Hyperlink"/>
@@ -7683,7 +8024,7 @@
           <w:rPr>
             <w:noProof/>
           </w:rPr>
-          <w:t>2</w:t>
+          <w:t>5</w:t>
         </w:r>
         <w:r>
           <w:rPr>
@@ -9130,6 +9471,18 @@
       <w:contextualSpacing/>
     </w:pPr>
   </w:style>
+  <w:style w:type="character" w:styleId="FollowedHyperlink">
+    <w:name w:val="FollowedHyperlink"/>
+    <w:basedOn w:val="DefaultParagraphFont"/>
+    <w:uiPriority w:val="99"/>
+    <w:semiHidden/>
+    <w:unhideWhenUsed/>
+    <w:rsid w:val="00D01E58"/>
+    <w:rPr>
+      <w:color w:val="954F72" w:themeColor="followedHyperlink"/>
+      <w:u w:val="single"/>
+    </w:rPr>
+  </w:style>
 </w:styles>
 </file>
 

</xml_diff>

<commit_message>
updating website and CV, added new Resume
</commit_message>
<xml_diff>
--- a/RebeccaParker_CV.docx
+++ b/RebeccaParker_CV.docx
@@ -17,6 +17,87 @@
         </w:rPr>
         <w:t>Education</w:t>
       </w:r>
+    </w:p>
+    <w:p>
+      <w:pPr>
+        <w:tabs>
+          <w:tab w:val="left" w:pos="2880"/>
+        </w:tabs>
+        <w:spacing w:after="0" w:line="240" w:lineRule="auto"/>
+        <w:rPr>
+          <w:rFonts w:ascii="Arial" w:hAnsi="Arial" w:cs="Arial"/>
+          <w:noProof/>
+          <w:sz w:val="20"/>
+        </w:rPr>
+      </w:pPr>
+      <w:r>
+        <w:rPr>
+          <w:rFonts w:ascii="Arial" w:hAnsi="Arial" w:cs="Arial"/>
+          <w:noProof/>
+          <w:sz w:val="20"/>
+        </w:rPr>
+        <w:t>Present</w:t>
+      </w:r>
+      <w:r>
+        <w:rPr>
+          <w:rFonts w:ascii="Arial" w:hAnsi="Arial" w:cs="Arial"/>
+          <w:noProof/>
+          <w:sz w:val="20"/>
+        </w:rPr>
+        <w:tab/>
+      </w:r>
+      <w:r>
+        <w:rPr>
+          <w:rFonts w:ascii="Arial" w:hAnsi="Arial" w:cs="Arial"/>
+          <w:noProof/>
+          <w:sz w:val="20"/>
+        </w:rPr>
+        <w:tab/>
+        <w:t>Loyola University Chicago</w:t>
+      </w:r>
+    </w:p>
+    <w:p>
+      <w:pPr>
+        <w:tabs>
+          <w:tab w:val="left" w:pos="2880"/>
+        </w:tabs>
+        <w:spacing w:after="0" w:line="240" w:lineRule="auto"/>
+        <w:rPr>
+          <w:rFonts w:ascii="Arial" w:hAnsi="Arial" w:cs="Arial"/>
+          <w:noProof/>
+          <w:sz w:val="20"/>
+        </w:rPr>
+      </w:pPr>
+      <w:r>
+        <w:rPr>
+          <w:rFonts w:ascii="Arial" w:hAnsi="Arial" w:cs="Arial"/>
+          <w:noProof/>
+          <w:sz w:val="20"/>
+        </w:rPr>
+        <w:tab/>
+      </w:r>
+      <w:r>
+        <w:rPr>
+          <w:rFonts w:ascii="Arial" w:hAnsi="Arial" w:cs="Arial"/>
+          <w:noProof/>
+          <w:sz w:val="20"/>
+        </w:rPr>
+        <w:tab/>
+        <w:t>M.A. in Digital Humanities</w:t>
+      </w:r>
+    </w:p>
+    <w:p>
+      <w:pPr>
+        <w:tabs>
+          <w:tab w:val="left" w:pos="2880"/>
+        </w:tabs>
+        <w:spacing w:after="0" w:line="240" w:lineRule="auto"/>
+        <w:rPr>
+          <w:rFonts w:ascii="Arial" w:hAnsi="Arial" w:cs="Arial"/>
+          <w:noProof/>
+          <w:sz w:val="20"/>
+        </w:rPr>
+      </w:pPr>
     </w:p>
     <w:p>
       <w:pPr>
@@ -886,21 +967,12 @@
           <w:sz w:val="20"/>
         </w:rPr>
       </w:pPr>
-      <w:proofErr w:type="spellStart"/>
-      <w:r>
-        <w:rPr>
-          <w:rFonts w:ascii="Arial" w:hAnsi="Arial" w:cs="Arial"/>
-          <w:sz w:val="20"/>
-        </w:rPr>
-        <w:t>Wikispaces</w:t>
-      </w:r>
-      <w:proofErr w:type="spellEnd"/>
-      <w:r>
-        <w:rPr>
-          <w:rFonts w:ascii="Arial" w:hAnsi="Arial" w:cs="Arial"/>
-          <w:sz w:val="20"/>
-        </w:rPr>
-        <w:t xml:space="preserve"> (user id: rjp43)</w:t>
+      <w:r>
+        <w:rPr>
+          <w:rFonts w:ascii="Arial" w:hAnsi="Arial" w:cs="Arial"/>
+          <w:sz w:val="20"/>
+        </w:rPr>
+        <w:t>Wikispaces (user id: rjp43)</w:t>
       </w:r>
     </w:p>
     <w:p>
@@ -918,23 +990,13 @@
           <w:lang w:val="es-ES"/>
         </w:rPr>
       </w:pPr>
-      <w:proofErr w:type="spellStart"/>
       <w:r>
         <w:rPr>
           <w:rFonts w:ascii="Arial" w:hAnsi="Arial" w:cs="Arial"/>
           <w:sz w:val="20"/>
           <w:lang w:val="es-ES"/>
         </w:rPr>
-        <w:t>Zotero</w:t>
-      </w:r>
-      <w:proofErr w:type="spellEnd"/>
-      <w:r>
-        <w:rPr>
-          <w:rFonts w:ascii="Arial" w:hAnsi="Arial" w:cs="Arial"/>
-          <w:sz w:val="20"/>
-          <w:lang w:val="es-ES"/>
-        </w:rPr>
-        <w:t xml:space="preserve"> -</w:t>
+        <w:t>Zotero -</w:t>
       </w:r>
       <w:r>
         <w:rPr>
@@ -978,7 +1040,6 @@
           <w:lang w:val="es-ES"/>
         </w:rPr>
       </w:pPr>
-      <w:proofErr w:type="spellStart"/>
       <w:r>
         <w:rPr>
           <w:rFonts w:ascii="Arial" w:hAnsi="Arial" w:cs="Arial"/>
@@ -987,7 +1048,6 @@
         </w:rPr>
         <w:t>Omeka</w:t>
       </w:r>
-      <w:proofErr w:type="spellEnd"/>
     </w:p>
     <w:p>
       <w:pPr>
@@ -1059,21 +1119,12 @@
           <w:sz w:val="20"/>
         </w:rPr>
       </w:pPr>
-      <w:proofErr w:type="spellStart"/>
-      <w:r>
-        <w:rPr>
-          <w:rFonts w:ascii="Arial" w:hAnsi="Arial" w:cs="Arial"/>
-          <w:sz w:val="20"/>
-        </w:rPr>
-        <w:t>oXygen</w:t>
-      </w:r>
-      <w:proofErr w:type="spellEnd"/>
-      <w:r>
-        <w:rPr>
-          <w:rFonts w:ascii="Arial" w:hAnsi="Arial" w:cs="Arial"/>
-          <w:sz w:val="20"/>
-        </w:rPr>
-        <w:t xml:space="preserve"> XML editor </w:t>
+      <w:r>
+        <w:rPr>
+          <w:rFonts w:ascii="Arial" w:hAnsi="Arial" w:cs="Arial"/>
+          <w:sz w:val="20"/>
+        </w:rPr>
+        <w:t xml:space="preserve">oXygen XML editor </w:t>
       </w:r>
     </w:p>
     <w:p>
@@ -1090,21 +1141,12 @@
           <w:sz w:val="20"/>
         </w:rPr>
       </w:pPr>
-      <w:proofErr w:type="spellStart"/>
-      <w:r>
-        <w:rPr>
-          <w:rFonts w:ascii="Arial" w:hAnsi="Arial" w:cs="Arial"/>
-          <w:sz w:val="20"/>
-        </w:rPr>
-        <w:t>TimeMapper</w:t>
-      </w:r>
-      <w:proofErr w:type="spellEnd"/>
-      <w:r>
-        <w:rPr>
-          <w:rFonts w:ascii="Arial" w:hAnsi="Arial" w:cs="Arial"/>
-          <w:sz w:val="20"/>
-        </w:rPr>
-        <w:t xml:space="preserve"> and Timeline JS</w:t>
+      <w:r>
+        <w:rPr>
+          <w:rFonts w:ascii="Arial" w:hAnsi="Arial" w:cs="Arial"/>
+          <w:sz w:val="20"/>
+        </w:rPr>
+        <w:t>TimeMapper and Timeline JS</w:t>
       </w:r>
     </w:p>
     <w:p>
@@ -1126,7 +1168,35 @@
           <w:rFonts w:ascii="Arial" w:hAnsi="Arial" w:cs="Arial"/>
           <w:sz w:val="20"/>
         </w:rPr>
-        <w:t>Cytoscape (platform for creating network visualizations</w:t>
+        <w:t>Cytoscape</w:t>
+      </w:r>
+      <w:r>
+        <w:rPr>
+          <w:rFonts w:ascii="Arial" w:hAnsi="Arial" w:cs="Arial"/>
+          <w:sz w:val="20"/>
+        </w:rPr>
+        <w:t xml:space="preserve"> and Kumu</w:t>
+      </w:r>
+      <w:r>
+        <w:rPr>
+          <w:rFonts w:ascii="Arial" w:hAnsi="Arial" w:cs="Arial"/>
+          <w:sz w:val="20"/>
+        </w:rPr>
+        <w:t xml:space="preserve"> (platform</w:t>
+      </w:r>
+      <w:r>
+        <w:rPr>
+          <w:rFonts w:ascii="Arial" w:hAnsi="Arial" w:cs="Arial"/>
+          <w:sz w:val="20"/>
+        </w:rPr>
+        <w:t>s</w:t>
+      </w:r>
+      <w:r>
+        <w:rPr>
+          <w:rFonts w:ascii="Arial" w:hAnsi="Arial" w:cs="Arial"/>
+          <w:sz w:val="20"/>
+        </w:rPr>
+        <w:t xml:space="preserve"> for creating network visualizations</w:t>
       </w:r>
       <w:r>
         <w:rPr>
@@ -1313,7 +1383,7 @@
           <w:rFonts w:ascii="Arial" w:hAnsi="Arial" w:cs="Arial"/>
           <w:sz w:val="20"/>
         </w:rPr>
-        <w:t>2014 – Present</w:t>
+        <w:t>2014 – April, 2017</w:t>
       </w:r>
       <w:r>
         <w:rPr>
@@ -1781,23 +1851,13 @@
         </w:rPr>
         <w:tab/>
       </w:r>
-      <w:proofErr w:type="gramStart"/>
       <w:r>
         <w:rPr>
           <w:rFonts w:ascii="Arial" w:hAnsi="Arial" w:cs="Arial"/>
           <w:b/>
           <w:sz w:val="20"/>
         </w:rPr>
-        <w:t>A</w:t>
-      </w:r>
-      <w:proofErr w:type="gramEnd"/>
-      <w:r>
-        <w:rPr>
-          <w:rFonts w:ascii="Arial" w:hAnsi="Arial" w:cs="Arial"/>
-          <w:b/>
-          <w:sz w:val="20"/>
-        </w:rPr>
-        <w:t xml:space="preserve"> Comprehensive History of a Single Word: </w:t>
+        <w:t xml:space="preserve">A Comprehensive History of a Single Word: </w:t>
       </w:r>
       <w:r>
         <w:rPr>
@@ -1948,6 +2008,7 @@
           <w:noProof/>
           <w:sz w:val="20"/>
         </w:rPr>
+        <w:lastRenderedPageBreak/>
         <w:t>April,</w:t>
       </w:r>
       <w:r>
@@ -2977,28 +3038,19 @@
     <w:p>
       <w:pPr>
         <w:spacing w:after="0" w:line="240" w:lineRule="auto"/>
-        <w:ind w:left="2160" w:firstLine="720"/>
+        <w:ind w:left="720" w:firstLine="720"/>
         <w:rPr>
           <w:rStyle w:val="Hyperlink"/>
           <w:rFonts w:ascii="Arial" w:hAnsi="Arial" w:cs="Arial"/>
           <w:sz w:val="20"/>
         </w:rPr>
       </w:pPr>
-      <w:proofErr w:type="spellStart"/>
-      <w:r>
-        <w:rPr>
-          <w:rFonts w:ascii="Arial" w:hAnsi="Arial" w:cs="Arial"/>
-          <w:sz w:val="20"/>
-        </w:rPr>
-        <w:t>Git</w:t>
-      </w:r>
-      <w:proofErr w:type="spellEnd"/>
-      <w:r>
-        <w:rPr>
-          <w:rFonts w:ascii="Arial" w:hAnsi="Arial" w:cs="Arial"/>
-          <w:sz w:val="20"/>
-        </w:rPr>
-        <w:t xml:space="preserve">/GitHub Tutorial - </w:t>
+      <w:r>
+        <w:rPr>
+          <w:rFonts w:ascii="Arial" w:hAnsi="Arial" w:cs="Arial"/>
+          <w:sz w:val="20"/>
+        </w:rPr>
+        <w:t xml:space="preserve">Git/GitHub Tutorial - </w:t>
       </w:r>
       <w:hyperlink r:id="rId26" w:history="1">
         <w:r>
@@ -3014,28 +3066,19 @@
     <w:p>
       <w:pPr>
         <w:spacing w:after="0" w:line="240" w:lineRule="auto"/>
-        <w:ind w:left="3600" w:hanging="720"/>
+        <w:ind w:left="720" w:firstLine="720"/>
         <w:rPr>
           <w:rStyle w:val="Hyperlink"/>
           <w:rFonts w:ascii="Arial" w:hAnsi="Arial" w:cs="Arial"/>
           <w:sz w:val="20"/>
         </w:rPr>
       </w:pPr>
-      <w:proofErr w:type="spellStart"/>
-      <w:r>
-        <w:rPr>
-          <w:rFonts w:ascii="Arial" w:hAnsi="Arial" w:cs="Arial"/>
-          <w:sz w:val="20"/>
-        </w:rPr>
-        <w:t>Git</w:t>
-      </w:r>
-      <w:proofErr w:type="spellEnd"/>
-      <w:r>
-        <w:rPr>
-          <w:rFonts w:ascii="Arial" w:hAnsi="Arial" w:cs="Arial"/>
-          <w:sz w:val="20"/>
-        </w:rPr>
-        <w:t xml:space="preserve"> GUI/GitHub Tutorial (co-developed) - </w:t>
+      <w:r>
+        <w:rPr>
+          <w:rFonts w:ascii="Arial" w:hAnsi="Arial" w:cs="Arial"/>
+          <w:sz w:val="20"/>
+        </w:rPr>
+        <w:t xml:space="preserve">Git GUI/GitHub Tutorial (co-developed) - </w:t>
       </w:r>
       <w:hyperlink r:id="rId27" w:history="1">
         <w:r>
@@ -3051,27 +3094,18 @@
     <w:p>
       <w:pPr>
         <w:spacing w:after="0" w:line="240" w:lineRule="auto"/>
-        <w:ind w:left="3600" w:hanging="720"/>
-        <w:rPr>
-          <w:rFonts w:ascii="Arial" w:hAnsi="Arial" w:cs="Arial"/>
-          <w:sz w:val="20"/>
-        </w:rPr>
-      </w:pPr>
-      <w:proofErr w:type="spellStart"/>
-      <w:r>
-        <w:rPr>
-          <w:rFonts w:ascii="Arial" w:hAnsi="Arial" w:cs="Arial"/>
-          <w:sz w:val="20"/>
-        </w:rPr>
-        <w:t>Git</w:t>
-      </w:r>
-      <w:proofErr w:type="spellEnd"/>
-      <w:r>
-        <w:rPr>
-          <w:rFonts w:ascii="Arial" w:hAnsi="Arial" w:cs="Arial"/>
-          <w:sz w:val="20"/>
-        </w:rPr>
-        <w:t xml:space="preserve"> Shell</w:t>
+        <w:ind w:left="720" w:firstLine="720"/>
+        <w:rPr>
+          <w:rFonts w:ascii="Arial" w:hAnsi="Arial" w:cs="Arial"/>
+          <w:sz w:val="20"/>
+        </w:rPr>
+      </w:pPr>
+      <w:r>
+        <w:rPr>
+          <w:rFonts w:ascii="Arial" w:hAnsi="Arial" w:cs="Arial"/>
+          <w:sz w:val="20"/>
+        </w:rPr>
+        <w:t>Git Shell</w:t>
       </w:r>
       <w:r>
         <w:rPr>
@@ -3094,27 +3128,18 @@
     <w:p>
       <w:pPr>
         <w:spacing w:after="0" w:line="240" w:lineRule="auto"/>
-        <w:ind w:left="3600" w:hanging="720"/>
-        <w:rPr>
-          <w:rFonts w:ascii="Arial" w:hAnsi="Arial" w:cs="Arial"/>
-          <w:sz w:val="20"/>
-        </w:rPr>
-      </w:pPr>
-      <w:proofErr w:type="spellStart"/>
-      <w:r>
-        <w:rPr>
-          <w:rFonts w:ascii="Arial" w:hAnsi="Arial" w:cs="Arial"/>
-          <w:sz w:val="20"/>
-        </w:rPr>
-        <w:t>Git</w:t>
-      </w:r>
-      <w:proofErr w:type="spellEnd"/>
-      <w:r>
-        <w:rPr>
-          <w:rFonts w:ascii="Arial" w:hAnsi="Arial" w:cs="Arial"/>
-          <w:sz w:val="20"/>
-        </w:rPr>
-        <w:t xml:space="preserve"> Shell Exercise - </w:t>
+        <w:ind w:left="720" w:firstLine="720"/>
+        <w:rPr>
+          <w:rFonts w:ascii="Arial" w:hAnsi="Arial" w:cs="Arial"/>
+          <w:sz w:val="20"/>
+        </w:rPr>
+      </w:pPr>
+      <w:r>
+        <w:rPr>
+          <w:rFonts w:ascii="Arial" w:hAnsi="Arial" w:cs="Arial"/>
+          <w:sz w:val="20"/>
+        </w:rPr>
+        <w:t xml:space="preserve">Git Shell Exercise - </w:t>
       </w:r>
       <w:hyperlink r:id="rId29" w:history="1">
         <w:r>
@@ -3130,7 +3155,7 @@
     <w:p>
       <w:pPr>
         <w:spacing w:after="0" w:line="240" w:lineRule="auto"/>
-        <w:ind w:left="3600" w:hanging="720"/>
+        <w:ind w:left="720" w:firstLine="720"/>
         <w:rPr>
           <w:rFonts w:ascii="Arial" w:hAnsi="Arial" w:cs="Arial"/>
           <w:sz w:val="20"/>
@@ -3157,7 +3182,7 @@
     <w:p>
       <w:pPr>
         <w:spacing w:after="0" w:line="240" w:lineRule="auto"/>
-        <w:ind w:left="3600" w:hanging="720"/>
+        <w:ind w:left="720" w:firstLine="720"/>
         <w:rPr>
           <w:rFonts w:ascii="Arial" w:hAnsi="Arial" w:cs="Arial"/>
           <w:sz w:val="20"/>
@@ -3184,27 +3209,18 @@
     <w:p>
       <w:pPr>
         <w:spacing w:after="0" w:line="240" w:lineRule="auto"/>
-        <w:ind w:left="3600" w:hanging="720"/>
-        <w:rPr>
-          <w:rFonts w:ascii="Arial" w:hAnsi="Arial" w:cs="Arial"/>
-          <w:sz w:val="20"/>
-        </w:rPr>
-      </w:pPr>
-      <w:proofErr w:type="spellStart"/>
-      <w:r>
-        <w:rPr>
-          <w:rFonts w:ascii="Arial" w:hAnsi="Arial" w:cs="Arial"/>
-          <w:sz w:val="20"/>
-        </w:rPr>
-        <w:t>Schematron</w:t>
-      </w:r>
-      <w:proofErr w:type="spellEnd"/>
-      <w:r>
-        <w:rPr>
-          <w:rFonts w:ascii="Arial" w:hAnsi="Arial" w:cs="Arial"/>
-          <w:sz w:val="20"/>
-        </w:rPr>
-        <w:t xml:space="preserve"> Exercise (co-developed) - </w:t>
+        <w:ind w:left="720" w:firstLine="720"/>
+        <w:rPr>
+          <w:rFonts w:ascii="Arial" w:hAnsi="Arial" w:cs="Arial"/>
+          <w:sz w:val="20"/>
+        </w:rPr>
+      </w:pPr>
+      <w:r>
+        <w:rPr>
+          <w:rFonts w:ascii="Arial" w:hAnsi="Arial" w:cs="Arial"/>
+          <w:sz w:val="20"/>
+        </w:rPr>
+        <w:t xml:space="preserve">Schematron Exercise (co-developed) - </w:t>
       </w:r>
       <w:hyperlink r:id="rId32" w:history="1">
         <w:r>
@@ -3220,7 +3236,7 @@
     <w:p>
       <w:pPr>
         <w:spacing w:after="0" w:line="240" w:lineRule="auto"/>
-        <w:ind w:left="3600" w:hanging="720"/>
+        <w:ind w:left="720" w:firstLine="720"/>
         <w:rPr>
           <w:rFonts w:ascii="Arial" w:hAnsi="Arial" w:cs="Arial"/>
           <w:sz w:val="20"/>
@@ -3254,7 +3270,7 @@
     <w:p>
       <w:pPr>
         <w:spacing w:after="0" w:line="240" w:lineRule="auto"/>
-        <w:ind w:left="3600" w:hanging="720"/>
+        <w:ind w:left="720" w:firstLine="720"/>
         <w:rPr>
           <w:rFonts w:ascii="Arial" w:hAnsi="Arial" w:cs="Arial"/>
           <w:sz w:val="20"/>
@@ -3322,6 +3338,155 @@
       <w:r>
         <w:rPr>
           <w:rFonts w:ascii="Arial" w:hAnsi="Arial" w:cs="Arial"/>
+          <w:sz w:val="20"/>
+        </w:rPr>
+        <w:t>January, 2016 – present</w:t>
+      </w:r>
+      <w:r>
+        <w:rPr>
+          <w:rFonts w:ascii="Arial" w:hAnsi="Arial" w:cs="Arial"/>
+          <w:sz w:val="20"/>
+        </w:rPr>
+        <w:tab/>
+      </w:r>
+      <w:r>
+        <w:rPr>
+          <w:rFonts w:ascii="Arial" w:hAnsi="Arial" w:cs="Arial"/>
+          <w:sz w:val="20"/>
+        </w:rPr>
+        <w:tab/>
+      </w:r>
+      <w:r>
+        <w:rPr>
+          <w:rFonts w:ascii="Arial" w:hAnsi="Arial" w:cs="Arial"/>
+          <w:sz w:val="20"/>
+        </w:rPr>
+        <w:tab/>
+      </w:r>
+      <w:r>
+        <w:rPr>
+          <w:rFonts w:ascii="Arial" w:hAnsi="Arial" w:cs="Arial"/>
+          <w:b/>
+          <w:sz w:val="20"/>
+        </w:rPr>
+        <w:t xml:space="preserve">Digital Archiving Consultant </w:t>
+      </w:r>
+      <w:r>
+        <w:rPr>
+          <w:rFonts w:ascii="Arial" w:hAnsi="Arial" w:cs="Arial"/>
+          <w:sz w:val="20"/>
+        </w:rPr>
+        <w:t>(volunteer)</w:t>
+      </w:r>
+    </w:p>
+    <w:p>
+      <w:pPr>
+        <w:spacing w:after="0" w:line="240" w:lineRule="auto"/>
+        <w:ind w:left="3600" w:hanging="3600"/>
+        <w:rPr>
+          <w:rFonts w:ascii="Arial" w:hAnsi="Arial" w:cs="Arial"/>
+          <w:sz w:val="20"/>
+        </w:rPr>
+      </w:pPr>
+      <w:r>
+        <w:rPr>
+          <w:rFonts w:ascii="Arial" w:hAnsi="Arial" w:cs="Arial"/>
+          <w:sz w:val="20"/>
+        </w:rPr>
+        <w:t>Scottdale, Pennsylvania</w:t>
+      </w:r>
+      <w:r>
+        <w:rPr>
+          <w:rFonts w:ascii="Arial" w:hAnsi="Arial" w:cs="Arial"/>
+          <w:sz w:val="20"/>
+        </w:rPr>
+        <w:tab/>
+        <w:t>Trains</w:t>
+      </w:r>
+      <w:r>
+        <w:rPr>
+          <w:rFonts w:ascii="Arial" w:hAnsi="Arial" w:cs="Arial"/>
+          <w:sz w:val="20"/>
+        </w:rPr>
+        <w:t xml:space="preserve"> archiving </w:t>
+      </w:r>
+      <w:r>
+        <w:rPr>
+          <w:rFonts w:ascii="Arial" w:hAnsi="Arial" w:cs="Arial"/>
+          <w:sz w:val="20"/>
+        </w:rPr>
+        <w:t>staff</w:t>
+      </w:r>
+      <w:r>
+        <w:rPr>
+          <w:rFonts w:ascii="Arial" w:hAnsi="Arial" w:cs="Arial"/>
+          <w:sz w:val="20"/>
+        </w:rPr>
+        <w:t xml:space="preserve"> and volunteers</w:t>
+      </w:r>
+      <w:r>
+        <w:rPr>
+          <w:rFonts w:ascii="Arial" w:hAnsi="Arial" w:cs="Arial"/>
+          <w:sz w:val="20"/>
+        </w:rPr>
+        <w:t xml:space="preserve"> of the West Overton Village &amp; Museum</w:t>
+      </w:r>
+      <w:r>
+        <w:rPr>
+          <w:rFonts w:ascii="Arial" w:hAnsi="Arial" w:cs="Arial"/>
+          <w:sz w:val="20"/>
+        </w:rPr>
+        <w:t>s</w:t>
+      </w:r>
+      <w:r>
+        <w:rPr>
+          <w:rFonts w:ascii="Arial" w:hAnsi="Arial" w:cs="Arial"/>
+          <w:sz w:val="20"/>
+        </w:rPr>
+        <w:t xml:space="preserve"> in paleography, digital curation, processing metadata, and creating </w:t>
+      </w:r>
+      <w:r>
+        <w:rPr>
+          <w:rFonts w:ascii="Arial" w:hAnsi="Arial" w:cs="Arial"/>
+          <w:sz w:val="20"/>
+        </w:rPr>
+        <w:t xml:space="preserve">online </w:t>
+      </w:r>
+      <w:r>
+        <w:rPr>
+          <w:rFonts w:ascii="Arial" w:hAnsi="Arial" w:cs="Arial"/>
+          <w:sz w:val="20"/>
+        </w:rPr>
+        <w:t>Omeka collections</w:t>
+      </w:r>
+      <w:r>
+        <w:rPr>
+          <w:rFonts w:ascii="Arial" w:hAnsi="Arial" w:cs="Arial"/>
+          <w:sz w:val="20"/>
+        </w:rPr>
+        <w:t xml:space="preserve">. </w:t>
+      </w:r>
+    </w:p>
+    <w:p>
+      <w:pPr>
+        <w:spacing w:after="0" w:line="240" w:lineRule="auto"/>
+        <w:rPr>
+          <w:rFonts w:ascii="Arial" w:hAnsi="Arial" w:cs="Arial"/>
+          <w:b/>
+        </w:rPr>
+      </w:pPr>
+    </w:p>
+    <w:p>
+      <w:pPr>
+        <w:spacing w:after="0" w:line="240" w:lineRule="auto"/>
+        <w:rPr>
+          <w:rFonts w:ascii="Arial" w:hAnsi="Arial" w:cs="Arial"/>
+          <w:sz w:val="20"/>
+        </w:rPr>
+      </w:pPr>
+      <w:r>
+        <w:rPr>
+          <w:rFonts w:ascii="Arial" w:hAnsi="Arial" w:cs="Arial"/>
           <w:noProof/>
           <w:sz w:val="20"/>
         </w:rPr>
@@ -3723,6 +3888,33 @@
     <w:p>
       <w:pPr>
         <w:spacing w:after="0" w:line="240" w:lineRule="auto"/>
+        <w:rPr>
+          <w:rFonts w:ascii="Arial" w:hAnsi="Arial" w:cs="Arial"/>
+          <w:sz w:val="20"/>
+        </w:rPr>
+      </w:pPr>
+    </w:p>
+    <w:p>
+      <w:pPr>
+        <w:spacing w:after="0" w:line="240" w:lineRule="auto"/>
+        <w:rPr>
+          <w:rFonts w:ascii="Arial" w:hAnsi="Arial" w:cs="Arial"/>
+          <w:sz w:val="20"/>
+        </w:rPr>
+      </w:pPr>
+    </w:p>
+    <w:p>
+      <w:pPr>
+        <w:spacing w:after="0" w:line="240" w:lineRule="auto"/>
+        <w:rPr>
+          <w:rFonts w:ascii="Arial" w:hAnsi="Arial" w:cs="Arial"/>
+          <w:sz w:val="20"/>
+        </w:rPr>
+      </w:pPr>
+    </w:p>
+    <w:p>
+      <w:pPr>
+        <w:spacing w:after="0" w:line="240" w:lineRule="auto"/>
         <w:ind w:left="3600" w:hanging="3600"/>
         <w:rPr>
           <w:rFonts w:ascii="Arial" w:hAnsi="Arial" w:cs="Arial"/>
@@ -3735,6 +3927,7 @@
           <w:noProof/>
           <w:sz w:val="20"/>
         </w:rPr>
+        <w:lastRenderedPageBreak/>
         <w:t>August,</w:t>
       </w:r>
       <w:r>
@@ -3756,7 +3949,7 @@
           <w:rFonts w:ascii="Arial" w:hAnsi="Arial" w:cs="Arial"/>
           <w:sz w:val="20"/>
         </w:rPr>
-        <w:t xml:space="preserve"> present</w:t>
+        <w:t xml:space="preserve"> April, 2017</w:t>
       </w:r>
       <w:r>
         <w:rPr>
@@ -3818,7 +4011,14 @@
           <w:rFonts w:ascii="Arial" w:hAnsi="Arial" w:cs="Arial"/>
           <w:sz w:val="20"/>
         </w:rPr>
-        <w:t>Builds digital</w:t>
+        <w:t>Built</w:t>
+      </w:r>
+      <w:r>
+        <w:rPr>
+          <w:rFonts w:ascii="Arial" w:hAnsi="Arial" w:cs="Arial"/>
+          <w:sz w:val="20"/>
+        </w:rPr>
+        <w:t xml:space="preserve"> digital</w:t>
       </w:r>
       <w:r>
         <w:rPr>
@@ -3867,7 +4067,7 @@
           <w:rFonts w:ascii="Arial" w:hAnsi="Arial" w:cs="Arial"/>
           <w:sz w:val="20"/>
         </w:rPr>
-        <w:t>delivers</w:t>
+        <w:t>delivered</w:t>
       </w:r>
       <w:r>
         <w:rPr>
@@ -3888,7 +4088,21 @@
           <w:rFonts w:ascii="Arial" w:hAnsi="Arial" w:cs="Arial"/>
           <w:sz w:val="20"/>
         </w:rPr>
-        <w:t>supports student</w:t>
+        <w:t>support</w:t>
+      </w:r>
+      <w:r>
+        <w:rPr>
+          <w:rFonts w:ascii="Arial" w:hAnsi="Arial" w:cs="Arial"/>
+          <w:sz w:val="20"/>
+        </w:rPr>
+        <w:t>ed</w:t>
+      </w:r>
+      <w:r>
+        <w:rPr>
+          <w:rFonts w:ascii="Arial" w:hAnsi="Arial" w:cs="Arial"/>
+          <w:sz w:val="20"/>
+        </w:rPr>
+        <w:t xml:space="preserve"> student</w:t>
       </w:r>
       <w:r>
         <w:rPr>
@@ -3902,7 +4116,21 @@
           <w:rFonts w:ascii="Arial" w:hAnsi="Arial" w:cs="Arial"/>
           <w:sz w:val="20"/>
         </w:rPr>
-        <w:t xml:space="preserve"> digital ventures. Extensive</w:t>
+        <w:t xml:space="preserve"> digital ventures. </w:t>
+      </w:r>
+      <w:r>
+        <w:rPr>
+          <w:rFonts w:ascii="Arial" w:hAnsi="Arial" w:cs="Arial"/>
+          <w:sz w:val="20"/>
+        </w:rPr>
+        <w:t>Required e</w:t>
+      </w:r>
+      <w:r>
+        <w:rPr>
+          <w:rFonts w:ascii="Arial" w:hAnsi="Arial" w:cs="Arial"/>
+          <w:sz w:val="20"/>
+        </w:rPr>
+        <w:t>xtensive</w:t>
       </w:r>
       <w:r>
         <w:rPr>
@@ -3972,6 +4200,13 @@
           <w:rFonts w:ascii="Arial" w:hAnsi="Arial" w:cs="Arial"/>
           <w:sz w:val="20"/>
         </w:rPr>
+        <w:t xml:space="preserve">August </w:t>
+      </w:r>
+      <w:r>
+        <w:rPr>
+          <w:rFonts w:ascii="Arial" w:hAnsi="Arial" w:cs="Arial"/>
+          <w:sz w:val="20"/>
+        </w:rPr>
         <w:t xml:space="preserve">2010 – </w:t>
       </w:r>
       <w:r>
@@ -4041,15 +4276,7 @@
           <w:rFonts w:ascii="Arial" w:hAnsi="Arial" w:cs="Arial"/>
           <w:sz w:val="20"/>
         </w:rPr>
-        <w:t xml:space="preserve">. </w:t>
-      </w:r>
-      <w:proofErr w:type="gramStart"/>
-      <w:r>
-        <w:rPr>
-          <w:rFonts w:ascii="Arial" w:hAnsi="Arial" w:cs="Arial"/>
-          <w:sz w:val="20"/>
-        </w:rPr>
-        <w:t>Required</w:t>
+        <w:t>. Required</w:t>
       </w:r>
       <w:r>
         <w:rPr>
@@ -4065,7 +4292,15 @@
         </w:rPr>
         <w:t>.</w:t>
       </w:r>
-      <w:proofErr w:type="gramEnd"/>
+    </w:p>
+    <w:p>
+      <w:pPr>
+        <w:spacing w:after="0" w:line="240" w:lineRule="auto"/>
+        <w:rPr>
+          <w:rFonts w:ascii="Arial" w:hAnsi="Arial" w:cs="Arial"/>
+          <w:sz w:val="20"/>
+        </w:rPr>
+      </w:pPr>
     </w:p>
     <w:p>
       <w:pPr>
@@ -4073,9 +4308,48 @@
         <w:ind w:left="3600" w:hanging="3600"/>
         <w:rPr>
           <w:rFonts w:ascii="Arial" w:hAnsi="Arial" w:cs="Arial"/>
-          <w:sz w:val="20"/>
-        </w:rPr>
-      </w:pPr>
+          <w:b/>
+          <w:sz w:val="20"/>
+        </w:rPr>
+      </w:pPr>
+      <w:r>
+        <w:rPr>
+          <w:rFonts w:ascii="Arial" w:hAnsi="Arial" w:cs="Arial"/>
+          <w:sz w:val="20"/>
+        </w:rPr>
+        <w:t>November, 2010 - February, 2013</w:t>
+      </w:r>
+      <w:r>
+        <w:rPr>
+          <w:rFonts w:ascii="Arial" w:hAnsi="Arial" w:cs="Arial"/>
+          <w:sz w:val="20"/>
+        </w:rPr>
+        <w:tab/>
+      </w:r>
+      <w:r>
+        <w:rPr>
+          <w:rFonts w:ascii="Arial" w:hAnsi="Arial" w:cs="Arial"/>
+          <w:b/>
+          <w:sz w:val="20"/>
+        </w:rPr>
+        <w:t>P.O.S. Specialist &amp; Orientation Facilitator, Kohl's Dept</w:t>
+      </w:r>
+      <w:r>
+        <w:rPr>
+          <w:rFonts w:ascii="Arial" w:hAnsi="Arial" w:cs="Arial"/>
+          <w:b/>
+          <w:sz w:val="20"/>
+        </w:rPr>
+        <w:t>.</w:t>
+      </w:r>
+      <w:r>
+        <w:rPr>
+          <w:rFonts w:ascii="Arial" w:hAnsi="Arial" w:cs="Arial"/>
+          <w:b/>
+          <w:sz w:val="20"/>
+        </w:rPr>
+        <w:t xml:space="preserve"> Store</w:t>
+      </w:r>
     </w:p>
     <w:p>
       <w:pPr>
@@ -4086,6 +4360,70 @@
           <w:sz w:val="20"/>
         </w:rPr>
       </w:pPr>
+      <w:r>
+        <w:rPr>
+          <w:rFonts w:ascii="Arial" w:hAnsi="Arial" w:cs="Arial"/>
+          <w:sz w:val="20"/>
+        </w:rPr>
+        <w:t>Monroeville, PA</w:t>
+      </w:r>
+      <w:r>
+        <w:rPr>
+          <w:rFonts w:ascii="Arial" w:hAnsi="Arial" w:cs="Arial"/>
+          <w:sz w:val="20"/>
+        </w:rPr>
+        <w:tab/>
+        <w:t>O</w:t>
+      </w:r>
+      <w:r>
+        <w:rPr>
+          <w:rFonts w:ascii="Arial" w:hAnsi="Arial" w:cs="Arial"/>
+          <w:sz w:val="20"/>
+        </w:rPr>
+        <w:t>perated Point of Sale and Customer Service registers</w:t>
+      </w:r>
+      <w:r>
+        <w:rPr>
+          <w:rFonts w:ascii="Arial" w:hAnsi="Arial" w:cs="Arial"/>
+          <w:sz w:val="20"/>
+        </w:rPr>
+        <w:t xml:space="preserve">, </w:t>
+      </w:r>
+      <w:r>
+        <w:rPr>
+          <w:rFonts w:ascii="Arial" w:hAnsi="Arial" w:cs="Arial"/>
+          <w:sz w:val="20"/>
+        </w:rPr>
+        <w:t>supervised Point of Sale personnel</w:t>
+      </w:r>
+      <w:r>
+        <w:rPr>
+          <w:rFonts w:ascii="Arial" w:hAnsi="Arial" w:cs="Arial"/>
+          <w:sz w:val="20"/>
+        </w:rPr>
+        <w:t xml:space="preserve">, and </w:t>
+      </w:r>
+      <w:r>
+        <w:rPr>
+          <w:rFonts w:ascii="Arial" w:hAnsi="Arial" w:cs="Arial"/>
+          <w:sz w:val="20"/>
+        </w:rPr>
+        <w:t>administered orientation classes</w:t>
+      </w:r>
+      <w:r>
+        <w:rPr>
+          <w:rFonts w:ascii="Arial" w:hAnsi="Arial" w:cs="Arial"/>
+          <w:sz w:val="20"/>
+        </w:rPr>
+        <w:t>.</w:t>
+      </w:r>
+      <w:r>
+        <w:rPr>
+          <w:rFonts w:ascii="Arial" w:hAnsi="Arial" w:cs="Arial"/>
+          <w:sz w:val="20"/>
+        </w:rPr>
+        <w:t xml:space="preserve"> </w:t>
+      </w:r>
     </w:p>
     <w:p>
       <w:pPr>
@@ -4093,40 +4431,83 @@
         <w:ind w:left="3600" w:hanging="3600"/>
         <w:rPr>
           <w:rFonts w:ascii="Arial" w:hAnsi="Arial" w:cs="Arial"/>
+          <w:sz w:val="20"/>
+        </w:rPr>
+      </w:pPr>
+    </w:p>
+    <w:p>
+      <w:pPr>
+        <w:spacing w:after="0" w:line="240" w:lineRule="auto"/>
+        <w:rPr>
+          <w:rFonts w:ascii="Arial" w:hAnsi="Arial" w:cs="Arial"/>
           <w:b/>
-          <w:sz w:val="20"/>
-        </w:rPr>
-      </w:pPr>
-      <w:r>
-        <w:rPr>
-          <w:rFonts w:ascii="Arial" w:hAnsi="Arial" w:cs="Arial"/>
-          <w:sz w:val="20"/>
-        </w:rPr>
-        <w:lastRenderedPageBreak/>
-        <w:t>November, 2010 - February, 2013</w:t>
-      </w:r>
-      <w:r>
-        <w:rPr>
-          <w:rFonts w:ascii="Arial" w:hAnsi="Arial" w:cs="Arial"/>
-          <w:sz w:val="20"/>
-        </w:rPr>
-        <w:tab/>
-      </w:r>
+        </w:rPr>
+      </w:pPr>
       <w:r>
         <w:rPr>
           <w:rFonts w:ascii="Arial" w:hAnsi="Arial" w:cs="Arial"/>
           <w:b/>
-          <w:sz w:val="20"/>
-        </w:rPr>
-        <w:t>P.O.S. Specialist &amp; Orientation Facilitator, Kohl's Dept</w:t>
-      </w:r>
-      <w:r>
+        </w:rPr>
+        <w:t>Publications</w:t>
+      </w:r>
+    </w:p>
+    <w:p>
+      <w:pPr>
+        <w:spacing w:after="0" w:line="240" w:lineRule="auto"/>
         <w:rPr>
           <w:rFonts w:ascii="Arial" w:hAnsi="Arial" w:cs="Arial"/>
           <w:b/>
           <w:sz w:val="20"/>
         </w:rPr>
-        <w:t>.</w:t>
+      </w:pPr>
+      <w:r>
+        <w:rPr>
+          <w:rFonts w:ascii="Arial" w:hAnsi="Arial" w:cs="Arial"/>
+          <w:sz w:val="20"/>
+        </w:rPr>
+        <w:t>June</w:t>
+      </w:r>
+      <w:r>
+        <w:rPr>
+          <w:rFonts w:ascii="Arial" w:hAnsi="Arial" w:cs="Arial"/>
+          <w:sz w:val="20"/>
+        </w:rPr>
+        <w:t>,</w:t>
+      </w:r>
+      <w:r>
+        <w:rPr>
+          <w:rFonts w:ascii="Arial" w:hAnsi="Arial" w:cs="Arial"/>
+          <w:sz w:val="20"/>
+        </w:rPr>
+        <w:t xml:space="preserve"> 2017</w:t>
+      </w:r>
+      <w:r>
+        <w:rPr>
+          <w:rFonts w:ascii="Arial" w:hAnsi="Arial" w:cs="Arial"/>
+          <w:sz w:val="20"/>
+        </w:rPr>
+        <w:tab/>
+      </w:r>
+      <w:r>
+        <w:rPr>
+          <w:rFonts w:ascii="Arial" w:hAnsi="Arial" w:cs="Arial"/>
+          <w:sz w:val="20"/>
+        </w:rPr>
+        <w:tab/>
+      </w:r>
+      <w:r>
+        <w:rPr>
+          <w:rFonts w:ascii="Arial" w:hAnsi="Arial" w:cs="Arial"/>
+          <w:sz w:val="20"/>
+        </w:rPr>
+        <w:tab/>
+      </w:r>
+      <w:r>
+        <w:rPr>
+          <w:rFonts w:ascii="Arial" w:hAnsi="Arial" w:cs="Arial"/>
+          <w:sz w:val="20"/>
+        </w:rPr>
+        <w:tab/>
       </w:r>
       <w:r>
         <w:rPr>
@@ -4134,173 +4515,6 @@
           <w:b/>
           <w:sz w:val="20"/>
         </w:rPr>
-        <w:t xml:space="preserve"> Store</w:t>
-      </w:r>
-    </w:p>
-    <w:p>
-      <w:pPr>
-        <w:spacing w:after="0" w:line="240" w:lineRule="auto"/>
-        <w:ind w:left="3600" w:hanging="3600"/>
-        <w:rPr>
-          <w:rFonts w:ascii="Arial" w:hAnsi="Arial" w:cs="Arial"/>
-          <w:sz w:val="20"/>
-        </w:rPr>
-      </w:pPr>
-      <w:r>
-        <w:rPr>
-          <w:rFonts w:ascii="Arial" w:hAnsi="Arial" w:cs="Arial"/>
-          <w:sz w:val="20"/>
-        </w:rPr>
-        <w:t>Monroeville, PA</w:t>
-      </w:r>
-      <w:r>
-        <w:rPr>
-          <w:rFonts w:ascii="Arial" w:hAnsi="Arial" w:cs="Arial"/>
-          <w:sz w:val="20"/>
-        </w:rPr>
-        <w:tab/>
-        <w:t>O</w:t>
-      </w:r>
-      <w:r>
-        <w:rPr>
-          <w:rFonts w:ascii="Arial" w:hAnsi="Arial" w:cs="Arial"/>
-          <w:sz w:val="20"/>
-        </w:rPr>
-        <w:t>perated Point of Sale and Customer Service registers</w:t>
-      </w:r>
-      <w:r>
-        <w:rPr>
-          <w:rFonts w:ascii="Arial" w:hAnsi="Arial" w:cs="Arial"/>
-          <w:sz w:val="20"/>
-        </w:rPr>
-        <w:t xml:space="preserve">, </w:t>
-      </w:r>
-      <w:r>
-        <w:rPr>
-          <w:rFonts w:ascii="Arial" w:hAnsi="Arial" w:cs="Arial"/>
-          <w:sz w:val="20"/>
-        </w:rPr>
-        <w:t>supervised Point of Sale personnel</w:t>
-      </w:r>
-      <w:r>
-        <w:rPr>
-          <w:rFonts w:ascii="Arial" w:hAnsi="Arial" w:cs="Arial"/>
-          <w:sz w:val="20"/>
-        </w:rPr>
-        <w:t xml:space="preserve">, and </w:t>
-      </w:r>
-      <w:r>
-        <w:rPr>
-          <w:rFonts w:ascii="Arial" w:hAnsi="Arial" w:cs="Arial"/>
-          <w:sz w:val="20"/>
-        </w:rPr>
-        <w:t>administered orientation classes</w:t>
-      </w:r>
-      <w:r>
-        <w:rPr>
-          <w:rFonts w:ascii="Arial" w:hAnsi="Arial" w:cs="Arial"/>
-          <w:sz w:val="20"/>
-        </w:rPr>
-        <w:t>.</w:t>
-      </w:r>
-      <w:r>
-        <w:rPr>
-          <w:rFonts w:ascii="Arial" w:hAnsi="Arial" w:cs="Arial"/>
-          <w:sz w:val="20"/>
-        </w:rPr>
-        <w:t xml:space="preserve"> </w:t>
-      </w:r>
-    </w:p>
-    <w:p>
-      <w:pPr>
-        <w:spacing w:after="0" w:line="240" w:lineRule="auto"/>
-        <w:ind w:left="3600" w:hanging="3600"/>
-        <w:rPr>
-          <w:rFonts w:ascii="Arial" w:hAnsi="Arial" w:cs="Arial"/>
-          <w:sz w:val="20"/>
-        </w:rPr>
-      </w:pPr>
-    </w:p>
-    <w:p>
-      <w:pPr>
-        <w:spacing w:after="0" w:line="240" w:lineRule="auto"/>
-        <w:rPr>
-          <w:rFonts w:ascii="Arial" w:hAnsi="Arial" w:cs="Arial"/>
-          <w:b/>
-        </w:rPr>
-      </w:pPr>
-      <w:r>
-        <w:rPr>
-          <w:rFonts w:ascii="Arial" w:hAnsi="Arial" w:cs="Arial"/>
-          <w:b/>
-        </w:rPr>
-        <w:t>Publications</w:t>
-      </w:r>
-    </w:p>
-    <w:p>
-      <w:pPr>
-        <w:spacing w:after="0" w:line="240" w:lineRule="auto"/>
-        <w:rPr>
-          <w:rFonts w:ascii="Arial" w:hAnsi="Arial" w:cs="Arial"/>
-          <w:b/>
-          <w:sz w:val="20"/>
-        </w:rPr>
-      </w:pPr>
-      <w:r>
-        <w:rPr>
-          <w:rFonts w:ascii="Arial" w:hAnsi="Arial" w:cs="Arial"/>
-          <w:sz w:val="20"/>
-        </w:rPr>
-        <w:t>February</w:t>
-      </w:r>
-      <w:r>
-        <w:rPr>
-          <w:rFonts w:ascii="Arial" w:hAnsi="Arial" w:cs="Arial"/>
-          <w:sz w:val="20"/>
-        </w:rPr>
-        <w:t>,</w:t>
-      </w:r>
-      <w:r>
-        <w:rPr>
-          <w:rFonts w:ascii="Arial" w:hAnsi="Arial" w:cs="Arial"/>
-          <w:sz w:val="20"/>
-        </w:rPr>
-        <w:t xml:space="preserve"> 2017</w:t>
-      </w:r>
-      <w:r>
-        <w:rPr>
-          <w:rFonts w:ascii="Arial" w:hAnsi="Arial" w:cs="Arial"/>
-          <w:sz w:val="20"/>
-        </w:rPr>
-        <w:tab/>
-      </w:r>
-      <w:r>
-        <w:rPr>
-          <w:rFonts w:ascii="Arial" w:hAnsi="Arial" w:cs="Arial"/>
-          <w:sz w:val="20"/>
-        </w:rPr>
-        <w:tab/>
-      </w:r>
-      <w:r>
-        <w:rPr>
-          <w:rFonts w:ascii="Arial" w:hAnsi="Arial" w:cs="Arial"/>
-          <w:sz w:val="20"/>
-        </w:rPr>
-        <w:tab/>
-      </w:r>
-      <w:r>
-        <w:rPr>
-          <w:rFonts w:ascii="Arial" w:hAnsi="Arial" w:cs="Arial"/>
-          <w:sz w:val="20"/>
-        </w:rPr>
-        <w:tab/>
-      </w:r>
-      <w:r>
-        <w:rPr>
-          <w:rFonts w:ascii="Arial" w:hAnsi="Arial" w:cs="Arial"/>
-          <w:b/>
-          <w:sz w:val="20"/>
-        </w:rPr>
         <w:t>"A GitHub 'Garage' for a Digital Humanities Course"</w:t>
       </w:r>
     </w:p>
@@ -4318,7 +4532,14 @@
           <w:rFonts w:ascii="Arial" w:hAnsi="Arial" w:cs="Arial"/>
           <w:sz w:val="20"/>
         </w:rPr>
-        <w:t xml:space="preserve">A book chapter co-authored with Dr. Beshero-Bondar </w:t>
+        <w:t>B</w:t>
+      </w:r>
+      <w:r>
+        <w:rPr>
+          <w:rFonts w:ascii="Arial" w:hAnsi="Arial" w:cs="Arial"/>
+          <w:sz w:val="20"/>
+        </w:rPr>
+        <w:t xml:space="preserve">ook chapter co-authored with Dr. Beshero-Bondar </w:t>
       </w:r>
       <w:r>
         <w:rPr>
@@ -4389,7 +4610,21 @@
           <w:rFonts w:ascii="Arial" w:hAnsi="Arial" w:cs="Arial"/>
           <w:sz w:val="20"/>
         </w:rPr>
-        <w:t>, which incorporate an extensive use of Git (a collaborative versio</w:t>
+        <w:t xml:space="preserve">, which incorporate an extensive use of Git </w:t>
+      </w:r>
+      <w:r>
+        <w:rPr>
+          <w:rFonts w:ascii="Arial" w:hAnsi="Arial" w:cs="Arial"/>
+          <w:sz w:val="20"/>
+        </w:rPr>
+        <w:t>collaborative</w:t>
+      </w:r>
+      <w:r>
+        <w:rPr>
+          <w:rFonts w:ascii="Arial" w:hAnsi="Arial" w:cs="Arial"/>
+          <w:sz w:val="20"/>
+        </w:rPr>
+        <w:t xml:space="preserve"> versio</w:t>
       </w:r>
       <w:r>
         <w:rPr>
@@ -4449,8 +4684,137 @@
           <w:rFonts w:ascii="Arial" w:hAnsi="Arial" w:cs="Arial"/>
           <w:b/>
         </w:rPr>
-        <w:t>Papers &amp; Presentations</w:t>
-      </w:r>
+        <w:t xml:space="preserve">Papers, </w:t>
+      </w:r>
+      <w:r>
+        <w:rPr>
+          <w:rFonts w:ascii="Arial" w:hAnsi="Arial" w:cs="Arial"/>
+          <w:b/>
+        </w:rPr>
+        <w:t>Presentations</w:t>
+      </w:r>
+      <w:r>
+        <w:rPr>
+          <w:rFonts w:ascii="Arial" w:hAnsi="Arial" w:cs="Arial"/>
+          <w:b/>
+        </w:rPr>
+        <w:t>, &amp; Conferences</w:t>
+      </w:r>
+    </w:p>
+    <w:p>
+      <w:pPr>
+        <w:spacing w:after="0" w:line="240" w:lineRule="auto"/>
+        <w:rPr>
+          <w:rFonts w:ascii="Arial" w:hAnsi="Arial" w:cs="Arial"/>
+          <w:b/>
+          <w:sz w:val="20"/>
+        </w:rPr>
+      </w:pPr>
+      <w:r>
+        <w:rPr>
+          <w:rFonts w:ascii="Arial" w:hAnsi="Arial" w:cs="Arial"/>
+          <w:sz w:val="20"/>
+        </w:rPr>
+        <w:t>June 4 – June 10, 2017</w:t>
+      </w:r>
+      <w:r>
+        <w:rPr>
+          <w:rFonts w:ascii="Arial" w:hAnsi="Arial" w:cs="Arial"/>
+          <w:sz w:val="20"/>
+        </w:rPr>
+        <w:tab/>
+      </w:r>
+      <w:r>
+        <w:rPr>
+          <w:rFonts w:ascii="Arial" w:hAnsi="Arial" w:cs="Arial"/>
+          <w:sz w:val="20"/>
+        </w:rPr>
+        <w:tab/>
+      </w:r>
+      <w:r>
+        <w:rPr>
+          <w:rFonts w:ascii="Arial" w:hAnsi="Arial" w:cs="Arial"/>
+          <w:sz w:val="20"/>
+        </w:rPr>
+        <w:tab/>
+      </w:r>
+      <w:r>
+        <w:rPr>
+          <w:rFonts w:ascii="Arial" w:hAnsi="Arial" w:cs="Arial"/>
+          <w:b/>
+          <w:sz w:val="20"/>
+        </w:rPr>
+        <w:t>Digital Humanities Summer Institute</w:t>
+      </w:r>
+    </w:p>
+    <w:p>
+      <w:pPr>
+        <w:spacing w:after="0" w:line="240" w:lineRule="auto"/>
+        <w:ind w:left="3600" w:hanging="3600"/>
+        <w:rPr>
+          <w:rFonts w:ascii="Arial" w:hAnsi="Arial" w:cs="Arial"/>
+          <w:sz w:val="20"/>
+        </w:rPr>
+      </w:pPr>
+      <w:r>
+        <w:rPr>
+          <w:rFonts w:ascii="Arial" w:hAnsi="Arial" w:cs="Arial"/>
+          <w:sz w:val="20"/>
+        </w:rPr>
+        <w:t>Victoria, British Columbia</w:t>
+      </w:r>
+      <w:r>
+        <w:rPr>
+          <w:rFonts w:ascii="Arial" w:hAnsi="Arial" w:cs="Arial"/>
+          <w:sz w:val="20"/>
+        </w:rPr>
+        <w:tab/>
+        <w:t xml:space="preserve">Attended </w:t>
+      </w:r>
+      <w:r>
+        <w:rPr>
+          <w:rFonts w:ascii="Arial" w:hAnsi="Arial" w:cs="Arial"/>
+          <w:sz w:val="20"/>
+        </w:rPr>
+        <w:t>Accessibility &amp; Digital Environments</w:t>
+      </w:r>
+      <w:r>
+        <w:rPr>
+          <w:rFonts w:ascii="Arial" w:hAnsi="Arial" w:cs="Arial"/>
+          <w:sz w:val="20"/>
+        </w:rPr>
+        <w:t xml:space="preserve"> course and </w:t>
+      </w:r>
+      <w:r>
+        <w:rPr>
+          <w:rFonts w:ascii="Arial" w:hAnsi="Arial" w:cs="Arial"/>
+          <w:sz w:val="20"/>
+        </w:rPr>
+        <w:t>Enhancing Digital Humanities Scholarship through Sequential and Temporal Analyses</w:t>
+      </w:r>
+      <w:r>
+        <w:rPr>
+          <w:rFonts w:ascii="Arial" w:hAnsi="Arial" w:cs="Arial"/>
+          <w:sz w:val="20"/>
+        </w:rPr>
+        <w:t xml:space="preserve"> short workshop</w:t>
+      </w:r>
+      <w:r>
+        <w:rPr>
+          <w:rFonts w:ascii="Arial" w:hAnsi="Arial" w:cs="Arial"/>
+          <w:sz w:val="20"/>
+        </w:rPr>
+        <w:t>. Twitter: #DHSI17</w:t>
+      </w:r>
+    </w:p>
+    <w:p>
+      <w:pPr>
+        <w:spacing w:after="0" w:line="240" w:lineRule="auto"/>
+        <w:rPr>
+          <w:rFonts w:ascii="Arial" w:hAnsi="Arial" w:cs="Arial"/>
+          <w:sz w:val="20"/>
+        </w:rPr>
+      </w:pPr>
     </w:p>
     <w:p>
       <w:pPr>
@@ -4580,23 +4944,13 @@
         </w:rPr>
         <w:t xml:space="preserve">Deconstructing </w:t>
       </w:r>
-      <w:proofErr w:type="gramStart"/>
       <w:r>
         <w:rPr>
           <w:rFonts w:ascii="Arial" w:hAnsi="Arial" w:cs="Arial"/>
           <w:i/>
           <w:sz w:val="20"/>
         </w:rPr>
-        <w:t>The</w:t>
-      </w:r>
-      <w:proofErr w:type="gramEnd"/>
-      <w:r>
-        <w:rPr>
-          <w:rFonts w:ascii="Arial" w:hAnsi="Arial" w:cs="Arial"/>
-          <w:i/>
-          <w:sz w:val="20"/>
-        </w:rPr>
-        <w:t xml:space="preserve"> Jungle</w:t>
+        <w:t>The Jungle</w:t>
       </w:r>
       <w:r>
         <w:rPr>
@@ -5002,23 +5356,7 @@
           <w:sz w:val="20"/>
           <w:szCs w:val="20"/>
         </w:rPr>
-        <w:t>, 2017</w:t>
-      </w:r>
-      <w:r>
-        <w:rPr>
-          <w:rFonts w:ascii="Arial" w:hAnsi="Arial" w:cs="Arial"/>
-          <w:sz w:val="20"/>
-          <w:szCs w:val="20"/>
-        </w:rPr>
-        <w:tab/>
-      </w:r>
-      <w:r>
-        <w:rPr>
-          <w:rFonts w:ascii="Arial" w:hAnsi="Arial" w:cs="Arial"/>
-          <w:sz w:val="20"/>
-          <w:szCs w:val="20"/>
-        </w:rPr>
-        <w:tab/>
+        <w:t xml:space="preserve"> &amp; May 9, 2017</w:t>
       </w:r>
       <w:r>
         <w:rPr>
@@ -5737,6 +6075,15 @@
           <w:sz w:val="20"/>
         </w:rPr>
       </w:pPr>
+    </w:p>
+    <w:p>
+      <w:pPr>
+        <w:spacing w:after="0" w:line="240" w:lineRule="auto"/>
+        <w:rPr>
+          <w:rFonts w:ascii="Arial" w:hAnsi="Arial" w:cs="Arial"/>
+          <w:sz w:val="20"/>
+        </w:rPr>
+      </w:pPr>
       <w:r>
         <w:rPr>
           <w:rFonts w:ascii="Arial" w:hAnsi="Arial" w:cs="Arial"/>
@@ -6421,15 +6768,6 @@
         <w:spacing w:after="0" w:line="240" w:lineRule="auto"/>
         <w:rPr>
           <w:rFonts w:ascii="Arial" w:hAnsi="Arial" w:cs="Arial"/>
-          <w:sz w:val="20"/>
-        </w:rPr>
-      </w:pPr>
-    </w:p>
-    <w:p>
-      <w:pPr>
-        <w:spacing w:after="0" w:line="240" w:lineRule="auto"/>
-        <w:rPr>
-          <w:rFonts w:ascii="Arial" w:hAnsi="Arial" w:cs="Arial"/>
           <w:b/>
           <w:sz w:val="20"/>
         </w:rPr>
@@ -7131,6 +7469,79 @@
           <w:sz w:val="20"/>
         </w:rPr>
         <w:tab/>
+        <w:t>2017 Convention</w:t>
+      </w:r>
+      <w:r>
+        <w:rPr>
+          <w:rFonts w:ascii="Arial" w:hAnsi="Arial" w:cs="Arial"/>
+          <w:sz w:val="20"/>
+        </w:rPr>
+        <w:tab/>
+      </w:r>
+      <w:r>
+        <w:rPr>
+          <w:rFonts w:ascii="Arial" w:hAnsi="Arial" w:cs="Arial"/>
+          <w:sz w:val="20"/>
+        </w:rPr>
+        <w:tab/>
+      </w:r>
+      <w:r>
+        <w:rPr>
+          <w:rFonts w:ascii="Arial" w:hAnsi="Arial" w:cs="Arial"/>
+          <w:sz w:val="20"/>
+        </w:rPr>
+        <w:t>Alumni Epsilon</w:t>
+      </w:r>
+      <w:r>
+        <w:rPr>
+          <w:rFonts w:ascii="Arial" w:hAnsi="Arial" w:cs="Arial"/>
+          <w:sz w:val="20"/>
+        </w:rPr>
+        <w:t xml:space="preserve"> Second Place Critical Essay</w:t>
+      </w:r>
+    </w:p>
+    <w:p>
+      <w:pPr>
+        <w:spacing w:after="0" w:line="240" w:lineRule="auto"/>
+        <w:rPr>
+          <w:rFonts w:ascii="Arial" w:hAnsi="Arial" w:cs="Arial"/>
+          <w:sz w:val="20"/>
+        </w:rPr>
+      </w:pPr>
+      <w:r>
+        <w:rPr>
+          <w:rFonts w:ascii="Arial" w:hAnsi="Arial" w:cs="Arial"/>
+          <w:sz w:val="20"/>
+        </w:rPr>
+        <w:tab/>
+      </w:r>
+      <w:r>
+        <w:rPr>
+          <w:rFonts w:ascii="Arial" w:hAnsi="Arial" w:cs="Arial"/>
+          <w:sz w:val="20"/>
+        </w:rPr>
+        <w:tab/>
+      </w:r>
+      <w:r>
+        <w:rPr>
+          <w:rFonts w:ascii="Arial" w:hAnsi="Arial" w:cs="Arial"/>
+          <w:sz w:val="20"/>
+        </w:rPr>
+        <w:tab/>
+      </w:r>
+      <w:r>
+        <w:rPr>
+          <w:rFonts w:ascii="Arial" w:hAnsi="Arial" w:cs="Arial"/>
+          <w:sz w:val="20"/>
+        </w:rPr>
+        <w:tab/>
+      </w:r>
+      <w:r>
+        <w:rPr>
+          <w:rFonts w:ascii="Arial" w:hAnsi="Arial" w:cs="Arial"/>
+          <w:sz w:val="20"/>
+        </w:rPr>
+        <w:tab/>
       </w:r>
       <w:r>
         <w:rPr>
@@ -7165,141 +7576,93 @@
           <w:rFonts w:ascii="Arial" w:hAnsi="Arial" w:cs="Arial"/>
           <w:sz w:val="20"/>
         </w:rPr>
-        <w:t xml:space="preserve">Alpha </w:t>
-      </w:r>
-      <w:proofErr w:type="spellStart"/>
-      <w:r>
-        <w:rPr>
-          <w:rFonts w:ascii="Arial" w:hAnsi="Arial" w:cs="Arial"/>
-          <w:sz w:val="20"/>
-        </w:rPr>
-        <w:t>Alpha</w:t>
-      </w:r>
-      <w:proofErr w:type="spellEnd"/>
-      <w:r>
-        <w:rPr>
-          <w:rFonts w:ascii="Arial" w:hAnsi="Arial" w:cs="Arial"/>
-          <w:sz w:val="20"/>
-        </w:rPr>
-        <w:t xml:space="preserve"> Delta Chapter Member of the Year</w:t>
-      </w:r>
-    </w:p>
-    <w:p>
-      <w:pPr>
-        <w:spacing w:after="0" w:line="240" w:lineRule="auto"/>
-        <w:rPr>
-          <w:rFonts w:ascii="Arial" w:hAnsi="Arial" w:cs="Arial"/>
-          <w:sz w:val="20"/>
-        </w:rPr>
-      </w:pPr>
-      <w:r>
-        <w:rPr>
-          <w:rFonts w:ascii="Arial" w:hAnsi="Arial" w:cs="Arial"/>
-          <w:sz w:val="20"/>
-        </w:rPr>
-        <w:tab/>
-      </w:r>
-      <w:r>
-        <w:rPr>
-          <w:rFonts w:ascii="Arial" w:hAnsi="Arial" w:cs="Arial"/>
-          <w:sz w:val="20"/>
-        </w:rPr>
-        <w:tab/>
-      </w:r>
-      <w:r>
-        <w:rPr>
-          <w:rFonts w:ascii="Arial" w:hAnsi="Arial" w:cs="Arial"/>
-          <w:sz w:val="20"/>
-        </w:rPr>
-        <w:tab/>
-      </w:r>
-      <w:r>
-        <w:rPr>
-          <w:rFonts w:ascii="Arial" w:hAnsi="Arial" w:cs="Arial"/>
-          <w:sz w:val="20"/>
-        </w:rPr>
-        <w:tab/>
-      </w:r>
-      <w:r>
-        <w:rPr>
-          <w:rFonts w:ascii="Arial" w:hAnsi="Arial" w:cs="Arial"/>
-          <w:sz w:val="20"/>
-        </w:rPr>
-        <w:tab/>
-      </w:r>
-      <w:r>
-        <w:rPr>
-          <w:rFonts w:ascii="Arial" w:hAnsi="Arial" w:cs="Arial"/>
-          <w:sz w:val="20"/>
-        </w:rPr>
-        <w:t>Fall</w:t>
-      </w:r>
-      <w:r>
-        <w:rPr>
-          <w:rFonts w:ascii="Arial" w:hAnsi="Arial" w:cs="Arial"/>
-          <w:sz w:val="20"/>
-        </w:rPr>
-        <w:t xml:space="preserve"> </w:t>
-      </w:r>
-      <w:r>
-        <w:rPr>
-          <w:rFonts w:ascii="Arial" w:hAnsi="Arial" w:cs="Arial"/>
-          <w:sz w:val="20"/>
-        </w:rPr>
-        <w:t xml:space="preserve">2015 &amp; </w:t>
-      </w:r>
-      <w:proofErr w:type="gramStart"/>
-      <w:r>
-        <w:rPr>
-          <w:rFonts w:ascii="Arial" w:hAnsi="Arial" w:cs="Arial"/>
-          <w:sz w:val="20"/>
-        </w:rPr>
-        <w:t>Spring</w:t>
-      </w:r>
-      <w:proofErr w:type="gramEnd"/>
-      <w:r>
-        <w:rPr>
-          <w:rFonts w:ascii="Arial" w:hAnsi="Arial" w:cs="Arial"/>
-          <w:sz w:val="20"/>
-        </w:rPr>
-        <w:t xml:space="preserve"> 2016</w:t>
-      </w:r>
-      <w:r>
-        <w:rPr>
-          <w:rFonts w:ascii="Arial" w:hAnsi="Arial" w:cs="Arial"/>
-          <w:sz w:val="20"/>
-        </w:rPr>
-        <w:tab/>
-      </w:r>
-      <w:r>
-        <w:rPr>
-          <w:rFonts w:ascii="Arial" w:hAnsi="Arial" w:cs="Arial"/>
-          <w:sz w:val="20"/>
-        </w:rPr>
-        <w:tab/>
-      </w:r>
-      <w:r>
-        <w:rPr>
-          <w:rFonts w:ascii="Arial" w:hAnsi="Arial" w:cs="Arial"/>
-          <w:sz w:val="20"/>
-        </w:rPr>
-        <w:t xml:space="preserve">Alpha </w:t>
-      </w:r>
-      <w:proofErr w:type="spellStart"/>
-      <w:r>
-        <w:rPr>
-          <w:rFonts w:ascii="Arial" w:hAnsi="Arial" w:cs="Arial"/>
-          <w:sz w:val="20"/>
-        </w:rPr>
-        <w:t>Alpha</w:t>
-      </w:r>
-      <w:proofErr w:type="spellEnd"/>
-      <w:r>
-        <w:rPr>
-          <w:rFonts w:ascii="Arial" w:hAnsi="Arial" w:cs="Arial"/>
-          <w:sz w:val="20"/>
-        </w:rPr>
-        <w:t xml:space="preserve"> Delta Chapter </w:t>
+        <w:t>Alpha Alpha Delta Chapter Member of the Year</w:t>
+      </w:r>
+    </w:p>
+    <w:p>
+      <w:pPr>
+        <w:spacing w:after="0" w:line="240" w:lineRule="auto"/>
+        <w:rPr>
+          <w:rFonts w:ascii="Arial" w:hAnsi="Arial" w:cs="Arial"/>
+          <w:sz w:val="20"/>
+        </w:rPr>
+      </w:pPr>
+      <w:r>
+        <w:rPr>
+          <w:rFonts w:ascii="Arial" w:hAnsi="Arial" w:cs="Arial"/>
+          <w:sz w:val="20"/>
+        </w:rPr>
+        <w:tab/>
+      </w:r>
+      <w:r>
+        <w:rPr>
+          <w:rFonts w:ascii="Arial" w:hAnsi="Arial" w:cs="Arial"/>
+          <w:sz w:val="20"/>
+        </w:rPr>
+        <w:tab/>
+      </w:r>
+      <w:r>
+        <w:rPr>
+          <w:rFonts w:ascii="Arial" w:hAnsi="Arial" w:cs="Arial"/>
+          <w:sz w:val="20"/>
+        </w:rPr>
+        <w:tab/>
+      </w:r>
+      <w:r>
+        <w:rPr>
+          <w:rFonts w:ascii="Arial" w:hAnsi="Arial" w:cs="Arial"/>
+          <w:sz w:val="20"/>
+        </w:rPr>
+        <w:tab/>
+      </w:r>
+      <w:r>
+        <w:rPr>
+          <w:rFonts w:ascii="Arial" w:hAnsi="Arial" w:cs="Arial"/>
+          <w:sz w:val="20"/>
+        </w:rPr>
+        <w:tab/>
+      </w:r>
+      <w:r>
+        <w:rPr>
+          <w:rFonts w:ascii="Arial" w:hAnsi="Arial" w:cs="Arial"/>
+          <w:sz w:val="20"/>
+        </w:rPr>
+        <w:t>2015-</w:t>
+      </w:r>
+      <w:r>
+        <w:rPr>
+          <w:rFonts w:ascii="Arial" w:hAnsi="Arial" w:cs="Arial"/>
+          <w:sz w:val="20"/>
+        </w:rPr>
+        <w:t>2016</w:t>
+      </w:r>
+      <w:r>
+        <w:rPr>
+          <w:rFonts w:ascii="Arial" w:hAnsi="Arial" w:cs="Arial"/>
+          <w:sz w:val="20"/>
+        </w:rPr>
+        <w:tab/>
+      </w:r>
+      <w:r>
+        <w:rPr>
+          <w:rFonts w:ascii="Arial" w:hAnsi="Arial" w:cs="Arial"/>
+          <w:sz w:val="20"/>
+        </w:rPr>
+        <w:tab/>
+      </w:r>
+      <w:r>
+        <w:rPr>
+          <w:rFonts w:ascii="Arial" w:hAnsi="Arial" w:cs="Arial"/>
+          <w:sz w:val="20"/>
+        </w:rPr>
+        <w:tab/>
+      </w:r>
+      <w:r>
+        <w:rPr>
+          <w:rFonts w:ascii="Arial" w:hAnsi="Arial" w:cs="Arial"/>
+          <w:sz w:val="20"/>
+        </w:rPr>
+        <w:t xml:space="preserve">Alpha Alpha Delta Chapter </w:t>
       </w:r>
       <w:r>
         <w:rPr>
@@ -7323,60 +7686,42 @@
           <w:rFonts w:ascii="Arial" w:hAnsi="Arial" w:cs="Arial"/>
           <w:sz w:val="20"/>
         </w:rPr>
-        <w:t xml:space="preserve">Fall 2014 &amp; </w:t>
-      </w:r>
-      <w:proofErr w:type="gramStart"/>
-      <w:r>
-        <w:rPr>
-          <w:rFonts w:ascii="Arial" w:hAnsi="Arial" w:cs="Arial"/>
-          <w:sz w:val="20"/>
-        </w:rPr>
-        <w:t>Spring</w:t>
-      </w:r>
-      <w:proofErr w:type="gramEnd"/>
-      <w:r>
-        <w:rPr>
-          <w:rFonts w:ascii="Arial" w:hAnsi="Arial" w:cs="Arial"/>
-          <w:sz w:val="20"/>
-        </w:rPr>
-        <w:t xml:space="preserve"> 2015</w:t>
-      </w:r>
-      <w:r>
-        <w:rPr>
-          <w:rFonts w:ascii="Arial" w:hAnsi="Arial" w:cs="Arial"/>
-          <w:sz w:val="20"/>
-        </w:rPr>
-        <w:tab/>
-      </w:r>
-      <w:r>
-        <w:rPr>
-          <w:rFonts w:ascii="Arial" w:hAnsi="Arial" w:cs="Arial"/>
-          <w:sz w:val="20"/>
-        </w:rPr>
-        <w:tab/>
-      </w:r>
-      <w:r>
-        <w:rPr>
-          <w:rFonts w:ascii="Arial" w:hAnsi="Arial" w:cs="Arial"/>
-          <w:sz w:val="20"/>
-        </w:rPr>
-        <w:t xml:space="preserve">Alpha </w:t>
-      </w:r>
-      <w:proofErr w:type="spellStart"/>
-      <w:r>
-        <w:rPr>
-          <w:rFonts w:ascii="Arial" w:hAnsi="Arial" w:cs="Arial"/>
-          <w:sz w:val="20"/>
-        </w:rPr>
-        <w:t>Alpha</w:t>
-      </w:r>
-      <w:proofErr w:type="spellEnd"/>
-      <w:r>
-        <w:rPr>
-          <w:rFonts w:ascii="Arial" w:hAnsi="Arial" w:cs="Arial"/>
-          <w:sz w:val="20"/>
-        </w:rPr>
-        <w:t xml:space="preserve"> Delta Chapter </w:t>
+        <w:t>2014-</w:t>
+      </w:r>
+      <w:r>
+        <w:rPr>
+          <w:rFonts w:ascii="Arial" w:hAnsi="Arial" w:cs="Arial"/>
+          <w:sz w:val="20"/>
+        </w:rPr>
+        <w:t>2015</w:t>
+      </w:r>
+      <w:r>
+        <w:rPr>
+          <w:rFonts w:ascii="Arial" w:hAnsi="Arial" w:cs="Arial"/>
+          <w:sz w:val="20"/>
+        </w:rPr>
+        <w:tab/>
+      </w:r>
+      <w:r>
+        <w:rPr>
+          <w:rFonts w:ascii="Arial" w:hAnsi="Arial" w:cs="Arial"/>
+          <w:sz w:val="20"/>
+        </w:rPr>
+        <w:tab/>
+      </w:r>
+      <w:r>
+        <w:rPr>
+          <w:rFonts w:ascii="Arial" w:hAnsi="Arial" w:cs="Arial"/>
+          <w:sz w:val="20"/>
+        </w:rPr>
+        <w:tab/>
+      </w:r>
+      <w:r>
+        <w:rPr>
+          <w:rFonts w:ascii="Arial" w:hAnsi="Arial" w:cs="Arial"/>
+          <w:sz w:val="20"/>
+        </w:rPr>
+        <w:t xml:space="preserve">Alpha Alpha Delta Chapter </w:t>
       </w:r>
       <w:r>
         <w:rPr>
@@ -7400,51 +7745,42 @@
           <w:rFonts w:ascii="Arial" w:hAnsi="Arial" w:cs="Arial"/>
           <w:sz w:val="20"/>
         </w:rPr>
-        <w:t>Spring 2014</w:t>
-      </w:r>
-      <w:r>
-        <w:rPr>
-          <w:rFonts w:ascii="Arial" w:hAnsi="Arial" w:cs="Arial"/>
-          <w:sz w:val="20"/>
-        </w:rPr>
-        <w:tab/>
-      </w:r>
-      <w:r>
-        <w:rPr>
-          <w:rFonts w:ascii="Arial" w:hAnsi="Arial" w:cs="Arial"/>
-          <w:sz w:val="20"/>
-        </w:rPr>
-        <w:tab/>
-      </w:r>
-      <w:r>
-        <w:rPr>
-          <w:rFonts w:ascii="Arial" w:hAnsi="Arial" w:cs="Arial"/>
-          <w:sz w:val="20"/>
-        </w:rPr>
-        <w:tab/>
-      </w:r>
-      <w:r>
-        <w:rPr>
-          <w:rFonts w:ascii="Arial" w:hAnsi="Arial" w:cs="Arial"/>
-          <w:sz w:val="20"/>
-        </w:rPr>
-        <w:t xml:space="preserve">Alpha </w:t>
-      </w:r>
-      <w:proofErr w:type="spellStart"/>
-      <w:r>
-        <w:rPr>
-          <w:rFonts w:ascii="Arial" w:hAnsi="Arial" w:cs="Arial"/>
-          <w:sz w:val="20"/>
-        </w:rPr>
-        <w:t>Alpha</w:t>
-      </w:r>
-      <w:proofErr w:type="spellEnd"/>
-      <w:r>
-        <w:rPr>
-          <w:rFonts w:ascii="Arial" w:hAnsi="Arial" w:cs="Arial"/>
-          <w:sz w:val="20"/>
-        </w:rPr>
-        <w:t xml:space="preserve"> Delta Chapter </w:t>
+        <w:t>2014</w:t>
+      </w:r>
+      <w:r>
+        <w:rPr>
+          <w:rFonts w:ascii="Arial" w:hAnsi="Arial" w:cs="Arial"/>
+          <w:sz w:val="20"/>
+        </w:rPr>
+        <w:tab/>
+      </w:r>
+      <w:r>
+        <w:rPr>
+          <w:rFonts w:ascii="Arial" w:hAnsi="Arial" w:cs="Arial"/>
+          <w:sz w:val="20"/>
+        </w:rPr>
+        <w:tab/>
+      </w:r>
+      <w:r>
+        <w:rPr>
+          <w:rFonts w:ascii="Arial" w:hAnsi="Arial" w:cs="Arial"/>
+          <w:sz w:val="20"/>
+        </w:rPr>
+        <w:tab/>
+      </w:r>
+      <w:r>
+        <w:rPr>
+          <w:rFonts w:ascii="Arial" w:hAnsi="Arial" w:cs="Arial"/>
+          <w:sz w:val="20"/>
+        </w:rPr>
+        <w:tab/>
+      </w:r>
+      <w:r>
+        <w:rPr>
+          <w:rFonts w:ascii="Arial" w:hAnsi="Arial" w:cs="Arial"/>
+          <w:sz w:val="20"/>
+        </w:rPr>
+        <w:t xml:space="preserve">Alpha Alpha Delta Chapter </w:t>
       </w:r>
       <w:r>
         <w:rPr>
@@ -7457,16 +7793,6 @@
     <w:p>
       <w:pPr>
         <w:spacing w:after="0" w:line="240" w:lineRule="auto"/>
-        <w:ind w:firstLine="720"/>
-        <w:rPr>
-          <w:rFonts w:ascii="Arial" w:hAnsi="Arial" w:cs="Arial"/>
-          <w:sz w:val="20"/>
-        </w:rPr>
-      </w:pPr>
-    </w:p>
-    <w:p>
-      <w:pPr>
-        <w:spacing w:after="0" w:line="240" w:lineRule="auto"/>
         <w:rPr>
           <w:rFonts w:ascii="Arial" w:hAnsi="Arial" w:cs="Arial"/>
           <w:b/>
@@ -7487,162 +7813,161 @@
           <w:b/>
         </w:rPr>
         <w:t>References</w:t>
+      </w:r>
+    </w:p>
+    <w:p>
+      <w:pPr>
+        <w:spacing w:after="0" w:line="240" w:lineRule="auto"/>
+        <w:rPr>
+          <w:rFonts w:ascii="Arial" w:hAnsi="Arial" w:cs="Arial"/>
+          <w:sz w:val="20"/>
+        </w:rPr>
+      </w:pPr>
+      <w:r>
+        <w:rPr>
+          <w:rFonts w:ascii="Arial" w:hAnsi="Arial" w:cs="Arial"/>
+          <w:sz w:val="20"/>
+        </w:rPr>
+        <w:t>Elisa Beshero-Bondar</w:t>
+      </w:r>
+      <w:r>
+        <w:rPr>
+          <w:rFonts w:ascii="Arial" w:hAnsi="Arial" w:cs="Arial"/>
+          <w:sz w:val="20"/>
+        </w:rPr>
+        <w:t xml:space="preserve">, </w:t>
+      </w:r>
+      <w:r>
+        <w:rPr>
+          <w:rFonts w:ascii="Arial" w:hAnsi="Arial" w:cs="Arial"/>
+          <w:noProof/>
+          <w:sz w:val="20"/>
+        </w:rPr>
+        <w:t>Ph</w:t>
+      </w:r>
+      <w:r>
+        <w:rPr>
+          <w:rFonts w:ascii="Arial" w:hAnsi="Arial" w:cs="Arial"/>
+          <w:noProof/>
+          <w:sz w:val="20"/>
+        </w:rPr>
+        <w:t>.D.</w:t>
+      </w:r>
+      <w:r>
+        <w:rPr>
+          <w:rFonts w:ascii="Arial" w:hAnsi="Arial" w:cs="Arial"/>
+          <w:sz w:val="20"/>
+        </w:rPr>
+        <w:tab/>
+      </w:r>
+      <w:r>
+        <w:rPr>
+          <w:rFonts w:ascii="Arial" w:hAnsi="Arial" w:cs="Arial"/>
+          <w:sz w:val="20"/>
+        </w:rPr>
+        <w:tab/>
+      </w:r>
+      <w:r>
+        <w:rPr>
+          <w:rFonts w:ascii="Arial" w:hAnsi="Arial" w:cs="Arial"/>
+          <w:sz w:val="20"/>
+        </w:rPr>
+        <w:t>Associate Professor of English</w:t>
+      </w:r>
+      <w:r>
+        <w:rPr>
+          <w:rFonts w:ascii="Arial" w:hAnsi="Arial" w:cs="Arial"/>
+          <w:sz w:val="20"/>
+        </w:rPr>
+        <w:t>;</w:t>
+      </w:r>
+    </w:p>
+    <w:p>
+      <w:pPr>
+        <w:spacing w:after="0" w:line="240" w:lineRule="auto"/>
+        <w:rPr>
+          <w:rFonts w:ascii="Arial" w:hAnsi="Arial" w:cs="Arial"/>
+          <w:sz w:val="20"/>
+        </w:rPr>
+      </w:pPr>
+      <w:r>
+        <w:rPr>
+          <w:rStyle w:val="Hyperlink"/>
+          <w:rFonts w:ascii="Arial" w:hAnsi="Arial" w:cs="Arial"/>
+          <w:i/>
+          <w:color w:val="auto"/>
+          <w:sz w:val="18"/>
+          <w:u w:val="none"/>
+        </w:rPr>
+        <w:t>Employer</w:t>
+      </w:r>
+      <w:r>
+        <w:rPr>
+          <w:rStyle w:val="Hyperlink"/>
+          <w:rFonts w:ascii="Arial" w:hAnsi="Arial" w:cs="Arial"/>
+          <w:i/>
+          <w:color w:val="auto"/>
+          <w:sz w:val="18"/>
+          <w:u w:val="none"/>
+        </w:rPr>
+        <w:t xml:space="preserve"> / Professor</w:t>
+      </w:r>
+      <w:r>
+        <w:rPr>
+          <w:rFonts w:ascii="Arial" w:hAnsi="Arial" w:cs="Arial"/>
+          <w:sz w:val="20"/>
+        </w:rPr>
+        <w:tab/>
+      </w:r>
+      <w:r>
+        <w:rPr>
+          <w:rFonts w:ascii="Arial" w:hAnsi="Arial" w:cs="Arial"/>
+          <w:sz w:val="20"/>
+        </w:rPr>
+        <w:tab/>
+      </w:r>
+      <w:r>
+        <w:rPr>
+          <w:rFonts w:ascii="Arial" w:hAnsi="Arial" w:cs="Arial"/>
+          <w:sz w:val="20"/>
+        </w:rPr>
+        <w:tab/>
+        <w:t>Director of The</w:t>
+      </w:r>
+      <w:r>
+        <w:rPr>
+          <w:rFonts w:ascii="Arial" w:hAnsi="Arial" w:cs="Arial"/>
+          <w:sz w:val="20"/>
+        </w:rPr>
+        <w:t xml:space="preserve"> Center for the Digital Text</w:t>
+      </w:r>
+    </w:p>
+    <w:p>
+      <w:pPr>
+        <w:spacing w:after="0" w:line="240" w:lineRule="auto"/>
+        <w:ind w:left="2880" w:firstLine="720"/>
+        <w:rPr>
+          <w:rFonts w:ascii="Arial" w:hAnsi="Arial" w:cs="Arial"/>
+          <w:sz w:val="20"/>
+        </w:rPr>
+      </w:pPr>
+      <w:r>
+        <w:rPr>
+          <w:rFonts w:ascii="Arial" w:hAnsi="Arial" w:cs="Arial"/>
+          <w:noProof/>
+          <w:sz w:val="20"/>
+        </w:rPr>
+        <w:t>University</w:t>
+      </w:r>
+      <w:r>
+        <w:rPr>
+          <w:rFonts w:ascii="Arial" w:hAnsi="Arial" w:cs="Arial"/>
+          <w:sz w:val="20"/>
+        </w:rPr>
+        <w:t xml:space="preserve"> of Pittsburgh at Greensburg</w:t>
       </w:r>
       <w:bookmarkStart w:id="0" w:name="_GoBack"/>
       <w:bookmarkEnd w:id="0"/>
-    </w:p>
-    <w:p>
-      <w:pPr>
-        <w:spacing w:after="0" w:line="240" w:lineRule="auto"/>
-        <w:rPr>
-          <w:rFonts w:ascii="Arial" w:hAnsi="Arial" w:cs="Arial"/>
-          <w:sz w:val="20"/>
-        </w:rPr>
-      </w:pPr>
-      <w:r>
-        <w:rPr>
-          <w:rFonts w:ascii="Arial" w:hAnsi="Arial" w:cs="Arial"/>
-          <w:sz w:val="20"/>
-        </w:rPr>
-        <w:t xml:space="preserve">Elisa </w:t>
-      </w:r>
-      <w:proofErr w:type="spellStart"/>
-      <w:r>
-        <w:rPr>
-          <w:rFonts w:ascii="Arial" w:hAnsi="Arial" w:cs="Arial"/>
-          <w:sz w:val="20"/>
-        </w:rPr>
-        <w:t>Beshero-Bondar</w:t>
-      </w:r>
-      <w:proofErr w:type="spellEnd"/>
-      <w:r>
-        <w:rPr>
-          <w:rFonts w:ascii="Arial" w:hAnsi="Arial" w:cs="Arial"/>
-          <w:sz w:val="20"/>
-        </w:rPr>
-        <w:t xml:space="preserve">, </w:t>
-      </w:r>
-      <w:r>
-        <w:rPr>
-          <w:rFonts w:ascii="Arial" w:hAnsi="Arial" w:cs="Arial"/>
-          <w:noProof/>
-          <w:sz w:val="20"/>
-        </w:rPr>
-        <w:t>Ph</w:t>
-      </w:r>
-      <w:r>
-        <w:rPr>
-          <w:rFonts w:ascii="Arial" w:hAnsi="Arial" w:cs="Arial"/>
-          <w:noProof/>
-          <w:sz w:val="20"/>
-        </w:rPr>
-        <w:t>.D.</w:t>
-      </w:r>
-      <w:r>
-        <w:rPr>
-          <w:rFonts w:ascii="Arial" w:hAnsi="Arial" w:cs="Arial"/>
-          <w:sz w:val="20"/>
-        </w:rPr>
-        <w:tab/>
-      </w:r>
-      <w:r>
-        <w:rPr>
-          <w:rFonts w:ascii="Arial" w:hAnsi="Arial" w:cs="Arial"/>
-          <w:sz w:val="20"/>
-        </w:rPr>
-        <w:tab/>
-      </w:r>
-      <w:r>
-        <w:rPr>
-          <w:rFonts w:ascii="Arial" w:hAnsi="Arial" w:cs="Arial"/>
-          <w:sz w:val="20"/>
-        </w:rPr>
-        <w:t>Associate Professor of English</w:t>
-      </w:r>
-      <w:r>
-        <w:rPr>
-          <w:rFonts w:ascii="Arial" w:hAnsi="Arial" w:cs="Arial"/>
-          <w:sz w:val="20"/>
-        </w:rPr>
-        <w:t>;</w:t>
-      </w:r>
-    </w:p>
-    <w:p>
-      <w:pPr>
-        <w:spacing w:after="0" w:line="240" w:lineRule="auto"/>
-        <w:rPr>
-          <w:rFonts w:ascii="Arial" w:hAnsi="Arial" w:cs="Arial"/>
-          <w:sz w:val="20"/>
-        </w:rPr>
-      </w:pPr>
-      <w:r>
-        <w:rPr>
-          <w:rFonts w:ascii="Arial" w:hAnsi="Arial" w:cs="Arial"/>
-          <w:sz w:val="20"/>
-        </w:rPr>
-        <w:tab/>
-      </w:r>
-      <w:r>
-        <w:rPr>
-          <w:rFonts w:ascii="Arial" w:hAnsi="Arial" w:cs="Arial"/>
-          <w:sz w:val="20"/>
-        </w:rPr>
-        <w:tab/>
-      </w:r>
-      <w:r>
-        <w:rPr>
-          <w:rFonts w:ascii="Arial" w:hAnsi="Arial" w:cs="Arial"/>
-          <w:sz w:val="20"/>
-        </w:rPr>
-        <w:tab/>
-      </w:r>
-      <w:r>
-        <w:rPr>
-          <w:rFonts w:ascii="Arial" w:hAnsi="Arial" w:cs="Arial"/>
-          <w:sz w:val="20"/>
-        </w:rPr>
-        <w:tab/>
-      </w:r>
-      <w:r>
-        <w:rPr>
-          <w:rFonts w:ascii="Arial" w:hAnsi="Arial" w:cs="Arial"/>
-          <w:sz w:val="20"/>
-        </w:rPr>
-        <w:tab/>
-        <w:t>Director of The</w:t>
-      </w:r>
-      <w:r>
-        <w:rPr>
-          <w:rFonts w:ascii="Arial" w:hAnsi="Arial" w:cs="Arial"/>
-          <w:sz w:val="20"/>
-        </w:rPr>
-        <w:t xml:space="preserve"> Center for the Digital Text</w:t>
-      </w:r>
-    </w:p>
-    <w:p>
-      <w:pPr>
-        <w:spacing w:after="0" w:line="240" w:lineRule="auto"/>
-        <w:ind w:left="2880" w:firstLine="720"/>
-        <w:rPr>
-          <w:rFonts w:ascii="Arial" w:hAnsi="Arial" w:cs="Arial"/>
-          <w:sz w:val="20"/>
-        </w:rPr>
-      </w:pPr>
-      <w:r>
-        <w:rPr>
-          <w:rFonts w:ascii="Arial" w:hAnsi="Arial" w:cs="Arial"/>
-          <w:noProof/>
-          <w:sz w:val="20"/>
-        </w:rPr>
-        <w:t>University</w:t>
-      </w:r>
-      <w:r>
-        <w:rPr>
-          <w:rFonts w:ascii="Arial" w:hAnsi="Arial" w:cs="Arial"/>
-          <w:sz w:val="20"/>
-        </w:rPr>
-        <w:t xml:space="preserve"> of Pittsburgh at Greensburg</w:t>
-      </w:r>
     </w:p>
     <w:p>
       <w:pPr>
@@ -7702,11 +8027,294 @@
     <w:p>
       <w:pPr>
         <w:spacing w:after="0" w:line="240" w:lineRule="auto"/>
+        <w:rPr>
+          <w:rStyle w:val="Hyperlink"/>
+          <w:rFonts w:ascii="Arial" w:hAnsi="Arial" w:cs="Arial"/>
+          <w:sz w:val="20"/>
+        </w:rPr>
+      </w:pPr>
+    </w:p>
+    <w:p>
+      <w:pPr>
+        <w:spacing w:after="0" w:line="240" w:lineRule="auto"/>
+        <w:rPr>
+          <w:rStyle w:val="Hyperlink"/>
+          <w:rFonts w:ascii="Arial" w:hAnsi="Arial" w:cs="Arial"/>
+          <w:color w:val="auto"/>
+          <w:sz w:val="20"/>
+          <w:u w:val="none"/>
+        </w:rPr>
+      </w:pPr>
+      <w:r>
+        <w:rPr>
+          <w:rStyle w:val="Hyperlink"/>
+          <w:rFonts w:ascii="Arial" w:hAnsi="Arial" w:cs="Arial"/>
+          <w:color w:val="auto"/>
+          <w:sz w:val="20"/>
+          <w:u w:val="none"/>
+        </w:rPr>
+        <w:t xml:space="preserve">Robert Foley </w:t>
+      </w:r>
+      <w:r>
+        <w:rPr>
+          <w:rStyle w:val="Hyperlink"/>
+          <w:rFonts w:ascii="Arial" w:hAnsi="Arial" w:cs="Arial"/>
+          <w:color w:val="auto"/>
+          <w:sz w:val="20"/>
+          <w:u w:val="none"/>
+        </w:rPr>
+        <w:tab/>
+      </w:r>
+      <w:r>
+        <w:rPr>
+          <w:rStyle w:val="Hyperlink"/>
+          <w:rFonts w:ascii="Arial" w:hAnsi="Arial" w:cs="Arial"/>
+          <w:color w:val="auto"/>
+          <w:sz w:val="20"/>
+          <w:u w:val="none"/>
+        </w:rPr>
+        <w:tab/>
+      </w:r>
+      <w:r>
+        <w:rPr>
+          <w:rStyle w:val="Hyperlink"/>
+          <w:rFonts w:ascii="Arial" w:hAnsi="Arial" w:cs="Arial"/>
+          <w:color w:val="auto"/>
+          <w:sz w:val="20"/>
+          <w:u w:val="none"/>
+        </w:rPr>
+        <w:tab/>
+      </w:r>
+      <w:r>
+        <w:rPr>
+          <w:rStyle w:val="Hyperlink"/>
+          <w:rFonts w:ascii="Arial" w:hAnsi="Arial" w:cs="Arial"/>
+          <w:color w:val="auto"/>
+          <w:sz w:val="20"/>
+          <w:u w:val="none"/>
+        </w:rPr>
+        <w:tab/>
+        <w:t>Founding Member</w:t>
+      </w:r>
+    </w:p>
+    <w:p>
+      <w:pPr>
+        <w:spacing w:after="0" w:line="240" w:lineRule="auto"/>
+        <w:rPr>
+          <w:rStyle w:val="Hyperlink"/>
+          <w:rFonts w:ascii="Arial" w:hAnsi="Arial" w:cs="Arial"/>
+          <w:color w:val="auto"/>
+          <w:sz w:val="20"/>
+          <w:u w:val="none"/>
+        </w:rPr>
+      </w:pPr>
+      <w:r>
+        <w:rPr>
+          <w:rStyle w:val="Hyperlink"/>
+          <w:rFonts w:ascii="Arial" w:hAnsi="Arial" w:cs="Arial"/>
+          <w:i/>
+          <w:color w:val="auto"/>
+          <w:sz w:val="18"/>
+          <w:u w:val="none"/>
+        </w:rPr>
+        <w:t>Employer</w:t>
+      </w:r>
+      <w:r>
+        <w:rPr>
+          <w:rStyle w:val="Hyperlink"/>
+          <w:rFonts w:ascii="Arial" w:hAnsi="Arial" w:cs="Arial"/>
+          <w:color w:val="auto"/>
+          <w:sz w:val="20"/>
+          <w:u w:val="none"/>
+        </w:rPr>
+        <w:t xml:space="preserve"> </w:t>
+      </w:r>
+      <w:r>
+        <w:rPr>
+          <w:rStyle w:val="Hyperlink"/>
+          <w:rFonts w:ascii="Arial" w:hAnsi="Arial" w:cs="Arial"/>
+          <w:color w:val="auto"/>
+          <w:sz w:val="20"/>
+          <w:u w:val="none"/>
+        </w:rPr>
+        <w:tab/>
+      </w:r>
+      <w:r>
+        <w:rPr>
+          <w:rStyle w:val="Hyperlink"/>
+          <w:rFonts w:ascii="Arial" w:hAnsi="Arial" w:cs="Arial"/>
+          <w:color w:val="auto"/>
+          <w:sz w:val="20"/>
+          <w:u w:val="none"/>
+        </w:rPr>
+        <w:tab/>
+      </w:r>
+      <w:r>
+        <w:rPr>
+          <w:rStyle w:val="Hyperlink"/>
+          <w:rFonts w:ascii="Arial" w:hAnsi="Arial" w:cs="Arial"/>
+          <w:color w:val="auto"/>
+          <w:sz w:val="20"/>
+          <w:u w:val="none"/>
+        </w:rPr>
+        <w:tab/>
+      </w:r>
+      <w:r>
+        <w:rPr>
+          <w:rStyle w:val="Hyperlink"/>
+          <w:rFonts w:ascii="Arial" w:hAnsi="Arial" w:cs="Arial"/>
+          <w:color w:val="auto"/>
+          <w:sz w:val="20"/>
+          <w:u w:val="none"/>
+        </w:rPr>
+        <w:tab/>
+      </w:r>
+      <w:r>
+        <w:rPr>
+          <w:rStyle w:val="Hyperlink"/>
+          <w:rFonts w:ascii="Arial" w:hAnsi="Arial" w:cs="Arial"/>
+          <w:color w:val="auto"/>
+          <w:sz w:val="20"/>
+          <w:u w:val="none"/>
+        </w:rPr>
+        <w:t>B</w:t>
+      </w:r>
+      <w:r>
+        <w:rPr>
+          <w:rStyle w:val="Hyperlink"/>
+          <w:rFonts w:ascii="Arial" w:hAnsi="Arial" w:cs="Arial"/>
+          <w:color w:val="auto"/>
+          <w:sz w:val="20"/>
+          <w:u w:val="none"/>
+        </w:rPr>
+        <w:t>lack Rock Historical Society</w:t>
+      </w:r>
+    </w:p>
+    <w:p>
+      <w:pPr>
+        <w:spacing w:after="0" w:line="240" w:lineRule="auto"/>
+        <w:rPr>
+          <w:rStyle w:val="Hyperlink"/>
+          <w:rFonts w:ascii="Arial" w:hAnsi="Arial" w:cs="Arial"/>
+          <w:color w:val="auto"/>
+          <w:sz w:val="20"/>
+          <w:u w:val="none"/>
+        </w:rPr>
+      </w:pPr>
+      <w:r>
+        <w:rPr>
+          <w:rStyle w:val="Hyperlink"/>
+          <w:rFonts w:ascii="Arial" w:hAnsi="Arial" w:cs="Arial"/>
+          <w:color w:val="auto"/>
+          <w:sz w:val="20"/>
+          <w:u w:val="none"/>
+        </w:rPr>
+        <w:tab/>
+      </w:r>
+      <w:r>
+        <w:rPr>
+          <w:rStyle w:val="Hyperlink"/>
+          <w:rFonts w:ascii="Arial" w:hAnsi="Arial" w:cs="Arial"/>
+          <w:color w:val="auto"/>
+          <w:sz w:val="20"/>
+          <w:u w:val="none"/>
+        </w:rPr>
+        <w:tab/>
+      </w:r>
+      <w:r>
+        <w:rPr>
+          <w:rStyle w:val="Hyperlink"/>
+          <w:rFonts w:ascii="Arial" w:hAnsi="Arial" w:cs="Arial"/>
+          <w:color w:val="auto"/>
+          <w:sz w:val="20"/>
+          <w:u w:val="none"/>
+        </w:rPr>
+        <w:tab/>
+      </w:r>
+      <w:r>
+        <w:rPr>
+          <w:rStyle w:val="Hyperlink"/>
+          <w:rFonts w:ascii="Arial" w:hAnsi="Arial" w:cs="Arial"/>
+          <w:color w:val="auto"/>
+          <w:sz w:val="20"/>
+          <w:u w:val="none"/>
+        </w:rPr>
+        <w:tab/>
+      </w:r>
+      <w:r>
+        <w:rPr>
+          <w:rStyle w:val="Hyperlink"/>
+          <w:rFonts w:ascii="Arial" w:hAnsi="Arial" w:cs="Arial"/>
+          <w:color w:val="auto"/>
+          <w:sz w:val="20"/>
+          <w:u w:val="none"/>
+        </w:rPr>
+        <w:tab/>
+      </w:r>
+      <w:r>
+        <w:rPr>
+          <w:rStyle w:val="Hyperlink"/>
+          <w:rFonts w:ascii="Arial" w:hAnsi="Arial" w:cs="Arial"/>
+          <w:color w:val="auto"/>
+          <w:sz w:val="20"/>
+          <w:u w:val="none"/>
+        </w:rPr>
+        <w:t>Fairfield, Connecticut</w:t>
+      </w:r>
+      <w:r>
+        <w:rPr>
+          <w:rStyle w:val="Hyperlink"/>
+          <w:rFonts w:ascii="Arial" w:hAnsi="Arial" w:cs="Arial"/>
+          <w:color w:val="auto"/>
+          <w:sz w:val="20"/>
+          <w:u w:val="none"/>
+        </w:rPr>
+        <w:tab/>
+      </w:r>
+    </w:p>
+    <w:p>
+      <w:pPr>
+        <w:spacing w:after="0" w:line="240" w:lineRule="auto"/>
         <w:ind w:left="2880" w:firstLine="720"/>
         <w:rPr>
           <w:rStyle w:val="Hyperlink"/>
           <w:rFonts w:ascii="Arial" w:hAnsi="Arial" w:cs="Arial"/>
-          <w:sz w:val="20"/>
+          <w:color w:val="auto"/>
+          <w:sz w:val="20"/>
+          <w:u w:val="none"/>
+        </w:rPr>
+      </w:pPr>
+      <w:hyperlink r:id="rId53" w:history="1">
+        <w:r>
+          <w:rPr>
+            <w:rStyle w:val="Hyperlink"/>
+            <w:rFonts w:ascii="Arial" w:hAnsi="Arial" w:cs="Arial"/>
+            <w:sz w:val="20"/>
+          </w:rPr>
+          <w:t>bportnow@gmail.com</w:t>
+        </w:r>
+      </w:hyperlink>
+      <w:r>
+        <w:rPr>
+          <w:rStyle w:val="Hyperlink"/>
+          <w:rFonts w:ascii="Arial" w:hAnsi="Arial" w:cs="Arial"/>
+          <w:color w:val="auto"/>
+          <w:sz w:val="20"/>
+          <w:u w:val="none"/>
+        </w:rPr>
+        <w:t xml:space="preserve"> </w:t>
+      </w:r>
+    </w:p>
+    <w:p>
+      <w:pPr>
+        <w:spacing w:after="0" w:line="240" w:lineRule="auto"/>
+        <w:ind w:left="2880" w:firstLine="720"/>
+        <w:rPr>
+          <w:rStyle w:val="Hyperlink"/>
+          <w:rFonts w:ascii="Arial" w:hAnsi="Arial" w:cs="Arial"/>
+          <w:color w:val="auto"/>
+          <w:sz w:val="20"/>
+          <w:u w:val="none"/>
         </w:rPr>
       </w:pPr>
     </w:p>
@@ -7772,6 +8380,65 @@
     <w:p>
       <w:pPr>
         <w:spacing w:after="0" w:line="240" w:lineRule="auto"/>
+        <w:rPr>
+          <w:rFonts w:ascii="Arial" w:hAnsi="Arial" w:cs="Arial"/>
+          <w:sz w:val="20"/>
+        </w:rPr>
+      </w:pPr>
+      <w:r>
+        <w:rPr>
+          <w:rFonts w:ascii="Arial" w:hAnsi="Arial" w:cs="Arial"/>
+          <w:i/>
+          <w:sz w:val="18"/>
+        </w:rPr>
+        <w:t>Mentor</w:t>
+      </w:r>
+      <w:r>
+        <w:rPr>
+          <w:rFonts w:ascii="Arial" w:hAnsi="Arial" w:cs="Arial"/>
+          <w:sz w:val="20"/>
+        </w:rPr>
+        <w:tab/>
+      </w:r>
+      <w:r>
+        <w:rPr>
+          <w:rFonts w:ascii="Arial" w:hAnsi="Arial" w:cs="Arial"/>
+          <w:sz w:val="20"/>
+        </w:rPr>
+        <w:tab/>
+      </w:r>
+      <w:r>
+        <w:rPr>
+          <w:rFonts w:ascii="Arial" w:hAnsi="Arial" w:cs="Arial"/>
+          <w:sz w:val="20"/>
+        </w:rPr>
+        <w:tab/>
+      </w:r>
+      <w:r>
+        <w:rPr>
+          <w:rFonts w:ascii="Arial" w:hAnsi="Arial" w:cs="Arial"/>
+          <w:sz w:val="20"/>
+        </w:rPr>
+        <w:tab/>
+      </w:r>
+      <w:r>
+        <w:rPr>
+          <w:rFonts w:ascii="Arial" w:hAnsi="Arial" w:cs="Arial"/>
+          <w:sz w:val="20"/>
+        </w:rPr>
+        <w:tab/>
+      </w:r>
+      <w:r>
+        <w:rPr>
+          <w:rFonts w:ascii="Arial" w:hAnsi="Arial" w:cs="Arial"/>
+          <w:sz w:val="20"/>
+        </w:rPr>
+        <w:t>The Ohio State University</w:t>
+      </w:r>
+    </w:p>
+    <w:p>
+      <w:pPr>
+        <w:spacing w:after="0" w:line="240" w:lineRule="auto"/>
         <w:ind w:left="2880" w:firstLine="720"/>
         <w:rPr>
           <w:rFonts w:ascii="Arial" w:hAnsi="Arial" w:cs="Arial"/>
@@ -7783,7 +8450,7 @@
           <w:rFonts w:ascii="Arial" w:hAnsi="Arial" w:cs="Arial"/>
           <w:sz w:val="20"/>
         </w:rPr>
-        <w:t>The Ohio State University</w:t>
+        <w:t>1858 Neil Avenue Mall</w:t>
       </w:r>
     </w:p>
     <w:p>
@@ -7800,7 +8467,7 @@
           <w:rFonts w:ascii="Arial" w:hAnsi="Arial" w:cs="Arial"/>
           <w:sz w:val="20"/>
         </w:rPr>
-        <w:t>1858 Neil Avenue Mall</w:t>
+        <w:t>Columbus, OH 43210</w:t>
       </w:r>
     </w:p>
     <w:p>
@@ -7812,24 +8479,7 @@
           <w:sz w:val="20"/>
         </w:rPr>
       </w:pPr>
-      <w:r>
-        <w:rPr>
-          <w:rFonts w:ascii="Arial" w:hAnsi="Arial" w:cs="Arial"/>
-          <w:sz w:val="20"/>
-        </w:rPr>
-        <w:t>Columbus, OH 43210</w:t>
-      </w:r>
-    </w:p>
-    <w:p>
-      <w:pPr>
-        <w:spacing w:after="0" w:line="240" w:lineRule="auto"/>
-        <w:ind w:left="2880" w:firstLine="720"/>
-        <w:rPr>
-          <w:rFonts w:ascii="Arial" w:hAnsi="Arial" w:cs="Arial"/>
-          <w:sz w:val="20"/>
-        </w:rPr>
-      </w:pPr>
-      <w:hyperlink r:id="rId53" w:history="1">
+      <w:hyperlink r:id="rId54" w:history="1">
         <w:r>
           <w:rPr>
             <w:rStyle w:val="Hyperlink"/>
@@ -7912,6 +8562,84 @@
     <w:p>
       <w:pPr>
         <w:spacing w:after="0" w:line="240" w:lineRule="auto"/>
+        <w:rPr>
+          <w:rFonts w:ascii="Arial" w:hAnsi="Arial" w:cs="Arial"/>
+          <w:sz w:val="20"/>
+        </w:rPr>
+      </w:pPr>
+      <w:r>
+        <w:rPr>
+          <w:rStyle w:val="Hyperlink"/>
+          <w:rFonts w:ascii="Arial" w:hAnsi="Arial" w:cs="Arial"/>
+          <w:i/>
+          <w:color w:val="auto"/>
+          <w:sz w:val="18"/>
+          <w:u w:val="none"/>
+        </w:rPr>
+        <w:t>Employer</w:t>
+      </w:r>
+      <w:r>
+        <w:rPr>
+          <w:rStyle w:val="Hyperlink"/>
+          <w:rFonts w:ascii="Arial" w:hAnsi="Arial" w:cs="Arial"/>
+          <w:i/>
+          <w:color w:val="auto"/>
+          <w:sz w:val="18"/>
+          <w:u w:val="none"/>
+        </w:rPr>
+        <w:t xml:space="preserve"> / Professor</w:t>
+      </w:r>
+      <w:r>
+        <w:rPr>
+          <w:rFonts w:ascii="Arial" w:hAnsi="Arial" w:cs="Arial"/>
+          <w:noProof/>
+          <w:sz w:val="20"/>
+        </w:rPr>
+        <w:t xml:space="preserve"> </w:t>
+      </w:r>
+      <w:r>
+        <w:rPr>
+          <w:rFonts w:ascii="Arial" w:hAnsi="Arial" w:cs="Arial"/>
+          <w:noProof/>
+          <w:sz w:val="20"/>
+        </w:rPr>
+        <w:tab/>
+      </w:r>
+      <w:r>
+        <w:rPr>
+          <w:rFonts w:ascii="Arial" w:hAnsi="Arial" w:cs="Arial"/>
+          <w:noProof/>
+          <w:sz w:val="20"/>
+        </w:rPr>
+        <w:tab/>
+      </w:r>
+      <w:r>
+        <w:rPr>
+          <w:rFonts w:ascii="Arial" w:hAnsi="Arial" w:cs="Arial"/>
+          <w:noProof/>
+          <w:sz w:val="20"/>
+        </w:rPr>
+        <w:tab/>
+      </w:r>
+      <w:r>
+        <w:rPr>
+          <w:rFonts w:ascii="Arial" w:hAnsi="Arial" w:cs="Arial"/>
+          <w:noProof/>
+          <w:sz w:val="20"/>
+        </w:rPr>
+        <w:t>University</w:t>
+      </w:r>
+      <w:r>
+        <w:rPr>
+          <w:rFonts w:ascii="Arial" w:hAnsi="Arial" w:cs="Arial"/>
+          <w:sz w:val="20"/>
+        </w:rPr>
+        <w:t xml:space="preserve"> of Pittsburgh at Greensburg</w:t>
+      </w:r>
+    </w:p>
+    <w:p>
+      <w:pPr>
+        <w:spacing w:after="0" w:line="240" w:lineRule="auto"/>
         <w:ind w:left="2880" w:firstLine="720"/>
         <w:rPr>
           <w:rFonts w:ascii="Arial" w:hAnsi="Arial" w:cs="Arial"/>
@@ -7921,17 +8649,9 @@
       <w:r>
         <w:rPr>
           <w:rFonts w:ascii="Arial" w:hAnsi="Arial" w:cs="Arial"/>
-          <w:noProof/>
-          <w:sz w:val="20"/>
-        </w:rPr>
-        <w:t>University</w:t>
-      </w:r>
-      <w:r>
-        <w:rPr>
-          <w:rFonts w:ascii="Arial" w:hAnsi="Arial" w:cs="Arial"/>
-          <w:sz w:val="20"/>
-        </w:rPr>
-        <w:t xml:space="preserve"> of Pittsburgh at Greensburg</w:t>
+          <w:sz w:val="20"/>
+        </w:rPr>
+        <w:t>150 Finoli Drive</w:t>
       </w:r>
     </w:p>
     <w:p>
@@ -7948,23 +8668,6 @@
           <w:rFonts w:ascii="Arial" w:hAnsi="Arial" w:cs="Arial"/>
           <w:sz w:val="20"/>
         </w:rPr>
-        <w:t>150 Finoli Drive</w:t>
-      </w:r>
-    </w:p>
-    <w:p>
-      <w:pPr>
-        <w:spacing w:after="0" w:line="240" w:lineRule="auto"/>
-        <w:ind w:left="2880" w:firstLine="720"/>
-        <w:rPr>
-          <w:rFonts w:ascii="Arial" w:hAnsi="Arial" w:cs="Arial"/>
-          <w:sz w:val="20"/>
-        </w:rPr>
-      </w:pPr>
-      <w:r>
-        <w:rPr>
-          <w:rFonts w:ascii="Arial" w:hAnsi="Arial" w:cs="Arial"/>
-          <w:sz w:val="20"/>
-        </w:rPr>
         <w:t>Greensburg, PA 15601</w:t>
       </w:r>
     </w:p>
@@ -7982,37 +8685,38 @@
           <w:rFonts w:ascii="Arial" w:hAnsi="Arial" w:cs="Arial"/>
           <w:sz w:val="20"/>
         </w:rPr>
-        <w:tab/>
-      </w:r>
-      <w:r>
-        <w:rPr>
-          <w:rFonts w:ascii="Arial" w:hAnsi="Arial" w:cs="Arial"/>
-          <w:sz w:val="20"/>
-        </w:rPr>
-        <w:tab/>
-      </w:r>
-      <w:r>
-        <w:rPr>
-          <w:rFonts w:ascii="Arial" w:hAnsi="Arial" w:cs="Arial"/>
-          <w:sz w:val="20"/>
-        </w:rPr>
-        <w:tab/>
-      </w:r>
-      <w:r>
-        <w:rPr>
-          <w:rFonts w:ascii="Arial" w:hAnsi="Arial" w:cs="Arial"/>
-          <w:sz w:val="20"/>
-        </w:rPr>
-        <w:tab/>
-      </w:r>
-      <w:r>
-        <w:rPr>
-          <w:rFonts w:ascii="Arial" w:hAnsi="Arial" w:cs="Arial"/>
-          <w:sz w:val="20"/>
-        </w:rPr>
-        <w:tab/>
-      </w:r>
-      <w:hyperlink r:id="rId54" w:history="1">
+        <w:lastRenderedPageBreak/>
+        <w:tab/>
+      </w:r>
+      <w:r>
+        <w:rPr>
+          <w:rFonts w:ascii="Arial" w:hAnsi="Arial" w:cs="Arial"/>
+          <w:sz w:val="20"/>
+        </w:rPr>
+        <w:tab/>
+      </w:r>
+      <w:r>
+        <w:rPr>
+          <w:rFonts w:ascii="Arial" w:hAnsi="Arial" w:cs="Arial"/>
+          <w:sz w:val="20"/>
+        </w:rPr>
+        <w:tab/>
+      </w:r>
+      <w:r>
+        <w:rPr>
+          <w:rFonts w:ascii="Arial" w:hAnsi="Arial" w:cs="Arial"/>
+          <w:sz w:val="20"/>
+        </w:rPr>
+        <w:tab/>
+      </w:r>
+      <w:r>
+        <w:rPr>
+          <w:rFonts w:ascii="Arial" w:hAnsi="Arial" w:cs="Arial"/>
+          <w:sz w:val="20"/>
+        </w:rPr>
+        <w:tab/>
+      </w:r>
+      <w:hyperlink r:id="rId55" w:history="1">
         <w:r>
           <w:rPr>
             <w:rStyle w:val="Hyperlink"/>
@@ -8027,6 +8731,461 @@
       <w:pPr>
         <w:spacing w:after="0" w:line="240" w:lineRule="auto"/>
         <w:rPr>
+          <w:rStyle w:val="Hyperlink"/>
+          <w:rFonts w:ascii="Arial" w:hAnsi="Arial" w:cs="Arial"/>
+          <w:sz w:val="20"/>
+        </w:rPr>
+      </w:pPr>
+    </w:p>
+    <w:p>
+      <w:pPr>
+        <w:spacing w:after="0" w:line="240" w:lineRule="auto"/>
+        <w:rPr>
+          <w:rFonts w:ascii="Arial" w:hAnsi="Arial" w:cs="Arial"/>
+          <w:sz w:val="20"/>
+        </w:rPr>
+      </w:pPr>
+      <w:r>
+        <w:rPr>
+          <w:rFonts w:ascii="Arial" w:hAnsi="Arial" w:cs="Arial"/>
+          <w:sz w:val="20"/>
+        </w:rPr>
+        <w:t>Pilar Herr</w:t>
+      </w:r>
+      <w:r>
+        <w:rPr>
+          <w:rFonts w:ascii="Arial" w:hAnsi="Arial" w:cs="Arial"/>
+          <w:sz w:val="20"/>
+        </w:rPr>
+        <w:t xml:space="preserve">, </w:t>
+      </w:r>
+      <w:r>
+        <w:rPr>
+          <w:rFonts w:ascii="Arial" w:hAnsi="Arial" w:cs="Arial"/>
+          <w:noProof/>
+          <w:sz w:val="20"/>
+        </w:rPr>
+        <w:t>Ph</w:t>
+      </w:r>
+      <w:r>
+        <w:rPr>
+          <w:rFonts w:ascii="Arial" w:hAnsi="Arial" w:cs="Arial"/>
+          <w:noProof/>
+          <w:sz w:val="20"/>
+        </w:rPr>
+        <w:t>.D.</w:t>
+      </w:r>
+      <w:r>
+        <w:rPr>
+          <w:rFonts w:ascii="Arial" w:hAnsi="Arial" w:cs="Arial"/>
+          <w:sz w:val="20"/>
+        </w:rPr>
+        <w:tab/>
+      </w:r>
+      <w:r>
+        <w:rPr>
+          <w:rFonts w:ascii="Arial" w:hAnsi="Arial" w:cs="Arial"/>
+          <w:sz w:val="20"/>
+        </w:rPr>
+        <w:tab/>
+      </w:r>
+      <w:r>
+        <w:rPr>
+          <w:rFonts w:ascii="Arial" w:hAnsi="Arial" w:cs="Arial"/>
+          <w:sz w:val="20"/>
+        </w:rPr>
+        <w:tab/>
+      </w:r>
+      <w:r>
+        <w:rPr>
+          <w:rFonts w:ascii="Arial" w:hAnsi="Arial" w:cs="Arial"/>
+          <w:sz w:val="20"/>
+        </w:rPr>
+        <w:t>Assistant Professor of History</w:t>
+      </w:r>
+    </w:p>
+    <w:p>
+      <w:pPr>
+        <w:spacing w:after="0" w:line="240" w:lineRule="auto"/>
+        <w:rPr>
+          <w:rFonts w:ascii="Arial" w:hAnsi="Arial" w:cs="Arial"/>
+          <w:sz w:val="20"/>
+        </w:rPr>
+      </w:pPr>
+      <w:r>
+        <w:rPr>
+          <w:rStyle w:val="Hyperlink"/>
+          <w:rFonts w:ascii="Arial" w:hAnsi="Arial" w:cs="Arial"/>
+          <w:i/>
+          <w:color w:val="auto"/>
+          <w:sz w:val="18"/>
+          <w:u w:val="none"/>
+        </w:rPr>
+        <w:t>Professor</w:t>
+      </w:r>
+      <w:r>
+        <w:rPr>
+          <w:rFonts w:ascii="Arial" w:hAnsi="Arial" w:cs="Arial"/>
+          <w:noProof/>
+          <w:sz w:val="20"/>
+        </w:rPr>
+        <w:t xml:space="preserve"> </w:t>
+      </w:r>
+      <w:r>
+        <w:rPr>
+          <w:rFonts w:ascii="Arial" w:hAnsi="Arial" w:cs="Arial"/>
+          <w:noProof/>
+          <w:sz w:val="20"/>
+        </w:rPr>
+        <w:tab/>
+      </w:r>
+      <w:r>
+        <w:rPr>
+          <w:rFonts w:ascii="Arial" w:hAnsi="Arial" w:cs="Arial"/>
+          <w:noProof/>
+          <w:sz w:val="20"/>
+        </w:rPr>
+        <w:tab/>
+      </w:r>
+      <w:r>
+        <w:rPr>
+          <w:rFonts w:ascii="Arial" w:hAnsi="Arial" w:cs="Arial"/>
+          <w:noProof/>
+          <w:sz w:val="20"/>
+        </w:rPr>
+        <w:tab/>
+      </w:r>
+      <w:r>
+        <w:rPr>
+          <w:rFonts w:ascii="Arial" w:hAnsi="Arial" w:cs="Arial"/>
+          <w:noProof/>
+          <w:sz w:val="20"/>
+        </w:rPr>
+        <w:tab/>
+      </w:r>
+      <w:r>
+        <w:rPr>
+          <w:rFonts w:ascii="Arial" w:hAnsi="Arial" w:cs="Arial"/>
+          <w:noProof/>
+          <w:sz w:val="20"/>
+        </w:rPr>
+        <w:t>University</w:t>
+      </w:r>
+      <w:r>
+        <w:rPr>
+          <w:rFonts w:ascii="Arial" w:hAnsi="Arial" w:cs="Arial"/>
+          <w:sz w:val="20"/>
+        </w:rPr>
+        <w:t xml:space="preserve"> of Pittsburgh at Greensburg</w:t>
+      </w:r>
+    </w:p>
+    <w:p>
+      <w:pPr>
+        <w:spacing w:after="0" w:line="240" w:lineRule="auto"/>
+        <w:ind w:left="2880" w:firstLine="720"/>
+        <w:rPr>
+          <w:rFonts w:ascii="Arial" w:hAnsi="Arial" w:cs="Arial"/>
+          <w:sz w:val="20"/>
+        </w:rPr>
+      </w:pPr>
+      <w:r>
+        <w:rPr>
+          <w:rFonts w:ascii="Arial" w:hAnsi="Arial" w:cs="Arial"/>
+          <w:sz w:val="20"/>
+        </w:rPr>
+        <w:t>150 Finoli Drive</w:t>
+      </w:r>
+    </w:p>
+    <w:p>
+      <w:pPr>
+        <w:spacing w:after="0" w:line="240" w:lineRule="auto"/>
+        <w:ind w:left="2880" w:firstLine="720"/>
+        <w:rPr>
+          <w:rFonts w:ascii="Arial" w:hAnsi="Arial" w:cs="Arial"/>
+          <w:sz w:val="20"/>
+          <w:szCs w:val="20"/>
+        </w:rPr>
+      </w:pPr>
+      <w:r>
+        <w:rPr>
+          <w:rFonts w:ascii="Arial" w:hAnsi="Arial" w:cs="Arial"/>
+          <w:sz w:val="20"/>
+          <w:szCs w:val="20"/>
+        </w:rPr>
+        <w:t>Greensburg, PA 15601</w:t>
+      </w:r>
+    </w:p>
+    <w:p>
+      <w:pPr>
+        <w:spacing w:after="0" w:line="240" w:lineRule="auto"/>
+        <w:rPr>
+          <w:rFonts w:ascii="Arial" w:hAnsi="Arial" w:cs="Arial"/>
+          <w:sz w:val="20"/>
+          <w:szCs w:val="20"/>
+        </w:rPr>
+      </w:pPr>
+      <w:r>
+        <w:rPr>
+          <w:rFonts w:ascii="Arial" w:hAnsi="Arial" w:cs="Arial"/>
+          <w:sz w:val="20"/>
+          <w:szCs w:val="20"/>
+        </w:rPr>
+        <w:tab/>
+      </w:r>
+      <w:r>
+        <w:rPr>
+          <w:rFonts w:ascii="Arial" w:hAnsi="Arial" w:cs="Arial"/>
+          <w:sz w:val="20"/>
+          <w:szCs w:val="20"/>
+        </w:rPr>
+        <w:tab/>
+      </w:r>
+      <w:r>
+        <w:rPr>
+          <w:rFonts w:ascii="Arial" w:hAnsi="Arial" w:cs="Arial"/>
+          <w:sz w:val="20"/>
+          <w:szCs w:val="20"/>
+        </w:rPr>
+        <w:tab/>
+      </w:r>
+      <w:r>
+        <w:rPr>
+          <w:rFonts w:ascii="Arial" w:hAnsi="Arial" w:cs="Arial"/>
+          <w:sz w:val="20"/>
+          <w:szCs w:val="20"/>
+        </w:rPr>
+        <w:tab/>
+      </w:r>
+      <w:r>
+        <w:rPr>
+          <w:rFonts w:ascii="Arial" w:hAnsi="Arial" w:cs="Arial"/>
+          <w:sz w:val="20"/>
+          <w:szCs w:val="20"/>
+        </w:rPr>
+        <w:tab/>
+      </w:r>
+      <w:hyperlink r:id="rId56" w:history="1">
+        <w:r>
+          <w:rPr>
+            <w:rStyle w:val="Hyperlink"/>
+            <w:rFonts w:ascii="Arial" w:hAnsi="Arial" w:cs="Arial"/>
+            <w:sz w:val="20"/>
+            <w:szCs w:val="20"/>
+          </w:rPr>
+          <w:t>pmh3@pitt.edu</w:t>
+        </w:r>
+      </w:hyperlink>
+      <w:r>
+        <w:rPr>
+          <w:rFonts w:ascii="Arial" w:hAnsi="Arial" w:cs="Arial"/>
+          <w:sz w:val="20"/>
+          <w:szCs w:val="20"/>
+        </w:rPr>
+        <w:t xml:space="preserve"> </w:t>
+      </w:r>
+    </w:p>
+    <w:p>
+      <w:pPr>
+        <w:spacing w:after="0" w:line="240" w:lineRule="auto"/>
+        <w:rPr>
+          <w:rFonts w:ascii="Arial" w:hAnsi="Arial" w:cs="Arial"/>
+          <w:sz w:val="20"/>
+          <w:szCs w:val="20"/>
+        </w:rPr>
+      </w:pPr>
+    </w:p>
+    <w:p>
+      <w:pPr>
+        <w:spacing w:after="0" w:line="240" w:lineRule="auto"/>
+        <w:rPr>
+          <w:rFonts w:ascii="Arial" w:hAnsi="Arial" w:cs="Arial"/>
+          <w:sz w:val="20"/>
+        </w:rPr>
+      </w:pPr>
+      <w:r>
+        <w:rPr>
+          <w:rFonts w:ascii="Arial" w:hAnsi="Arial" w:cs="Arial"/>
+          <w:sz w:val="20"/>
+        </w:rPr>
+        <w:t>Jessica Kadie-Barclay</w:t>
+      </w:r>
+      <w:r>
+        <w:rPr>
+          <w:rFonts w:ascii="Arial" w:hAnsi="Arial" w:cs="Arial"/>
+          <w:sz w:val="20"/>
+        </w:rPr>
+        <w:tab/>
+      </w:r>
+      <w:r>
+        <w:rPr>
+          <w:rFonts w:ascii="Arial" w:hAnsi="Arial" w:cs="Arial"/>
+          <w:sz w:val="20"/>
+        </w:rPr>
+        <w:tab/>
+      </w:r>
+      <w:r>
+        <w:rPr>
+          <w:rFonts w:ascii="Arial" w:hAnsi="Arial" w:cs="Arial"/>
+          <w:sz w:val="20"/>
+        </w:rPr>
+        <w:tab/>
+      </w:r>
+      <w:r>
+        <w:rPr>
+          <w:rFonts w:ascii="Arial" w:hAnsi="Arial" w:cs="Arial"/>
+          <w:sz w:val="20"/>
+        </w:rPr>
+        <w:t>Managing Director</w:t>
+      </w:r>
+    </w:p>
+    <w:p>
+      <w:pPr>
+        <w:spacing w:after="0" w:line="240" w:lineRule="auto"/>
+        <w:rPr>
+          <w:rFonts w:ascii="Arial" w:hAnsi="Arial" w:cs="Arial"/>
+          <w:sz w:val="20"/>
+        </w:rPr>
+      </w:pPr>
+      <w:r>
+        <w:rPr>
+          <w:rStyle w:val="Hyperlink"/>
+          <w:rFonts w:ascii="Arial" w:hAnsi="Arial" w:cs="Arial"/>
+          <w:i/>
+          <w:color w:val="auto"/>
+          <w:sz w:val="18"/>
+          <w:u w:val="none"/>
+        </w:rPr>
+        <w:t>Volunteer Contact</w:t>
+      </w:r>
+      <w:r>
+        <w:rPr>
+          <w:rFonts w:ascii="Arial" w:hAnsi="Arial" w:cs="Arial"/>
+          <w:noProof/>
+          <w:sz w:val="20"/>
+        </w:rPr>
+        <w:tab/>
+      </w:r>
+      <w:r>
+        <w:rPr>
+          <w:rFonts w:ascii="Arial" w:hAnsi="Arial" w:cs="Arial"/>
+          <w:noProof/>
+          <w:sz w:val="20"/>
+        </w:rPr>
+        <w:tab/>
+      </w:r>
+      <w:r>
+        <w:rPr>
+          <w:rFonts w:ascii="Arial" w:hAnsi="Arial" w:cs="Arial"/>
+          <w:noProof/>
+          <w:sz w:val="20"/>
+        </w:rPr>
+        <w:tab/>
+      </w:r>
+      <w:r>
+        <w:rPr>
+          <w:rFonts w:ascii="Arial" w:hAnsi="Arial" w:cs="Arial"/>
+          <w:noProof/>
+          <w:sz w:val="20"/>
+        </w:rPr>
+        <w:t>West Overton Village &amp; Museums</w:t>
+      </w:r>
+    </w:p>
+    <w:p>
+      <w:pPr>
+        <w:spacing w:after="0" w:line="240" w:lineRule="auto"/>
+        <w:rPr>
+          <w:rFonts w:ascii="Arial" w:hAnsi="Arial" w:cs="Arial"/>
+          <w:sz w:val="20"/>
+        </w:rPr>
+      </w:pPr>
+      <w:r>
+        <w:rPr>
+          <w:rFonts w:ascii="Arial" w:hAnsi="Arial" w:cs="Arial"/>
+          <w:sz w:val="20"/>
+        </w:rPr>
+        <w:tab/>
+      </w:r>
+      <w:r>
+        <w:rPr>
+          <w:rFonts w:ascii="Arial" w:hAnsi="Arial" w:cs="Arial"/>
+          <w:sz w:val="20"/>
+        </w:rPr>
+        <w:tab/>
+      </w:r>
+      <w:r>
+        <w:rPr>
+          <w:rFonts w:ascii="Arial" w:hAnsi="Arial" w:cs="Arial"/>
+          <w:sz w:val="20"/>
+        </w:rPr>
+        <w:tab/>
+      </w:r>
+      <w:r>
+        <w:rPr>
+          <w:rFonts w:ascii="Arial" w:hAnsi="Arial" w:cs="Arial"/>
+          <w:sz w:val="20"/>
+        </w:rPr>
+        <w:tab/>
+      </w:r>
+      <w:r>
+        <w:rPr>
+          <w:rFonts w:ascii="Arial" w:hAnsi="Arial" w:cs="Arial"/>
+          <w:sz w:val="20"/>
+        </w:rPr>
+        <w:tab/>
+        <w:t>109 West Overton Road</w:t>
+      </w:r>
+    </w:p>
+    <w:p>
+      <w:pPr>
+        <w:spacing w:after="0" w:line="240" w:lineRule="auto"/>
+        <w:ind w:left="2880" w:firstLine="720"/>
+        <w:rPr>
+          <w:rFonts w:ascii="Arial" w:hAnsi="Arial" w:cs="Arial"/>
+          <w:sz w:val="20"/>
+        </w:rPr>
+      </w:pPr>
+      <w:r>
+        <w:rPr>
+          <w:rFonts w:ascii="Arial" w:hAnsi="Arial" w:cs="Arial"/>
+          <w:sz w:val="20"/>
+        </w:rPr>
+        <w:t xml:space="preserve"> Scottdale, PA 15683</w:t>
+      </w:r>
+    </w:p>
+    <w:p>
+      <w:pPr>
+        <w:spacing w:after="0" w:line="240" w:lineRule="auto"/>
+        <w:ind w:left="2880" w:firstLine="720"/>
+        <w:rPr>
+          <w:rFonts w:ascii="Arial" w:hAnsi="Arial" w:cs="Arial"/>
+          <w:sz w:val="20"/>
+          <w:szCs w:val="20"/>
+        </w:rPr>
+      </w:pPr>
+      <w:hyperlink r:id="rId57" w:history="1">
+        <w:r>
+          <w:rPr>
+            <w:rStyle w:val="Hyperlink"/>
+            <w:rFonts w:ascii="Arial" w:hAnsi="Arial" w:cs="Arial"/>
+            <w:sz w:val="20"/>
+            <w:szCs w:val="20"/>
+          </w:rPr>
+          <w:t>jessica@westovertonvillage.org</w:t>
+        </w:r>
+      </w:hyperlink>
+      <w:r>
+        <w:rPr>
+          <w:rFonts w:ascii="Arial" w:hAnsi="Arial" w:cs="Arial"/>
+          <w:sz w:val="20"/>
+          <w:szCs w:val="20"/>
+        </w:rPr>
+        <w:t xml:space="preserve"> </w:t>
+      </w:r>
+    </w:p>
+    <w:p>
+      <w:pPr>
+        <w:spacing w:after="0" w:line="240" w:lineRule="auto"/>
+        <w:rPr>
           <w:rFonts w:ascii="Arial" w:hAnsi="Arial" w:cs="Arial"/>
           <w:sz w:val="20"/>
         </w:rPr>
@@ -8095,6 +9254,81 @@
     <w:p>
       <w:pPr>
         <w:spacing w:after="0" w:line="240" w:lineRule="auto"/>
+        <w:rPr>
+          <w:rFonts w:ascii="Arial" w:hAnsi="Arial" w:cs="Arial"/>
+          <w:sz w:val="20"/>
+        </w:rPr>
+      </w:pPr>
+      <w:r>
+        <w:rPr>
+          <w:rStyle w:val="Hyperlink"/>
+          <w:rFonts w:ascii="Arial" w:hAnsi="Arial" w:cs="Arial"/>
+          <w:i/>
+          <w:color w:val="auto"/>
+          <w:sz w:val="18"/>
+          <w:u w:val="none"/>
+        </w:rPr>
+        <w:t>Professor</w:t>
+      </w:r>
+      <w:r>
+        <w:rPr>
+          <w:rFonts w:ascii="Arial" w:hAnsi="Arial" w:cs="Arial"/>
+          <w:noProof/>
+          <w:sz w:val="20"/>
+        </w:rPr>
+        <w:t xml:space="preserve"> </w:t>
+      </w:r>
+      <w:r>
+        <w:rPr>
+          <w:rFonts w:ascii="Arial" w:hAnsi="Arial" w:cs="Arial"/>
+          <w:noProof/>
+          <w:sz w:val="20"/>
+        </w:rPr>
+        <w:tab/>
+      </w:r>
+      <w:r>
+        <w:rPr>
+          <w:rFonts w:ascii="Arial" w:hAnsi="Arial" w:cs="Arial"/>
+          <w:noProof/>
+          <w:sz w:val="20"/>
+        </w:rPr>
+        <w:tab/>
+      </w:r>
+      <w:r>
+        <w:rPr>
+          <w:rFonts w:ascii="Arial" w:hAnsi="Arial" w:cs="Arial"/>
+          <w:noProof/>
+          <w:sz w:val="20"/>
+        </w:rPr>
+        <w:tab/>
+      </w:r>
+      <w:r>
+        <w:rPr>
+          <w:rFonts w:ascii="Arial" w:hAnsi="Arial" w:cs="Arial"/>
+          <w:noProof/>
+          <w:sz w:val="20"/>
+        </w:rPr>
+        <w:tab/>
+      </w:r>
+      <w:r>
+        <w:rPr>
+          <w:rFonts w:ascii="Arial" w:hAnsi="Arial" w:cs="Arial"/>
+          <w:noProof/>
+          <w:sz w:val="20"/>
+        </w:rPr>
+        <w:t>University</w:t>
+      </w:r>
+      <w:r>
+        <w:rPr>
+          <w:rFonts w:ascii="Arial" w:hAnsi="Arial" w:cs="Arial"/>
+          <w:sz w:val="20"/>
+        </w:rPr>
+        <w:t xml:space="preserve"> of Pittsburgh at Greensburg</w:t>
+      </w:r>
+    </w:p>
+    <w:p>
+      <w:pPr>
+        <w:spacing w:after="0" w:line="240" w:lineRule="auto"/>
         <w:ind w:left="2880" w:firstLine="720"/>
         <w:rPr>
           <w:rFonts w:ascii="Arial" w:hAnsi="Arial" w:cs="Arial"/>
@@ -8104,17 +9338,9 @@
       <w:r>
         <w:rPr>
           <w:rFonts w:ascii="Arial" w:hAnsi="Arial" w:cs="Arial"/>
-          <w:noProof/>
-          <w:sz w:val="20"/>
-        </w:rPr>
-        <w:t>University</w:t>
-      </w:r>
-      <w:r>
-        <w:rPr>
-          <w:rFonts w:ascii="Arial" w:hAnsi="Arial" w:cs="Arial"/>
-          <w:sz w:val="20"/>
-        </w:rPr>
-        <w:t xml:space="preserve"> of Pittsburgh at Greensburg</w:t>
+          <w:sz w:val="20"/>
+        </w:rPr>
+        <w:t>150 Finoli Drive</w:t>
       </w:r>
     </w:p>
     <w:p>
@@ -8131,23 +9357,6 @@
           <w:rFonts w:ascii="Arial" w:hAnsi="Arial" w:cs="Arial"/>
           <w:sz w:val="20"/>
         </w:rPr>
-        <w:t>150 Finoli Drive</w:t>
-      </w:r>
-    </w:p>
-    <w:p>
-      <w:pPr>
-        <w:spacing w:after="0" w:line="240" w:lineRule="auto"/>
-        <w:ind w:left="2880" w:firstLine="720"/>
-        <w:rPr>
-          <w:rFonts w:ascii="Arial" w:hAnsi="Arial" w:cs="Arial"/>
-          <w:sz w:val="20"/>
-        </w:rPr>
-      </w:pPr>
-      <w:r>
-        <w:rPr>
-          <w:rFonts w:ascii="Arial" w:hAnsi="Arial" w:cs="Arial"/>
-          <w:sz w:val="20"/>
-        </w:rPr>
         <w:t>Greensburg, PA 15601</w:t>
       </w:r>
     </w:p>
@@ -8194,7 +9403,7 @@
         </w:rPr>
         <w:tab/>
       </w:r>
-      <w:hyperlink r:id="rId55" w:history="1">
+      <w:hyperlink r:id="rId58" w:history="1">
         <w:r>
           <w:rPr>
             <w:rStyle w:val="Hyperlink"/>
@@ -8227,23 +9436,7 @@
           <w:rFonts w:ascii="Arial" w:hAnsi="Arial" w:cs="Arial"/>
           <w:sz w:val="20"/>
         </w:rPr>
-        <w:t xml:space="preserve">Stacey E </w:t>
-      </w:r>
-      <w:proofErr w:type="spellStart"/>
-      <w:r>
-        <w:rPr>
-          <w:rFonts w:ascii="Arial" w:hAnsi="Arial" w:cs="Arial"/>
-          <w:sz w:val="20"/>
-        </w:rPr>
-        <w:t>Triplette</w:t>
-      </w:r>
-      <w:proofErr w:type="spellEnd"/>
-      <w:r>
-        <w:rPr>
-          <w:rFonts w:ascii="Arial" w:hAnsi="Arial" w:cs="Arial"/>
-          <w:sz w:val="20"/>
-        </w:rPr>
-        <w:t xml:space="preserve">, </w:t>
+        <w:t xml:space="preserve">Stacey E Triplette, </w:t>
       </w:r>
       <w:r>
         <w:rPr>
@@ -8293,10 +9486,14 @@
       </w:pPr>
       <w:r>
         <w:rPr>
-          <w:rFonts w:ascii="Arial" w:hAnsi="Arial" w:cs="Arial"/>
-          <w:sz w:val="20"/>
-        </w:rPr>
-        <w:tab/>
+          <w:rStyle w:val="Hyperlink"/>
+          <w:rFonts w:ascii="Arial" w:hAnsi="Arial" w:cs="Arial"/>
+          <w:i/>
+          <w:color w:val="auto"/>
+          <w:sz w:val="18"/>
+          <w:u w:val="none"/>
+        </w:rPr>
+        <w:t>Professor</w:t>
       </w:r>
       <w:r>
         <w:rPr>
@@ -8419,7 +9616,7 @@
         </w:rPr>
         <w:tab/>
       </w:r>
-      <w:hyperlink r:id="rId56" w:history="1">
+      <w:hyperlink r:id="rId59" w:history="1">
         <w:r>
           <w:rPr>
             <w:rStyle w:val="Hyperlink"/>
@@ -8510,7 +9707,7 @@
           <w:rPr>
             <w:noProof/>
           </w:rPr>
-          <w:t>3</w:t>
+          <w:t>4</w:t>
         </w:r>
         <w:r>
           <w:rPr>
@@ -8981,7 +10178,7 @@
       <mc:AlternateContent>
         <mc:Choice Requires="wps">
           <w:drawing>
-            <wp:anchor distT="0" distB="0" distL="114300" distR="114300" simplePos="0" relativeHeight="251659264" behindDoc="0" locked="0" layoutInCell="1" allowOverlap="1" wp14:anchorId="000D1C29" wp14:editId="11FDF52A">
+            <wp:anchor distT="0" distB="0" distL="114300" distR="114300" simplePos="0" relativeHeight="251659264" behindDoc="0" locked="0" layoutInCell="1" allowOverlap="1" wp14:anchorId="17AE0723" wp14:editId="0A549432">
               <wp:simplePos x="0" y="0"/>
               <wp:positionH relativeFrom="column">
                 <wp:posOffset>-961390</wp:posOffset>
@@ -9039,7 +10236,7 @@
             </wp:anchor>
           </w:drawing>
         </mc:Choice>
-        <mc:Fallback xmlns:cx="http://schemas.microsoft.com/office/drawing/2014/chartex" xmlns:cx1="http://schemas.microsoft.com/office/drawing/2015/9/8/chartex" xmlns:w15="http://schemas.microsoft.com/office/word/2012/wordml" xmlns:w16se="http://schemas.microsoft.com/office/word/2015/wordml/symex">
+        <mc:Fallback xmlns:w16se="http://schemas.microsoft.com/office/word/2015/wordml/symex" xmlns:w15="http://schemas.microsoft.com/office/word/2012/wordml" xmlns:cx1="http://schemas.microsoft.com/office/drawing/2015/9/8/chartex" xmlns:cx="http://schemas.microsoft.com/office/drawing/2014/chartex">
           <w:pict>
             <v:line w14:anchorId="668AFF8D" id="Straight Connector 1" o:spid="_x0000_s1026" style="position:absolute;flip:y;z-index:251659264;visibility:visible;mso-wrap-style:square;mso-width-percent:0;mso-height-percent:0;mso-wrap-distance-left:9pt;mso-wrap-distance-top:0;mso-wrap-distance-right:9pt;mso-wrap-distance-bottom:0;mso-position-horizontal:absolute;mso-position-horizontal-relative:text;mso-position-vertical:absolute;mso-position-vertical-relative:text;mso-width-percent:0;mso-height-percent:0;mso-width-relative:margin;mso-height-relative:margin" from="-75.7pt,17.85pt" to="545.15pt,17.85pt" o:gfxdata="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" strokecolor="black [3213]" strokeweight="1.5pt">
               <v:stroke joinstyle="miter"/>
@@ -10296,7 +11493,7 @@
   <a:extraClrSchemeLst/>
   <a:extLst>
     <a:ext uri="{05A4C25C-085E-4340-85A3-A5531E510DB2}">
-      <thm15:themeFamily xmlns="" xmlns:thm15="http://schemas.microsoft.com/office/thememl/2012/main" name="Office Theme" id="{62F939B6-93AF-4DB8-9C6B-D6C7DFDC589F}" vid="{4A3C46E8-61CC-4603-A589-7422A47A8E4A}"/>
+      <thm15:themeFamily xmlns:thm15="http://schemas.microsoft.com/office/thememl/2012/main" xmlns="" name="Office Theme" id="{62F939B6-93AF-4DB8-9C6B-D6C7DFDC589F}" vid="{4A3C46E8-61CC-4603-A589-7422A47A8E4A}"/>
     </a:ext>
   </a:extLst>
 </a:theme>

</xml_diff>

<commit_message>
update to Resume and CV to include Summer 2017 Conferences and WOV position
</commit_message>
<xml_diff>
--- a/RebeccaParker_CV.docx
+++ b/RebeccaParker_CV.docx
@@ -459,6 +459,7 @@
     <w:p>
       <w:pPr>
         <w:spacing w:after="0" w:line="240" w:lineRule="auto"/>
+        <w:ind w:firstLine="720"/>
         <w:rPr>
           <w:rFonts w:ascii="Arial" w:hAnsi="Arial" w:cs="Arial"/>
           <w:i/>
@@ -778,22 +779,6 @@
           <w:rFonts w:ascii="Arial" w:hAnsi="Arial" w:cs="Arial"/>
           <w:sz w:val="20"/>
         </w:rPr>
-      </w:pPr>
-      <w:r>
-        <w:rPr>
-          <w:rFonts w:ascii="Arial" w:hAnsi="Arial" w:cs="Arial"/>
-          <w:sz w:val="20"/>
-        </w:rPr>
-        <w:t>JavaScript</w:t>
-      </w:r>
-    </w:p>
-    <w:p>
-      <w:pPr>
-        <w:spacing w:after="0" w:line="240" w:lineRule="auto"/>
-        <w:rPr>
-          <w:rFonts w:ascii="Arial" w:hAnsi="Arial" w:cs="Arial"/>
-          <w:sz w:val="20"/>
-        </w:rPr>
         <w:sectPr>
           <w:type w:val="continuous"/>
           <w:pgSz w:w="12240" w:h="15840"/>
@@ -803,6 +788,13 @@
           <w:docGrid w:linePitch="360"/>
         </w:sectPr>
       </w:pPr>
+      <w:r>
+        <w:rPr>
+          <w:rFonts w:ascii="Arial" w:hAnsi="Arial" w:cs="Arial"/>
+          <w:sz w:val="20"/>
+        </w:rPr>
+        <w:t>JavaScript</w:t>
+      </w:r>
     </w:p>
     <w:p>
       <w:pPr>
@@ -3340,7 +3332,7 @@
           <w:rFonts w:ascii="Arial" w:hAnsi="Arial" w:cs="Arial"/>
           <w:sz w:val="20"/>
         </w:rPr>
-        <w:t>January, 2016 – present</w:t>
+        <w:t>May, 2017 – July, 2017</w:t>
       </w:r>
       <w:r>
         <w:rPr>
@@ -3369,14 +3361,7 @@
           <w:b/>
           <w:sz w:val="20"/>
         </w:rPr>
-        <w:t xml:space="preserve">Digital Archiving Consultant </w:t>
-      </w:r>
-      <w:r>
-        <w:rPr>
-          <w:rFonts w:ascii="Arial" w:hAnsi="Arial" w:cs="Arial"/>
-          <w:sz w:val="20"/>
-        </w:rPr>
-        <w:t>(volunteer)</w:t>
+        <w:t>Project Manager – Digitizing Photograph Archive</w:t>
       </w:r>
     </w:p>
     <w:p>
@@ -4465,7 +4450,7 @@
           <w:rFonts w:ascii="Arial" w:hAnsi="Arial" w:cs="Arial"/>
           <w:sz w:val="20"/>
         </w:rPr>
-        <w:t>June</w:t>
+        <w:t>April</w:t>
       </w:r>
       <w:r>
         <w:rPr>
@@ -4524,7 +4509,7 @@
         <w:ind w:left="3600"/>
         <w:rPr>
           <w:rFonts w:ascii="Arial" w:hAnsi="Arial" w:cs="Arial"/>
-          <w:sz w:val="20"/>
+          <w:sz w:val="18"/>
         </w:rPr>
       </w:pPr>
       <w:r>
@@ -4582,28 +4567,14 @@
           <w:rFonts w:ascii="Arial" w:hAnsi="Arial" w:cs="Arial"/>
           <w:sz w:val="20"/>
         </w:rPr>
-        <w:t xml:space="preserve"> the unique class model developed for the</w:t>
-      </w:r>
-      <w:r>
-        <w:rPr>
-          <w:rFonts w:ascii="Arial" w:hAnsi="Arial" w:cs="Arial"/>
-          <w:sz w:val="20"/>
-        </w:rPr>
-        <w:t xml:space="preserve"> corresponding Digital Humanities courses at </w:t>
-      </w:r>
-      <w:r>
-        <w:rPr>
-          <w:rFonts w:ascii="Arial" w:hAnsi="Arial" w:cs="Arial"/>
-          <w:sz w:val="20"/>
-        </w:rPr>
-        <w:t>Pitt-</w:t>
-      </w:r>
-      <w:r>
-        <w:rPr>
-          <w:rFonts w:ascii="Arial" w:hAnsi="Arial" w:cs="Arial"/>
-          <w:sz w:val="20"/>
-        </w:rPr>
-        <w:t>Greensburg</w:t>
+        <w:t xml:space="preserve"> the unique class model developed for the corresponding Digital Humanities courses at </w:t>
+      </w:r>
+      <w:r>
+        <w:rPr>
+          <w:rFonts w:ascii="Arial" w:hAnsi="Arial" w:cs="Arial"/>
+          <w:sz w:val="20"/>
+        </w:rPr>
+        <w:t>Pitt-Greensburg</w:t>
       </w:r>
       <w:r>
         <w:rPr>
@@ -4624,14 +4595,7 @@
           <w:rFonts w:ascii="Arial" w:hAnsi="Arial" w:cs="Arial"/>
           <w:sz w:val="20"/>
         </w:rPr>
-        <w:t xml:space="preserve"> versio</w:t>
-      </w:r>
-      <w:r>
-        <w:rPr>
-          <w:rFonts w:ascii="Arial" w:hAnsi="Arial" w:cs="Arial"/>
-          <w:sz w:val="20"/>
-        </w:rPr>
-        <w:t>n control software) and GitHub.</w:t>
+        <w:t xml:space="preserve"> version control software) and GitHub.</w:t>
       </w:r>
     </w:p>
     <w:p>
@@ -4640,7 +4604,7 @@
         <w:ind w:left="3600"/>
         <w:rPr>
           <w:rFonts w:ascii="Arial" w:hAnsi="Arial" w:cs="Arial"/>
-          <w:sz w:val="20"/>
+          <w:sz w:val="18"/>
         </w:rPr>
       </w:pPr>
       <w:hyperlink r:id="rId35" w:history="1">
@@ -4650,7 +4614,7 @@
             <w:rFonts w:ascii="Arial" w:hAnsi="Arial" w:cs="Arial"/>
             <w:sz w:val="20"/>
           </w:rPr>
-          <w:t>http://www.springer.com/us/book/9783319542256</w:t>
+          <w:t>https://link.springer.com/chapter/10.1007%2F978-3-319-54226-3_15</w:t>
         </w:r>
       </w:hyperlink>
       <w:r>
@@ -4660,6 +4624,13 @@
         </w:rPr>
         <w:t xml:space="preserve"> </w:t>
       </w:r>
+      <w:r>
+        <w:rPr>
+          <w:rFonts w:ascii="Arial" w:hAnsi="Arial" w:cs="Arial"/>
+          <w:sz w:val="18"/>
+        </w:rPr>
+        <w:t xml:space="preserve"> </w:t>
+      </w:r>
     </w:p>
     <w:p>
       <w:pPr>
@@ -4715,6 +4686,169 @@
           <w:rFonts w:ascii="Arial" w:hAnsi="Arial" w:cs="Arial"/>
           <w:sz w:val="20"/>
         </w:rPr>
+        <w:t>July 12-14, 2017</w:t>
+      </w:r>
+      <w:r>
+        <w:rPr>
+          <w:rFonts w:ascii="Arial" w:hAnsi="Arial" w:cs="Arial"/>
+          <w:sz w:val="20"/>
+        </w:rPr>
+        <w:tab/>
+      </w:r>
+      <w:r>
+        <w:rPr>
+          <w:rFonts w:ascii="Arial" w:hAnsi="Arial" w:cs="Arial"/>
+          <w:sz w:val="20"/>
+        </w:rPr>
+        <w:tab/>
+      </w:r>
+      <w:r>
+        <w:rPr>
+          <w:rFonts w:ascii="Arial" w:hAnsi="Arial" w:cs="Arial"/>
+          <w:sz w:val="20"/>
+        </w:rPr>
+        <w:tab/>
+      </w:r>
+      <w:r>
+        <w:rPr>
+          <w:rFonts w:ascii="Arial" w:hAnsi="Arial" w:cs="Arial"/>
+          <w:b/>
+          <w:sz w:val="20"/>
+        </w:rPr>
+        <w:t>Keystone DH 2017</w:t>
+      </w:r>
+    </w:p>
+    <w:p>
+      <w:pPr>
+        <w:spacing w:after="0" w:line="240" w:lineRule="auto"/>
+        <w:rPr>
+          <w:rFonts w:ascii="Arial" w:hAnsi="Arial" w:cs="Arial"/>
+          <w:sz w:val="20"/>
+        </w:rPr>
+      </w:pPr>
+      <w:r>
+        <w:rPr>
+          <w:rFonts w:ascii="Arial" w:hAnsi="Arial" w:cs="Arial"/>
+          <w:sz w:val="20"/>
+        </w:rPr>
+        <w:t>Philadelphia, PA</w:t>
+      </w:r>
+      <w:r>
+        <w:rPr>
+          <w:rFonts w:ascii="Arial" w:hAnsi="Arial" w:cs="Arial"/>
+          <w:sz w:val="20"/>
+        </w:rPr>
+        <w:tab/>
+      </w:r>
+      <w:r>
+        <w:rPr>
+          <w:rFonts w:ascii="Arial" w:hAnsi="Arial" w:cs="Arial"/>
+          <w:sz w:val="20"/>
+        </w:rPr>
+        <w:tab/>
+      </w:r>
+      <w:r>
+        <w:rPr>
+          <w:rFonts w:ascii="Arial" w:hAnsi="Arial" w:cs="Arial"/>
+          <w:sz w:val="20"/>
+        </w:rPr>
+        <w:tab/>
+      </w:r>
+      <w:r>
+        <w:rPr>
+          <w:rFonts w:ascii="Arial" w:hAnsi="Arial" w:cs="Arial"/>
+          <w:sz w:val="20"/>
+        </w:rPr>
+        <w:t>Digital Tactics: Enhancing the Traditional Classroom</w:t>
+      </w:r>
+    </w:p>
+    <w:p>
+      <w:pPr>
+        <w:spacing w:after="0" w:line="240" w:lineRule="auto"/>
+        <w:rPr>
+          <w:rFonts w:ascii="Arial" w:hAnsi="Arial" w:cs="Arial"/>
+          <w:sz w:val="20"/>
+        </w:rPr>
+      </w:pPr>
+      <w:r>
+        <w:rPr>
+          <w:rFonts w:ascii="Arial" w:hAnsi="Arial" w:cs="Arial"/>
+          <w:sz w:val="20"/>
+        </w:rPr>
+        <w:tab/>
+      </w:r>
+      <w:r>
+        <w:rPr>
+          <w:rFonts w:ascii="Arial" w:hAnsi="Arial" w:cs="Arial"/>
+          <w:sz w:val="20"/>
+        </w:rPr>
+        <w:tab/>
+      </w:r>
+      <w:r>
+        <w:rPr>
+          <w:rFonts w:ascii="Arial" w:hAnsi="Arial" w:cs="Arial"/>
+          <w:sz w:val="20"/>
+        </w:rPr>
+        <w:tab/>
+      </w:r>
+      <w:r>
+        <w:rPr>
+          <w:rFonts w:ascii="Arial" w:hAnsi="Arial" w:cs="Arial"/>
+          <w:sz w:val="20"/>
+        </w:rPr>
+        <w:tab/>
+      </w:r>
+      <w:r>
+        <w:rPr>
+          <w:rFonts w:ascii="Arial" w:hAnsi="Arial" w:cs="Arial"/>
+          <w:sz w:val="20"/>
+        </w:rPr>
+        <w:tab/>
+      </w:r>
+      <w:hyperlink r:id="rId36" w:history="1">
+        <w:r>
+          <w:rPr>
+            <w:rStyle w:val="Hyperlink"/>
+            <w:rFonts w:ascii="Arial" w:hAnsi="Arial" w:cs="Arial"/>
+            <w:sz w:val="20"/>
+            <w:szCs w:val="20"/>
+          </w:rPr>
+          <w:t>http://bit.ly/DT_KeyDH17</w:t>
+        </w:r>
+      </w:hyperlink>
+      <w:r>
+        <w:rPr>
+          <w:rFonts w:ascii="Arial" w:hAnsi="Arial" w:cs="Arial"/>
+          <w:sz w:val="20"/>
+          <w:szCs w:val="20"/>
+        </w:rPr>
+        <w:t xml:space="preserve"> </w:t>
+      </w:r>
+    </w:p>
+    <w:p>
+      <w:pPr>
+        <w:spacing w:after="0" w:line="240" w:lineRule="auto"/>
+        <w:rPr>
+          <w:rFonts w:ascii="Arial" w:hAnsi="Arial" w:cs="Arial"/>
+          <w:b/>
+          <w:sz w:val="20"/>
+        </w:rPr>
+      </w:pPr>
+    </w:p>
+    <w:p>
+      <w:pPr>
+        <w:spacing w:after="0" w:line="240" w:lineRule="auto"/>
+        <w:rPr>
+          <w:rFonts w:ascii="Arial" w:hAnsi="Arial" w:cs="Arial"/>
+          <w:b/>
+          <w:sz w:val="20"/>
+        </w:rPr>
+      </w:pPr>
+      <w:r>
+        <w:rPr>
+          <w:rFonts w:ascii="Arial" w:hAnsi="Arial" w:cs="Arial"/>
+          <w:sz w:val="20"/>
+        </w:rPr>
         <w:t>June 4 – June 10, 2017</w:t>
       </w:r>
       <w:r>
@@ -4806,6 +4940,8 @@
         </w:rPr>
         <w:t>. Twitter: #DHSI17</w:t>
       </w:r>
+      <w:bookmarkStart w:id="0" w:name="_GoBack"/>
+      <w:bookmarkEnd w:id="0"/>
     </w:p>
     <w:p>
       <w:pPr>
@@ -5036,7 +5172,7 @@
         </w:rPr>
         <w:t xml:space="preserve"> </w:t>
       </w:r>
-      <w:hyperlink r:id="rId36" w:history="1">
+      <w:hyperlink r:id="rId37" w:history="1">
         <w:r>
           <w:rPr>
             <w:rStyle w:val="Hyperlink"/>
@@ -5188,7 +5324,7 @@
         </w:rPr>
         <w:tab/>
       </w:r>
-      <w:hyperlink r:id="rId37" w:history="1">
+      <w:hyperlink r:id="rId38" w:history="1">
         <w:r>
           <w:rPr>
             <w:rStyle w:val="Hyperlink"/>
@@ -5296,7 +5432,7 @@
         </w:rPr>
         <w:t xml:space="preserve">” </w:t>
       </w:r>
-      <w:hyperlink r:id="rId38" w:history="1">
+      <w:hyperlink r:id="rId39" w:history="1">
         <w:r>
           <w:rPr>
             <w:rStyle w:val="Hyperlink"/>
@@ -5468,7 +5604,7 @@
         </w:rPr>
         <w:tab/>
       </w:r>
-      <w:hyperlink r:id="rId39" w:history="1">
+      <w:hyperlink r:id="rId40" w:history="1">
         <w:r>
           <w:rPr>
             <w:rStyle w:val="Hyperlink"/>
@@ -5649,7 +5785,7 @@
         </w:rPr>
         <w:tab/>
       </w:r>
-      <w:hyperlink r:id="rId40" w:history="1">
+      <w:hyperlink r:id="rId41" w:history="1">
         <w:r>
           <w:rPr>
             <w:rStyle w:val="Hyperlink"/>
@@ -5806,7 +5942,7 @@
         </w:rPr>
         <w:t xml:space="preserve">Proposal: </w:t>
       </w:r>
-      <w:hyperlink r:id="rId41" w:history="1">
+      <w:hyperlink r:id="rId42" w:history="1">
         <w:r>
           <w:rPr>
             <w:rStyle w:val="Hyperlink"/>
@@ -5853,7 +5989,7 @@
         </w:rPr>
         <w:t xml:space="preserve">Interview: </w:t>
       </w:r>
-      <w:hyperlink r:id="rId42" w:history="1">
+      <w:hyperlink r:id="rId43" w:history="1">
         <w:r>
           <w:rPr>
             <w:rStyle w:val="Hyperlink"/>
@@ -5945,6 +6081,7 @@
           <w:rFonts w:ascii="Arial" w:hAnsi="Arial" w:cs="Arial"/>
           <w:sz w:val="20"/>
         </w:rPr>
+        <w:lastRenderedPageBreak/>
         <w:t>Pittsburgh, PA</w:t>
       </w:r>
       <w:r>
@@ -5989,7 +6126,7 @@
         </w:rPr>
         <w:t xml:space="preserve"> - </w:t>
       </w:r>
-      <w:hyperlink r:id="rId43" w:history="1">
+      <w:hyperlink r:id="rId44" w:history="1">
         <w:r>
           <w:rPr>
             <w:rStyle w:val="Hyperlink"/>
@@ -6023,7 +6160,7 @@
         </w:rPr>
         <w:t xml:space="preserve"> - </w:t>
       </w:r>
-      <w:hyperlink r:id="rId44" w:history="1">
+      <w:hyperlink r:id="rId45" w:history="1">
         <w:r>
           <w:rPr>
             <w:rStyle w:val="Hyperlink"/>
@@ -6075,15 +6212,6 @@
           <w:sz w:val="20"/>
         </w:rPr>
       </w:pPr>
-    </w:p>
-    <w:p>
-      <w:pPr>
-        <w:spacing w:after="0" w:line="240" w:lineRule="auto"/>
-        <w:rPr>
-          <w:rFonts w:ascii="Arial" w:hAnsi="Arial" w:cs="Arial"/>
-          <w:sz w:val="20"/>
-        </w:rPr>
-      </w:pPr>
       <w:r>
         <w:rPr>
           <w:rFonts w:ascii="Arial" w:hAnsi="Arial" w:cs="Arial"/>
@@ -6215,7 +6343,7 @@
         </w:rPr>
         <w:tab/>
       </w:r>
-      <w:hyperlink r:id="rId45" w:history="1">
+      <w:hyperlink r:id="rId46" w:history="1">
         <w:r>
           <w:rPr>
             <w:rStyle w:val="Hyperlink"/>
@@ -6273,7 +6401,7 @@
           <w:sz w:val="20"/>
         </w:rPr>
       </w:pPr>
-      <w:hyperlink r:id="rId46" w:history="1">
+      <w:hyperlink r:id="rId47" w:history="1">
         <w:r>
           <w:rPr>
             <w:rStyle w:val="Hyperlink"/>
@@ -6398,7 +6526,7 @@
         <w:tab/>
         <w:t xml:space="preserve">Nell Nelson Project Showcase - </w:t>
       </w:r>
-      <w:hyperlink r:id="rId47" w:history="1">
+      <w:hyperlink r:id="rId48" w:history="1">
         <w:r>
           <w:rPr>
             <w:rStyle w:val="Hyperlink"/>
@@ -6623,7 +6751,7 @@
         </w:rPr>
         <w:tab/>
       </w:r>
-      <w:hyperlink r:id="rId48" w:history="1">
+      <w:hyperlink r:id="rId49" w:history="1">
         <w:r>
           <w:rPr>
             <w:rStyle w:val="Hyperlink"/>
@@ -6736,7 +6864,7 @@
         </w:rPr>
         <w:tab/>
       </w:r>
-      <w:hyperlink r:id="rId49" w:history="1">
+      <w:hyperlink r:id="rId50" w:history="1">
         <w:r>
           <w:rPr>
             <w:rStyle w:val="Hyperlink"/>
@@ -6874,7 +7002,7 @@
         </w:rPr>
         <w:t xml:space="preserve"> - </w:t>
       </w:r>
-      <w:hyperlink r:id="rId50" w:history="1">
+      <w:hyperlink r:id="rId51" w:history="1">
         <w:r>
           <w:rPr>
             <w:rStyle w:val="Hyperlink"/>
@@ -7197,7 +7325,7 @@
         </w:rPr>
         <w:t xml:space="preserve">Interview: </w:t>
       </w:r>
-      <w:hyperlink r:id="rId51" w:history="1">
+      <w:hyperlink r:id="rId52" w:history="1">
         <w:r>
           <w:rPr>
             <w:rStyle w:val="Hyperlink"/>
@@ -7966,8 +8094,6 @@
         </w:rPr>
         <w:t xml:space="preserve"> of Pittsburgh at Greensburg</w:t>
       </w:r>
-      <w:bookmarkStart w:id="0" w:name="_GoBack"/>
-      <w:bookmarkEnd w:id="0"/>
     </w:p>
     <w:p>
       <w:pPr>
@@ -8013,7 +8139,7 @@
           <w:sz w:val="20"/>
         </w:rPr>
       </w:pPr>
-      <w:hyperlink r:id="rId52" w:history="1">
+      <w:hyperlink r:id="rId53" w:history="1">
         <w:r>
           <w:rPr>
             <w:rStyle w:val="Hyperlink"/>
@@ -8284,7 +8410,7 @@
           <w:u w:val="none"/>
         </w:rPr>
       </w:pPr>
-      <w:hyperlink r:id="rId53" w:history="1">
+      <w:hyperlink r:id="rId54" w:history="1">
         <w:r>
           <w:rPr>
             <w:rStyle w:val="Hyperlink"/>
@@ -8479,7 +8605,7 @@
           <w:sz w:val="20"/>
         </w:rPr>
       </w:pPr>
-      <w:hyperlink r:id="rId54" w:history="1">
+      <w:hyperlink r:id="rId55" w:history="1">
         <w:r>
           <w:rPr>
             <w:rStyle w:val="Hyperlink"/>
@@ -8576,6 +8702,7 @@
           <w:sz w:val="18"/>
           <w:u w:val="none"/>
         </w:rPr>
+        <w:lastRenderedPageBreak/>
         <w:t>Employer</w:t>
       </w:r>
       <w:r>
@@ -8685,38 +8812,37 @@
           <w:rFonts w:ascii="Arial" w:hAnsi="Arial" w:cs="Arial"/>
           <w:sz w:val="20"/>
         </w:rPr>
-        <w:lastRenderedPageBreak/>
-        <w:tab/>
-      </w:r>
-      <w:r>
-        <w:rPr>
-          <w:rFonts w:ascii="Arial" w:hAnsi="Arial" w:cs="Arial"/>
-          <w:sz w:val="20"/>
-        </w:rPr>
-        <w:tab/>
-      </w:r>
-      <w:r>
-        <w:rPr>
-          <w:rFonts w:ascii="Arial" w:hAnsi="Arial" w:cs="Arial"/>
-          <w:sz w:val="20"/>
-        </w:rPr>
-        <w:tab/>
-      </w:r>
-      <w:r>
-        <w:rPr>
-          <w:rFonts w:ascii="Arial" w:hAnsi="Arial" w:cs="Arial"/>
-          <w:sz w:val="20"/>
-        </w:rPr>
-        <w:tab/>
-      </w:r>
-      <w:r>
-        <w:rPr>
-          <w:rFonts w:ascii="Arial" w:hAnsi="Arial" w:cs="Arial"/>
-          <w:sz w:val="20"/>
-        </w:rPr>
-        <w:tab/>
-      </w:r>
-      <w:hyperlink r:id="rId55" w:history="1">
+        <w:tab/>
+      </w:r>
+      <w:r>
+        <w:rPr>
+          <w:rFonts w:ascii="Arial" w:hAnsi="Arial" w:cs="Arial"/>
+          <w:sz w:val="20"/>
+        </w:rPr>
+        <w:tab/>
+      </w:r>
+      <w:r>
+        <w:rPr>
+          <w:rFonts w:ascii="Arial" w:hAnsi="Arial" w:cs="Arial"/>
+          <w:sz w:val="20"/>
+        </w:rPr>
+        <w:tab/>
+      </w:r>
+      <w:r>
+        <w:rPr>
+          <w:rFonts w:ascii="Arial" w:hAnsi="Arial" w:cs="Arial"/>
+          <w:sz w:val="20"/>
+        </w:rPr>
+        <w:tab/>
+      </w:r>
+      <w:r>
+        <w:rPr>
+          <w:rFonts w:ascii="Arial" w:hAnsi="Arial" w:cs="Arial"/>
+          <w:sz w:val="20"/>
+        </w:rPr>
+        <w:tab/>
+      </w:r>
+      <w:hyperlink r:id="rId56" w:history="1">
         <w:r>
           <w:rPr>
             <w:rStyle w:val="Hyperlink"/>
@@ -8964,7 +9090,7 @@
         </w:rPr>
         <w:tab/>
       </w:r>
-      <w:hyperlink r:id="rId56" w:history="1">
+      <w:hyperlink r:id="rId57" w:history="1">
         <w:r>
           <w:rPr>
             <w:rStyle w:val="Hyperlink"/>
@@ -9029,12 +9155,6 @@
           <w:sz w:val="20"/>
         </w:rPr>
         <w:tab/>
-      </w:r>
-      <w:r>
-        <w:rPr>
-          <w:rFonts w:ascii="Arial" w:hAnsi="Arial" w:cs="Arial"/>
-          <w:sz w:val="20"/>
-        </w:rPr>
         <w:t>Managing Director</w:t>
       </w:r>
     </w:p>
@@ -9162,7 +9282,7 @@
           <w:szCs w:val="20"/>
         </w:rPr>
       </w:pPr>
-      <w:hyperlink r:id="rId57" w:history="1">
+      <w:hyperlink r:id="rId58" w:history="1">
         <w:r>
           <w:rPr>
             <w:rStyle w:val="Hyperlink"/>
@@ -9403,7 +9523,7 @@
         </w:rPr>
         <w:tab/>
       </w:r>
-      <w:hyperlink r:id="rId58" w:history="1">
+      <w:hyperlink r:id="rId59" w:history="1">
         <w:r>
           <w:rPr>
             <w:rStyle w:val="Hyperlink"/>
@@ -9616,7 +9736,7 @@
         </w:rPr>
         <w:tab/>
       </w:r>
-      <w:hyperlink r:id="rId59" w:history="1">
+      <w:hyperlink r:id="rId60" w:history="1">
         <w:r>
           <w:rPr>
             <w:rStyle w:val="Hyperlink"/>
@@ -9707,7 +9827,7 @@
           <w:rPr>
             <w:noProof/>
           </w:rPr>
-          <w:t>4</w:t>
+          <w:t>3</w:t>
         </w:r>
         <w:r>
           <w:rPr>
@@ -10236,7 +10356,7 @@
             </wp:anchor>
           </w:drawing>
         </mc:Choice>
-        <mc:Fallback xmlns:w16se="http://schemas.microsoft.com/office/word/2015/wordml/symex" xmlns:w15="http://schemas.microsoft.com/office/word/2012/wordml" xmlns:cx1="http://schemas.microsoft.com/office/drawing/2015/9/8/chartex" xmlns:cx="http://schemas.microsoft.com/office/drawing/2014/chartex">
+        <mc:Fallback xmlns:cx="http://schemas.microsoft.com/office/drawing/2014/chartex" xmlns:cx1="http://schemas.microsoft.com/office/drawing/2015/9/8/chartex" xmlns:w15="http://schemas.microsoft.com/office/word/2012/wordml" xmlns:w16se="http://schemas.microsoft.com/office/word/2015/wordml/symex">
           <w:pict>
             <v:line w14:anchorId="668AFF8D" id="Straight Connector 1" o:spid="_x0000_s1026" style="position:absolute;flip:y;z-index:251659264;visibility:visible;mso-wrap-style:square;mso-width-percent:0;mso-height-percent:0;mso-wrap-distance-left:9pt;mso-wrap-distance-top:0;mso-wrap-distance-right:9pt;mso-wrap-distance-bottom:0;mso-position-horizontal:absolute;mso-position-horizontal-relative:text;mso-position-vertical:absolute;mso-position-vertical-relative:text;mso-width-percent:0;mso-height-percent:0;mso-width-relative:margin;mso-height-relative:margin" from="-75.7pt,17.85pt" to="545.15pt,17.85pt" o:gfxdata="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" strokecolor="black [3213]" strokeweight="1.5pt">
               <v:stroke joinstyle="miter"/>
@@ -11493,7 +11613,7 @@
   <a:extraClrSchemeLst/>
   <a:extLst>
     <a:ext uri="{05A4C25C-085E-4340-85A3-A5531E510DB2}">
-      <thm15:themeFamily xmlns:thm15="http://schemas.microsoft.com/office/thememl/2012/main" xmlns="" name="Office Theme" id="{62F939B6-93AF-4DB8-9C6B-D6C7DFDC589F}" vid="{4A3C46E8-61CC-4603-A589-7422A47A8E4A}"/>
+      <thm15:themeFamily xmlns="" xmlns:thm15="http://schemas.microsoft.com/office/thememl/2012/main" name="Office Theme" id="{62F939B6-93AF-4DB8-9C6B-D6C7DFDC589F}" vid="{4A3C46E8-61CC-4603-A589-7422A47A8E4A}"/>
     </a:ext>
   </a:extLst>
 </a:theme>

</xml_diff>

<commit_message>
updates to resume and CV to reflect present
</commit_message>
<xml_diff>
--- a/RebeccaParker_CV.docx
+++ b/RebeccaParker_CV.docx
@@ -84,6 +84,36 @@
         </w:rPr>
         <w:tab/>
         <w:t>M.A. in Digital Humanities</w:t>
+      </w:r>
+    </w:p>
+    <w:p>
+      <w:pPr>
+        <w:tabs>
+          <w:tab w:val="left" w:pos="2880"/>
+        </w:tabs>
+        <w:spacing w:after="0" w:line="240" w:lineRule="auto"/>
+        <w:rPr>
+          <w:rFonts w:ascii="Arial" w:hAnsi="Arial" w:cs="Arial"/>
+          <w:noProof/>
+          <w:sz w:val="20"/>
+        </w:rPr>
+      </w:pPr>
+      <w:r>
+        <w:rPr>
+          <w:rFonts w:ascii="Arial" w:hAnsi="Arial" w:cs="Arial"/>
+          <w:noProof/>
+          <w:sz w:val="20"/>
+        </w:rPr>
+        <w:tab/>
+      </w:r>
+      <w:r>
+        <w:rPr>
+          <w:rFonts w:ascii="Arial" w:hAnsi="Arial" w:cs="Arial"/>
+          <w:noProof/>
+          <w:sz w:val="20"/>
+        </w:rPr>
+        <w:tab/>
+        <w:t>Digital Studies Fellow</w:t>
       </w:r>
     </w:p>
     <w:p>
@@ -2000,7 +2030,6 @@
           <w:noProof/>
           <w:sz w:val="20"/>
         </w:rPr>
-        <w:lastRenderedPageBreak/>
         <w:t>April,</w:t>
       </w:r>
       <w:r>
@@ -3318,21 +3347,30 @@
         </w:rPr>
         <w:t xml:space="preserve"> Experience</w:t>
       </w:r>
-    </w:p>
-    <w:p>
-      <w:pPr>
-        <w:spacing w:after="0" w:line="240" w:lineRule="auto"/>
-        <w:rPr>
-          <w:rFonts w:ascii="Arial" w:hAnsi="Arial" w:cs="Arial"/>
-          <w:sz w:val="20"/>
-        </w:rPr>
-      </w:pPr>
-      <w:r>
-        <w:rPr>
-          <w:rFonts w:ascii="Arial" w:hAnsi="Arial" w:cs="Arial"/>
-          <w:sz w:val="20"/>
-        </w:rPr>
-        <w:t>May, 2017 – July, 2017</w:t>
+      <w:bookmarkStart w:id="0" w:name="_GoBack"/>
+      <w:bookmarkEnd w:id="0"/>
+    </w:p>
+    <w:p>
+      <w:pPr>
+        <w:spacing w:after="0" w:line="240" w:lineRule="auto"/>
+        <w:rPr>
+          <w:rFonts w:ascii="Arial" w:hAnsi="Arial" w:cs="Arial"/>
+          <w:sz w:val="20"/>
+        </w:rPr>
+      </w:pPr>
+      <w:r>
+        <w:rPr>
+          <w:rFonts w:ascii="Arial" w:hAnsi="Arial" w:cs="Arial"/>
+          <w:sz w:val="20"/>
+        </w:rPr>
+        <w:t xml:space="preserve">May, 2017 – </w:t>
+      </w:r>
+      <w:r>
+        <w:rPr>
+          <w:rFonts w:ascii="Arial" w:hAnsi="Arial" w:cs="Arial"/>
+          <w:sz w:val="20"/>
+        </w:rPr>
+        <w:t>Present</w:t>
       </w:r>
       <w:r>
         <w:rPr>
@@ -3361,7 +3399,31 @@
           <w:b/>
           <w:sz w:val="20"/>
         </w:rPr>
-        <w:t>Project Manager – Digitizing Photograph Archive</w:t>
+        <w:t xml:space="preserve">Project Manager – Digitizing </w:t>
+      </w:r>
+      <w:r>
+        <w:rPr>
+          <w:rFonts w:ascii="Arial" w:hAnsi="Arial" w:cs="Arial"/>
+          <w:b/>
+          <w:sz w:val="20"/>
+        </w:rPr>
+        <w:t xml:space="preserve">Whiskey </w:t>
+      </w:r>
+      <w:r>
+        <w:rPr>
+          <w:rFonts w:ascii="Arial" w:hAnsi="Arial" w:cs="Arial"/>
+          <w:b/>
+          <w:sz w:val="20"/>
+        </w:rPr>
+        <w:t xml:space="preserve">Archive and Artifact </w:t>
+      </w:r>
+      <w:r>
+        <w:rPr>
+          <w:rFonts w:ascii="Arial" w:hAnsi="Arial" w:cs="Arial"/>
+          <w:b/>
+          <w:sz w:val="20"/>
+        </w:rPr>
+        <w:t>Collection</w:t>
       </w:r>
     </w:p>
     <w:p>
@@ -3860,15 +3922,6 @@
         </w:rPr>
         <w:t xml:space="preserve"> century. </w:t>
       </w:r>
-    </w:p>
-    <w:p>
-      <w:pPr>
-        <w:spacing w:after="0" w:line="240" w:lineRule="auto"/>
-        <w:rPr>
-          <w:rFonts w:ascii="Arial" w:hAnsi="Arial" w:cs="Arial"/>
-          <w:sz w:val="20"/>
-        </w:rPr>
-      </w:pPr>
     </w:p>
     <w:p>
       <w:pPr>
@@ -3951,13 +4004,23 @@
         </w:rPr>
         <w:t xml:space="preserve">Technical Assistant, </w:t>
       </w:r>
+      <w:proofErr w:type="gramStart"/>
       <w:r>
         <w:rPr>
           <w:rFonts w:ascii="Arial" w:hAnsi="Arial" w:cs="Arial"/>
           <w:b/>
           <w:sz w:val="20"/>
         </w:rPr>
-        <w:t xml:space="preserve">The </w:t>
+        <w:t>The</w:t>
+      </w:r>
+      <w:proofErr w:type="gramEnd"/>
+      <w:r>
+        <w:rPr>
+          <w:rFonts w:ascii="Arial" w:hAnsi="Arial" w:cs="Arial"/>
+          <w:b/>
+          <w:sz w:val="20"/>
+        </w:rPr>
+        <w:t xml:space="preserve"> </w:t>
       </w:r>
       <w:r>
         <w:rPr>
@@ -4647,67 +4710,82 @@
         <w:spacing w:after="0" w:line="240" w:lineRule="auto"/>
         <w:rPr>
           <w:rFonts w:ascii="Arial" w:hAnsi="Arial" w:cs="Arial"/>
+          <w:sz w:val="20"/>
+        </w:rPr>
+      </w:pPr>
+      <w:r>
+        <w:rPr>
+          <w:rFonts w:ascii="Arial" w:hAnsi="Arial" w:cs="Arial"/>
           <w:b/>
         </w:rPr>
-      </w:pPr>
+        <w:t xml:space="preserve">Papers, </w:t>
+      </w:r>
       <w:r>
         <w:rPr>
           <w:rFonts w:ascii="Arial" w:hAnsi="Arial" w:cs="Arial"/>
           <w:b/>
         </w:rPr>
-        <w:t xml:space="preserve">Papers, </w:t>
+        <w:t>Presentations</w:t>
       </w:r>
       <w:r>
         <w:rPr>
           <w:rFonts w:ascii="Arial" w:hAnsi="Arial" w:cs="Arial"/>
           <w:b/>
         </w:rPr>
-        <w:t>Presentations</w:t>
+        <w:t>, &amp; Conferences</w:t>
+      </w:r>
+    </w:p>
+    <w:p>
+      <w:pPr>
+        <w:spacing w:after="0" w:line="240" w:lineRule="auto"/>
+        <w:rPr>
+          <w:rFonts w:ascii="Arial" w:hAnsi="Arial" w:cs="Arial"/>
+          <w:sz w:val="20"/>
+        </w:rPr>
+      </w:pPr>
+      <w:r>
+        <w:rPr>
+          <w:rFonts w:ascii="Arial" w:hAnsi="Arial" w:cs="Arial"/>
+          <w:sz w:val="20"/>
+        </w:rPr>
+        <w:t xml:space="preserve">March </w:t>
+      </w:r>
+      <w:r>
+        <w:rPr>
+          <w:rFonts w:ascii="Arial" w:hAnsi="Arial" w:cs="Arial"/>
+          <w:sz w:val="20"/>
+        </w:rPr>
+        <w:t>29 – April 1, 2017</w:t>
+      </w:r>
+      <w:r>
+        <w:rPr>
+          <w:rFonts w:ascii="Arial" w:hAnsi="Arial" w:cs="Arial"/>
+          <w:sz w:val="20"/>
+        </w:rPr>
+        <w:tab/>
+      </w:r>
+      <w:r>
+        <w:rPr>
+          <w:rFonts w:ascii="Arial" w:hAnsi="Arial" w:cs="Arial"/>
+          <w:sz w:val="20"/>
+        </w:rPr>
+        <w:tab/>
       </w:r>
       <w:r>
         <w:rPr>
           <w:rFonts w:ascii="Arial" w:hAnsi="Arial" w:cs="Arial"/>
           <w:b/>
-        </w:rPr>
-        <w:t>, &amp; Conferences</w:t>
-      </w:r>
-    </w:p>
-    <w:p>
-      <w:pPr>
-        <w:spacing w:after="0" w:line="240" w:lineRule="auto"/>
+          <w:sz w:val="20"/>
+        </w:rPr>
+        <w:t xml:space="preserve">Sigma Tau Delta </w:t>
+      </w:r>
+      <w:r>
         <w:rPr>
           <w:rFonts w:ascii="Arial" w:hAnsi="Arial" w:cs="Arial"/>
           <w:b/>
           <w:sz w:val="20"/>
         </w:rPr>
-      </w:pPr>
-      <w:r>
-        <w:rPr>
-          <w:rFonts w:ascii="Arial" w:hAnsi="Arial" w:cs="Arial"/>
-          <w:sz w:val="20"/>
-        </w:rPr>
-        <w:t>July 12-14, 2017</w:t>
-      </w:r>
-      <w:r>
-        <w:rPr>
-          <w:rFonts w:ascii="Arial" w:hAnsi="Arial" w:cs="Arial"/>
-          <w:sz w:val="20"/>
-        </w:rPr>
-        <w:tab/>
-      </w:r>
-      <w:r>
-        <w:rPr>
-          <w:rFonts w:ascii="Arial" w:hAnsi="Arial" w:cs="Arial"/>
-          <w:sz w:val="20"/>
-        </w:rPr>
-        <w:tab/>
-      </w:r>
-      <w:r>
-        <w:rPr>
-          <w:rFonts w:ascii="Arial" w:hAnsi="Arial" w:cs="Arial"/>
-          <w:sz w:val="20"/>
-        </w:rPr>
-        <w:tab/>
+        <w:t>2017</w:t>
       </w:r>
       <w:r>
         <w:rPr>
@@ -4715,464 +4793,169 @@
           <w:b/>
           <w:sz w:val="20"/>
         </w:rPr>
-        <w:t>Keystone DH 2017</w:t>
-      </w:r>
-    </w:p>
-    <w:p>
-      <w:pPr>
-        <w:spacing w:after="0" w:line="240" w:lineRule="auto"/>
-        <w:rPr>
-          <w:rFonts w:ascii="Arial" w:hAnsi="Arial" w:cs="Arial"/>
-          <w:sz w:val="20"/>
-        </w:rPr>
-      </w:pPr>
-      <w:r>
-        <w:rPr>
-          <w:rFonts w:ascii="Arial" w:hAnsi="Arial" w:cs="Arial"/>
-          <w:sz w:val="20"/>
-        </w:rPr>
-        <w:t>Philadelphia, PA</w:t>
-      </w:r>
-      <w:r>
-        <w:rPr>
-          <w:rFonts w:ascii="Arial" w:hAnsi="Arial" w:cs="Arial"/>
-          <w:sz w:val="20"/>
-        </w:rPr>
-        <w:tab/>
-      </w:r>
-      <w:r>
-        <w:rPr>
-          <w:rFonts w:ascii="Arial" w:hAnsi="Arial" w:cs="Arial"/>
-          <w:sz w:val="20"/>
-        </w:rPr>
-        <w:tab/>
-      </w:r>
-      <w:r>
-        <w:rPr>
-          <w:rFonts w:ascii="Arial" w:hAnsi="Arial" w:cs="Arial"/>
-          <w:sz w:val="20"/>
-        </w:rPr>
-        <w:tab/>
-      </w:r>
-      <w:r>
-        <w:rPr>
-          <w:rFonts w:ascii="Arial" w:hAnsi="Arial" w:cs="Arial"/>
-          <w:sz w:val="20"/>
-        </w:rPr>
-        <w:t>Digital Tactics: Enhancing the Traditional Classroom</w:t>
-      </w:r>
-    </w:p>
-    <w:p>
-      <w:pPr>
-        <w:spacing w:after="0" w:line="240" w:lineRule="auto"/>
-        <w:rPr>
-          <w:rFonts w:ascii="Arial" w:hAnsi="Arial" w:cs="Arial"/>
-          <w:sz w:val="20"/>
-        </w:rPr>
-      </w:pPr>
-      <w:r>
-        <w:rPr>
-          <w:rFonts w:ascii="Arial" w:hAnsi="Arial" w:cs="Arial"/>
-          <w:sz w:val="20"/>
-        </w:rPr>
-        <w:tab/>
-      </w:r>
-      <w:r>
-        <w:rPr>
-          <w:rFonts w:ascii="Arial" w:hAnsi="Arial" w:cs="Arial"/>
-          <w:sz w:val="20"/>
-        </w:rPr>
-        <w:tab/>
-      </w:r>
-      <w:r>
-        <w:rPr>
-          <w:rFonts w:ascii="Arial" w:hAnsi="Arial" w:cs="Arial"/>
-          <w:sz w:val="20"/>
-        </w:rPr>
-        <w:tab/>
-      </w:r>
-      <w:r>
-        <w:rPr>
-          <w:rFonts w:ascii="Arial" w:hAnsi="Arial" w:cs="Arial"/>
-          <w:sz w:val="20"/>
-        </w:rPr>
-        <w:tab/>
-      </w:r>
-      <w:r>
-        <w:rPr>
-          <w:rFonts w:ascii="Arial" w:hAnsi="Arial" w:cs="Arial"/>
-          <w:sz w:val="20"/>
-        </w:rPr>
-        <w:tab/>
+        <w:t xml:space="preserve"> International Convention</w:t>
+      </w:r>
+    </w:p>
+    <w:p>
+      <w:pPr>
+        <w:spacing w:after="0" w:line="240" w:lineRule="auto"/>
+        <w:rPr>
+          <w:rFonts w:ascii="Arial" w:hAnsi="Arial" w:cs="Arial"/>
+          <w:color w:val="0563C1" w:themeColor="hyperlink"/>
+          <w:sz w:val="20"/>
+          <w:u w:val="single"/>
+        </w:rPr>
+      </w:pPr>
+      <w:r>
+        <w:rPr>
+          <w:rFonts w:ascii="Arial" w:hAnsi="Arial" w:cs="Arial"/>
+          <w:sz w:val="20"/>
+        </w:rPr>
+        <w:t>L</w:t>
+      </w:r>
+      <w:r>
+        <w:rPr>
+          <w:rFonts w:ascii="Arial" w:hAnsi="Arial" w:cs="Arial"/>
+          <w:sz w:val="20"/>
+        </w:rPr>
+        <w:t>ouisville</w:t>
+      </w:r>
+      <w:r>
+        <w:rPr>
+          <w:rFonts w:ascii="Arial" w:hAnsi="Arial" w:cs="Arial"/>
+          <w:sz w:val="20"/>
+        </w:rPr>
+        <w:t>, KY</w:t>
+      </w:r>
+      <w:r>
+        <w:rPr>
+          <w:rFonts w:ascii="Arial" w:hAnsi="Arial" w:cs="Arial"/>
+          <w:sz w:val="20"/>
+        </w:rPr>
+        <w:tab/>
+      </w:r>
+      <w:r>
+        <w:rPr>
+          <w:rFonts w:ascii="Arial" w:hAnsi="Arial" w:cs="Arial"/>
+          <w:sz w:val="20"/>
+        </w:rPr>
+        <w:tab/>
+      </w:r>
+      <w:r>
+        <w:rPr>
+          <w:rFonts w:ascii="Arial" w:hAnsi="Arial" w:cs="Arial"/>
+          <w:sz w:val="20"/>
+        </w:rPr>
+        <w:tab/>
+      </w:r>
+      <w:r>
+        <w:rPr>
+          <w:rFonts w:ascii="Arial" w:hAnsi="Arial" w:cs="Arial"/>
+          <w:sz w:val="20"/>
+        </w:rPr>
+        <w:tab/>
+        <w:t>Paper: “</w:t>
+      </w:r>
+      <w:r>
+        <w:rPr>
+          <w:rFonts w:ascii="Arial" w:hAnsi="Arial" w:cs="Arial"/>
+          <w:sz w:val="20"/>
+        </w:rPr>
+        <w:t xml:space="preserve">Deconstructing </w:t>
+      </w:r>
+      <w:r>
+        <w:rPr>
+          <w:rFonts w:ascii="Arial" w:hAnsi="Arial" w:cs="Arial"/>
+          <w:i/>
+          <w:sz w:val="20"/>
+        </w:rPr>
+        <w:t>The Jungle</w:t>
+      </w:r>
+      <w:r>
+        <w:rPr>
+          <w:rFonts w:ascii="Arial" w:hAnsi="Arial" w:cs="Arial"/>
+          <w:sz w:val="20"/>
+        </w:rPr>
+        <w:t xml:space="preserve">: Meat-Packing, Socialism, </w:t>
+      </w:r>
+      <w:r>
+        <w:rPr>
+          <w:rFonts w:ascii="Arial" w:hAnsi="Arial" w:cs="Arial"/>
+          <w:sz w:val="20"/>
+        </w:rPr>
+        <w:tab/>
+      </w:r>
+      <w:r>
+        <w:rPr>
+          <w:rFonts w:ascii="Arial" w:hAnsi="Arial" w:cs="Arial"/>
+          <w:sz w:val="20"/>
+        </w:rPr>
+        <w:tab/>
+      </w:r>
+      <w:r>
+        <w:rPr>
+          <w:rFonts w:ascii="Arial" w:hAnsi="Arial" w:cs="Arial"/>
+          <w:sz w:val="20"/>
+        </w:rPr>
+        <w:tab/>
+      </w:r>
+      <w:r>
+        <w:rPr>
+          <w:rFonts w:ascii="Arial" w:hAnsi="Arial" w:cs="Arial"/>
+          <w:sz w:val="20"/>
+        </w:rPr>
+        <w:tab/>
+      </w:r>
+      <w:r>
+        <w:rPr>
+          <w:rFonts w:ascii="Arial" w:hAnsi="Arial" w:cs="Arial"/>
+          <w:sz w:val="20"/>
+        </w:rPr>
+        <w:tab/>
+      </w:r>
+      <w:r>
+        <w:rPr>
+          <w:rFonts w:ascii="Arial" w:hAnsi="Arial" w:cs="Arial"/>
+          <w:sz w:val="20"/>
+        </w:rPr>
+        <w:tab/>
+      </w:r>
+      <w:r>
+        <w:rPr>
+          <w:rFonts w:ascii="Arial" w:hAnsi="Arial" w:cs="Arial"/>
+          <w:sz w:val="20"/>
+        </w:rPr>
+        <w:tab/>
+      </w:r>
+      <w:r>
+        <w:rPr>
+          <w:rFonts w:ascii="Arial" w:hAnsi="Arial" w:cs="Arial"/>
+          <w:sz w:val="20"/>
+        </w:rPr>
+        <w:tab/>
+      </w:r>
+      <w:r>
+        <w:rPr>
+          <w:rFonts w:ascii="Arial" w:hAnsi="Arial" w:cs="Arial"/>
+          <w:sz w:val="20"/>
+        </w:rPr>
+        <w:t>and Women</w:t>
+      </w:r>
+      <w:r>
+        <w:rPr>
+          <w:rFonts w:ascii="Arial" w:hAnsi="Arial" w:cs="Arial"/>
+          <w:sz w:val="20"/>
+        </w:rPr>
+        <w:t>”</w:t>
+      </w:r>
+      <w:r>
+        <w:rPr>
+          <w:rFonts w:ascii="Arial" w:hAnsi="Arial" w:cs="Arial"/>
+          <w:sz w:val="20"/>
+        </w:rPr>
+        <w:t xml:space="preserve"> </w:t>
       </w:r>
       <w:hyperlink r:id="rId36" w:history="1">
-        <w:r>
-          <w:rPr>
-            <w:rStyle w:val="Hyperlink"/>
-            <w:rFonts w:ascii="Arial" w:hAnsi="Arial" w:cs="Arial"/>
-            <w:sz w:val="20"/>
-            <w:szCs w:val="20"/>
-          </w:rPr>
-          <w:t>http://bit.ly/DT_KeyDH17</w:t>
-        </w:r>
-      </w:hyperlink>
-      <w:r>
-        <w:rPr>
-          <w:rFonts w:ascii="Arial" w:hAnsi="Arial" w:cs="Arial"/>
-          <w:sz w:val="20"/>
-          <w:szCs w:val="20"/>
-        </w:rPr>
-        <w:t xml:space="preserve"> </w:t>
-      </w:r>
-    </w:p>
-    <w:p>
-      <w:pPr>
-        <w:spacing w:after="0" w:line="240" w:lineRule="auto"/>
-        <w:rPr>
-          <w:rFonts w:ascii="Arial" w:hAnsi="Arial" w:cs="Arial"/>
-          <w:b/>
-          <w:sz w:val="20"/>
-        </w:rPr>
-      </w:pPr>
-    </w:p>
-    <w:p>
-      <w:pPr>
-        <w:spacing w:after="0" w:line="240" w:lineRule="auto"/>
-        <w:rPr>
-          <w:rFonts w:ascii="Arial" w:hAnsi="Arial" w:cs="Arial"/>
-          <w:b/>
-          <w:sz w:val="20"/>
-        </w:rPr>
-      </w:pPr>
-      <w:r>
-        <w:rPr>
-          <w:rFonts w:ascii="Arial" w:hAnsi="Arial" w:cs="Arial"/>
-          <w:sz w:val="20"/>
-        </w:rPr>
-        <w:t>June 4 – June 10, 2017</w:t>
-      </w:r>
-      <w:r>
-        <w:rPr>
-          <w:rFonts w:ascii="Arial" w:hAnsi="Arial" w:cs="Arial"/>
-          <w:sz w:val="20"/>
-        </w:rPr>
-        <w:tab/>
-      </w:r>
-      <w:r>
-        <w:rPr>
-          <w:rFonts w:ascii="Arial" w:hAnsi="Arial" w:cs="Arial"/>
-          <w:sz w:val="20"/>
-        </w:rPr>
-        <w:tab/>
-      </w:r>
-      <w:r>
-        <w:rPr>
-          <w:rFonts w:ascii="Arial" w:hAnsi="Arial" w:cs="Arial"/>
-          <w:sz w:val="20"/>
-        </w:rPr>
-        <w:tab/>
-      </w:r>
-      <w:r>
-        <w:rPr>
-          <w:rFonts w:ascii="Arial" w:hAnsi="Arial" w:cs="Arial"/>
-          <w:b/>
-          <w:sz w:val="20"/>
-        </w:rPr>
-        <w:t>Digital Humanities Summer Institute</w:t>
-      </w:r>
-    </w:p>
-    <w:p>
-      <w:pPr>
-        <w:spacing w:after="0" w:line="240" w:lineRule="auto"/>
-        <w:ind w:left="3600" w:hanging="3600"/>
-        <w:rPr>
-          <w:rFonts w:ascii="Arial" w:hAnsi="Arial" w:cs="Arial"/>
-          <w:sz w:val="20"/>
-        </w:rPr>
-      </w:pPr>
-      <w:r>
-        <w:rPr>
-          <w:rFonts w:ascii="Arial" w:hAnsi="Arial" w:cs="Arial"/>
-          <w:sz w:val="20"/>
-        </w:rPr>
-        <w:t>Victoria, British Columbia</w:t>
-      </w:r>
-      <w:r>
-        <w:rPr>
-          <w:rFonts w:ascii="Arial" w:hAnsi="Arial" w:cs="Arial"/>
-          <w:sz w:val="20"/>
-        </w:rPr>
-        <w:tab/>
-        <w:t xml:space="preserve">Attended </w:t>
-      </w:r>
-      <w:r>
-        <w:rPr>
-          <w:rFonts w:ascii="Arial" w:hAnsi="Arial" w:cs="Arial"/>
-          <w:sz w:val="20"/>
-        </w:rPr>
-        <w:t>Accessibility &amp; Digital Environments</w:t>
-      </w:r>
-      <w:r>
-        <w:rPr>
-          <w:rFonts w:ascii="Arial" w:hAnsi="Arial" w:cs="Arial"/>
-          <w:sz w:val="20"/>
-        </w:rPr>
-        <w:t xml:space="preserve"> course and </w:t>
-      </w:r>
-      <w:r>
-        <w:rPr>
-          <w:rFonts w:ascii="Arial" w:hAnsi="Arial" w:cs="Arial"/>
-          <w:sz w:val="20"/>
-        </w:rPr>
-        <w:t>Enhancing Digital Humanities Scholarship through Sequential and Temporal Analyses</w:t>
-      </w:r>
-      <w:r>
-        <w:rPr>
-          <w:rFonts w:ascii="Arial" w:hAnsi="Arial" w:cs="Arial"/>
-          <w:sz w:val="20"/>
-        </w:rPr>
-        <w:t xml:space="preserve"> short workshop</w:t>
-      </w:r>
-      <w:r>
-        <w:rPr>
-          <w:rFonts w:ascii="Arial" w:hAnsi="Arial" w:cs="Arial"/>
-          <w:sz w:val="20"/>
-        </w:rPr>
-        <w:t>. Twitter: #DHSI17</w:t>
-      </w:r>
-      <w:bookmarkStart w:id="0" w:name="_GoBack"/>
-      <w:bookmarkEnd w:id="0"/>
-    </w:p>
-    <w:p>
-      <w:pPr>
-        <w:spacing w:after="0" w:line="240" w:lineRule="auto"/>
-        <w:rPr>
-          <w:rFonts w:ascii="Arial" w:hAnsi="Arial" w:cs="Arial"/>
-          <w:sz w:val="20"/>
-        </w:rPr>
-      </w:pPr>
-    </w:p>
-    <w:p>
-      <w:pPr>
-        <w:spacing w:after="0" w:line="240" w:lineRule="auto"/>
-        <w:rPr>
-          <w:rFonts w:ascii="Arial" w:hAnsi="Arial" w:cs="Arial"/>
-          <w:sz w:val="20"/>
-        </w:rPr>
-      </w:pPr>
-      <w:r>
-        <w:rPr>
-          <w:rFonts w:ascii="Arial" w:hAnsi="Arial" w:cs="Arial"/>
-          <w:sz w:val="20"/>
-        </w:rPr>
-        <w:t xml:space="preserve">March </w:t>
-      </w:r>
-      <w:r>
-        <w:rPr>
-          <w:rFonts w:ascii="Arial" w:hAnsi="Arial" w:cs="Arial"/>
-          <w:sz w:val="20"/>
-        </w:rPr>
-        <w:t>29 – April 1, 2017</w:t>
-      </w:r>
-      <w:r>
-        <w:rPr>
-          <w:rFonts w:ascii="Arial" w:hAnsi="Arial" w:cs="Arial"/>
-          <w:sz w:val="20"/>
-        </w:rPr>
-        <w:tab/>
-      </w:r>
-      <w:r>
-        <w:rPr>
-          <w:rFonts w:ascii="Arial" w:hAnsi="Arial" w:cs="Arial"/>
-          <w:sz w:val="20"/>
-        </w:rPr>
-        <w:tab/>
-      </w:r>
-      <w:r>
-        <w:rPr>
-          <w:rFonts w:ascii="Arial" w:hAnsi="Arial" w:cs="Arial"/>
-          <w:b/>
-          <w:sz w:val="20"/>
-        </w:rPr>
-        <w:t xml:space="preserve">Sigma Tau Delta </w:t>
-      </w:r>
-      <w:r>
-        <w:rPr>
-          <w:rFonts w:ascii="Arial" w:hAnsi="Arial" w:cs="Arial"/>
-          <w:b/>
-          <w:sz w:val="20"/>
-        </w:rPr>
-        <w:t>2017</w:t>
-      </w:r>
-      <w:r>
-        <w:rPr>
-          <w:rFonts w:ascii="Arial" w:hAnsi="Arial" w:cs="Arial"/>
-          <w:b/>
-          <w:sz w:val="20"/>
-        </w:rPr>
-        <w:t xml:space="preserve"> International Convention</w:t>
-      </w:r>
-    </w:p>
-    <w:p>
-      <w:pPr>
-        <w:spacing w:after="0" w:line="240" w:lineRule="auto"/>
-        <w:rPr>
-          <w:rFonts w:ascii="Arial" w:hAnsi="Arial" w:cs="Arial"/>
-          <w:color w:val="0563C1" w:themeColor="hyperlink"/>
-          <w:sz w:val="20"/>
-          <w:u w:val="single"/>
-        </w:rPr>
-      </w:pPr>
-      <w:r>
-        <w:rPr>
-          <w:rFonts w:ascii="Arial" w:hAnsi="Arial" w:cs="Arial"/>
-          <w:sz w:val="20"/>
-        </w:rPr>
-        <w:t>L</w:t>
-      </w:r>
-      <w:r>
-        <w:rPr>
-          <w:rFonts w:ascii="Arial" w:hAnsi="Arial" w:cs="Arial"/>
-          <w:sz w:val="20"/>
-        </w:rPr>
-        <w:t>ouisville</w:t>
-      </w:r>
-      <w:r>
-        <w:rPr>
-          <w:rFonts w:ascii="Arial" w:hAnsi="Arial" w:cs="Arial"/>
-          <w:sz w:val="20"/>
-        </w:rPr>
-        <w:t>, KY</w:t>
-      </w:r>
-      <w:r>
-        <w:rPr>
-          <w:rFonts w:ascii="Arial" w:hAnsi="Arial" w:cs="Arial"/>
-          <w:sz w:val="20"/>
-        </w:rPr>
-        <w:tab/>
-      </w:r>
-      <w:r>
-        <w:rPr>
-          <w:rFonts w:ascii="Arial" w:hAnsi="Arial" w:cs="Arial"/>
-          <w:sz w:val="20"/>
-        </w:rPr>
-        <w:tab/>
-      </w:r>
-      <w:r>
-        <w:rPr>
-          <w:rFonts w:ascii="Arial" w:hAnsi="Arial" w:cs="Arial"/>
-          <w:sz w:val="20"/>
-        </w:rPr>
-        <w:tab/>
-      </w:r>
-      <w:r>
-        <w:rPr>
-          <w:rFonts w:ascii="Arial" w:hAnsi="Arial" w:cs="Arial"/>
-          <w:sz w:val="20"/>
-        </w:rPr>
-        <w:tab/>
-        <w:t>Paper: “</w:t>
-      </w:r>
-      <w:r>
-        <w:rPr>
-          <w:rFonts w:ascii="Arial" w:hAnsi="Arial" w:cs="Arial"/>
-          <w:sz w:val="20"/>
-        </w:rPr>
-        <w:t xml:space="preserve">Deconstructing </w:t>
-      </w:r>
-      <w:r>
-        <w:rPr>
-          <w:rFonts w:ascii="Arial" w:hAnsi="Arial" w:cs="Arial"/>
-          <w:i/>
-          <w:sz w:val="20"/>
-        </w:rPr>
-        <w:t>The Jungle</w:t>
-      </w:r>
-      <w:r>
-        <w:rPr>
-          <w:rFonts w:ascii="Arial" w:hAnsi="Arial" w:cs="Arial"/>
-          <w:sz w:val="20"/>
-        </w:rPr>
-        <w:t xml:space="preserve">: Meat-Packing, Socialism, </w:t>
-      </w:r>
-      <w:r>
-        <w:rPr>
-          <w:rFonts w:ascii="Arial" w:hAnsi="Arial" w:cs="Arial"/>
-          <w:sz w:val="20"/>
-        </w:rPr>
-        <w:tab/>
-      </w:r>
-      <w:r>
-        <w:rPr>
-          <w:rFonts w:ascii="Arial" w:hAnsi="Arial" w:cs="Arial"/>
-          <w:sz w:val="20"/>
-        </w:rPr>
-        <w:tab/>
-      </w:r>
-      <w:r>
-        <w:rPr>
-          <w:rFonts w:ascii="Arial" w:hAnsi="Arial" w:cs="Arial"/>
-          <w:sz w:val="20"/>
-        </w:rPr>
-        <w:tab/>
-      </w:r>
-      <w:r>
-        <w:rPr>
-          <w:rFonts w:ascii="Arial" w:hAnsi="Arial" w:cs="Arial"/>
-          <w:sz w:val="20"/>
-        </w:rPr>
-        <w:tab/>
-      </w:r>
-      <w:r>
-        <w:rPr>
-          <w:rFonts w:ascii="Arial" w:hAnsi="Arial" w:cs="Arial"/>
-          <w:sz w:val="20"/>
-        </w:rPr>
-        <w:tab/>
-      </w:r>
-      <w:r>
-        <w:rPr>
-          <w:rFonts w:ascii="Arial" w:hAnsi="Arial" w:cs="Arial"/>
-          <w:sz w:val="20"/>
-        </w:rPr>
-        <w:tab/>
-      </w:r>
-      <w:r>
-        <w:rPr>
-          <w:rFonts w:ascii="Arial" w:hAnsi="Arial" w:cs="Arial"/>
-          <w:sz w:val="20"/>
-        </w:rPr>
-        <w:tab/>
-      </w:r>
-      <w:r>
-        <w:rPr>
-          <w:rFonts w:ascii="Arial" w:hAnsi="Arial" w:cs="Arial"/>
-          <w:sz w:val="20"/>
-        </w:rPr>
-        <w:tab/>
-      </w:r>
-      <w:r>
-        <w:rPr>
-          <w:rFonts w:ascii="Arial" w:hAnsi="Arial" w:cs="Arial"/>
-          <w:sz w:val="20"/>
-        </w:rPr>
-        <w:t>and Women</w:t>
-      </w:r>
-      <w:r>
-        <w:rPr>
-          <w:rFonts w:ascii="Arial" w:hAnsi="Arial" w:cs="Arial"/>
-          <w:sz w:val="20"/>
-        </w:rPr>
-        <w:t>”</w:t>
-      </w:r>
-      <w:r>
-        <w:rPr>
-          <w:rFonts w:ascii="Arial" w:hAnsi="Arial" w:cs="Arial"/>
-          <w:sz w:val="20"/>
-        </w:rPr>
-        <w:t xml:space="preserve"> </w:t>
-      </w:r>
-      <w:hyperlink r:id="rId37" w:history="1">
         <w:r>
           <w:rPr>
             <w:rStyle w:val="Hyperlink"/>
@@ -5324,7 +5107,7 @@
         </w:rPr>
         <w:tab/>
       </w:r>
-      <w:hyperlink r:id="rId38" w:history="1">
+      <w:hyperlink r:id="rId37" w:history="1">
         <w:r>
           <w:rPr>
             <w:rStyle w:val="Hyperlink"/>
@@ -5432,7 +5215,7 @@
         </w:rPr>
         <w:t xml:space="preserve">” </w:t>
       </w:r>
-      <w:hyperlink r:id="rId39" w:history="1">
+      <w:hyperlink r:id="rId38" w:history="1">
         <w:r>
           <w:rPr>
             <w:rStyle w:val="Hyperlink"/>
@@ -5604,7 +5387,7 @@
         </w:rPr>
         <w:tab/>
       </w:r>
-      <w:hyperlink r:id="rId40" w:history="1">
+      <w:hyperlink r:id="rId39" w:history="1">
         <w:r>
           <w:rPr>
             <w:rStyle w:val="Hyperlink"/>
@@ -5785,7 +5568,7 @@
         </w:rPr>
         <w:tab/>
       </w:r>
-      <w:hyperlink r:id="rId41" w:history="1">
+      <w:hyperlink r:id="rId40" w:history="1">
         <w:r>
           <w:rPr>
             <w:rStyle w:val="Hyperlink"/>
@@ -5942,7 +5725,7 @@
         </w:rPr>
         <w:t xml:space="preserve">Proposal: </w:t>
       </w:r>
-      <w:hyperlink r:id="rId42" w:history="1">
+      <w:hyperlink r:id="rId41" w:history="1">
         <w:r>
           <w:rPr>
             <w:rStyle w:val="Hyperlink"/>
@@ -5989,7 +5772,7 @@
         </w:rPr>
         <w:t xml:space="preserve">Interview: </w:t>
       </w:r>
-      <w:hyperlink r:id="rId43" w:history="1">
+      <w:hyperlink r:id="rId42" w:history="1">
         <w:r>
           <w:rPr>
             <w:rStyle w:val="Hyperlink"/>
@@ -6081,7 +5864,6 @@
           <w:rFonts w:ascii="Arial" w:hAnsi="Arial" w:cs="Arial"/>
           <w:sz w:val="20"/>
         </w:rPr>
-        <w:lastRenderedPageBreak/>
         <w:t>Pittsburgh, PA</w:t>
       </w:r>
       <w:r>
@@ -6126,7 +5908,7 @@
         </w:rPr>
         <w:t xml:space="preserve"> - </w:t>
       </w:r>
-      <w:hyperlink r:id="rId44" w:history="1">
+      <w:hyperlink r:id="rId43" w:history="1">
         <w:r>
           <w:rPr>
             <w:rStyle w:val="Hyperlink"/>
@@ -6160,7 +5942,7 @@
         </w:rPr>
         <w:t xml:space="preserve"> - </w:t>
       </w:r>
-      <w:hyperlink r:id="rId45" w:history="1">
+      <w:hyperlink r:id="rId44" w:history="1">
         <w:r>
           <w:rPr>
             <w:rStyle w:val="Hyperlink"/>
@@ -6343,7 +6125,7 @@
         </w:rPr>
         <w:tab/>
       </w:r>
-      <w:hyperlink r:id="rId46" w:history="1">
+      <w:hyperlink r:id="rId45" w:history="1">
         <w:r>
           <w:rPr>
             <w:rStyle w:val="Hyperlink"/>
@@ -6401,7 +6183,7 @@
           <w:sz w:val="20"/>
         </w:rPr>
       </w:pPr>
-      <w:hyperlink r:id="rId47" w:history="1">
+      <w:hyperlink r:id="rId46" w:history="1">
         <w:r>
           <w:rPr>
             <w:rStyle w:val="Hyperlink"/>
@@ -6526,7 +6308,7 @@
         <w:tab/>
         <w:t xml:space="preserve">Nell Nelson Project Showcase - </w:t>
       </w:r>
-      <w:hyperlink r:id="rId48" w:history="1">
+      <w:hyperlink r:id="rId47" w:history="1">
         <w:r>
           <w:rPr>
             <w:rStyle w:val="Hyperlink"/>
@@ -6751,7 +6533,7 @@
         </w:rPr>
         <w:tab/>
       </w:r>
-      <w:hyperlink r:id="rId49" w:history="1">
+      <w:hyperlink r:id="rId48" w:history="1">
         <w:r>
           <w:rPr>
             <w:rStyle w:val="Hyperlink"/>
@@ -6864,7 +6646,7 @@
         </w:rPr>
         <w:tab/>
       </w:r>
-      <w:hyperlink r:id="rId50" w:history="1">
+      <w:hyperlink r:id="rId49" w:history="1">
         <w:r>
           <w:rPr>
             <w:rStyle w:val="Hyperlink"/>
@@ -7002,7 +6784,7 @@
         </w:rPr>
         <w:t xml:space="preserve"> - </w:t>
       </w:r>
-      <w:hyperlink r:id="rId51" w:history="1">
+      <w:hyperlink r:id="rId50" w:history="1">
         <w:r>
           <w:rPr>
             <w:rStyle w:val="Hyperlink"/>
@@ -7325,7 +7107,7 @@
         </w:rPr>
         <w:t xml:space="preserve">Interview: </w:t>
       </w:r>
-      <w:hyperlink r:id="rId52" w:history="1">
+      <w:hyperlink r:id="rId51" w:history="1">
         <w:r>
           <w:rPr>
             <w:rStyle w:val="Hyperlink"/>
@@ -7865,7 +7647,7 @@
         <w:ind w:left="2880" w:firstLine="720"/>
         <w:rPr>
           <w:rFonts w:ascii="Arial" w:hAnsi="Arial" w:cs="Arial"/>
-          <w:sz w:val="20"/>
+          <w:b/>
         </w:rPr>
       </w:pPr>
       <w:r>
@@ -7917,15 +7699,6 @@
         </w:rPr>
         <w:t xml:space="preserve">Secretary </w:t>
       </w:r>
-    </w:p>
-    <w:p>
-      <w:pPr>
-        <w:spacing w:after="0" w:line="240" w:lineRule="auto"/>
-        <w:rPr>
-          <w:rFonts w:ascii="Arial" w:hAnsi="Arial" w:cs="Arial"/>
-          <w:b/>
-        </w:rPr>
-      </w:pPr>
     </w:p>
     <w:p>
       <w:pPr>
@@ -8139,7 +7912,7 @@
           <w:sz w:val="20"/>
         </w:rPr>
       </w:pPr>
-      <w:hyperlink r:id="rId53" w:history="1">
+      <w:hyperlink r:id="rId52" w:history="1">
         <w:r>
           <w:rPr>
             <w:rStyle w:val="Hyperlink"/>
@@ -8410,7 +8183,7 @@
           <w:u w:val="none"/>
         </w:rPr>
       </w:pPr>
-      <w:hyperlink r:id="rId54" w:history="1">
+      <w:hyperlink r:id="rId53" w:history="1">
         <w:r>
           <w:rPr>
             <w:rStyle w:val="Hyperlink"/>
@@ -8605,7 +8378,7 @@
           <w:sz w:val="20"/>
         </w:rPr>
       </w:pPr>
-      <w:hyperlink r:id="rId55" w:history="1">
+      <w:hyperlink r:id="rId54" w:history="1">
         <w:r>
           <w:rPr>
             <w:rStyle w:val="Hyperlink"/>
@@ -8702,7 +8475,6 @@
           <w:sz w:val="18"/>
           <w:u w:val="none"/>
         </w:rPr>
-        <w:lastRenderedPageBreak/>
         <w:t>Employer</w:t>
       </w:r>
       <w:r>
@@ -8842,7 +8614,7 @@
         </w:rPr>
         <w:tab/>
       </w:r>
-      <w:hyperlink r:id="rId56" w:history="1">
+      <w:hyperlink r:id="rId55" w:history="1">
         <w:r>
           <w:rPr>
             <w:rStyle w:val="Hyperlink"/>
@@ -9090,7 +8862,7 @@
         </w:rPr>
         <w:tab/>
       </w:r>
-      <w:hyperlink r:id="rId57" w:history="1">
+      <w:hyperlink r:id="rId56" w:history="1">
         <w:r>
           <w:rPr>
             <w:rStyle w:val="Hyperlink"/>
@@ -9175,7 +8947,18 @@
           <w:sz w:val="18"/>
           <w:u w:val="none"/>
         </w:rPr>
-        <w:t>Volunteer Contact</w:t>
+        <w:t>Employer</w:t>
+      </w:r>
+      <w:r>
+        <w:rPr>
+          <w:rStyle w:val="Hyperlink"/>
+          <w:rFonts w:ascii="Arial" w:hAnsi="Arial" w:cs="Arial"/>
+          <w:i/>
+          <w:color w:val="auto"/>
+          <w:sz w:val="18"/>
+          <w:u w:val="none"/>
+        </w:rPr>
+        <w:tab/>
       </w:r>
       <w:r>
         <w:rPr>
@@ -9282,7 +9065,7 @@
           <w:szCs w:val="20"/>
         </w:rPr>
       </w:pPr>
-      <w:hyperlink r:id="rId58" w:history="1">
+      <w:hyperlink r:id="rId57" w:history="1">
         <w:r>
           <w:rPr>
             <w:rStyle w:val="Hyperlink"/>
@@ -9523,7 +9306,7 @@
         </w:rPr>
         <w:tab/>
       </w:r>
-      <w:hyperlink r:id="rId59" w:history="1">
+      <w:hyperlink r:id="rId58" w:history="1">
         <w:r>
           <w:rPr>
             <w:rStyle w:val="Hyperlink"/>
@@ -9736,7 +9519,7 @@
         </w:rPr>
         <w:tab/>
       </w:r>
-      <w:hyperlink r:id="rId60" w:history="1">
+      <w:hyperlink r:id="rId59" w:history="1">
         <w:r>
           <w:rPr>
             <w:rStyle w:val="Hyperlink"/>
@@ -9827,7 +9610,7 @@
           <w:rPr>
             <w:noProof/>
           </w:rPr>
-          <w:t>3</w:t>
+          <w:t>2</w:t>
         </w:r>
         <w:r>
           <w:rPr>

</xml_diff>

<commit_message>
adding links to Black Rock website and WOV Omeka website
</commit_message>
<xml_diff>
--- a/RebeccaParker_CV.docx
+++ b/RebeccaParker_CV.docx
@@ -3347,7 +3347,698 @@
         </w:rPr>
         <w:t xml:space="preserve"> Experience</w:t>
       </w:r>
+    </w:p>
+    <w:p>
+      <w:pPr>
+        <w:spacing w:after="0" w:line="240" w:lineRule="auto"/>
+        <w:rPr>
+          <w:rFonts w:ascii="Arial" w:hAnsi="Arial" w:cs="Arial"/>
+          <w:sz w:val="20"/>
+        </w:rPr>
+      </w:pPr>
+      <w:r>
+        <w:rPr>
+          <w:rFonts w:ascii="Arial" w:hAnsi="Arial" w:cs="Arial"/>
+          <w:sz w:val="20"/>
+        </w:rPr>
+        <w:t xml:space="preserve">May, 2017 – </w:t>
+      </w:r>
+      <w:r>
+        <w:rPr>
+          <w:rFonts w:ascii="Arial" w:hAnsi="Arial" w:cs="Arial"/>
+          <w:sz w:val="20"/>
+        </w:rPr>
+        <w:t>Present</w:t>
+      </w:r>
+      <w:r>
+        <w:rPr>
+          <w:rFonts w:ascii="Arial" w:hAnsi="Arial" w:cs="Arial"/>
+          <w:sz w:val="20"/>
+        </w:rPr>
+        <w:tab/>
+      </w:r>
+      <w:r>
+        <w:rPr>
+          <w:rFonts w:ascii="Arial" w:hAnsi="Arial" w:cs="Arial"/>
+          <w:sz w:val="20"/>
+        </w:rPr>
+        <w:tab/>
+      </w:r>
+      <w:r>
+        <w:rPr>
+          <w:rFonts w:ascii="Arial" w:hAnsi="Arial" w:cs="Arial"/>
+          <w:sz w:val="20"/>
+        </w:rPr>
+        <w:tab/>
+      </w:r>
+      <w:r>
+        <w:rPr>
+          <w:rFonts w:ascii="Arial" w:hAnsi="Arial" w:cs="Arial"/>
+          <w:b/>
+          <w:sz w:val="20"/>
+        </w:rPr>
+        <w:t xml:space="preserve">Project Manager – Digitizing </w:t>
+      </w:r>
+      <w:r>
+        <w:rPr>
+          <w:rFonts w:ascii="Arial" w:hAnsi="Arial" w:cs="Arial"/>
+          <w:b/>
+          <w:sz w:val="20"/>
+        </w:rPr>
+        <w:t xml:space="preserve">Whiskey </w:t>
+      </w:r>
+      <w:r>
+        <w:rPr>
+          <w:rFonts w:ascii="Arial" w:hAnsi="Arial" w:cs="Arial"/>
+          <w:b/>
+          <w:sz w:val="20"/>
+        </w:rPr>
+        <w:t xml:space="preserve">Archive and Artifact </w:t>
+      </w:r>
+      <w:r>
+        <w:rPr>
+          <w:rFonts w:ascii="Arial" w:hAnsi="Arial" w:cs="Arial"/>
+          <w:b/>
+          <w:sz w:val="20"/>
+        </w:rPr>
+        <w:t>Collection</w:t>
+      </w:r>
+    </w:p>
+    <w:p>
+      <w:pPr>
+        <w:spacing w:after="0" w:line="240" w:lineRule="auto"/>
+        <w:ind w:left="3600" w:hanging="3600"/>
+        <w:rPr>
+          <w:rFonts w:ascii="Arial" w:hAnsi="Arial" w:cs="Arial"/>
+          <w:sz w:val="20"/>
+        </w:rPr>
+      </w:pPr>
+      <w:r>
+        <w:rPr>
+          <w:rFonts w:ascii="Arial" w:hAnsi="Arial" w:cs="Arial"/>
+          <w:sz w:val="20"/>
+        </w:rPr>
+        <w:t>Scottdale, Pennsylvania</w:t>
+      </w:r>
+      <w:r>
+        <w:rPr>
+          <w:rFonts w:ascii="Arial" w:hAnsi="Arial" w:cs="Arial"/>
+          <w:sz w:val="20"/>
+        </w:rPr>
+        <w:tab/>
+        <w:t>Trains</w:t>
+      </w:r>
+      <w:r>
+        <w:rPr>
+          <w:rFonts w:ascii="Arial" w:hAnsi="Arial" w:cs="Arial"/>
+          <w:sz w:val="20"/>
+        </w:rPr>
+        <w:t xml:space="preserve"> archiving </w:t>
+      </w:r>
+      <w:r>
+        <w:rPr>
+          <w:rFonts w:ascii="Arial" w:hAnsi="Arial" w:cs="Arial"/>
+          <w:sz w:val="20"/>
+        </w:rPr>
+        <w:t>staff</w:t>
+      </w:r>
+      <w:r>
+        <w:rPr>
+          <w:rFonts w:ascii="Arial" w:hAnsi="Arial" w:cs="Arial"/>
+          <w:sz w:val="20"/>
+        </w:rPr>
+        <w:t xml:space="preserve"> and volunteers</w:t>
+      </w:r>
+      <w:r>
+        <w:rPr>
+          <w:rFonts w:ascii="Arial" w:hAnsi="Arial" w:cs="Arial"/>
+          <w:sz w:val="20"/>
+        </w:rPr>
+        <w:t xml:space="preserve"> of the West Overton Village &amp; Museum</w:t>
+      </w:r>
+      <w:r>
+        <w:rPr>
+          <w:rFonts w:ascii="Arial" w:hAnsi="Arial" w:cs="Arial"/>
+          <w:sz w:val="20"/>
+        </w:rPr>
+        <w:t>s</w:t>
+      </w:r>
+      <w:r>
+        <w:rPr>
+          <w:rFonts w:ascii="Arial" w:hAnsi="Arial" w:cs="Arial"/>
+          <w:sz w:val="20"/>
+        </w:rPr>
+        <w:t xml:space="preserve"> in paleography, digital curation, processing metadata, and creating </w:t>
+      </w:r>
+      <w:r>
+        <w:rPr>
+          <w:rFonts w:ascii="Arial" w:hAnsi="Arial" w:cs="Arial"/>
+          <w:sz w:val="20"/>
+        </w:rPr>
+        <w:t xml:space="preserve">online </w:t>
+      </w:r>
+      <w:r>
+        <w:rPr>
+          <w:rFonts w:ascii="Arial" w:hAnsi="Arial" w:cs="Arial"/>
+          <w:sz w:val="20"/>
+        </w:rPr>
+        <w:t>Omeka collections</w:t>
+      </w:r>
+      <w:r>
+        <w:rPr>
+          <w:rFonts w:ascii="Arial" w:hAnsi="Arial" w:cs="Arial"/>
+          <w:sz w:val="20"/>
+        </w:rPr>
+        <w:t xml:space="preserve">. </w:t>
+      </w:r>
+      <w:hyperlink r:id="rId35" w:history="1">
+        <w:r>
+          <w:rPr>
+            <w:rStyle w:val="Hyperlink"/>
+            <w:rFonts w:ascii="Arial" w:hAnsi="Arial" w:cs="Arial"/>
+            <w:sz w:val="20"/>
+          </w:rPr>
+          <w:t>https://wovdighistory.psc.edu/</w:t>
+        </w:r>
+      </w:hyperlink>
+      <w:r>
+        <w:rPr>
+          <w:rFonts w:ascii="Arial" w:hAnsi="Arial" w:cs="Arial"/>
+          <w:sz w:val="20"/>
+        </w:rPr>
+        <w:t xml:space="preserve"> </w:t>
+      </w:r>
+    </w:p>
+    <w:p>
+      <w:pPr>
+        <w:spacing w:after="0" w:line="240" w:lineRule="auto"/>
+        <w:rPr>
+          <w:rFonts w:ascii="Arial" w:hAnsi="Arial" w:cs="Arial"/>
+          <w:b/>
+        </w:rPr>
+      </w:pPr>
+    </w:p>
+    <w:p>
+      <w:pPr>
+        <w:spacing w:after="0" w:line="240" w:lineRule="auto"/>
+        <w:rPr>
+          <w:rFonts w:ascii="Arial" w:hAnsi="Arial" w:cs="Arial"/>
+          <w:sz w:val="20"/>
+        </w:rPr>
+      </w:pPr>
+      <w:r>
+        <w:rPr>
+          <w:rFonts w:ascii="Arial" w:hAnsi="Arial" w:cs="Arial"/>
+          <w:noProof/>
+          <w:sz w:val="20"/>
+        </w:rPr>
+        <w:t>December,</w:t>
+      </w:r>
+      <w:r>
+        <w:rPr>
+          <w:rFonts w:ascii="Arial" w:hAnsi="Arial" w:cs="Arial"/>
+          <w:sz w:val="20"/>
+        </w:rPr>
+        <w:t xml:space="preserve"> 2016 – present</w:t>
+      </w:r>
+      <w:r>
+        <w:rPr>
+          <w:rFonts w:ascii="Arial" w:hAnsi="Arial" w:cs="Arial"/>
+          <w:sz w:val="20"/>
+        </w:rPr>
+        <w:tab/>
+      </w:r>
+      <w:r>
+        <w:rPr>
+          <w:rFonts w:ascii="Arial" w:hAnsi="Arial" w:cs="Arial"/>
+          <w:sz w:val="20"/>
+        </w:rPr>
+        <w:tab/>
+      </w:r>
+      <w:r>
+        <w:rPr>
+          <w:rFonts w:ascii="Arial" w:hAnsi="Arial" w:cs="Arial"/>
+          <w:b/>
+          <w:sz w:val="20"/>
+        </w:rPr>
+        <w:t>Freelance Consultant</w:t>
+      </w:r>
+    </w:p>
+    <w:p>
+      <w:pPr>
+        <w:spacing w:after="0" w:line="240" w:lineRule="auto"/>
+        <w:rPr>
+          <w:rFonts w:ascii="Arial" w:hAnsi="Arial" w:cs="Arial"/>
+          <w:sz w:val="20"/>
+        </w:rPr>
+      </w:pPr>
+      <w:r>
+        <w:rPr>
+          <w:rFonts w:ascii="Arial" w:hAnsi="Arial" w:cs="Arial"/>
+          <w:sz w:val="20"/>
+        </w:rPr>
+        <w:tab/>
+      </w:r>
+      <w:r>
+        <w:rPr>
+          <w:rFonts w:ascii="Arial" w:hAnsi="Arial" w:cs="Arial"/>
+          <w:sz w:val="20"/>
+        </w:rPr>
+        <w:tab/>
+      </w:r>
+      <w:r>
+        <w:rPr>
+          <w:rFonts w:ascii="Arial" w:hAnsi="Arial" w:cs="Arial"/>
+          <w:sz w:val="20"/>
+        </w:rPr>
+        <w:tab/>
+      </w:r>
+      <w:r>
+        <w:rPr>
+          <w:rFonts w:ascii="Arial" w:hAnsi="Arial" w:cs="Arial"/>
+          <w:sz w:val="20"/>
+        </w:rPr>
+        <w:tab/>
+      </w:r>
+      <w:r>
+        <w:rPr>
+          <w:rFonts w:ascii="Arial" w:hAnsi="Arial" w:cs="Arial"/>
+          <w:sz w:val="20"/>
+        </w:rPr>
+        <w:tab/>
+        <w:t>M</w:t>
+      </w:r>
+      <w:r>
+        <w:rPr>
+          <w:rFonts w:ascii="Arial" w:hAnsi="Arial" w:cs="Arial"/>
+          <w:sz w:val="20"/>
+        </w:rPr>
+        <w:t>entors Robert Foley</w:t>
+      </w:r>
+      <w:r>
+        <w:rPr>
+          <w:rFonts w:ascii="Arial" w:hAnsi="Arial" w:cs="Arial"/>
+          <w:sz w:val="20"/>
+        </w:rPr>
+        <w:t xml:space="preserve"> with</w:t>
+      </w:r>
+      <w:r>
+        <w:rPr>
+          <w:rFonts w:ascii="Arial" w:hAnsi="Arial" w:cs="Arial"/>
+          <w:sz w:val="20"/>
+        </w:rPr>
+        <w:t xml:space="preserve"> the new</w:t>
+      </w:r>
+      <w:r>
+        <w:rPr>
+          <w:rFonts w:ascii="Arial" w:hAnsi="Arial" w:cs="Arial"/>
+          <w:sz w:val="20"/>
+        </w:rPr>
+        <w:t xml:space="preserve">ly established Black Rock </w:t>
+      </w:r>
+      <w:r>
+        <w:rPr>
+          <w:rFonts w:ascii="Arial" w:hAnsi="Arial" w:cs="Arial"/>
+          <w:sz w:val="20"/>
+        </w:rPr>
+        <w:tab/>
+      </w:r>
+      <w:r>
+        <w:rPr>
+          <w:rFonts w:ascii="Arial" w:hAnsi="Arial" w:cs="Arial"/>
+          <w:sz w:val="20"/>
+        </w:rPr>
+        <w:tab/>
+      </w:r>
+      <w:r>
+        <w:rPr>
+          <w:rFonts w:ascii="Arial" w:hAnsi="Arial" w:cs="Arial"/>
+          <w:sz w:val="20"/>
+        </w:rPr>
+        <w:tab/>
+      </w:r>
+      <w:r>
+        <w:rPr>
+          <w:rFonts w:ascii="Arial" w:hAnsi="Arial" w:cs="Arial"/>
+          <w:sz w:val="20"/>
+        </w:rPr>
+        <w:tab/>
+      </w:r>
+      <w:r>
+        <w:rPr>
+          <w:rFonts w:ascii="Arial" w:hAnsi="Arial" w:cs="Arial"/>
+          <w:sz w:val="20"/>
+        </w:rPr>
+        <w:tab/>
+      </w:r>
+      <w:r>
+        <w:rPr>
+          <w:rFonts w:ascii="Arial" w:hAnsi="Arial" w:cs="Arial"/>
+          <w:sz w:val="20"/>
+        </w:rPr>
+        <w:tab/>
+      </w:r>
+      <w:r>
+        <w:rPr>
+          <w:rFonts w:ascii="Arial" w:hAnsi="Arial" w:cs="Arial"/>
+          <w:sz w:val="20"/>
+        </w:rPr>
+        <w:tab/>
+      </w:r>
+      <w:r>
+        <w:rPr>
+          <w:rFonts w:ascii="Arial" w:hAnsi="Arial" w:cs="Arial"/>
+          <w:sz w:val="20"/>
+        </w:rPr>
+        <w:tab/>
+      </w:r>
+      <w:r>
+        <w:rPr>
+          <w:rFonts w:ascii="Arial" w:hAnsi="Arial" w:cs="Arial"/>
+          <w:sz w:val="20"/>
+        </w:rPr>
+        <w:t>Historical Society</w:t>
+      </w:r>
+      <w:r>
+        <w:rPr>
+          <w:rFonts w:ascii="Arial" w:hAnsi="Arial" w:cs="Arial"/>
+          <w:sz w:val="20"/>
+        </w:rPr>
+        <w:t xml:space="preserve">. </w:t>
+      </w:r>
+      <w:r>
+        <w:rPr>
+          <w:rFonts w:ascii="Arial" w:hAnsi="Arial" w:cs="Arial"/>
+          <w:sz w:val="20"/>
+        </w:rPr>
+        <w:t>Assists with encoding</w:t>
+      </w:r>
+      <w:r>
+        <w:rPr>
+          <w:rFonts w:ascii="Arial" w:hAnsi="Arial" w:cs="Arial"/>
+          <w:sz w:val="20"/>
+        </w:rPr>
+        <w:t xml:space="preserve"> and data processing of </w:t>
+      </w:r>
+      <w:r>
+        <w:rPr>
+          <w:rFonts w:ascii="Arial" w:hAnsi="Arial" w:cs="Arial"/>
+          <w:sz w:val="20"/>
+        </w:rPr>
+        <w:tab/>
+      </w:r>
+      <w:r>
+        <w:rPr>
+          <w:rFonts w:ascii="Arial" w:hAnsi="Arial" w:cs="Arial"/>
+          <w:sz w:val="20"/>
+        </w:rPr>
+        <w:tab/>
+      </w:r>
+      <w:r>
+        <w:rPr>
+          <w:rFonts w:ascii="Arial" w:hAnsi="Arial" w:cs="Arial"/>
+          <w:sz w:val="20"/>
+        </w:rPr>
+        <w:tab/>
+      </w:r>
+      <w:r>
+        <w:rPr>
+          <w:rFonts w:ascii="Arial" w:hAnsi="Arial" w:cs="Arial"/>
+          <w:sz w:val="20"/>
+        </w:rPr>
+        <w:tab/>
+      </w:r>
+      <w:r>
+        <w:rPr>
+          <w:rFonts w:ascii="Arial" w:hAnsi="Arial" w:cs="Arial"/>
+          <w:sz w:val="20"/>
+        </w:rPr>
+        <w:tab/>
+      </w:r>
+      <w:r>
+        <w:rPr>
+          <w:rFonts w:ascii="Arial" w:hAnsi="Arial" w:cs="Arial"/>
+          <w:sz w:val="20"/>
+        </w:rPr>
+        <w:tab/>
+      </w:r>
+      <w:r>
+        <w:rPr>
+          <w:rFonts w:ascii="Arial" w:hAnsi="Arial" w:cs="Arial"/>
+          <w:sz w:val="20"/>
+        </w:rPr>
+        <w:tab/>
+      </w:r>
+      <w:r>
+        <w:rPr>
+          <w:rFonts w:ascii="Arial" w:hAnsi="Arial" w:cs="Arial"/>
+          <w:sz w:val="20"/>
+        </w:rPr>
+        <w:tab/>
+      </w:r>
+      <w:r>
+        <w:rPr>
+          <w:rFonts w:ascii="Arial" w:hAnsi="Arial" w:cs="Arial"/>
+          <w:sz w:val="20"/>
+        </w:rPr>
+        <w:t xml:space="preserve">Thomas </w:t>
+      </w:r>
+      <w:r>
+        <w:rPr>
+          <w:rFonts w:ascii="Arial" w:hAnsi="Arial" w:cs="Arial"/>
+          <w:sz w:val="20"/>
+        </w:rPr>
+        <w:t xml:space="preserve">Bartram’s </w:t>
+      </w:r>
+      <w:r>
+        <w:rPr>
+          <w:rFonts w:ascii="Arial" w:hAnsi="Arial" w:cs="Arial"/>
+          <w:sz w:val="20"/>
+        </w:rPr>
+        <w:t>merchant</w:t>
+      </w:r>
+      <w:r>
+        <w:rPr>
+          <w:rFonts w:ascii="Arial" w:hAnsi="Arial" w:cs="Arial"/>
+          <w:sz w:val="20"/>
+        </w:rPr>
+        <w:t xml:space="preserve"> account</w:t>
+      </w:r>
+      <w:r>
+        <w:rPr>
+          <w:rFonts w:ascii="Arial" w:hAnsi="Arial" w:cs="Arial"/>
+          <w:sz w:val="20"/>
+        </w:rPr>
+        <w:t xml:space="preserve"> log</w:t>
+      </w:r>
+      <w:r>
+        <w:rPr>
+          <w:rFonts w:ascii="Arial" w:hAnsi="Arial" w:cs="Arial"/>
+          <w:sz w:val="20"/>
+        </w:rPr>
+        <w:t xml:space="preserve"> manuscripts from </w:t>
+      </w:r>
+      <w:r>
+        <w:rPr>
+          <w:rFonts w:ascii="Arial" w:hAnsi="Arial" w:cs="Arial"/>
+          <w:sz w:val="20"/>
+        </w:rPr>
+        <w:t xml:space="preserve">the </w:t>
+      </w:r>
+      <w:r>
+        <w:rPr>
+          <w:rFonts w:ascii="Arial" w:hAnsi="Arial" w:cs="Arial"/>
+          <w:sz w:val="20"/>
+        </w:rPr>
+        <w:tab/>
+      </w:r>
+      <w:r>
+        <w:rPr>
+          <w:rFonts w:ascii="Arial" w:hAnsi="Arial" w:cs="Arial"/>
+          <w:sz w:val="20"/>
+        </w:rPr>
+        <w:tab/>
+      </w:r>
+      <w:r>
+        <w:rPr>
+          <w:rFonts w:ascii="Arial" w:hAnsi="Arial" w:cs="Arial"/>
+          <w:sz w:val="20"/>
+        </w:rPr>
+        <w:tab/>
+      </w:r>
+      <w:r>
+        <w:rPr>
+          <w:rFonts w:ascii="Arial" w:hAnsi="Arial" w:cs="Arial"/>
+          <w:sz w:val="20"/>
+        </w:rPr>
+        <w:tab/>
+      </w:r>
+      <w:r>
+        <w:rPr>
+          <w:rFonts w:ascii="Arial" w:hAnsi="Arial" w:cs="Arial"/>
+          <w:sz w:val="20"/>
+        </w:rPr>
+        <w:tab/>
+      </w:r>
+      <w:r>
+        <w:rPr>
+          <w:rFonts w:ascii="Arial" w:hAnsi="Arial" w:cs="Arial"/>
+          <w:sz w:val="20"/>
+        </w:rPr>
+        <w:tab/>
+      </w:r>
+      <w:r>
+        <w:rPr>
+          <w:rFonts w:ascii="Arial" w:hAnsi="Arial" w:cs="Arial"/>
+          <w:sz w:val="20"/>
+        </w:rPr>
+        <w:tab/>
+      </w:r>
+      <w:r>
+        <w:rPr>
+          <w:rFonts w:ascii="Arial" w:hAnsi="Arial" w:cs="Arial"/>
+          <w:sz w:val="20"/>
+        </w:rPr>
+        <w:tab/>
+      </w:r>
+      <w:r>
+        <w:rPr>
+          <w:rFonts w:ascii="Arial" w:hAnsi="Arial" w:cs="Arial"/>
+          <w:sz w:val="20"/>
+        </w:rPr>
+        <w:t>early</w:t>
+      </w:r>
+      <w:r>
+        <w:rPr>
+          <w:rFonts w:ascii="Arial" w:hAnsi="Arial" w:cs="Arial"/>
+          <w:sz w:val="20"/>
+        </w:rPr>
+        <w:t xml:space="preserve"> </w:t>
+      </w:r>
+      <w:r>
+        <w:rPr>
+          <w:rFonts w:ascii="Arial" w:hAnsi="Arial" w:cs="Arial"/>
+          <w:sz w:val="20"/>
+        </w:rPr>
+        <w:t>19</w:t>
+      </w:r>
+      <w:r>
+        <w:rPr>
+          <w:rFonts w:ascii="Arial" w:hAnsi="Arial" w:cs="Arial"/>
+          <w:sz w:val="20"/>
+          <w:vertAlign w:val="superscript"/>
+        </w:rPr>
+        <w:t>th</w:t>
+      </w:r>
+      <w:r>
+        <w:rPr>
+          <w:rFonts w:ascii="Arial" w:hAnsi="Arial" w:cs="Arial"/>
+          <w:sz w:val="20"/>
+        </w:rPr>
+        <w:t xml:space="preserve"> century. Creates Black Rock History website content.</w:t>
+      </w:r>
+    </w:p>
+    <w:p>
+      <w:pPr>
+        <w:spacing w:after="0" w:line="240" w:lineRule="auto"/>
+        <w:rPr>
+          <w:rFonts w:ascii="Arial" w:hAnsi="Arial" w:cs="Arial"/>
+          <w:sz w:val="20"/>
+        </w:rPr>
+      </w:pPr>
+      <w:r>
+        <w:rPr>
+          <w:rFonts w:ascii="Arial" w:hAnsi="Arial" w:cs="Arial"/>
+          <w:sz w:val="20"/>
+        </w:rPr>
+        <w:tab/>
+      </w:r>
+      <w:r>
+        <w:rPr>
+          <w:rFonts w:ascii="Arial" w:hAnsi="Arial" w:cs="Arial"/>
+          <w:sz w:val="20"/>
+        </w:rPr>
+        <w:tab/>
+      </w:r>
+      <w:r>
+        <w:rPr>
+          <w:rFonts w:ascii="Arial" w:hAnsi="Arial" w:cs="Arial"/>
+          <w:sz w:val="20"/>
+        </w:rPr>
+        <w:tab/>
+      </w:r>
+      <w:r>
+        <w:rPr>
+          <w:rFonts w:ascii="Arial" w:hAnsi="Arial" w:cs="Arial"/>
+          <w:sz w:val="20"/>
+        </w:rPr>
+        <w:tab/>
+      </w:r>
+      <w:r>
+        <w:rPr>
+          <w:rFonts w:ascii="Arial" w:hAnsi="Arial" w:cs="Arial"/>
+          <w:sz w:val="20"/>
+        </w:rPr>
+        <w:tab/>
+      </w:r>
       <w:bookmarkStart w:id="0" w:name="_GoBack"/>
+      <w:r>
+        <w:rPr>
+          <w:rFonts w:ascii="Arial" w:hAnsi="Arial" w:cs="Arial"/>
+          <w:sz w:val="20"/>
+        </w:rPr>
+        <w:fldChar w:fldCharType="begin"/>
+      </w:r>
+      <w:r>
+        <w:rPr>
+          <w:rFonts w:ascii="Arial" w:hAnsi="Arial" w:cs="Arial"/>
+          <w:sz w:val="20"/>
+        </w:rPr>
+        <w:instrText xml:space="preserve"> HYPERLINK "</w:instrText>
+      </w:r>
+      <w:r>
+        <w:rPr>
+          <w:rFonts w:ascii="Arial" w:hAnsi="Arial" w:cs="Arial"/>
+          <w:sz w:val="20"/>
+        </w:rPr>
+        <w:instrText>http://www.blackrockhistory.net/</w:instrText>
+      </w:r>
+      <w:r>
+        <w:rPr>
+          <w:rFonts w:ascii="Arial" w:hAnsi="Arial" w:cs="Arial"/>
+          <w:sz w:val="20"/>
+        </w:rPr>
+        <w:instrText xml:space="preserve">" </w:instrText>
+      </w:r>
+      <w:r>
+        <w:rPr>
+          <w:rFonts w:ascii="Arial" w:hAnsi="Arial" w:cs="Arial"/>
+          <w:sz w:val="20"/>
+        </w:rPr>
+        <w:fldChar w:fldCharType="separate"/>
+      </w:r>
+      <w:r>
+        <w:rPr>
+          <w:rStyle w:val="Hyperlink"/>
+          <w:rFonts w:ascii="Arial" w:hAnsi="Arial" w:cs="Arial"/>
+          <w:sz w:val="20"/>
+        </w:rPr>
+        <w:t>http://www.blackrockhistory.net/</w:t>
+      </w:r>
+      <w:r>
+        <w:rPr>
+          <w:rFonts w:ascii="Arial" w:hAnsi="Arial" w:cs="Arial"/>
+          <w:sz w:val="20"/>
+        </w:rPr>
+        <w:fldChar w:fldCharType="end"/>
+      </w:r>
+      <w:r>
+        <w:rPr>
+          <w:rFonts w:ascii="Arial" w:hAnsi="Arial" w:cs="Arial"/>
+          <w:sz w:val="20"/>
+        </w:rPr>
+        <w:t xml:space="preserve"> </w:t>
+      </w:r>
       <w:bookmarkEnd w:id="0"/>
     </w:p>
     <w:p>
@@ -3358,33 +4049,62 @@
           <w:sz w:val="20"/>
         </w:rPr>
       </w:pPr>
-      <w:r>
-        <w:rPr>
-          <w:rFonts w:ascii="Arial" w:hAnsi="Arial" w:cs="Arial"/>
-          <w:sz w:val="20"/>
-        </w:rPr>
-        <w:t xml:space="preserve">May, 2017 – </w:t>
-      </w:r>
-      <w:r>
-        <w:rPr>
-          <w:rFonts w:ascii="Arial" w:hAnsi="Arial" w:cs="Arial"/>
-          <w:sz w:val="20"/>
-        </w:rPr>
-        <w:t>Present</w:t>
-      </w:r>
-      <w:r>
-        <w:rPr>
-          <w:rFonts w:ascii="Arial" w:hAnsi="Arial" w:cs="Arial"/>
-          <w:sz w:val="20"/>
-        </w:rPr>
-        <w:tab/>
-      </w:r>
-      <w:r>
-        <w:rPr>
-          <w:rFonts w:ascii="Arial" w:hAnsi="Arial" w:cs="Arial"/>
-          <w:sz w:val="20"/>
-        </w:rPr>
-        <w:tab/>
+    </w:p>
+    <w:p>
+      <w:pPr>
+        <w:spacing w:after="0" w:line="240" w:lineRule="auto"/>
+        <w:rPr>
+          <w:rFonts w:ascii="Arial" w:hAnsi="Arial" w:cs="Arial"/>
+          <w:sz w:val="20"/>
+        </w:rPr>
+      </w:pPr>
+    </w:p>
+    <w:p>
+      <w:pPr>
+        <w:spacing w:after="0" w:line="240" w:lineRule="auto"/>
+        <w:rPr>
+          <w:rFonts w:ascii="Arial" w:hAnsi="Arial" w:cs="Arial"/>
+          <w:sz w:val="20"/>
+        </w:rPr>
+      </w:pPr>
+    </w:p>
+    <w:p>
+      <w:pPr>
+        <w:spacing w:after="0" w:line="240" w:lineRule="auto"/>
+        <w:ind w:left="3600" w:hanging="3600"/>
+        <w:rPr>
+          <w:rFonts w:ascii="Arial" w:hAnsi="Arial" w:cs="Arial"/>
+          <w:sz w:val="20"/>
+        </w:rPr>
+      </w:pPr>
+      <w:r>
+        <w:rPr>
+          <w:rFonts w:ascii="Arial" w:hAnsi="Arial" w:cs="Arial"/>
+          <w:noProof/>
+          <w:sz w:val="20"/>
+        </w:rPr>
+        <w:t>August,</w:t>
+      </w:r>
+      <w:r>
+        <w:rPr>
+          <w:rFonts w:ascii="Arial" w:hAnsi="Arial" w:cs="Arial"/>
+          <w:sz w:val="20"/>
+        </w:rPr>
+        <w:t xml:space="preserve"> 2016 </w:t>
+      </w:r>
+      <w:r>
+        <w:rPr>
+          <w:rFonts w:ascii="Arial" w:hAnsi="Arial" w:cs="Arial"/>
+          <w:sz w:val="20"/>
+        </w:rPr>
+        <w:t>–</w:t>
+      </w:r>
+      <w:r>
+        <w:rPr>
+          <w:rFonts w:ascii="Arial" w:hAnsi="Arial" w:cs="Arial"/>
+          <w:sz w:val="20"/>
+        </w:rPr>
+        <w:t xml:space="preserve"> April, 2017</w:t>
       </w:r>
       <w:r>
         <w:rPr>
@@ -3399,23 +4119,25 @@
           <w:b/>
           <w:sz w:val="20"/>
         </w:rPr>
-        <w:t xml:space="preserve">Project Manager – Digitizing </w:t>
-      </w:r>
+        <w:t xml:space="preserve">Technical Assistant, </w:t>
+      </w:r>
+      <w:proofErr w:type="gramStart"/>
       <w:r>
         <w:rPr>
           <w:rFonts w:ascii="Arial" w:hAnsi="Arial" w:cs="Arial"/>
           <w:b/>
           <w:sz w:val="20"/>
         </w:rPr>
-        <w:t xml:space="preserve">Whiskey </w:t>
-      </w:r>
+        <w:t>The</w:t>
+      </w:r>
+      <w:proofErr w:type="gramEnd"/>
       <w:r>
         <w:rPr>
           <w:rFonts w:ascii="Arial" w:hAnsi="Arial" w:cs="Arial"/>
           <w:b/>
           <w:sz w:val="20"/>
         </w:rPr>
-        <w:t xml:space="preserve">Archive and Artifact </w:t>
+        <w:t xml:space="preserve"> </w:t>
       </w:r>
       <w:r>
         <w:rPr>
@@ -3423,7 +4145,7 @@
           <w:b/>
           <w:sz w:val="20"/>
         </w:rPr>
-        <w:t>Collection</w:t>
+        <w:t>Center for the Digital Text</w:t>
       </w:r>
     </w:p>
     <w:p>
@@ -3440,118 +4162,232 @@
           <w:rFonts w:ascii="Arial" w:hAnsi="Arial" w:cs="Arial"/>
           <w:sz w:val="20"/>
         </w:rPr>
-        <w:t>Scottdale, Pennsylvania</w:t>
-      </w:r>
-      <w:r>
-        <w:rPr>
-          <w:rFonts w:ascii="Arial" w:hAnsi="Arial" w:cs="Arial"/>
-          <w:sz w:val="20"/>
-        </w:rPr>
-        <w:tab/>
-        <w:t>Trains</w:t>
-      </w:r>
-      <w:r>
-        <w:rPr>
-          <w:rFonts w:ascii="Arial" w:hAnsi="Arial" w:cs="Arial"/>
-          <w:sz w:val="20"/>
-        </w:rPr>
-        <w:t xml:space="preserve"> archiving </w:t>
-      </w:r>
-      <w:r>
-        <w:rPr>
-          <w:rFonts w:ascii="Arial" w:hAnsi="Arial" w:cs="Arial"/>
-          <w:sz w:val="20"/>
-        </w:rPr>
-        <w:t>staff</w:t>
-      </w:r>
-      <w:r>
-        <w:rPr>
-          <w:rFonts w:ascii="Arial" w:hAnsi="Arial" w:cs="Arial"/>
-          <w:sz w:val="20"/>
-        </w:rPr>
-        <w:t xml:space="preserve"> and volunteers</w:t>
-      </w:r>
-      <w:r>
-        <w:rPr>
-          <w:rFonts w:ascii="Arial" w:hAnsi="Arial" w:cs="Arial"/>
-          <w:sz w:val="20"/>
-        </w:rPr>
-        <w:t xml:space="preserve"> of the West Overton Village &amp; Museum</w:t>
-      </w:r>
-      <w:r>
-        <w:rPr>
-          <w:rFonts w:ascii="Arial" w:hAnsi="Arial" w:cs="Arial"/>
-          <w:sz w:val="20"/>
-        </w:rPr>
-        <w:t>s</w:t>
-      </w:r>
-      <w:r>
-        <w:rPr>
-          <w:rFonts w:ascii="Arial" w:hAnsi="Arial" w:cs="Arial"/>
-          <w:sz w:val="20"/>
-        </w:rPr>
-        <w:t xml:space="preserve"> in paleography, digital curation, processing metadata, and creating </w:t>
-      </w:r>
-      <w:r>
-        <w:rPr>
-          <w:rFonts w:ascii="Arial" w:hAnsi="Arial" w:cs="Arial"/>
-          <w:sz w:val="20"/>
-        </w:rPr>
-        <w:t xml:space="preserve">online </w:t>
-      </w:r>
-      <w:r>
-        <w:rPr>
-          <w:rFonts w:ascii="Arial" w:hAnsi="Arial" w:cs="Arial"/>
-          <w:sz w:val="20"/>
-        </w:rPr>
-        <w:t>Omeka collections</w:t>
-      </w:r>
-      <w:r>
-        <w:rPr>
-          <w:rFonts w:ascii="Arial" w:hAnsi="Arial" w:cs="Arial"/>
-          <w:sz w:val="20"/>
-        </w:rPr>
-        <w:t xml:space="preserve">. </w:t>
-      </w:r>
-    </w:p>
-    <w:p>
-      <w:pPr>
-        <w:spacing w:after="0" w:line="240" w:lineRule="auto"/>
+        <w:t>Greensburg, PA</w:t>
+      </w:r>
+      <w:r>
+        <w:rPr>
+          <w:rFonts w:ascii="Arial" w:hAnsi="Arial" w:cs="Arial"/>
+          <w:sz w:val="20"/>
+        </w:rPr>
+        <w:tab/>
+      </w:r>
+      <w:r>
+        <w:rPr>
+          <w:rFonts w:ascii="Arial" w:hAnsi="Arial" w:cs="Arial"/>
+          <w:sz w:val="20"/>
+        </w:rPr>
+        <w:t>Built</w:t>
+      </w:r>
+      <w:r>
+        <w:rPr>
+          <w:rFonts w:ascii="Arial" w:hAnsi="Arial" w:cs="Arial"/>
+          <w:sz w:val="20"/>
+        </w:rPr>
+        <w:t xml:space="preserve"> digital</w:t>
+      </w:r>
+      <w:r>
+        <w:rPr>
+          <w:rFonts w:ascii="Arial" w:hAnsi="Arial" w:cs="Arial"/>
+          <w:sz w:val="20"/>
+        </w:rPr>
+        <w:t xml:space="preserve"> projects</w:t>
+      </w:r>
+      <w:r>
+        <w:rPr>
+          <w:rFonts w:ascii="Arial" w:hAnsi="Arial" w:cs="Arial"/>
+          <w:sz w:val="20"/>
+        </w:rPr>
+        <w:t xml:space="preserve"> at</w:t>
+      </w:r>
+      <w:r>
+        <w:rPr>
+          <w:rFonts w:ascii="Arial" w:hAnsi="Arial" w:cs="Arial"/>
+          <w:sz w:val="20"/>
+        </w:rPr>
+        <w:t xml:space="preserve"> </w:t>
+      </w:r>
+      <w:r>
+        <w:rPr>
+          <w:rFonts w:ascii="Arial" w:hAnsi="Arial" w:cs="Arial"/>
+          <w:sz w:val="20"/>
+        </w:rPr>
+        <w:t>Pitt-</w:t>
+      </w:r>
+      <w:r>
+        <w:rPr>
+          <w:rFonts w:ascii="Arial" w:hAnsi="Arial" w:cs="Arial"/>
+          <w:sz w:val="20"/>
+        </w:rPr>
+        <w:t>Greensburg</w:t>
+      </w:r>
+      <w:r>
+        <w:rPr>
+          <w:rFonts w:ascii="Arial" w:hAnsi="Arial" w:cs="Arial"/>
+          <w:sz w:val="20"/>
+        </w:rPr>
+        <w:t xml:space="preserve">, </w:t>
+      </w:r>
+      <w:r>
+        <w:rPr>
+          <w:rFonts w:ascii="Arial" w:hAnsi="Arial" w:cs="Arial"/>
+          <w:sz w:val="20"/>
+        </w:rPr>
+        <w:t>delivered</w:t>
+      </w:r>
+      <w:r>
+        <w:rPr>
+          <w:rFonts w:ascii="Arial" w:hAnsi="Arial" w:cs="Arial"/>
+          <w:sz w:val="20"/>
+        </w:rPr>
+        <w:t xml:space="preserve"> digital studies courses and workshops</w:t>
+      </w:r>
+      <w:r>
+        <w:rPr>
+          <w:rFonts w:ascii="Arial" w:hAnsi="Arial" w:cs="Arial"/>
+          <w:sz w:val="20"/>
+        </w:rPr>
+        <w:t xml:space="preserve">, </w:t>
+      </w:r>
+      <w:r>
+        <w:rPr>
+          <w:rFonts w:ascii="Arial" w:hAnsi="Arial" w:cs="Arial"/>
+          <w:sz w:val="20"/>
+        </w:rPr>
+        <w:t>support</w:t>
+      </w:r>
+      <w:r>
+        <w:rPr>
+          <w:rFonts w:ascii="Arial" w:hAnsi="Arial" w:cs="Arial"/>
+          <w:sz w:val="20"/>
+        </w:rPr>
+        <w:t>ed</w:t>
+      </w:r>
+      <w:r>
+        <w:rPr>
+          <w:rFonts w:ascii="Arial" w:hAnsi="Arial" w:cs="Arial"/>
+          <w:sz w:val="20"/>
+        </w:rPr>
+        <w:t xml:space="preserve"> student</w:t>
+      </w:r>
+      <w:r>
+        <w:rPr>
+          <w:rFonts w:ascii="Arial" w:hAnsi="Arial" w:cs="Arial"/>
+          <w:sz w:val="20"/>
+        </w:rPr>
+        <w:t xml:space="preserve"> and faculty</w:t>
+      </w:r>
+      <w:r>
+        <w:rPr>
+          <w:rFonts w:ascii="Arial" w:hAnsi="Arial" w:cs="Arial"/>
+          <w:sz w:val="20"/>
+        </w:rPr>
+        <w:t xml:space="preserve"> digital ventures. </w:t>
+      </w:r>
+      <w:r>
+        <w:rPr>
+          <w:rFonts w:ascii="Arial" w:hAnsi="Arial" w:cs="Arial"/>
+          <w:sz w:val="20"/>
+        </w:rPr>
+        <w:t>Required e</w:t>
+      </w:r>
+      <w:r>
+        <w:rPr>
+          <w:rFonts w:ascii="Arial" w:hAnsi="Arial" w:cs="Arial"/>
+          <w:sz w:val="20"/>
+        </w:rPr>
+        <w:t>xtensive</w:t>
+      </w:r>
+      <w:r>
+        <w:rPr>
+          <w:rFonts w:ascii="Arial" w:hAnsi="Arial" w:cs="Arial"/>
+          <w:sz w:val="20"/>
+        </w:rPr>
+        <w:t xml:space="preserve"> cod</w:t>
+      </w:r>
+      <w:r>
+        <w:rPr>
+          <w:rFonts w:ascii="Arial" w:hAnsi="Arial" w:cs="Arial"/>
+          <w:sz w:val="20"/>
+        </w:rPr>
+        <w:t>ing, querying</w:t>
+      </w:r>
+      <w:r>
+        <w:rPr>
+          <w:rFonts w:ascii="Arial" w:hAnsi="Arial" w:cs="Arial"/>
+          <w:sz w:val="20"/>
+        </w:rPr>
+        <w:t>,</w:t>
+      </w:r>
+      <w:r>
+        <w:rPr>
+          <w:rFonts w:ascii="Arial" w:hAnsi="Arial" w:cs="Arial"/>
+          <w:sz w:val="20"/>
+        </w:rPr>
+        <w:t xml:space="preserve"> and visualization </w:t>
+      </w:r>
+      <w:r>
+        <w:rPr>
+          <w:rFonts w:ascii="Arial" w:hAnsi="Arial" w:cs="Arial"/>
+          <w:sz w:val="20"/>
+        </w:rPr>
+        <w:t>development</w:t>
+      </w:r>
+      <w:r>
+        <w:rPr>
+          <w:rFonts w:ascii="Arial" w:hAnsi="Arial" w:cs="Arial"/>
+          <w:sz w:val="20"/>
+        </w:rPr>
+        <w:t xml:space="preserve"> using the XML family of languages.</w:t>
+      </w:r>
+    </w:p>
+    <w:p>
+      <w:pPr>
+        <w:spacing w:after="0" w:line="240" w:lineRule="auto"/>
+        <w:ind w:left="3600" w:hanging="3600"/>
+        <w:rPr>
+          <w:rFonts w:ascii="Arial" w:hAnsi="Arial" w:cs="Arial"/>
+          <w:sz w:val="20"/>
+        </w:rPr>
+      </w:pPr>
+    </w:p>
+    <w:p>
+      <w:pPr>
+        <w:spacing w:after="0" w:line="240" w:lineRule="auto"/>
+        <w:ind w:left="3600" w:hanging="3600"/>
         <w:rPr>
           <w:rFonts w:ascii="Arial" w:hAnsi="Arial" w:cs="Arial"/>
           <w:b/>
-        </w:rPr>
-      </w:pPr>
-    </w:p>
-    <w:p>
-      <w:pPr>
-        <w:spacing w:after="0" w:line="240" w:lineRule="auto"/>
-        <w:rPr>
-          <w:rFonts w:ascii="Arial" w:hAnsi="Arial" w:cs="Arial"/>
-          <w:sz w:val="20"/>
-        </w:rPr>
-      </w:pPr>
+          <w:sz w:val="20"/>
+        </w:rPr>
+      </w:pPr>
+      <w:r>
+        <w:rPr>
+          <w:rFonts w:ascii="Arial" w:hAnsi="Arial" w:cs="Arial"/>
+          <w:sz w:val="20"/>
+        </w:rPr>
+        <w:t xml:space="preserve">August </w:t>
+      </w:r>
+      <w:r>
+        <w:rPr>
+          <w:rFonts w:ascii="Arial" w:hAnsi="Arial" w:cs="Arial"/>
+          <w:sz w:val="20"/>
+        </w:rPr>
+        <w:t xml:space="preserve">2010 – </w:t>
+      </w:r>
       <w:r>
         <w:rPr>
           <w:rFonts w:ascii="Arial" w:hAnsi="Arial" w:cs="Arial"/>
           <w:noProof/>
           <w:sz w:val="20"/>
         </w:rPr>
-        <w:t>December,</w:t>
-      </w:r>
-      <w:r>
-        <w:rPr>
-          <w:rFonts w:ascii="Arial" w:hAnsi="Arial" w:cs="Arial"/>
-          <w:sz w:val="20"/>
-        </w:rPr>
-        <w:t xml:space="preserve"> 2016 – present</w:t>
-      </w:r>
-      <w:r>
-        <w:rPr>
-          <w:rFonts w:ascii="Arial" w:hAnsi="Arial" w:cs="Arial"/>
-          <w:sz w:val="20"/>
-        </w:rPr>
-        <w:tab/>
+        <w:t>August,</w:t>
+      </w:r>
+      <w:r>
+        <w:rPr>
+          <w:rFonts w:ascii="Arial" w:hAnsi="Arial" w:cs="Arial"/>
+          <w:sz w:val="20"/>
+        </w:rPr>
+        <w:t xml:space="preserve"> 2016</w:t>
       </w:r>
       <w:r>
         <w:rPr>
@@ -3566,332 +4402,185 @@
           <w:b/>
           <w:sz w:val="20"/>
         </w:rPr>
-        <w:t>Freelance Consultant</w:t>
-      </w:r>
-    </w:p>
-    <w:p>
-      <w:pPr>
-        <w:spacing w:after="0" w:line="240" w:lineRule="auto"/>
-        <w:rPr>
-          <w:rFonts w:ascii="Arial" w:hAnsi="Arial" w:cs="Arial"/>
-          <w:sz w:val="20"/>
-        </w:rPr>
-      </w:pPr>
-      <w:r>
-        <w:rPr>
-          <w:rFonts w:ascii="Arial" w:hAnsi="Arial" w:cs="Arial"/>
-          <w:sz w:val="20"/>
-        </w:rPr>
-        <w:tab/>
-      </w:r>
-      <w:r>
-        <w:rPr>
-          <w:rFonts w:ascii="Arial" w:hAnsi="Arial" w:cs="Arial"/>
-          <w:sz w:val="20"/>
-        </w:rPr>
-        <w:tab/>
-      </w:r>
-      <w:r>
-        <w:rPr>
-          <w:rFonts w:ascii="Arial" w:hAnsi="Arial" w:cs="Arial"/>
-          <w:sz w:val="20"/>
-        </w:rPr>
-        <w:tab/>
-      </w:r>
-      <w:r>
-        <w:rPr>
-          <w:rFonts w:ascii="Arial" w:hAnsi="Arial" w:cs="Arial"/>
-          <w:sz w:val="20"/>
-        </w:rPr>
-        <w:tab/>
-      </w:r>
-      <w:r>
-        <w:rPr>
-          <w:rFonts w:ascii="Arial" w:hAnsi="Arial" w:cs="Arial"/>
-          <w:sz w:val="20"/>
-        </w:rPr>
-        <w:tab/>
-        <w:t>M</w:t>
-      </w:r>
-      <w:r>
-        <w:rPr>
-          <w:rFonts w:ascii="Arial" w:hAnsi="Arial" w:cs="Arial"/>
-          <w:sz w:val="20"/>
-        </w:rPr>
-        <w:t>entors Robert Foley</w:t>
-      </w:r>
-      <w:r>
-        <w:rPr>
-          <w:rFonts w:ascii="Arial" w:hAnsi="Arial" w:cs="Arial"/>
-          <w:sz w:val="20"/>
-        </w:rPr>
-        <w:t xml:space="preserve"> with</w:t>
-      </w:r>
-      <w:r>
-        <w:rPr>
-          <w:rFonts w:ascii="Arial" w:hAnsi="Arial" w:cs="Arial"/>
-          <w:sz w:val="20"/>
-        </w:rPr>
-        <w:t xml:space="preserve"> the new</w:t>
-      </w:r>
-      <w:r>
-        <w:rPr>
-          <w:rFonts w:ascii="Arial" w:hAnsi="Arial" w:cs="Arial"/>
-          <w:sz w:val="20"/>
-        </w:rPr>
-        <w:t xml:space="preserve">ly established Black Rock </w:t>
-      </w:r>
-      <w:r>
-        <w:rPr>
-          <w:rFonts w:ascii="Arial" w:hAnsi="Arial" w:cs="Arial"/>
-          <w:sz w:val="20"/>
-        </w:rPr>
-        <w:tab/>
-      </w:r>
-      <w:r>
-        <w:rPr>
-          <w:rFonts w:ascii="Arial" w:hAnsi="Arial" w:cs="Arial"/>
-          <w:sz w:val="20"/>
-        </w:rPr>
-        <w:tab/>
-      </w:r>
-      <w:r>
-        <w:rPr>
-          <w:rFonts w:ascii="Arial" w:hAnsi="Arial" w:cs="Arial"/>
-          <w:sz w:val="20"/>
-        </w:rPr>
-        <w:tab/>
-      </w:r>
-      <w:r>
-        <w:rPr>
-          <w:rFonts w:ascii="Arial" w:hAnsi="Arial" w:cs="Arial"/>
-          <w:sz w:val="20"/>
-        </w:rPr>
-        <w:tab/>
-      </w:r>
-      <w:r>
-        <w:rPr>
-          <w:rFonts w:ascii="Arial" w:hAnsi="Arial" w:cs="Arial"/>
-          <w:sz w:val="20"/>
-        </w:rPr>
-        <w:tab/>
-      </w:r>
-      <w:r>
-        <w:rPr>
-          <w:rFonts w:ascii="Arial" w:hAnsi="Arial" w:cs="Arial"/>
-          <w:sz w:val="20"/>
-        </w:rPr>
-        <w:tab/>
-      </w:r>
-      <w:r>
-        <w:rPr>
-          <w:rFonts w:ascii="Arial" w:hAnsi="Arial" w:cs="Arial"/>
-          <w:sz w:val="20"/>
-        </w:rPr>
-        <w:tab/>
-      </w:r>
-      <w:r>
-        <w:rPr>
-          <w:rFonts w:ascii="Arial" w:hAnsi="Arial" w:cs="Arial"/>
-          <w:sz w:val="20"/>
-        </w:rPr>
-        <w:tab/>
-      </w:r>
-      <w:r>
-        <w:rPr>
-          <w:rFonts w:ascii="Arial" w:hAnsi="Arial" w:cs="Arial"/>
-          <w:sz w:val="20"/>
-        </w:rPr>
-        <w:t>Historical Society</w:t>
-      </w:r>
-      <w:r>
-        <w:rPr>
-          <w:rFonts w:ascii="Arial" w:hAnsi="Arial" w:cs="Arial"/>
-          <w:sz w:val="20"/>
-        </w:rPr>
-        <w:t xml:space="preserve">. </w:t>
-      </w:r>
-      <w:r>
-        <w:rPr>
-          <w:rFonts w:ascii="Arial" w:hAnsi="Arial" w:cs="Arial"/>
-          <w:sz w:val="20"/>
-        </w:rPr>
-        <w:t>Assists with encoding</w:t>
-      </w:r>
-      <w:r>
-        <w:rPr>
-          <w:rFonts w:ascii="Arial" w:hAnsi="Arial" w:cs="Arial"/>
-          <w:sz w:val="20"/>
-        </w:rPr>
-        <w:t xml:space="preserve"> and data processing of </w:t>
-      </w:r>
-      <w:r>
-        <w:rPr>
-          <w:rFonts w:ascii="Arial" w:hAnsi="Arial" w:cs="Arial"/>
-          <w:sz w:val="20"/>
-        </w:rPr>
-        <w:tab/>
-      </w:r>
-      <w:r>
-        <w:rPr>
-          <w:rFonts w:ascii="Arial" w:hAnsi="Arial" w:cs="Arial"/>
-          <w:sz w:val="20"/>
-        </w:rPr>
-        <w:tab/>
-      </w:r>
-      <w:r>
-        <w:rPr>
-          <w:rFonts w:ascii="Arial" w:hAnsi="Arial" w:cs="Arial"/>
-          <w:sz w:val="20"/>
-        </w:rPr>
-        <w:tab/>
-      </w:r>
-      <w:r>
-        <w:rPr>
-          <w:rFonts w:ascii="Arial" w:hAnsi="Arial" w:cs="Arial"/>
-          <w:sz w:val="20"/>
-        </w:rPr>
-        <w:tab/>
-      </w:r>
-      <w:r>
-        <w:rPr>
-          <w:rFonts w:ascii="Arial" w:hAnsi="Arial" w:cs="Arial"/>
-          <w:sz w:val="20"/>
-        </w:rPr>
-        <w:tab/>
-      </w:r>
-      <w:r>
-        <w:rPr>
-          <w:rFonts w:ascii="Arial" w:hAnsi="Arial" w:cs="Arial"/>
-          <w:sz w:val="20"/>
-        </w:rPr>
-        <w:tab/>
-      </w:r>
-      <w:r>
-        <w:rPr>
-          <w:rFonts w:ascii="Arial" w:hAnsi="Arial" w:cs="Arial"/>
-          <w:sz w:val="20"/>
-        </w:rPr>
-        <w:tab/>
-      </w:r>
-      <w:r>
-        <w:rPr>
-          <w:rFonts w:ascii="Arial" w:hAnsi="Arial" w:cs="Arial"/>
-          <w:sz w:val="20"/>
-        </w:rPr>
-        <w:tab/>
-      </w:r>
-      <w:r>
-        <w:rPr>
-          <w:rFonts w:ascii="Arial" w:hAnsi="Arial" w:cs="Arial"/>
-          <w:sz w:val="20"/>
-        </w:rPr>
-        <w:t xml:space="preserve">Thomas </w:t>
-      </w:r>
-      <w:r>
-        <w:rPr>
-          <w:rFonts w:ascii="Arial" w:hAnsi="Arial" w:cs="Arial"/>
-          <w:sz w:val="20"/>
-        </w:rPr>
-        <w:t xml:space="preserve">Bartram’s </w:t>
-      </w:r>
-      <w:r>
-        <w:rPr>
-          <w:rFonts w:ascii="Arial" w:hAnsi="Arial" w:cs="Arial"/>
-          <w:sz w:val="20"/>
-        </w:rPr>
-        <w:t>merchant</w:t>
-      </w:r>
-      <w:r>
-        <w:rPr>
-          <w:rFonts w:ascii="Arial" w:hAnsi="Arial" w:cs="Arial"/>
-          <w:sz w:val="20"/>
-        </w:rPr>
-        <w:t xml:space="preserve"> account</w:t>
-      </w:r>
-      <w:r>
-        <w:rPr>
-          <w:rFonts w:ascii="Arial" w:hAnsi="Arial" w:cs="Arial"/>
-          <w:sz w:val="20"/>
-        </w:rPr>
-        <w:t xml:space="preserve"> log</w:t>
-      </w:r>
-      <w:r>
-        <w:rPr>
-          <w:rFonts w:ascii="Arial" w:hAnsi="Arial" w:cs="Arial"/>
-          <w:sz w:val="20"/>
-        </w:rPr>
-        <w:t xml:space="preserve"> manuscripts from </w:t>
-      </w:r>
-      <w:r>
-        <w:rPr>
-          <w:rFonts w:ascii="Arial" w:hAnsi="Arial" w:cs="Arial"/>
-          <w:sz w:val="20"/>
-        </w:rPr>
-        <w:t xml:space="preserve">the </w:t>
-      </w:r>
-      <w:r>
-        <w:rPr>
-          <w:rFonts w:ascii="Arial" w:hAnsi="Arial" w:cs="Arial"/>
-          <w:sz w:val="20"/>
-        </w:rPr>
-        <w:tab/>
-      </w:r>
-      <w:r>
-        <w:rPr>
-          <w:rFonts w:ascii="Arial" w:hAnsi="Arial" w:cs="Arial"/>
-          <w:sz w:val="20"/>
-        </w:rPr>
-        <w:tab/>
-      </w:r>
-      <w:r>
-        <w:rPr>
-          <w:rFonts w:ascii="Arial" w:hAnsi="Arial" w:cs="Arial"/>
-          <w:sz w:val="20"/>
-        </w:rPr>
-        <w:tab/>
-      </w:r>
-      <w:r>
-        <w:rPr>
-          <w:rFonts w:ascii="Arial" w:hAnsi="Arial" w:cs="Arial"/>
-          <w:sz w:val="20"/>
-        </w:rPr>
-        <w:tab/>
-      </w:r>
-      <w:r>
-        <w:rPr>
-          <w:rFonts w:ascii="Arial" w:hAnsi="Arial" w:cs="Arial"/>
-          <w:sz w:val="20"/>
-        </w:rPr>
-        <w:tab/>
-      </w:r>
-      <w:r>
-        <w:rPr>
-          <w:rFonts w:ascii="Arial" w:hAnsi="Arial" w:cs="Arial"/>
-          <w:sz w:val="20"/>
-        </w:rPr>
-        <w:tab/>
-      </w:r>
-      <w:r>
-        <w:rPr>
-          <w:rFonts w:ascii="Arial" w:hAnsi="Arial" w:cs="Arial"/>
-          <w:sz w:val="20"/>
-        </w:rPr>
-        <w:tab/>
-      </w:r>
-      <w:r>
-        <w:rPr>
-          <w:rFonts w:ascii="Arial" w:hAnsi="Arial" w:cs="Arial"/>
-          <w:sz w:val="20"/>
-        </w:rPr>
-        <w:tab/>
-      </w:r>
-      <w:r>
-        <w:rPr>
-          <w:rFonts w:ascii="Arial" w:hAnsi="Arial" w:cs="Arial"/>
-          <w:sz w:val="20"/>
-        </w:rPr>
-        <w:t>early</w:t>
+        <w:t>Childcare Provider</w:t>
+      </w:r>
+    </w:p>
+    <w:p>
+      <w:pPr>
+        <w:spacing w:after="0" w:line="240" w:lineRule="auto"/>
+        <w:ind w:left="3600" w:hanging="3600"/>
+        <w:rPr>
+          <w:rFonts w:ascii="Arial" w:hAnsi="Arial" w:cs="Arial"/>
+          <w:sz w:val="20"/>
+        </w:rPr>
+      </w:pPr>
+      <w:r>
+        <w:rPr>
+          <w:rFonts w:ascii="Arial" w:hAnsi="Arial" w:cs="Arial"/>
+          <w:sz w:val="20"/>
+        </w:rPr>
+        <w:t>Pittsburgh, PA</w:t>
+      </w:r>
+      <w:r>
+        <w:rPr>
+          <w:rFonts w:ascii="Arial" w:hAnsi="Arial" w:cs="Arial"/>
+          <w:sz w:val="20"/>
+        </w:rPr>
+        <w:tab/>
+        <w:t>W</w:t>
+      </w:r>
+      <w:r>
+        <w:rPr>
+          <w:rFonts w:ascii="Arial" w:hAnsi="Arial" w:cs="Arial"/>
+          <w:sz w:val="20"/>
+        </w:rPr>
+        <w:t>orked for three multi-children families over the years (ages: 4-14 years)</w:t>
+      </w:r>
+      <w:r>
+        <w:rPr>
+          <w:rFonts w:ascii="Arial" w:hAnsi="Arial" w:cs="Arial"/>
+          <w:sz w:val="20"/>
+        </w:rPr>
+        <w:t>. Required</w:t>
+      </w:r>
+      <w:r>
+        <w:rPr>
+          <w:rFonts w:ascii="Arial" w:hAnsi="Arial" w:cs="Arial"/>
+          <w:sz w:val="20"/>
+        </w:rPr>
+        <w:t>: creativity, responsibility, time management, problem solving, patience, and quality communication skills</w:t>
+      </w:r>
+      <w:r>
+        <w:rPr>
+          <w:rFonts w:ascii="Arial" w:hAnsi="Arial" w:cs="Arial"/>
+          <w:sz w:val="20"/>
+        </w:rPr>
+        <w:t>.</w:t>
+      </w:r>
+    </w:p>
+    <w:p>
+      <w:pPr>
+        <w:spacing w:after="0" w:line="240" w:lineRule="auto"/>
+        <w:rPr>
+          <w:rFonts w:ascii="Arial" w:hAnsi="Arial" w:cs="Arial"/>
+          <w:sz w:val="20"/>
+        </w:rPr>
+      </w:pPr>
+    </w:p>
+    <w:p>
+      <w:pPr>
+        <w:spacing w:after="0" w:line="240" w:lineRule="auto"/>
+        <w:ind w:left="3600" w:hanging="3600"/>
+        <w:rPr>
+          <w:rFonts w:ascii="Arial" w:hAnsi="Arial" w:cs="Arial"/>
+          <w:b/>
+          <w:sz w:val="20"/>
+        </w:rPr>
+      </w:pPr>
+      <w:r>
+        <w:rPr>
+          <w:rFonts w:ascii="Arial" w:hAnsi="Arial" w:cs="Arial"/>
+          <w:sz w:val="20"/>
+        </w:rPr>
+        <w:t>November, 2010 - February, 2013</w:t>
+      </w:r>
+      <w:r>
+        <w:rPr>
+          <w:rFonts w:ascii="Arial" w:hAnsi="Arial" w:cs="Arial"/>
+          <w:sz w:val="20"/>
+        </w:rPr>
+        <w:tab/>
+      </w:r>
+      <w:r>
+        <w:rPr>
+          <w:rFonts w:ascii="Arial" w:hAnsi="Arial" w:cs="Arial"/>
+          <w:b/>
+          <w:sz w:val="20"/>
+        </w:rPr>
+        <w:t>P.O.S. Specialist &amp; Orientation Facilitator, Kohl's Dept</w:t>
+      </w:r>
+      <w:r>
+        <w:rPr>
+          <w:rFonts w:ascii="Arial" w:hAnsi="Arial" w:cs="Arial"/>
+          <w:b/>
+          <w:sz w:val="20"/>
+        </w:rPr>
+        <w:t>.</w:t>
+      </w:r>
+      <w:r>
+        <w:rPr>
+          <w:rFonts w:ascii="Arial" w:hAnsi="Arial" w:cs="Arial"/>
+          <w:b/>
+          <w:sz w:val="20"/>
+        </w:rPr>
+        <w:t xml:space="preserve"> Store</w:t>
+      </w:r>
+    </w:p>
+    <w:p>
+      <w:pPr>
+        <w:spacing w:after="0" w:line="240" w:lineRule="auto"/>
+        <w:ind w:left="3600" w:hanging="3600"/>
+        <w:rPr>
+          <w:rFonts w:ascii="Arial" w:hAnsi="Arial" w:cs="Arial"/>
+          <w:sz w:val="20"/>
+        </w:rPr>
+      </w:pPr>
+      <w:r>
+        <w:rPr>
+          <w:rFonts w:ascii="Arial" w:hAnsi="Arial" w:cs="Arial"/>
+          <w:sz w:val="20"/>
+        </w:rPr>
+        <w:t>Monroeville, PA</w:t>
+      </w:r>
+      <w:r>
+        <w:rPr>
+          <w:rFonts w:ascii="Arial" w:hAnsi="Arial" w:cs="Arial"/>
+          <w:sz w:val="20"/>
+        </w:rPr>
+        <w:tab/>
+        <w:t>O</w:t>
+      </w:r>
+      <w:r>
+        <w:rPr>
+          <w:rFonts w:ascii="Arial" w:hAnsi="Arial" w:cs="Arial"/>
+          <w:sz w:val="20"/>
+        </w:rPr>
+        <w:t>perated Point of Sale and Customer Service registers</w:t>
+      </w:r>
+      <w:r>
+        <w:rPr>
+          <w:rFonts w:ascii="Arial" w:hAnsi="Arial" w:cs="Arial"/>
+          <w:sz w:val="20"/>
+        </w:rPr>
+        <w:t xml:space="preserve">, </w:t>
+      </w:r>
+      <w:r>
+        <w:rPr>
+          <w:rFonts w:ascii="Arial" w:hAnsi="Arial" w:cs="Arial"/>
+          <w:sz w:val="20"/>
+        </w:rPr>
+        <w:t>supervised Point of Sale personnel</w:t>
+      </w:r>
+      <w:r>
+        <w:rPr>
+          <w:rFonts w:ascii="Arial" w:hAnsi="Arial" w:cs="Arial"/>
+          <w:sz w:val="20"/>
+        </w:rPr>
+        <w:t xml:space="preserve">, and </w:t>
+      </w:r>
+      <w:r>
+        <w:rPr>
+          <w:rFonts w:ascii="Arial" w:hAnsi="Arial" w:cs="Arial"/>
+          <w:sz w:val="20"/>
+        </w:rPr>
+        <w:t>administered orientation classes</w:t>
+      </w:r>
+      <w:r>
+        <w:rPr>
+          <w:rFonts w:ascii="Arial" w:hAnsi="Arial" w:cs="Arial"/>
+          <w:sz w:val="20"/>
+        </w:rPr>
+        <w:t>.</w:t>
       </w:r>
       <w:r>
         <w:rPr>
@@ -3900,55 +4589,6 @@
         </w:rPr>
         <w:t xml:space="preserve"> </w:t>
       </w:r>
-      <w:r>
-        <w:rPr>
-          <w:rFonts w:ascii="Arial" w:hAnsi="Arial" w:cs="Arial"/>
-          <w:sz w:val="20"/>
-        </w:rPr>
-        <w:t>19</w:t>
-      </w:r>
-      <w:r>
-        <w:rPr>
-          <w:rFonts w:ascii="Arial" w:hAnsi="Arial" w:cs="Arial"/>
-          <w:sz w:val="20"/>
-          <w:vertAlign w:val="superscript"/>
-        </w:rPr>
-        <w:t>th</w:t>
-      </w:r>
-      <w:r>
-        <w:rPr>
-          <w:rFonts w:ascii="Arial" w:hAnsi="Arial" w:cs="Arial"/>
-          <w:sz w:val="20"/>
-        </w:rPr>
-        <w:t xml:space="preserve"> century. </w:t>
-      </w:r>
-    </w:p>
-    <w:p>
-      <w:pPr>
-        <w:spacing w:after="0" w:line="240" w:lineRule="auto"/>
-        <w:rPr>
-          <w:rFonts w:ascii="Arial" w:hAnsi="Arial" w:cs="Arial"/>
-          <w:sz w:val="20"/>
-        </w:rPr>
-      </w:pPr>
-    </w:p>
-    <w:p>
-      <w:pPr>
-        <w:spacing w:after="0" w:line="240" w:lineRule="auto"/>
-        <w:rPr>
-          <w:rFonts w:ascii="Arial" w:hAnsi="Arial" w:cs="Arial"/>
-          <w:sz w:val="20"/>
-        </w:rPr>
-      </w:pPr>
-    </w:p>
-    <w:p>
-      <w:pPr>
-        <w:spacing w:after="0" w:line="240" w:lineRule="auto"/>
-        <w:rPr>
-          <w:rFonts w:ascii="Arial" w:hAnsi="Arial" w:cs="Arial"/>
-          <w:sz w:val="20"/>
-        </w:rPr>
-      </w:pPr>
     </w:p>
     <w:p>
       <w:pPr>
@@ -3959,68 +4599,80 @@
           <w:sz w:val="20"/>
         </w:rPr>
       </w:pPr>
-      <w:r>
-        <w:rPr>
-          <w:rFonts w:ascii="Arial" w:hAnsi="Arial" w:cs="Arial"/>
-          <w:noProof/>
-          <w:sz w:val="20"/>
-        </w:rPr>
-        <w:lastRenderedPageBreak/>
-        <w:t>August,</w:t>
-      </w:r>
-      <w:r>
-        <w:rPr>
-          <w:rFonts w:ascii="Arial" w:hAnsi="Arial" w:cs="Arial"/>
-          <w:sz w:val="20"/>
-        </w:rPr>
-        <w:t xml:space="preserve"> 2016 </w:t>
-      </w:r>
-      <w:r>
-        <w:rPr>
-          <w:rFonts w:ascii="Arial" w:hAnsi="Arial" w:cs="Arial"/>
-          <w:sz w:val="20"/>
-        </w:rPr>
-        <w:t>–</w:t>
-      </w:r>
-      <w:r>
-        <w:rPr>
-          <w:rFonts w:ascii="Arial" w:hAnsi="Arial" w:cs="Arial"/>
-          <w:sz w:val="20"/>
-        </w:rPr>
-        <w:t xml:space="preserve"> April, 2017</w:t>
-      </w:r>
-      <w:r>
-        <w:rPr>
-          <w:rFonts w:ascii="Arial" w:hAnsi="Arial" w:cs="Arial"/>
-          <w:sz w:val="20"/>
-        </w:rPr>
-        <w:tab/>
-      </w:r>
-      <w:r>
+    </w:p>
+    <w:p>
+      <w:pPr>
+        <w:spacing w:after="0" w:line="240" w:lineRule="auto"/>
         <w:rPr>
           <w:rFonts w:ascii="Arial" w:hAnsi="Arial" w:cs="Arial"/>
           <w:b/>
-          <w:sz w:val="20"/>
-        </w:rPr>
-        <w:t xml:space="preserve">Technical Assistant, </w:t>
-      </w:r>
-      <w:proofErr w:type="gramStart"/>
+        </w:rPr>
+      </w:pPr>
       <w:r>
         <w:rPr>
           <w:rFonts w:ascii="Arial" w:hAnsi="Arial" w:cs="Arial"/>
           <w:b/>
-          <w:sz w:val="20"/>
-        </w:rPr>
-        <w:t>The</w:t>
-      </w:r>
-      <w:proofErr w:type="gramEnd"/>
-      <w:r>
+        </w:rPr>
+        <w:t>Publications</w:t>
+      </w:r>
+    </w:p>
+    <w:p>
+      <w:pPr>
+        <w:spacing w:after="0" w:line="240" w:lineRule="auto"/>
         <w:rPr>
           <w:rFonts w:ascii="Arial" w:hAnsi="Arial" w:cs="Arial"/>
           <w:b/>
           <w:sz w:val="20"/>
         </w:rPr>
-        <w:t xml:space="preserve"> </w:t>
+      </w:pPr>
+      <w:r>
+        <w:rPr>
+          <w:rFonts w:ascii="Arial" w:hAnsi="Arial" w:cs="Arial"/>
+          <w:sz w:val="20"/>
+        </w:rPr>
+        <w:t>April</w:t>
+      </w:r>
+      <w:r>
+        <w:rPr>
+          <w:rFonts w:ascii="Arial" w:hAnsi="Arial" w:cs="Arial"/>
+          <w:sz w:val="20"/>
+        </w:rPr>
+        <w:t>,</w:t>
+      </w:r>
+      <w:r>
+        <w:rPr>
+          <w:rFonts w:ascii="Arial" w:hAnsi="Arial" w:cs="Arial"/>
+          <w:sz w:val="20"/>
+        </w:rPr>
+        <w:t xml:space="preserve"> 2017</w:t>
+      </w:r>
+      <w:r>
+        <w:rPr>
+          <w:rFonts w:ascii="Arial" w:hAnsi="Arial" w:cs="Arial"/>
+          <w:sz w:val="20"/>
+        </w:rPr>
+        <w:tab/>
+      </w:r>
+      <w:r>
+        <w:rPr>
+          <w:rFonts w:ascii="Arial" w:hAnsi="Arial" w:cs="Arial"/>
+          <w:sz w:val="20"/>
+        </w:rPr>
+        <w:tab/>
+      </w:r>
+      <w:r>
+        <w:rPr>
+          <w:rFonts w:ascii="Arial" w:hAnsi="Arial" w:cs="Arial"/>
+          <w:sz w:val="20"/>
+        </w:rPr>
+        <w:tab/>
+      </w:r>
+      <w:r>
+        <w:rPr>
+          <w:rFonts w:ascii="Arial" w:hAnsi="Arial" w:cs="Arial"/>
+          <w:sz w:val="20"/>
+        </w:rPr>
+        <w:tab/>
       </w:r>
       <w:r>
         <w:rPr>
@@ -4028,541 +4680,6 @@
           <w:b/>
           <w:sz w:val="20"/>
         </w:rPr>
-        <w:t>Center for the Digital Text</w:t>
-      </w:r>
-    </w:p>
-    <w:p>
-      <w:pPr>
-        <w:spacing w:after="0" w:line="240" w:lineRule="auto"/>
-        <w:ind w:left="3600" w:hanging="3600"/>
-        <w:rPr>
-          <w:rFonts w:ascii="Arial" w:hAnsi="Arial" w:cs="Arial"/>
-          <w:sz w:val="20"/>
-        </w:rPr>
-      </w:pPr>
-      <w:r>
-        <w:rPr>
-          <w:rFonts w:ascii="Arial" w:hAnsi="Arial" w:cs="Arial"/>
-          <w:sz w:val="20"/>
-        </w:rPr>
-        <w:t>Greensburg, PA</w:t>
-      </w:r>
-      <w:r>
-        <w:rPr>
-          <w:rFonts w:ascii="Arial" w:hAnsi="Arial" w:cs="Arial"/>
-          <w:sz w:val="20"/>
-        </w:rPr>
-        <w:tab/>
-      </w:r>
-      <w:r>
-        <w:rPr>
-          <w:rFonts w:ascii="Arial" w:hAnsi="Arial" w:cs="Arial"/>
-          <w:sz w:val="20"/>
-        </w:rPr>
-        <w:t>Built</w:t>
-      </w:r>
-      <w:r>
-        <w:rPr>
-          <w:rFonts w:ascii="Arial" w:hAnsi="Arial" w:cs="Arial"/>
-          <w:sz w:val="20"/>
-        </w:rPr>
-        <w:t xml:space="preserve"> digital</w:t>
-      </w:r>
-      <w:r>
-        <w:rPr>
-          <w:rFonts w:ascii="Arial" w:hAnsi="Arial" w:cs="Arial"/>
-          <w:sz w:val="20"/>
-        </w:rPr>
-        <w:t xml:space="preserve"> projects</w:t>
-      </w:r>
-      <w:r>
-        <w:rPr>
-          <w:rFonts w:ascii="Arial" w:hAnsi="Arial" w:cs="Arial"/>
-          <w:sz w:val="20"/>
-        </w:rPr>
-        <w:t xml:space="preserve"> at</w:t>
-      </w:r>
-      <w:r>
-        <w:rPr>
-          <w:rFonts w:ascii="Arial" w:hAnsi="Arial" w:cs="Arial"/>
-          <w:sz w:val="20"/>
-        </w:rPr>
-        <w:t xml:space="preserve"> </w:t>
-      </w:r>
-      <w:r>
-        <w:rPr>
-          <w:rFonts w:ascii="Arial" w:hAnsi="Arial" w:cs="Arial"/>
-          <w:sz w:val="20"/>
-        </w:rPr>
-        <w:t>Pitt-</w:t>
-      </w:r>
-      <w:r>
-        <w:rPr>
-          <w:rFonts w:ascii="Arial" w:hAnsi="Arial" w:cs="Arial"/>
-          <w:sz w:val="20"/>
-        </w:rPr>
-        <w:t>Greensburg</w:t>
-      </w:r>
-      <w:r>
-        <w:rPr>
-          <w:rFonts w:ascii="Arial" w:hAnsi="Arial" w:cs="Arial"/>
-          <w:sz w:val="20"/>
-        </w:rPr>
-        <w:t xml:space="preserve">, </w:t>
-      </w:r>
-      <w:r>
-        <w:rPr>
-          <w:rFonts w:ascii="Arial" w:hAnsi="Arial" w:cs="Arial"/>
-          <w:sz w:val="20"/>
-        </w:rPr>
-        <w:t>delivered</w:t>
-      </w:r>
-      <w:r>
-        <w:rPr>
-          <w:rFonts w:ascii="Arial" w:hAnsi="Arial" w:cs="Arial"/>
-          <w:sz w:val="20"/>
-        </w:rPr>
-        <w:t xml:space="preserve"> digital studies courses and workshops</w:t>
-      </w:r>
-      <w:r>
-        <w:rPr>
-          <w:rFonts w:ascii="Arial" w:hAnsi="Arial" w:cs="Arial"/>
-          <w:sz w:val="20"/>
-        </w:rPr>
-        <w:t xml:space="preserve">, </w:t>
-      </w:r>
-      <w:r>
-        <w:rPr>
-          <w:rFonts w:ascii="Arial" w:hAnsi="Arial" w:cs="Arial"/>
-          <w:sz w:val="20"/>
-        </w:rPr>
-        <w:t>support</w:t>
-      </w:r>
-      <w:r>
-        <w:rPr>
-          <w:rFonts w:ascii="Arial" w:hAnsi="Arial" w:cs="Arial"/>
-          <w:sz w:val="20"/>
-        </w:rPr>
-        <w:t>ed</w:t>
-      </w:r>
-      <w:r>
-        <w:rPr>
-          <w:rFonts w:ascii="Arial" w:hAnsi="Arial" w:cs="Arial"/>
-          <w:sz w:val="20"/>
-        </w:rPr>
-        <w:t xml:space="preserve"> student</w:t>
-      </w:r>
-      <w:r>
-        <w:rPr>
-          <w:rFonts w:ascii="Arial" w:hAnsi="Arial" w:cs="Arial"/>
-          <w:sz w:val="20"/>
-        </w:rPr>
-        <w:t xml:space="preserve"> and faculty</w:t>
-      </w:r>
-      <w:r>
-        <w:rPr>
-          <w:rFonts w:ascii="Arial" w:hAnsi="Arial" w:cs="Arial"/>
-          <w:sz w:val="20"/>
-        </w:rPr>
-        <w:t xml:space="preserve"> digital ventures. </w:t>
-      </w:r>
-      <w:r>
-        <w:rPr>
-          <w:rFonts w:ascii="Arial" w:hAnsi="Arial" w:cs="Arial"/>
-          <w:sz w:val="20"/>
-        </w:rPr>
-        <w:t>Required e</w:t>
-      </w:r>
-      <w:r>
-        <w:rPr>
-          <w:rFonts w:ascii="Arial" w:hAnsi="Arial" w:cs="Arial"/>
-          <w:sz w:val="20"/>
-        </w:rPr>
-        <w:t>xtensive</w:t>
-      </w:r>
-      <w:r>
-        <w:rPr>
-          <w:rFonts w:ascii="Arial" w:hAnsi="Arial" w:cs="Arial"/>
-          <w:sz w:val="20"/>
-        </w:rPr>
-        <w:t xml:space="preserve"> cod</w:t>
-      </w:r>
-      <w:r>
-        <w:rPr>
-          <w:rFonts w:ascii="Arial" w:hAnsi="Arial" w:cs="Arial"/>
-          <w:sz w:val="20"/>
-        </w:rPr>
-        <w:t>ing, querying</w:t>
-      </w:r>
-      <w:r>
-        <w:rPr>
-          <w:rFonts w:ascii="Arial" w:hAnsi="Arial" w:cs="Arial"/>
-          <w:sz w:val="20"/>
-        </w:rPr>
-        <w:t>,</w:t>
-      </w:r>
-      <w:r>
-        <w:rPr>
-          <w:rFonts w:ascii="Arial" w:hAnsi="Arial" w:cs="Arial"/>
-          <w:sz w:val="20"/>
-        </w:rPr>
-        <w:t xml:space="preserve"> and visualization </w:t>
-      </w:r>
-      <w:r>
-        <w:rPr>
-          <w:rFonts w:ascii="Arial" w:hAnsi="Arial" w:cs="Arial"/>
-          <w:sz w:val="20"/>
-        </w:rPr>
-        <w:t>development</w:t>
-      </w:r>
-      <w:r>
-        <w:rPr>
-          <w:rFonts w:ascii="Arial" w:hAnsi="Arial" w:cs="Arial"/>
-          <w:sz w:val="20"/>
-        </w:rPr>
-        <w:t xml:space="preserve"> using the XML family of languages.</w:t>
-      </w:r>
-    </w:p>
-    <w:p>
-      <w:pPr>
-        <w:spacing w:after="0" w:line="240" w:lineRule="auto"/>
-        <w:ind w:left="3600" w:hanging="3600"/>
-        <w:rPr>
-          <w:rFonts w:ascii="Arial" w:hAnsi="Arial" w:cs="Arial"/>
-          <w:sz w:val="20"/>
-        </w:rPr>
-      </w:pPr>
-    </w:p>
-    <w:p>
-      <w:pPr>
-        <w:spacing w:after="0" w:line="240" w:lineRule="auto"/>
-        <w:ind w:left="3600" w:hanging="3600"/>
-        <w:rPr>
-          <w:rFonts w:ascii="Arial" w:hAnsi="Arial" w:cs="Arial"/>
-          <w:b/>
-          <w:sz w:val="20"/>
-        </w:rPr>
-      </w:pPr>
-      <w:r>
-        <w:rPr>
-          <w:rFonts w:ascii="Arial" w:hAnsi="Arial" w:cs="Arial"/>
-          <w:sz w:val="20"/>
-        </w:rPr>
-        <w:t xml:space="preserve">August </w:t>
-      </w:r>
-      <w:r>
-        <w:rPr>
-          <w:rFonts w:ascii="Arial" w:hAnsi="Arial" w:cs="Arial"/>
-          <w:sz w:val="20"/>
-        </w:rPr>
-        <w:t xml:space="preserve">2010 – </w:t>
-      </w:r>
-      <w:r>
-        <w:rPr>
-          <w:rFonts w:ascii="Arial" w:hAnsi="Arial" w:cs="Arial"/>
-          <w:noProof/>
-          <w:sz w:val="20"/>
-        </w:rPr>
-        <w:t>August,</w:t>
-      </w:r>
-      <w:r>
-        <w:rPr>
-          <w:rFonts w:ascii="Arial" w:hAnsi="Arial" w:cs="Arial"/>
-          <w:sz w:val="20"/>
-        </w:rPr>
-        <w:t xml:space="preserve"> 2016</w:t>
-      </w:r>
-      <w:r>
-        <w:rPr>
-          <w:rFonts w:ascii="Arial" w:hAnsi="Arial" w:cs="Arial"/>
-          <w:sz w:val="20"/>
-        </w:rPr>
-        <w:tab/>
-      </w:r>
-      <w:r>
-        <w:rPr>
-          <w:rFonts w:ascii="Arial" w:hAnsi="Arial" w:cs="Arial"/>
-          <w:b/>
-          <w:sz w:val="20"/>
-        </w:rPr>
-        <w:t>Childcare Provider</w:t>
-      </w:r>
-    </w:p>
-    <w:p>
-      <w:pPr>
-        <w:spacing w:after="0" w:line="240" w:lineRule="auto"/>
-        <w:ind w:left="3600" w:hanging="3600"/>
-        <w:rPr>
-          <w:rFonts w:ascii="Arial" w:hAnsi="Arial" w:cs="Arial"/>
-          <w:sz w:val="20"/>
-        </w:rPr>
-      </w:pPr>
-      <w:r>
-        <w:rPr>
-          <w:rFonts w:ascii="Arial" w:hAnsi="Arial" w:cs="Arial"/>
-          <w:sz w:val="20"/>
-        </w:rPr>
-        <w:t>Pittsburgh, PA</w:t>
-      </w:r>
-      <w:r>
-        <w:rPr>
-          <w:rFonts w:ascii="Arial" w:hAnsi="Arial" w:cs="Arial"/>
-          <w:sz w:val="20"/>
-        </w:rPr>
-        <w:tab/>
-        <w:t>W</w:t>
-      </w:r>
-      <w:r>
-        <w:rPr>
-          <w:rFonts w:ascii="Arial" w:hAnsi="Arial" w:cs="Arial"/>
-          <w:sz w:val="20"/>
-        </w:rPr>
-        <w:t>orked for three multi-children families over the years (ages: 4-14 years)</w:t>
-      </w:r>
-      <w:r>
-        <w:rPr>
-          <w:rFonts w:ascii="Arial" w:hAnsi="Arial" w:cs="Arial"/>
-          <w:sz w:val="20"/>
-        </w:rPr>
-        <w:t>. Required</w:t>
-      </w:r>
-      <w:r>
-        <w:rPr>
-          <w:rFonts w:ascii="Arial" w:hAnsi="Arial" w:cs="Arial"/>
-          <w:sz w:val="20"/>
-        </w:rPr>
-        <w:t>: creativity, responsibility, time management, problem solving, patience, and quality communication skills</w:t>
-      </w:r>
-      <w:r>
-        <w:rPr>
-          <w:rFonts w:ascii="Arial" w:hAnsi="Arial" w:cs="Arial"/>
-          <w:sz w:val="20"/>
-        </w:rPr>
-        <w:t>.</w:t>
-      </w:r>
-    </w:p>
-    <w:p>
-      <w:pPr>
-        <w:spacing w:after="0" w:line="240" w:lineRule="auto"/>
-        <w:rPr>
-          <w:rFonts w:ascii="Arial" w:hAnsi="Arial" w:cs="Arial"/>
-          <w:sz w:val="20"/>
-        </w:rPr>
-      </w:pPr>
-    </w:p>
-    <w:p>
-      <w:pPr>
-        <w:spacing w:after="0" w:line="240" w:lineRule="auto"/>
-        <w:ind w:left="3600" w:hanging="3600"/>
-        <w:rPr>
-          <w:rFonts w:ascii="Arial" w:hAnsi="Arial" w:cs="Arial"/>
-          <w:b/>
-          <w:sz w:val="20"/>
-        </w:rPr>
-      </w:pPr>
-      <w:r>
-        <w:rPr>
-          <w:rFonts w:ascii="Arial" w:hAnsi="Arial" w:cs="Arial"/>
-          <w:sz w:val="20"/>
-        </w:rPr>
-        <w:t>November, 2010 - February, 2013</w:t>
-      </w:r>
-      <w:r>
-        <w:rPr>
-          <w:rFonts w:ascii="Arial" w:hAnsi="Arial" w:cs="Arial"/>
-          <w:sz w:val="20"/>
-        </w:rPr>
-        <w:tab/>
-      </w:r>
-      <w:r>
-        <w:rPr>
-          <w:rFonts w:ascii="Arial" w:hAnsi="Arial" w:cs="Arial"/>
-          <w:b/>
-          <w:sz w:val="20"/>
-        </w:rPr>
-        <w:t>P.O.S. Specialist &amp; Orientation Facilitator, Kohl's Dept</w:t>
-      </w:r>
-      <w:r>
-        <w:rPr>
-          <w:rFonts w:ascii="Arial" w:hAnsi="Arial" w:cs="Arial"/>
-          <w:b/>
-          <w:sz w:val="20"/>
-        </w:rPr>
-        <w:t>.</w:t>
-      </w:r>
-      <w:r>
-        <w:rPr>
-          <w:rFonts w:ascii="Arial" w:hAnsi="Arial" w:cs="Arial"/>
-          <w:b/>
-          <w:sz w:val="20"/>
-        </w:rPr>
-        <w:t xml:space="preserve"> Store</w:t>
-      </w:r>
-    </w:p>
-    <w:p>
-      <w:pPr>
-        <w:spacing w:after="0" w:line="240" w:lineRule="auto"/>
-        <w:ind w:left="3600" w:hanging="3600"/>
-        <w:rPr>
-          <w:rFonts w:ascii="Arial" w:hAnsi="Arial" w:cs="Arial"/>
-          <w:sz w:val="20"/>
-        </w:rPr>
-      </w:pPr>
-      <w:r>
-        <w:rPr>
-          <w:rFonts w:ascii="Arial" w:hAnsi="Arial" w:cs="Arial"/>
-          <w:sz w:val="20"/>
-        </w:rPr>
-        <w:t>Monroeville, PA</w:t>
-      </w:r>
-      <w:r>
-        <w:rPr>
-          <w:rFonts w:ascii="Arial" w:hAnsi="Arial" w:cs="Arial"/>
-          <w:sz w:val="20"/>
-        </w:rPr>
-        <w:tab/>
-        <w:t>O</w:t>
-      </w:r>
-      <w:r>
-        <w:rPr>
-          <w:rFonts w:ascii="Arial" w:hAnsi="Arial" w:cs="Arial"/>
-          <w:sz w:val="20"/>
-        </w:rPr>
-        <w:t>perated Point of Sale and Customer Service registers</w:t>
-      </w:r>
-      <w:r>
-        <w:rPr>
-          <w:rFonts w:ascii="Arial" w:hAnsi="Arial" w:cs="Arial"/>
-          <w:sz w:val="20"/>
-        </w:rPr>
-        <w:t xml:space="preserve">, </w:t>
-      </w:r>
-      <w:r>
-        <w:rPr>
-          <w:rFonts w:ascii="Arial" w:hAnsi="Arial" w:cs="Arial"/>
-          <w:sz w:val="20"/>
-        </w:rPr>
-        <w:t>supervised Point of Sale personnel</w:t>
-      </w:r>
-      <w:r>
-        <w:rPr>
-          <w:rFonts w:ascii="Arial" w:hAnsi="Arial" w:cs="Arial"/>
-          <w:sz w:val="20"/>
-        </w:rPr>
-        <w:t xml:space="preserve">, and </w:t>
-      </w:r>
-      <w:r>
-        <w:rPr>
-          <w:rFonts w:ascii="Arial" w:hAnsi="Arial" w:cs="Arial"/>
-          <w:sz w:val="20"/>
-        </w:rPr>
-        <w:t>administered orientation classes</w:t>
-      </w:r>
-      <w:r>
-        <w:rPr>
-          <w:rFonts w:ascii="Arial" w:hAnsi="Arial" w:cs="Arial"/>
-          <w:sz w:val="20"/>
-        </w:rPr>
-        <w:t>.</w:t>
-      </w:r>
-      <w:r>
-        <w:rPr>
-          <w:rFonts w:ascii="Arial" w:hAnsi="Arial" w:cs="Arial"/>
-          <w:sz w:val="20"/>
-        </w:rPr>
-        <w:t xml:space="preserve"> </w:t>
-      </w:r>
-    </w:p>
-    <w:p>
-      <w:pPr>
-        <w:spacing w:after="0" w:line="240" w:lineRule="auto"/>
-        <w:ind w:left="3600" w:hanging="3600"/>
-        <w:rPr>
-          <w:rFonts w:ascii="Arial" w:hAnsi="Arial" w:cs="Arial"/>
-          <w:sz w:val="20"/>
-        </w:rPr>
-      </w:pPr>
-    </w:p>
-    <w:p>
-      <w:pPr>
-        <w:spacing w:after="0" w:line="240" w:lineRule="auto"/>
-        <w:rPr>
-          <w:rFonts w:ascii="Arial" w:hAnsi="Arial" w:cs="Arial"/>
-          <w:b/>
-        </w:rPr>
-      </w:pPr>
-      <w:r>
-        <w:rPr>
-          <w:rFonts w:ascii="Arial" w:hAnsi="Arial" w:cs="Arial"/>
-          <w:b/>
-        </w:rPr>
-        <w:t>Publications</w:t>
-      </w:r>
-    </w:p>
-    <w:p>
-      <w:pPr>
-        <w:spacing w:after="0" w:line="240" w:lineRule="auto"/>
-        <w:rPr>
-          <w:rFonts w:ascii="Arial" w:hAnsi="Arial" w:cs="Arial"/>
-          <w:b/>
-          <w:sz w:val="20"/>
-        </w:rPr>
-      </w:pPr>
-      <w:r>
-        <w:rPr>
-          <w:rFonts w:ascii="Arial" w:hAnsi="Arial" w:cs="Arial"/>
-          <w:sz w:val="20"/>
-        </w:rPr>
-        <w:t>April</w:t>
-      </w:r>
-      <w:r>
-        <w:rPr>
-          <w:rFonts w:ascii="Arial" w:hAnsi="Arial" w:cs="Arial"/>
-          <w:sz w:val="20"/>
-        </w:rPr>
-        <w:t>,</w:t>
-      </w:r>
-      <w:r>
-        <w:rPr>
-          <w:rFonts w:ascii="Arial" w:hAnsi="Arial" w:cs="Arial"/>
-          <w:sz w:val="20"/>
-        </w:rPr>
-        <w:t xml:space="preserve"> 2017</w:t>
-      </w:r>
-      <w:r>
-        <w:rPr>
-          <w:rFonts w:ascii="Arial" w:hAnsi="Arial" w:cs="Arial"/>
-          <w:sz w:val="20"/>
-        </w:rPr>
-        <w:tab/>
-      </w:r>
-      <w:r>
-        <w:rPr>
-          <w:rFonts w:ascii="Arial" w:hAnsi="Arial" w:cs="Arial"/>
-          <w:sz w:val="20"/>
-        </w:rPr>
-        <w:tab/>
-      </w:r>
-      <w:r>
-        <w:rPr>
-          <w:rFonts w:ascii="Arial" w:hAnsi="Arial" w:cs="Arial"/>
-          <w:sz w:val="20"/>
-        </w:rPr>
-        <w:tab/>
-      </w:r>
-      <w:r>
-        <w:rPr>
-          <w:rFonts w:ascii="Arial" w:hAnsi="Arial" w:cs="Arial"/>
-          <w:sz w:val="20"/>
-        </w:rPr>
-        <w:tab/>
-      </w:r>
-      <w:r>
-        <w:rPr>
-          <w:rFonts w:ascii="Arial" w:hAnsi="Arial" w:cs="Arial"/>
-          <w:b/>
-          <w:sz w:val="20"/>
-        </w:rPr>
         <w:t>"A GitHub 'Garage' for a Digital Humanities Course"</w:t>
       </w:r>
     </w:p>
@@ -4670,7 +4787,7 @@
           <w:sz w:val="18"/>
         </w:rPr>
       </w:pPr>
-      <w:hyperlink r:id="rId35" w:history="1">
+      <w:hyperlink r:id="rId36" w:history="1">
         <w:r>
           <w:rPr>
             <w:rStyle w:val="Hyperlink"/>
@@ -4955,7 +5072,7 @@
         </w:rPr>
         <w:t xml:space="preserve"> </w:t>
       </w:r>
-      <w:hyperlink r:id="rId36" w:history="1">
+      <w:hyperlink r:id="rId37" w:history="1">
         <w:r>
           <w:rPr>
             <w:rStyle w:val="Hyperlink"/>
@@ -5107,7 +5224,7 @@
         </w:rPr>
         <w:tab/>
       </w:r>
-      <w:hyperlink r:id="rId37" w:history="1">
+      <w:hyperlink r:id="rId38" w:history="1">
         <w:r>
           <w:rPr>
             <w:rStyle w:val="Hyperlink"/>
@@ -5215,7 +5332,7 @@
         </w:rPr>
         <w:t xml:space="preserve">” </w:t>
       </w:r>
-      <w:hyperlink r:id="rId38" w:history="1">
+      <w:hyperlink r:id="rId39" w:history="1">
         <w:r>
           <w:rPr>
             <w:rStyle w:val="Hyperlink"/>
@@ -5387,7 +5504,7 @@
         </w:rPr>
         <w:tab/>
       </w:r>
-      <w:hyperlink r:id="rId39" w:history="1">
+      <w:hyperlink r:id="rId40" w:history="1">
         <w:r>
           <w:rPr>
             <w:rStyle w:val="Hyperlink"/>
@@ -5568,7 +5685,7 @@
         </w:rPr>
         <w:tab/>
       </w:r>
-      <w:hyperlink r:id="rId40" w:history="1">
+      <w:hyperlink r:id="rId41" w:history="1">
         <w:r>
           <w:rPr>
             <w:rStyle w:val="Hyperlink"/>
@@ -5725,7 +5842,7 @@
         </w:rPr>
         <w:t xml:space="preserve">Proposal: </w:t>
       </w:r>
-      <w:hyperlink r:id="rId41" w:history="1">
+      <w:hyperlink r:id="rId42" w:history="1">
         <w:r>
           <w:rPr>
             <w:rStyle w:val="Hyperlink"/>
@@ -5772,7 +5889,7 @@
         </w:rPr>
         <w:t xml:space="preserve">Interview: </w:t>
       </w:r>
-      <w:hyperlink r:id="rId42" w:history="1">
+      <w:hyperlink r:id="rId43" w:history="1">
         <w:r>
           <w:rPr>
             <w:rStyle w:val="Hyperlink"/>
@@ -5908,7 +6025,7 @@
         </w:rPr>
         <w:t xml:space="preserve"> - </w:t>
       </w:r>
-      <w:hyperlink r:id="rId43" w:history="1">
+      <w:hyperlink r:id="rId44" w:history="1">
         <w:r>
           <w:rPr>
             <w:rStyle w:val="Hyperlink"/>
@@ -5942,7 +6059,7 @@
         </w:rPr>
         <w:t xml:space="preserve"> - </w:t>
       </w:r>
-      <w:hyperlink r:id="rId44" w:history="1">
+      <w:hyperlink r:id="rId45" w:history="1">
         <w:r>
           <w:rPr>
             <w:rStyle w:val="Hyperlink"/>
@@ -6125,7 +6242,7 @@
         </w:rPr>
         <w:tab/>
       </w:r>
-      <w:hyperlink r:id="rId45" w:history="1">
+      <w:hyperlink r:id="rId46" w:history="1">
         <w:r>
           <w:rPr>
             <w:rStyle w:val="Hyperlink"/>
@@ -6183,7 +6300,7 @@
           <w:sz w:val="20"/>
         </w:rPr>
       </w:pPr>
-      <w:hyperlink r:id="rId46" w:history="1">
+      <w:hyperlink r:id="rId47" w:history="1">
         <w:r>
           <w:rPr>
             <w:rStyle w:val="Hyperlink"/>
@@ -6308,7 +6425,7 @@
         <w:tab/>
         <w:t xml:space="preserve">Nell Nelson Project Showcase - </w:t>
       </w:r>
-      <w:hyperlink r:id="rId47" w:history="1">
+      <w:hyperlink r:id="rId48" w:history="1">
         <w:r>
           <w:rPr>
             <w:rStyle w:val="Hyperlink"/>
@@ -6533,7 +6650,7 @@
         </w:rPr>
         <w:tab/>
       </w:r>
-      <w:hyperlink r:id="rId48" w:history="1">
+      <w:hyperlink r:id="rId49" w:history="1">
         <w:r>
           <w:rPr>
             <w:rStyle w:val="Hyperlink"/>
@@ -6646,7 +6763,7 @@
         </w:rPr>
         <w:tab/>
       </w:r>
-      <w:hyperlink r:id="rId49" w:history="1">
+      <w:hyperlink r:id="rId50" w:history="1">
         <w:r>
           <w:rPr>
             <w:rStyle w:val="Hyperlink"/>
@@ -6784,7 +6901,7 @@
         </w:rPr>
         <w:t xml:space="preserve"> - </w:t>
       </w:r>
-      <w:hyperlink r:id="rId50" w:history="1">
+      <w:hyperlink r:id="rId51" w:history="1">
         <w:r>
           <w:rPr>
             <w:rStyle w:val="Hyperlink"/>
@@ -7107,7 +7224,7 @@
         </w:rPr>
         <w:t xml:space="preserve">Interview: </w:t>
       </w:r>
-      <w:hyperlink r:id="rId51" w:history="1">
+      <w:hyperlink r:id="rId52" w:history="1">
         <w:r>
           <w:rPr>
             <w:rStyle w:val="Hyperlink"/>
@@ -7912,7 +8029,7 @@
           <w:sz w:val="20"/>
         </w:rPr>
       </w:pPr>
-      <w:hyperlink r:id="rId52" w:history="1">
+      <w:hyperlink r:id="rId53" w:history="1">
         <w:r>
           <w:rPr>
             <w:rStyle w:val="Hyperlink"/>
@@ -8183,7 +8300,7 @@
           <w:u w:val="none"/>
         </w:rPr>
       </w:pPr>
-      <w:hyperlink r:id="rId53" w:history="1">
+      <w:hyperlink r:id="rId54" w:history="1">
         <w:r>
           <w:rPr>
             <w:rStyle w:val="Hyperlink"/>
@@ -8378,7 +8495,7 @@
           <w:sz w:val="20"/>
         </w:rPr>
       </w:pPr>
-      <w:hyperlink r:id="rId54" w:history="1">
+      <w:hyperlink r:id="rId55" w:history="1">
         <w:r>
           <w:rPr>
             <w:rStyle w:val="Hyperlink"/>
@@ -8614,7 +8731,7 @@
         </w:rPr>
         <w:tab/>
       </w:r>
-      <w:hyperlink r:id="rId55" w:history="1">
+      <w:hyperlink r:id="rId56" w:history="1">
         <w:r>
           <w:rPr>
             <w:rStyle w:val="Hyperlink"/>
@@ -8828,6 +8945,7 @@
           <w:sz w:val="20"/>
           <w:szCs w:val="20"/>
         </w:rPr>
+        <w:lastRenderedPageBreak/>
         <w:tab/>
       </w:r>
       <w:r>
@@ -8862,7 +8980,7 @@
         </w:rPr>
         <w:tab/>
       </w:r>
-      <w:hyperlink r:id="rId56" w:history="1">
+      <w:hyperlink r:id="rId57" w:history="1">
         <w:r>
           <w:rPr>
             <w:rStyle w:val="Hyperlink"/>
@@ -9065,7 +9183,7 @@
           <w:szCs w:val="20"/>
         </w:rPr>
       </w:pPr>
-      <w:hyperlink r:id="rId57" w:history="1">
+      <w:hyperlink r:id="rId58" w:history="1">
         <w:r>
           <w:rPr>
             <w:rStyle w:val="Hyperlink"/>
@@ -9306,7 +9424,7 @@
         </w:rPr>
         <w:tab/>
       </w:r>
-      <w:hyperlink r:id="rId58" w:history="1">
+      <w:hyperlink r:id="rId59" w:history="1">
         <w:r>
           <w:rPr>
             <w:rStyle w:val="Hyperlink"/>
@@ -9519,7 +9637,7 @@
         </w:rPr>
         <w:tab/>
       </w:r>
-      <w:hyperlink r:id="rId59" w:history="1">
+      <w:hyperlink r:id="rId60" w:history="1">
         <w:r>
           <w:rPr>
             <w:rStyle w:val="Hyperlink"/>
@@ -10139,7 +10257,7 @@
             </wp:anchor>
           </w:drawing>
         </mc:Choice>
-        <mc:Fallback xmlns:cx="http://schemas.microsoft.com/office/drawing/2014/chartex" xmlns:cx1="http://schemas.microsoft.com/office/drawing/2015/9/8/chartex" xmlns:w15="http://schemas.microsoft.com/office/word/2012/wordml" xmlns:w16se="http://schemas.microsoft.com/office/word/2015/wordml/symex">
+        <mc:Fallback xmlns:w16se="http://schemas.microsoft.com/office/word/2015/wordml/symex" xmlns:w15="http://schemas.microsoft.com/office/word/2012/wordml" xmlns:cx1="http://schemas.microsoft.com/office/drawing/2015/9/8/chartex" xmlns:cx="http://schemas.microsoft.com/office/drawing/2014/chartex">
           <w:pict>
             <v:line w14:anchorId="668AFF8D" id="Straight Connector 1" o:spid="_x0000_s1026" style="position:absolute;flip:y;z-index:251659264;visibility:visible;mso-wrap-style:square;mso-width-percent:0;mso-height-percent:0;mso-wrap-distance-left:9pt;mso-wrap-distance-top:0;mso-wrap-distance-right:9pt;mso-wrap-distance-bottom:0;mso-position-horizontal:absolute;mso-position-horizontal-relative:text;mso-position-vertical:absolute;mso-position-vertical-relative:text;mso-width-percent:0;mso-height-percent:0;mso-width-relative:margin;mso-height-relative:margin" from="-75.7pt,17.85pt" to="545.15pt,17.85pt" o:gfxdata="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" strokecolor="black [3213]" strokeweight="1.5pt">
               <v:stroke joinstyle="miter"/>
@@ -11396,7 +11514,7 @@
   <a:extraClrSchemeLst/>
   <a:extLst>
     <a:ext uri="{05A4C25C-085E-4340-85A3-A5531E510DB2}">
-      <thm15:themeFamily xmlns="" xmlns:thm15="http://schemas.microsoft.com/office/thememl/2012/main" name="Office Theme" id="{62F939B6-93AF-4DB8-9C6B-D6C7DFDC589F}" vid="{4A3C46E8-61CC-4603-A589-7422A47A8E4A}"/>
+      <thm15:themeFamily xmlns:thm15="http://schemas.microsoft.com/office/thememl/2012/main" xmlns="" name="Office Theme" id="{62F939B6-93AF-4DB8-9C6B-D6C7DFDC589F}" vid="{4A3C46E8-61CC-4603-A589-7422A47A8E4A}"/>
     </a:ext>
   </a:extLst>
 </a:theme>

</xml_diff>